<commit_message>
Konzept - Methodischer Rahmen
</commit_message>
<xml_diff>
--- a/Weitere Artefakte/Konzept.docx
+++ b/Weitere Artefakte/Konzept.docx
@@ -316,8 +316,19 @@
           <w:sz w:val="52"/>
           <w:szCs w:val="48"/>
         </w:rPr>
-        <w:t>Konzept des Projekts BlaBla</w:t>
-      </w:r>
+        <w:t xml:space="preserve">Konzept des Projekts </w:t>
+      </w:r>
+      <w:proofErr w:type="spellStart"/>
+      <w:r>
+        <w:rPr>
+          <w:rFonts w:asciiTheme="minorHAnsi" w:hAnsiTheme="minorHAnsi" w:cstheme="minorHAnsi"/>
+          <w:b/>
+          <w:sz w:val="52"/>
+          <w:szCs w:val="48"/>
+        </w:rPr>
+        <w:t>BlaBla</w:t>
+      </w:r>
+      <w:proofErr w:type="spellEnd"/>
     </w:p>
     <w:p>
       <w:pPr>
@@ -456,8 +467,16 @@
         <w:rPr>
           <w:rFonts w:asciiTheme="minorHAnsi" w:hAnsiTheme="minorHAnsi" w:cstheme="minorHAnsi"/>
         </w:rPr>
-        <w:t>Franziska Gonschor</w:t>
-      </w:r>
+        <w:t xml:space="preserve">Franziska </w:t>
+      </w:r>
+      <w:proofErr w:type="spellStart"/>
+      <w:r>
+        <w:rPr>
+          <w:rFonts w:asciiTheme="minorHAnsi" w:hAnsiTheme="minorHAnsi" w:cstheme="minorHAnsi"/>
+        </w:rPr>
+        <w:t>Gonschor</w:t>
+      </w:r>
+      <w:proofErr w:type="spellEnd"/>
     </w:p>
     <w:p>
       <w:pPr>
@@ -470,7 +489,21 @@
         <w:rPr>
           <w:rFonts w:asciiTheme="minorHAnsi" w:hAnsiTheme="minorHAnsi" w:cstheme="minorHAnsi"/>
         </w:rPr>
-        <w:t xml:space="preserve">Sergej Atamantschuk </w:t>
+        <w:t xml:space="preserve">Sergej </w:t>
+      </w:r>
+      <w:proofErr w:type="spellStart"/>
+      <w:r>
+        <w:rPr>
+          <w:rFonts w:asciiTheme="minorHAnsi" w:hAnsiTheme="minorHAnsi" w:cstheme="minorHAnsi"/>
+        </w:rPr>
+        <w:t>Atamantschuk</w:t>
+      </w:r>
+      <w:proofErr w:type="spellEnd"/>
+      <w:r>
+        <w:rPr>
+          <w:rFonts w:asciiTheme="minorHAnsi" w:hAnsiTheme="minorHAnsi" w:cstheme="minorHAnsi"/>
+        </w:rPr>
+        <w:t xml:space="preserve"> </w:t>
       </w:r>
     </w:p>
     <w:p>
@@ -3015,9 +3048,17 @@
         <w:rPr>
           <w:rFonts w:asciiTheme="minorHAnsi" w:hAnsiTheme="minorHAnsi" w:cstheme="minorHAnsi"/>
         </w:rPr>
-        <w:t>Konkurrenzprodukte – icow</w:t>
+        <w:t xml:space="preserve">Konkurrenzprodukte – </w:t>
+      </w:r>
+      <w:proofErr w:type="spellStart"/>
+      <w:r>
+        <w:rPr>
+          <w:rFonts w:asciiTheme="minorHAnsi" w:hAnsiTheme="minorHAnsi" w:cstheme="minorHAnsi"/>
+        </w:rPr>
+        <w:t>icow</w:t>
       </w:r>
       <w:bookmarkEnd w:id="5"/>
+      <w:proofErr w:type="spellEnd"/>
     </w:p>
     <w:p>
       <w:pPr>
@@ -3036,15 +3077,17 @@
         <w:rPr>
           <w:rFonts w:asciiTheme="minorHAnsi" w:hAnsiTheme="minorHAnsi" w:cstheme="minorHAnsi"/>
         </w:rPr>
-        <w:t>Konkurrenzprodukte –</w:t>
-      </w:r>
-      <w:r>
-        <w:rPr>
-          <w:rFonts w:asciiTheme="minorHAnsi" w:hAnsiTheme="minorHAnsi" w:cstheme="minorHAnsi"/>
-        </w:rPr>
-        <w:t xml:space="preserve"> e-Soko</w:t>
+        <w:t>Konkurrenzprodukte – e-</w:t>
+      </w:r>
+      <w:proofErr w:type="spellStart"/>
+      <w:r>
+        <w:rPr>
+          <w:rFonts w:asciiTheme="minorHAnsi" w:hAnsiTheme="minorHAnsi" w:cstheme="minorHAnsi"/>
+        </w:rPr>
+        <w:t>Soko</w:t>
       </w:r>
       <w:bookmarkEnd w:id="6"/>
+      <w:proofErr w:type="spellEnd"/>
     </w:p>
     <w:p>
       <w:pPr>
@@ -3101,6 +3144,7 @@
         </w:rPr>
       </w:pPr>
       <w:bookmarkStart w:id="9" w:name="_Toc481937136"/>
+      <w:proofErr w:type="spellStart"/>
       <w:r>
         <w:rPr>
           <w:rFonts w:asciiTheme="minorHAnsi" w:hAnsiTheme="minorHAnsi" w:cstheme="minorHAnsi"/>
@@ -3108,6 +3152,7 @@
         <w:t>Stakeholderanalyse</w:t>
       </w:r>
       <w:bookmarkEnd w:id="9"/>
+      <w:proofErr w:type="spellEnd"/>
     </w:p>
     <w:p>
       <w:pPr>
@@ -3212,9 +3257,7 @@
         </w:rPr>
         <w:t>Risiken</w:t>
       </w:r>
-      <w:bookmarkStart w:id="15" w:name="_GoBack"/>
       <w:bookmarkEnd w:id="14"/>
-      <w:bookmarkEnd w:id="15"/>
     </w:p>
     <w:p>
       <w:pPr>
@@ -3228,14 +3271,31 @@
           <w:rFonts w:asciiTheme="minorHAnsi" w:hAnsiTheme="minorHAnsi" w:cstheme="minorHAnsi"/>
         </w:rPr>
       </w:pPr>
-      <w:bookmarkStart w:id="16" w:name="_Toc481937142"/>
+      <w:bookmarkStart w:id="15" w:name="_Toc481937142"/>
       <w:r>
         <w:rPr>
           <w:rFonts w:asciiTheme="minorHAnsi" w:hAnsiTheme="minorHAnsi" w:cstheme="minorHAnsi"/>
         </w:rPr>
         <w:t>POCs</w:t>
       </w:r>
-      <w:bookmarkEnd w:id="16"/>
+      <w:bookmarkEnd w:id="15"/>
+    </w:p>
+    <w:p>
+      <w:pPr>
+        <w:rPr>
+          <w:rFonts w:asciiTheme="minorHAnsi" w:eastAsiaTheme="majorEastAsia" w:hAnsiTheme="minorHAnsi" w:cstheme="minorHAnsi"/>
+          <w:b/>
+          <w:sz w:val="32"/>
+          <w:szCs w:val="32"/>
+        </w:rPr>
+      </w:pPr>
+      <w:bookmarkStart w:id="16" w:name="_Toc481937143"/>
+      <w:r>
+        <w:rPr>
+          <w:rFonts w:asciiTheme="minorHAnsi" w:hAnsiTheme="minorHAnsi" w:cstheme="minorHAnsi"/>
+        </w:rPr>
+        <w:br w:type="page"/>
+      </w:r>
     </w:p>
     <w:p>
       <w:pPr>
@@ -3244,24 +3304,112 @@
           <w:ilvl w:val="0"/>
           <w:numId w:val="7"/>
         </w:numPr>
-        <w:spacing w:before="0" w:line="276" w:lineRule="auto"/>
-        <w:rPr>
-          <w:rFonts w:asciiTheme="minorHAnsi" w:hAnsiTheme="minorHAnsi" w:cstheme="minorHAnsi"/>
-        </w:rPr>
-      </w:pPr>
-      <w:bookmarkStart w:id="17" w:name="_Toc481937143"/>
+        <w:spacing w:before="0" w:after="240" w:line="276" w:lineRule="auto"/>
+        <w:rPr>
+          <w:rFonts w:asciiTheme="minorHAnsi" w:hAnsiTheme="minorHAnsi" w:cstheme="minorHAnsi"/>
+        </w:rPr>
+      </w:pPr>
+      <w:r>
+        <w:rPr>
+          <w:rFonts w:asciiTheme="minorHAnsi" w:hAnsiTheme="minorHAnsi" w:cstheme="minorHAnsi"/>
+          <w:noProof/>
+          <w:lang w:eastAsia="de-DE"/>
+        </w:rPr>
+        <w:lastRenderedPageBreak/>
+        <mc:AlternateContent>
+          <mc:Choice Requires="wps">
+            <w:drawing>
+              <wp:anchor distT="0" distB="0" distL="114300" distR="114300" simplePos="0" relativeHeight="251662336" behindDoc="0" locked="0" layoutInCell="1" allowOverlap="1" wp14:anchorId="023F4BD9" wp14:editId="514D6600">
+                <wp:simplePos x="0" y="0"/>
+                <wp:positionH relativeFrom="margin">
+                  <wp:align>right</wp:align>
+                </wp:positionH>
+                <wp:positionV relativeFrom="paragraph">
+                  <wp:posOffset>213678</wp:posOffset>
+                </wp:positionV>
+                <wp:extent cx="5669280" cy="38900"/>
+                <wp:effectExtent l="0" t="0" r="26670" b="37465"/>
+                <wp:wrapNone/>
+                <wp:docPr id="3" name="Gerader Verbinder 3"/>
+                <wp:cNvGraphicFramePr/>
+                <a:graphic xmlns:a="http://schemas.openxmlformats.org/drawingml/2006/main">
+                  <a:graphicData uri="http://schemas.microsoft.com/office/word/2010/wordprocessingShape">
+                    <wps:wsp>
+                      <wps:cNvCnPr/>
+                      <wps:spPr>
+                        <a:xfrm flipV="1">
+                          <a:off x="0" y="0"/>
+                          <a:ext cx="5669280" cy="38900"/>
+                        </a:xfrm>
+                        <a:prstGeom prst="line">
+                          <a:avLst/>
+                        </a:prstGeom>
+                        <a:ln w="19050" cap="flat" cmpd="sng">
+                          <a:solidFill>
+                            <a:schemeClr val="bg1">
+                              <a:lumMod val="85000"/>
+                            </a:schemeClr>
+                          </a:solidFill>
+                          <a:prstDash val="solid"/>
+                        </a:ln>
+                      </wps:spPr>
+                      <wps:style>
+                        <a:lnRef idx="1">
+                          <a:schemeClr val="accent1"/>
+                        </a:lnRef>
+                        <a:fillRef idx="0">
+                          <a:schemeClr val="accent1"/>
+                        </a:fillRef>
+                        <a:effectRef idx="0">
+                          <a:schemeClr val="accent1"/>
+                        </a:effectRef>
+                        <a:fontRef idx="minor">
+                          <a:schemeClr val="tx1"/>
+                        </a:fontRef>
+                      </wps:style>
+                      <wps:bodyPr/>
+                    </wps:wsp>
+                  </a:graphicData>
+                </a:graphic>
+                <wp14:sizeRelH relativeFrom="margin">
+                  <wp14:pctWidth>0</wp14:pctWidth>
+                </wp14:sizeRelH>
+                <wp14:sizeRelV relativeFrom="margin">
+                  <wp14:pctHeight>0</wp14:pctHeight>
+                </wp14:sizeRelV>
+              </wp:anchor>
+            </w:drawing>
+          </mc:Choice>
+          <mc:Fallback>
+            <w:pict>
+              <v:line w14:anchorId="2C4B8523" id="Gerader Verbinder 3" o:spid="_x0000_s1026" style="position:absolute;flip:y;z-index:251662336;visibility:visible;mso-wrap-style:square;mso-width-percent:0;mso-height-percent:0;mso-wrap-distance-left:9pt;mso-wrap-distance-top:0;mso-wrap-distance-right:9pt;mso-wrap-distance-bottom:0;mso-position-horizontal:right;mso-position-horizontal-relative:margin;mso-position-vertical:absolute;mso-position-vertical-relative:text;mso-width-percent:0;mso-height-percent:0;mso-width-relative:margin;mso-height-relative:margin" from="395.2pt,16.85pt" to="841.6pt,19.9pt" o:gfxdata="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" strokecolor="#d8d8d8 [2732]" strokeweight="1.5pt">
+                <v:stroke joinstyle="miter"/>
+                <w10:wrap anchorx="margin"/>
+              </v:line>
+            </w:pict>
+          </mc:Fallback>
+        </mc:AlternateContent>
+      </w:r>
       <w:r>
         <w:rPr>
           <w:rFonts w:asciiTheme="minorHAnsi" w:hAnsiTheme="minorHAnsi" w:cstheme="minorHAnsi"/>
         </w:rPr>
         <w:t>Methodischer Rahmen</w:t>
       </w:r>
-      <w:bookmarkEnd w:id="17"/>
+      <w:bookmarkEnd w:id="16"/>
       <w:r>
         <w:rPr>
           <w:rFonts w:asciiTheme="minorHAnsi" w:hAnsiTheme="minorHAnsi" w:cstheme="minorHAnsi"/>
         </w:rPr>
         <w:t xml:space="preserve"> </w:t>
+      </w:r>
+    </w:p>
+    <w:p>
+      <w:pPr>
+        <w:spacing w:line="276" w:lineRule="auto"/>
+      </w:pPr>
+      <w:r>
+        <w:t>Im Folgenden werden die Vorgehensmodelle analysiert, im Rahmen derer der Entwicklungsprozess des Systems abgewickelt wird.</w:t>
       </w:r>
     </w:p>
     <w:p>
@@ -3271,18 +3419,289 @@
           <w:ilvl w:val="1"/>
           <w:numId w:val="7"/>
         </w:numPr>
-        <w:rPr>
-          <w:rFonts w:asciiTheme="minorHAnsi" w:hAnsiTheme="minorHAnsi" w:cstheme="minorHAnsi"/>
-        </w:rPr>
-      </w:pPr>
-      <w:bookmarkStart w:id="18" w:name="_Toc481937144"/>
-      <w:r>
-        <w:rPr>
-          <w:rFonts w:asciiTheme="minorHAnsi" w:hAnsiTheme="minorHAnsi" w:cstheme="minorHAnsi"/>
-        </w:rPr>
-        <w:t>Auswahl des Rahmens</w:t>
-      </w:r>
+        <w:spacing w:after="240"/>
+        <w:rPr>
+          <w:rFonts w:asciiTheme="minorHAnsi" w:hAnsiTheme="minorHAnsi" w:cstheme="minorHAnsi"/>
+        </w:rPr>
+      </w:pPr>
+      <w:bookmarkStart w:id="17" w:name="_Toc481937144"/>
+      <w:r>
+        <w:rPr>
+          <w:rFonts w:asciiTheme="minorHAnsi" w:hAnsiTheme="minorHAnsi" w:cstheme="minorHAnsi"/>
+        </w:rPr>
+        <w:t xml:space="preserve">Auswahl des </w:t>
+      </w:r>
+      <w:r>
+        <w:rPr>
+          <w:rFonts w:asciiTheme="minorHAnsi" w:hAnsiTheme="minorHAnsi" w:cstheme="minorHAnsi"/>
+        </w:rPr>
+        <w:t xml:space="preserve">methodischen </w:t>
+      </w:r>
+      <w:r>
+        <w:rPr>
+          <w:rFonts w:asciiTheme="minorHAnsi" w:hAnsiTheme="minorHAnsi" w:cstheme="minorHAnsi"/>
+        </w:rPr>
+        <w:t>Rahmens</w:t>
+      </w:r>
+      <w:bookmarkEnd w:id="17"/>
+    </w:p>
+    <w:p>
+      <w:pPr>
+        <w:spacing w:line="276" w:lineRule="auto"/>
+      </w:pPr>
+      <w:r>
+        <w:t>Da das System sich mit einer komplexen Domäne beschäftigt</w:t>
+      </w:r>
+      <w:r>
+        <w:t xml:space="preserve">, ist wichtig die Aufgaben der Benutzer detailliert zu analysieren und den Verwendungszweck zu verstehen. In diesem Sinne eignet sich optimal </w:t>
+      </w:r>
+      <w:r>
+        <w:rPr>
+          <w:b/>
+        </w:rPr>
+        <w:t xml:space="preserve"> </w:t>
+      </w:r>
+      <w:proofErr w:type="spellStart"/>
+      <w:r>
+        <w:rPr>
+          <w:b/>
+        </w:rPr>
+        <w:t>Usage</w:t>
+      </w:r>
+      <w:proofErr w:type="spellEnd"/>
+      <w:r>
+        <w:rPr>
+          <w:b/>
+        </w:rPr>
+        <w:t xml:space="preserve"> </w:t>
+      </w:r>
+      <w:proofErr w:type="spellStart"/>
+      <w:r>
+        <w:rPr>
+          <w:b/>
+        </w:rPr>
+        <w:t>centered</w:t>
+      </w:r>
+      <w:proofErr w:type="spellEnd"/>
+      <w:r>
+        <w:rPr>
+          <w:b/>
+        </w:rPr>
+        <w:t xml:space="preserve"> design</w:t>
+      </w:r>
+      <w:r>
+        <w:rPr>
+          <w:b/>
+        </w:rPr>
+        <w:t xml:space="preserve"> </w:t>
+      </w:r>
+      <w:r>
+        <w:t xml:space="preserve">als methodischer Rahmen. Beim </w:t>
+      </w:r>
+      <w:proofErr w:type="spellStart"/>
+      <w:r>
+        <w:t>Usage</w:t>
+      </w:r>
+      <w:proofErr w:type="spellEnd"/>
+      <w:r>
+        <w:t xml:space="preserve"> </w:t>
+      </w:r>
+      <w:proofErr w:type="spellStart"/>
+      <w:r>
+        <w:t>centered</w:t>
+      </w:r>
+      <w:proofErr w:type="spellEnd"/>
+      <w:r>
+        <w:t xml:space="preserve"> design wird Funktionalität des Systems in den Vordergrund gestellt. Damit ein hoher Grad der </w:t>
+      </w:r>
+      <w:proofErr w:type="spellStart"/>
+      <w:r>
+        <w:t>Usability</w:t>
+      </w:r>
+      <w:proofErr w:type="spellEnd"/>
+      <w:r>
+        <w:t xml:space="preserve"> eines interaktiven Systems erreicht wird, werden bei diesem Ansatz die Aufgaben der User und Ziele dieser Aufgaben im gegebenen Nutzungskontext</w:t>
+      </w:r>
+      <w:r>
+        <w:t xml:space="preserve"> analysiert und spezifiziert. Dies erleichtert vor allem das Verständnis vom Verwendungsweck des Systems für Entwickler und verbessert die Kommunikation mit den Benutzern.</w:t>
+      </w:r>
+    </w:p>
+    <w:p>
+      <w:pPr>
+        <w:spacing w:line="276" w:lineRule="auto"/>
+      </w:pPr>
+      <w:r>
+        <w:t>Anderseits liegt der Fokus des Systems zum größten Teil auf Wissensvermittlung für die bestimmte Stakeholder</w:t>
+      </w:r>
+      <w:r>
+        <w:t>-</w:t>
+      </w:r>
+      <w:r>
+        <w:t xml:space="preserve">Gruppe. Aus dieser Perspektive ist das Vorgehen nach </w:t>
+      </w:r>
+      <w:proofErr w:type="spellStart"/>
+      <w:r>
+        <w:t>Usage</w:t>
+      </w:r>
+      <w:proofErr w:type="spellEnd"/>
+      <w:r>
+        <w:t xml:space="preserve"> </w:t>
+      </w:r>
+      <w:proofErr w:type="spellStart"/>
+      <w:r>
+        <w:t>centered</w:t>
+      </w:r>
+      <w:proofErr w:type="spellEnd"/>
+      <w:r>
+        <w:t xml:space="preserve"> design nicht geeignet, da es sich mehr auf die </w:t>
+      </w:r>
+      <w:r>
+        <w:t xml:space="preserve">Benutzung des Systems konzentriert. Das geplante System </w:t>
+      </w:r>
+      <w:r>
+        <w:t>wird von den Benutzern mit extrem unterschiedlichen Merkmalen (Helfer und Ackerbauer in den Entwicklungsländern)</w:t>
+      </w:r>
+      <w:r>
+        <w:t xml:space="preserve"> benutzt</w:t>
+      </w:r>
+      <w:r>
+        <w:t xml:space="preserve">. Daher ist es wichtig die Benutzermerkmalle(Aufgaben, Ziele, Wissenstand, Fähigkeiten…) der verschieden Stakeholder zu berücksichtigen. Der </w:t>
+      </w:r>
+      <w:r>
+        <w:rPr>
+          <w:b/>
+        </w:rPr>
+        <w:t xml:space="preserve">User </w:t>
+      </w:r>
+      <w:proofErr w:type="spellStart"/>
+      <w:r>
+        <w:rPr>
+          <w:b/>
+        </w:rPr>
+        <w:t>centered</w:t>
+      </w:r>
+      <w:proofErr w:type="spellEnd"/>
+      <w:r>
+        <w:rPr>
+          <w:b/>
+        </w:rPr>
+        <w:t xml:space="preserve"> design </w:t>
+      </w:r>
+      <w:r>
+        <w:t>–</w:t>
+      </w:r>
+      <w:r>
+        <w:t xml:space="preserve"> Ansatz</w:t>
+      </w:r>
+      <w:r>
+        <w:t>, bei dem die Benutzermerkmalle im Fokus der Konzeption der Entwicklung stehen, sorgt dafür, dass die Anforderung der verschiedenen User erfüllt werden und dadurch die Gebrauchstauglichkeit des System erhöht wird</w:t>
+      </w:r>
+      <w:r>
+        <w:t>.</w:t>
+      </w:r>
+    </w:p>
+    <w:p>
+      <w:pPr>
+        <w:spacing w:line="276" w:lineRule="auto"/>
+      </w:pPr>
+      <w:r>
+        <w:t>Aus der Analyse folgt, dass im Rahmen des Projekt</w:t>
+      </w:r>
+      <w:r>
+        <w:t>s</w:t>
+      </w:r>
+      <w:r>
+        <w:t xml:space="preserve"> eine geeignete Kombination aus </w:t>
+      </w:r>
+      <w:proofErr w:type="spellStart"/>
+      <w:r>
+        <w:rPr>
+          <w:b/>
+        </w:rPr>
+        <w:t>Usage</w:t>
+      </w:r>
+      <w:proofErr w:type="spellEnd"/>
+      <w:r>
+        <w:rPr>
+          <w:b/>
+        </w:rPr>
+        <w:t xml:space="preserve"> </w:t>
+      </w:r>
+      <w:proofErr w:type="spellStart"/>
+      <w:r>
+        <w:rPr>
+          <w:b/>
+        </w:rPr>
+        <w:t>centered</w:t>
+      </w:r>
+      <w:proofErr w:type="spellEnd"/>
+      <w:r>
+        <w:rPr>
+          <w:b/>
+        </w:rPr>
+        <w:t xml:space="preserve"> design</w:t>
+      </w:r>
+      <w:r>
+        <w:rPr>
+          <w:b/>
+        </w:rPr>
+        <w:t xml:space="preserve"> </w:t>
+      </w:r>
+      <w:r>
+        <w:t>und</w:t>
+      </w:r>
+      <w:r>
+        <w:rPr>
+          <w:b/>
+        </w:rPr>
+        <w:t xml:space="preserve"> User</w:t>
+      </w:r>
+      <w:r>
+        <w:rPr>
+          <w:b/>
+        </w:rPr>
+        <w:t xml:space="preserve"> </w:t>
+      </w:r>
+      <w:proofErr w:type="spellStart"/>
+      <w:r>
+        <w:rPr>
+          <w:b/>
+        </w:rPr>
+        <w:t>centered</w:t>
+      </w:r>
+      <w:proofErr w:type="spellEnd"/>
+      <w:r>
+        <w:rPr>
+          <w:b/>
+        </w:rPr>
+        <w:t xml:space="preserve"> design</w:t>
+      </w:r>
+      <w:r>
+        <w:rPr>
+          <w:b/>
+        </w:rPr>
+        <w:t xml:space="preserve"> </w:t>
+      </w:r>
+      <w:r>
+        <w:t xml:space="preserve">zur Entwicklung eines gebrauchstauglichen Systems verwendet wird. Auf diese Weise wird erreicht, dass sowohl der Verwendungszweck des Systems </w:t>
+      </w:r>
+      <w:r>
+        <w:t xml:space="preserve">detailliert </w:t>
+      </w:r>
+      <w:r>
+        <w:t>verstanden wird, als auch die un</w:t>
+      </w:r>
+      <w:bookmarkStart w:id="18" w:name="_GoBack"/>
       <w:bookmarkEnd w:id="18"/>
+      <w:r>
+        <w:t>terschiedliche</w:t>
+      </w:r>
+      <w:r>
+        <w:t>n</w:t>
+      </w:r>
+      <w:r>
+        <w:t xml:space="preserve"> Anforderung und Merkmale der User berücksichtigt werden. </w:t>
+      </w:r>
     </w:p>
     <w:p>
       <w:pPr>
@@ -3303,6 +3722,23 @@
         <w:t>Auswahl des Vorgehensmodells</w:t>
       </w:r>
       <w:bookmarkEnd w:id="19"/>
+    </w:p>
+    <w:p>
+      <w:pPr>
+        <w:rPr>
+          <w:rFonts w:asciiTheme="minorHAnsi" w:eastAsiaTheme="majorEastAsia" w:hAnsiTheme="minorHAnsi" w:cstheme="minorHAnsi"/>
+          <w:b/>
+          <w:sz w:val="32"/>
+          <w:szCs w:val="32"/>
+        </w:rPr>
+      </w:pPr>
+      <w:bookmarkStart w:id="20" w:name="_Toc481937146"/>
+      <w:r>
+        <w:rPr>
+          <w:rFonts w:asciiTheme="minorHAnsi" w:hAnsiTheme="minorHAnsi" w:cstheme="minorHAnsi"/>
+        </w:rPr>
+        <w:br w:type="page"/>
+      </w:r>
     </w:p>
     <w:p>
       <w:pPr>
@@ -3316,14 +3752,16 @@
           <w:rFonts w:asciiTheme="minorHAnsi" w:hAnsiTheme="minorHAnsi" w:cstheme="minorHAnsi"/>
         </w:rPr>
       </w:pPr>
-      <w:bookmarkStart w:id="20" w:name="_Toc481937146"/>
-      <w:r>
-        <w:rPr>
-          <w:rFonts w:asciiTheme="minorHAnsi" w:hAnsiTheme="minorHAnsi" w:cstheme="minorHAnsi"/>
-        </w:rPr>
+      <w:proofErr w:type="spellStart"/>
+      <w:r>
+        <w:rPr>
+          <w:rFonts w:asciiTheme="minorHAnsi" w:hAnsiTheme="minorHAnsi" w:cstheme="minorHAnsi"/>
+        </w:rPr>
+        <w:lastRenderedPageBreak/>
         <w:t>Kommunikaionsmodell</w:t>
       </w:r>
       <w:bookmarkEnd w:id="20"/>
+      <w:proofErr w:type="spellEnd"/>
     </w:p>
     <w:p>
       <w:pPr>
@@ -3483,7 +3921,7 @@
           <w:rPr>
             <w:noProof/>
           </w:rPr>
-          <w:t>1</w:t>
+          <w:t>2</w:t>
         </w:r>
         <w:r>
           <w:fldChar w:fldCharType="end"/>
@@ -5223,7 +5661,7 @@
 </file>
 
 <file path=customXml/itemProps1.xml><?xml version="1.0" encoding="utf-8"?>
-<ds:datastoreItem xmlns:ds="http://schemas.openxmlformats.org/officeDocument/2006/customXml" ds:itemID="{50FD3232-536E-471D-A539-5781A21BB167}">
+<ds:datastoreItem xmlns:ds="http://schemas.openxmlformats.org/officeDocument/2006/customXml" ds:itemID="{DC1BA216-10BD-4346-857E-688E943057A7}">
   <ds:schemaRefs>
     <ds:schemaRef ds:uri="http://schemas.openxmlformats.org/officeDocument/2006/bibliography"/>
   </ds:schemaRefs>

</xml_diff>

<commit_message>
POCs formuliert, gitignore edited
</commit_message>
<xml_diff>
--- a/Weitere Artefakte/Konzept.docx
+++ b/Weitere Artefakte/Konzept.docx
@@ -651,13 +651,12 @@
             </w:rPr>
             <w:fldChar w:fldCharType="separate"/>
           </w:r>
-          <w:hyperlink w:anchor="_Toc482110795" w:history="1">
+          <w:hyperlink w:anchor="_Toc482179618" w:history="1">
             <w:r>
               <w:rPr>
                 <w:rStyle w:val="Hyperlink"/>
                 <w:rFonts w:cstheme="minorHAnsi"/>
                 <w:noProof/>
-                <w:highlight w:val="lightGray"/>
               </w:rPr>
               <w:t>1.</w:t>
             </w:r>
@@ -696,7 +695,7 @@
                 <w:noProof/>
                 <w:webHidden/>
               </w:rPr>
-              <w:instrText xml:space="preserve"> PAGEREF _Toc482110795 \h </w:instrText>
+              <w:instrText xml:space="preserve"> PAGEREF _Toc482179618 \h </w:instrText>
             </w:r>
             <w:r>
               <w:rPr>
@@ -740,7 +739,7 @@
               <w:lang w:eastAsia="de-DE"/>
             </w:rPr>
           </w:pPr>
-          <w:hyperlink w:anchor="_Toc482110796" w:history="1">
+          <w:hyperlink w:anchor="_Toc482179619" w:history="1">
             <w:r>
               <w:rPr>
                 <w:rStyle w:val="Hyperlink"/>
@@ -784,7 +783,7 @@
                 <w:noProof/>
                 <w:webHidden/>
               </w:rPr>
-              <w:instrText xml:space="preserve"> PAGEREF _Toc482110796 \h </w:instrText>
+              <w:instrText xml:space="preserve"> PAGEREF _Toc482179619 \h </w:instrText>
             </w:r>
             <w:r>
               <w:rPr>
@@ -828,7 +827,7 @@
               <w:lang w:eastAsia="de-DE"/>
             </w:rPr>
           </w:pPr>
-          <w:hyperlink w:anchor="_Toc482110797" w:history="1">
+          <w:hyperlink w:anchor="_Toc482179620" w:history="1">
             <w:r>
               <w:rPr>
                 <w:rStyle w:val="Hyperlink"/>
@@ -872,7 +871,7 @@
                 <w:noProof/>
                 <w:webHidden/>
               </w:rPr>
-              <w:instrText xml:space="preserve"> PAGEREF _Toc482110797 \h </w:instrText>
+              <w:instrText xml:space="preserve"> PAGEREF _Toc482179620 \h </w:instrText>
             </w:r>
             <w:r>
               <w:rPr>
@@ -916,7 +915,7 @@
               <w:lang w:eastAsia="de-DE"/>
             </w:rPr>
           </w:pPr>
-          <w:hyperlink w:anchor="_Toc482110798" w:history="1">
+          <w:hyperlink w:anchor="_Toc482179621" w:history="1">
             <w:r>
               <w:rPr>
                 <w:rStyle w:val="Hyperlink"/>
@@ -960,7 +959,7 @@
                 <w:noProof/>
                 <w:webHidden/>
               </w:rPr>
-              <w:instrText xml:space="preserve"> PAGEREF _Toc482110798 \h </w:instrText>
+              <w:instrText xml:space="preserve"> PAGEREF _Toc482179621 \h </w:instrText>
             </w:r>
             <w:r>
               <w:rPr>
@@ -1004,7 +1003,7 @@
               <w:lang w:eastAsia="de-DE"/>
             </w:rPr>
           </w:pPr>
-          <w:hyperlink w:anchor="_Toc482110799" w:history="1">
+          <w:hyperlink w:anchor="_Toc482179622" w:history="1">
             <w:r>
               <w:rPr>
                 <w:rStyle w:val="Hyperlink"/>
@@ -1048,7 +1047,7 @@
                 <w:noProof/>
                 <w:webHidden/>
               </w:rPr>
-              <w:instrText xml:space="preserve"> PAGEREF _Toc482110799 \h </w:instrText>
+              <w:instrText xml:space="preserve"> PAGEREF _Toc482179622 \h </w:instrText>
             </w:r>
             <w:r>
               <w:rPr>
@@ -1092,7 +1091,7 @@
               <w:lang w:eastAsia="de-DE"/>
             </w:rPr>
           </w:pPr>
-          <w:hyperlink w:anchor="_Toc482110800" w:history="1">
+          <w:hyperlink w:anchor="_Toc482179623" w:history="1">
             <w:r>
               <w:rPr>
                 <w:rStyle w:val="Hyperlink"/>
@@ -1136,7 +1135,7 @@
                 <w:noProof/>
                 <w:webHidden/>
               </w:rPr>
-              <w:instrText xml:space="preserve"> PAGEREF _Toc482110800 \h </w:instrText>
+              <w:instrText xml:space="preserve"> PAGEREF _Toc482179623 \h </w:instrText>
             </w:r>
             <w:r>
               <w:rPr>
@@ -1180,7 +1179,7 @@
               <w:lang w:eastAsia="de-DE"/>
             </w:rPr>
           </w:pPr>
-          <w:hyperlink w:anchor="_Toc482110801" w:history="1">
+          <w:hyperlink w:anchor="_Toc482179624" w:history="1">
             <w:r>
               <w:rPr>
                 <w:rStyle w:val="Hyperlink"/>
@@ -1224,7 +1223,7 @@
                 <w:noProof/>
                 <w:webHidden/>
               </w:rPr>
-              <w:instrText xml:space="preserve"> PAGEREF _Toc482110801 \h </w:instrText>
+              <w:instrText xml:space="preserve"> PAGEREF _Toc482179624 \h </w:instrText>
             </w:r>
             <w:r>
               <w:rPr>
@@ -1268,7 +1267,7 @@
               <w:lang w:eastAsia="de-DE"/>
             </w:rPr>
           </w:pPr>
-          <w:hyperlink w:anchor="_Toc482110802" w:history="1">
+          <w:hyperlink w:anchor="_Toc482179625" w:history="1">
             <w:r>
               <w:rPr>
                 <w:rStyle w:val="Hyperlink"/>
@@ -1312,7 +1311,7 @@
                 <w:noProof/>
                 <w:webHidden/>
               </w:rPr>
-              <w:instrText xml:space="preserve"> PAGEREF _Toc482110802 \h </w:instrText>
+              <w:instrText xml:space="preserve"> PAGEREF _Toc482179625 \h </w:instrText>
             </w:r>
             <w:r>
               <w:rPr>
@@ -1356,7 +1355,7 @@
               <w:lang w:eastAsia="de-DE"/>
             </w:rPr>
           </w:pPr>
-          <w:hyperlink w:anchor="_Toc482110803" w:history="1">
+          <w:hyperlink w:anchor="_Toc482179626" w:history="1">
             <w:r>
               <w:rPr>
                 <w:rStyle w:val="Hyperlink"/>
@@ -1400,7 +1399,7 @@
                 <w:noProof/>
                 <w:webHidden/>
               </w:rPr>
-              <w:instrText xml:space="preserve"> PAGEREF _Toc482110803 \h </w:instrText>
+              <w:instrText xml:space="preserve"> PAGEREF _Toc482179626 \h </w:instrText>
             </w:r>
             <w:r>
               <w:rPr>
@@ -1444,7 +1443,7 @@
               <w:lang w:eastAsia="de-DE"/>
             </w:rPr>
           </w:pPr>
-          <w:hyperlink w:anchor="_Toc482110804" w:history="1">
+          <w:hyperlink w:anchor="_Toc482179627" w:history="1">
             <w:r>
               <w:rPr>
                 <w:rStyle w:val="Hyperlink"/>
@@ -1488,7 +1487,7 @@
                 <w:noProof/>
                 <w:webHidden/>
               </w:rPr>
-              <w:instrText xml:space="preserve"> PAGEREF _Toc482110804 \h </w:instrText>
+              <w:instrText xml:space="preserve"> PAGEREF _Toc482179627 \h </w:instrText>
             </w:r>
             <w:r>
               <w:rPr>
@@ -1532,7 +1531,7 @@
               <w:lang w:eastAsia="de-DE"/>
             </w:rPr>
           </w:pPr>
-          <w:hyperlink w:anchor="_Toc482110805" w:history="1">
+          <w:hyperlink w:anchor="_Toc482179628" w:history="1">
             <w:r>
               <w:rPr>
                 <w:rStyle w:val="Hyperlink"/>
@@ -1576,7 +1575,7 @@
                 <w:noProof/>
                 <w:webHidden/>
               </w:rPr>
-              <w:instrText xml:space="preserve"> PAGEREF _Toc482110805 \h </w:instrText>
+              <w:instrText xml:space="preserve"> PAGEREF _Toc482179628 \h </w:instrText>
             </w:r>
             <w:r>
               <w:rPr>
@@ -1620,7 +1619,7 @@
               <w:lang w:eastAsia="de-DE"/>
             </w:rPr>
           </w:pPr>
-          <w:hyperlink w:anchor="_Toc482110806" w:history="1">
+          <w:hyperlink w:anchor="_Toc482179629" w:history="1">
             <w:r>
               <w:rPr>
                 <w:rStyle w:val="Hyperlink"/>
@@ -1664,7 +1663,7 @@
                 <w:noProof/>
                 <w:webHidden/>
               </w:rPr>
-              <w:instrText xml:space="preserve"> PAGEREF _Toc482110806 \h </w:instrText>
+              <w:instrText xml:space="preserve"> PAGEREF _Toc482179629 \h </w:instrText>
             </w:r>
             <w:r>
               <w:rPr>
@@ -1708,7 +1707,7 @@
               <w:lang w:eastAsia="de-DE"/>
             </w:rPr>
           </w:pPr>
-          <w:hyperlink w:anchor="_Toc482110807" w:history="1">
+          <w:hyperlink w:anchor="_Toc482179630" w:history="1">
             <w:r>
               <w:rPr>
                 <w:rStyle w:val="Hyperlink"/>
@@ -1752,7 +1751,7 @@
                 <w:noProof/>
                 <w:webHidden/>
               </w:rPr>
-              <w:instrText xml:space="preserve"> PAGEREF _Toc482110807 \h </w:instrText>
+              <w:instrText xml:space="preserve"> PAGEREF _Toc482179630 \h </w:instrText>
             </w:r>
             <w:r>
               <w:rPr>
@@ -1796,7 +1795,7 @@
               <w:lang w:eastAsia="de-DE"/>
             </w:rPr>
           </w:pPr>
-          <w:hyperlink w:anchor="_Toc482110808" w:history="1">
+          <w:hyperlink w:anchor="_Toc482179631" w:history="1">
             <w:r>
               <w:rPr>
                 <w:rStyle w:val="Hyperlink"/>
@@ -1840,7 +1839,7 @@
                 <w:noProof/>
                 <w:webHidden/>
               </w:rPr>
-              <w:instrText xml:space="preserve"> PAGEREF _Toc482110808 \h </w:instrText>
+              <w:instrText xml:space="preserve"> PAGEREF _Toc482179631 \h </w:instrText>
             </w:r>
             <w:r>
               <w:rPr>
@@ -1884,7 +1883,7 @@
               <w:lang w:eastAsia="de-DE"/>
             </w:rPr>
           </w:pPr>
-          <w:hyperlink w:anchor="_Toc482110809" w:history="1">
+          <w:hyperlink w:anchor="_Toc482179632" w:history="1">
             <w:r>
               <w:rPr>
                 <w:rStyle w:val="Hyperlink"/>
@@ -1928,7 +1927,7 @@
                 <w:noProof/>
                 <w:webHidden/>
               </w:rPr>
-              <w:instrText xml:space="preserve"> PAGEREF _Toc482110809 \h </w:instrText>
+              <w:instrText xml:space="preserve"> PAGEREF _Toc482179632 \h </w:instrText>
             </w:r>
             <w:r>
               <w:rPr>
@@ -1972,7 +1971,7 @@
               <w:lang w:eastAsia="de-DE"/>
             </w:rPr>
           </w:pPr>
-          <w:hyperlink w:anchor="_Toc482110810" w:history="1">
+          <w:hyperlink w:anchor="_Toc482179633" w:history="1">
             <w:r>
               <w:rPr>
                 <w:rStyle w:val="Hyperlink"/>
@@ -2016,7 +2015,523 @@
                 <w:noProof/>
                 <w:webHidden/>
               </w:rPr>
-              <w:instrText xml:space="preserve"> PAGEREF _Toc482110810 \h </w:instrText>
+              <w:instrText xml:space="preserve"> PAGEREF _Toc482179633 \h </w:instrText>
+            </w:r>
+            <w:r>
+              <w:rPr>
+                <w:noProof/>
+                <w:webHidden/>
+              </w:rPr>
+            </w:r>
+            <w:r>
+              <w:rPr>
+                <w:noProof/>
+                <w:webHidden/>
+              </w:rPr>
+              <w:fldChar w:fldCharType="separate"/>
+            </w:r>
+            <w:r>
+              <w:rPr>
+                <w:noProof/>
+                <w:webHidden/>
+              </w:rPr>
+              <w:t>1</w:t>
+            </w:r>
+            <w:r>
+              <w:rPr>
+                <w:noProof/>
+                <w:webHidden/>
+              </w:rPr>
+              <w:fldChar w:fldCharType="end"/>
+            </w:r>
+          </w:hyperlink>
+        </w:p>
+        <w:p>
+          <w:pPr>
+            <w:pStyle w:val="Verzeichnis2"/>
+            <w:tabs>
+              <w:tab w:val="left" w:pos="880"/>
+              <w:tab w:val="right" w:leader="dot" w:pos="9344"/>
+            </w:tabs>
+            <w:rPr>
+              <w:rFonts w:asciiTheme="minorHAnsi" w:eastAsiaTheme="minorEastAsia" w:hAnsiTheme="minorHAnsi"/>
+              <w:noProof/>
+              <w:lang w:eastAsia="de-DE"/>
+            </w:rPr>
+          </w:pPr>
+          <w:hyperlink w:anchor="_Toc482179634" w:history="1">
+            <w:r>
+              <w:rPr>
+                <w:rStyle w:val="Hyperlink"/>
+                <w:noProof/>
+              </w:rPr>
+              <w:t>8.1.</w:t>
+            </w:r>
+            <w:r>
+              <w:rPr>
+                <w:rFonts w:asciiTheme="minorHAnsi" w:eastAsiaTheme="minorEastAsia" w:hAnsiTheme="minorHAnsi"/>
+                <w:noProof/>
+                <w:lang w:eastAsia="de-DE"/>
+              </w:rPr>
+              <w:tab/>
+            </w:r>
+            <w:r>
+              <w:rPr>
+                <w:rStyle w:val="Hyperlink"/>
+                <w:noProof/>
+              </w:rPr>
+              <w:t>Benutzer anlegen</w:t>
+            </w:r>
+            <w:r>
+              <w:rPr>
+                <w:noProof/>
+                <w:webHidden/>
+              </w:rPr>
+              <w:tab/>
+            </w:r>
+            <w:r>
+              <w:rPr>
+                <w:noProof/>
+                <w:webHidden/>
+              </w:rPr>
+              <w:fldChar w:fldCharType="begin"/>
+            </w:r>
+            <w:r>
+              <w:rPr>
+                <w:noProof/>
+                <w:webHidden/>
+              </w:rPr>
+              <w:instrText xml:space="preserve"> PAGEREF _Toc482179634 \h </w:instrText>
+            </w:r>
+            <w:r>
+              <w:rPr>
+                <w:noProof/>
+                <w:webHidden/>
+              </w:rPr>
+            </w:r>
+            <w:r>
+              <w:rPr>
+                <w:noProof/>
+                <w:webHidden/>
+              </w:rPr>
+              <w:fldChar w:fldCharType="separate"/>
+            </w:r>
+            <w:r>
+              <w:rPr>
+                <w:noProof/>
+                <w:webHidden/>
+              </w:rPr>
+              <w:t>1</w:t>
+            </w:r>
+            <w:r>
+              <w:rPr>
+                <w:noProof/>
+                <w:webHidden/>
+              </w:rPr>
+              <w:fldChar w:fldCharType="end"/>
+            </w:r>
+          </w:hyperlink>
+        </w:p>
+        <w:p>
+          <w:pPr>
+            <w:pStyle w:val="Verzeichnis2"/>
+            <w:tabs>
+              <w:tab w:val="left" w:pos="880"/>
+              <w:tab w:val="right" w:leader="dot" w:pos="9344"/>
+            </w:tabs>
+            <w:rPr>
+              <w:rFonts w:asciiTheme="minorHAnsi" w:eastAsiaTheme="minorEastAsia" w:hAnsiTheme="minorHAnsi"/>
+              <w:noProof/>
+              <w:lang w:eastAsia="de-DE"/>
+            </w:rPr>
+          </w:pPr>
+          <w:hyperlink w:anchor="_Toc482179635" w:history="1">
+            <w:r>
+              <w:rPr>
+                <w:rStyle w:val="Hyperlink"/>
+                <w:noProof/>
+              </w:rPr>
+              <w:t>8.2.</w:t>
+            </w:r>
+            <w:r>
+              <w:rPr>
+                <w:rFonts w:asciiTheme="minorHAnsi" w:eastAsiaTheme="minorEastAsia" w:hAnsiTheme="minorHAnsi"/>
+                <w:noProof/>
+                <w:lang w:eastAsia="de-DE"/>
+              </w:rPr>
+              <w:tab/>
+            </w:r>
+            <w:r>
+              <w:rPr>
+                <w:rStyle w:val="Hyperlink"/>
+                <w:noProof/>
+              </w:rPr>
+              <w:t>Eintrag Ackerdaten erstellen</w:t>
+            </w:r>
+            <w:r>
+              <w:rPr>
+                <w:noProof/>
+                <w:webHidden/>
+              </w:rPr>
+              <w:tab/>
+            </w:r>
+            <w:r>
+              <w:rPr>
+                <w:noProof/>
+                <w:webHidden/>
+              </w:rPr>
+              <w:fldChar w:fldCharType="begin"/>
+            </w:r>
+            <w:r>
+              <w:rPr>
+                <w:noProof/>
+                <w:webHidden/>
+              </w:rPr>
+              <w:instrText xml:space="preserve"> PAGEREF _Toc482179635 \h </w:instrText>
+            </w:r>
+            <w:r>
+              <w:rPr>
+                <w:noProof/>
+                <w:webHidden/>
+              </w:rPr>
+            </w:r>
+            <w:r>
+              <w:rPr>
+                <w:noProof/>
+                <w:webHidden/>
+              </w:rPr>
+              <w:fldChar w:fldCharType="separate"/>
+            </w:r>
+            <w:r>
+              <w:rPr>
+                <w:noProof/>
+                <w:webHidden/>
+              </w:rPr>
+              <w:t>1</w:t>
+            </w:r>
+            <w:r>
+              <w:rPr>
+                <w:noProof/>
+                <w:webHidden/>
+              </w:rPr>
+              <w:fldChar w:fldCharType="end"/>
+            </w:r>
+          </w:hyperlink>
+        </w:p>
+        <w:p>
+          <w:pPr>
+            <w:pStyle w:val="Verzeichnis2"/>
+            <w:tabs>
+              <w:tab w:val="left" w:pos="880"/>
+              <w:tab w:val="right" w:leader="dot" w:pos="9344"/>
+            </w:tabs>
+            <w:rPr>
+              <w:rFonts w:asciiTheme="minorHAnsi" w:eastAsiaTheme="minorEastAsia" w:hAnsiTheme="minorHAnsi"/>
+              <w:noProof/>
+              <w:lang w:eastAsia="de-DE"/>
+            </w:rPr>
+          </w:pPr>
+          <w:hyperlink w:anchor="_Toc482179636" w:history="1">
+            <w:r>
+              <w:rPr>
+                <w:rStyle w:val="Hyperlink"/>
+                <w:noProof/>
+              </w:rPr>
+              <w:t>8.3.</w:t>
+            </w:r>
+            <w:r>
+              <w:rPr>
+                <w:rFonts w:asciiTheme="minorHAnsi" w:eastAsiaTheme="minorEastAsia" w:hAnsiTheme="minorHAnsi"/>
+                <w:noProof/>
+                <w:lang w:eastAsia="de-DE"/>
+              </w:rPr>
+              <w:tab/>
+            </w:r>
+            <w:r>
+              <w:rPr>
+                <w:rStyle w:val="Hyperlink"/>
+                <w:noProof/>
+              </w:rPr>
+              <w:t>Collaborators dem Eintrag hinzufügen</w:t>
+            </w:r>
+            <w:r>
+              <w:rPr>
+                <w:noProof/>
+                <w:webHidden/>
+              </w:rPr>
+              <w:tab/>
+            </w:r>
+            <w:r>
+              <w:rPr>
+                <w:noProof/>
+                <w:webHidden/>
+              </w:rPr>
+              <w:fldChar w:fldCharType="begin"/>
+            </w:r>
+            <w:r>
+              <w:rPr>
+                <w:noProof/>
+                <w:webHidden/>
+              </w:rPr>
+              <w:instrText xml:space="preserve"> PAGEREF _Toc482179636 \h </w:instrText>
+            </w:r>
+            <w:r>
+              <w:rPr>
+                <w:noProof/>
+                <w:webHidden/>
+              </w:rPr>
+            </w:r>
+            <w:r>
+              <w:rPr>
+                <w:noProof/>
+                <w:webHidden/>
+              </w:rPr>
+              <w:fldChar w:fldCharType="separate"/>
+            </w:r>
+            <w:r>
+              <w:rPr>
+                <w:noProof/>
+                <w:webHidden/>
+              </w:rPr>
+              <w:t>1</w:t>
+            </w:r>
+            <w:r>
+              <w:rPr>
+                <w:noProof/>
+                <w:webHidden/>
+              </w:rPr>
+              <w:fldChar w:fldCharType="end"/>
+            </w:r>
+          </w:hyperlink>
+        </w:p>
+        <w:p>
+          <w:pPr>
+            <w:pStyle w:val="Verzeichnis2"/>
+            <w:tabs>
+              <w:tab w:val="left" w:pos="880"/>
+              <w:tab w:val="right" w:leader="dot" w:pos="9344"/>
+            </w:tabs>
+            <w:rPr>
+              <w:rFonts w:asciiTheme="minorHAnsi" w:eastAsiaTheme="minorEastAsia" w:hAnsiTheme="minorHAnsi"/>
+              <w:noProof/>
+              <w:lang w:eastAsia="de-DE"/>
+            </w:rPr>
+          </w:pPr>
+          <w:hyperlink w:anchor="_Toc482179637" w:history="1">
+            <w:r>
+              <w:rPr>
+                <w:rStyle w:val="Hyperlink"/>
+                <w:noProof/>
+              </w:rPr>
+              <w:t>8.4.</w:t>
+            </w:r>
+            <w:r>
+              <w:rPr>
+                <w:rFonts w:asciiTheme="minorHAnsi" w:eastAsiaTheme="minorEastAsia" w:hAnsiTheme="minorHAnsi"/>
+                <w:noProof/>
+                <w:lang w:eastAsia="de-DE"/>
+              </w:rPr>
+              <w:tab/>
+            </w:r>
+            <w:r>
+              <w:rPr>
+                <w:rStyle w:val="Hyperlink"/>
+                <w:noProof/>
+              </w:rPr>
+              <w:t>Effiziente Datenübertragung</w:t>
+            </w:r>
+            <w:r>
+              <w:rPr>
+                <w:noProof/>
+                <w:webHidden/>
+              </w:rPr>
+              <w:tab/>
+            </w:r>
+            <w:r>
+              <w:rPr>
+                <w:noProof/>
+                <w:webHidden/>
+              </w:rPr>
+              <w:fldChar w:fldCharType="begin"/>
+            </w:r>
+            <w:r>
+              <w:rPr>
+                <w:noProof/>
+                <w:webHidden/>
+              </w:rPr>
+              <w:instrText xml:space="preserve"> PAGEREF _Toc482179637 \h </w:instrText>
+            </w:r>
+            <w:r>
+              <w:rPr>
+                <w:noProof/>
+                <w:webHidden/>
+              </w:rPr>
+            </w:r>
+            <w:r>
+              <w:rPr>
+                <w:noProof/>
+                <w:webHidden/>
+              </w:rPr>
+              <w:fldChar w:fldCharType="separate"/>
+            </w:r>
+            <w:r>
+              <w:rPr>
+                <w:noProof/>
+                <w:webHidden/>
+              </w:rPr>
+              <w:t>1</w:t>
+            </w:r>
+            <w:r>
+              <w:rPr>
+                <w:noProof/>
+                <w:webHidden/>
+              </w:rPr>
+              <w:fldChar w:fldCharType="end"/>
+            </w:r>
+          </w:hyperlink>
+        </w:p>
+        <w:p>
+          <w:pPr>
+            <w:pStyle w:val="Verzeichnis2"/>
+            <w:tabs>
+              <w:tab w:val="left" w:pos="880"/>
+              <w:tab w:val="right" w:leader="dot" w:pos="9344"/>
+            </w:tabs>
+            <w:rPr>
+              <w:rFonts w:asciiTheme="minorHAnsi" w:eastAsiaTheme="minorEastAsia" w:hAnsiTheme="minorHAnsi"/>
+              <w:noProof/>
+              <w:lang w:eastAsia="de-DE"/>
+            </w:rPr>
+          </w:pPr>
+          <w:hyperlink w:anchor="_Toc482179638" w:history="1">
+            <w:r>
+              <w:rPr>
+                <w:rStyle w:val="Hyperlink"/>
+                <w:noProof/>
+              </w:rPr>
+              <w:t>8.5.</w:t>
+            </w:r>
+            <w:r>
+              <w:rPr>
+                <w:rFonts w:asciiTheme="minorHAnsi" w:eastAsiaTheme="minorEastAsia" w:hAnsiTheme="minorHAnsi"/>
+                <w:noProof/>
+                <w:lang w:eastAsia="de-DE"/>
+              </w:rPr>
+              <w:tab/>
+            </w:r>
+            <w:r>
+              <w:rPr>
+                <w:rStyle w:val="Hyperlink"/>
+                <w:noProof/>
+              </w:rPr>
+              <w:t>Auswertung der Bodendaten</w:t>
+            </w:r>
+            <w:r>
+              <w:rPr>
+                <w:noProof/>
+                <w:webHidden/>
+              </w:rPr>
+              <w:tab/>
+            </w:r>
+            <w:r>
+              <w:rPr>
+                <w:noProof/>
+                <w:webHidden/>
+              </w:rPr>
+              <w:fldChar w:fldCharType="begin"/>
+            </w:r>
+            <w:r>
+              <w:rPr>
+                <w:noProof/>
+                <w:webHidden/>
+              </w:rPr>
+              <w:instrText xml:space="preserve"> PAGEREF _Toc482179638 \h </w:instrText>
+            </w:r>
+            <w:r>
+              <w:rPr>
+                <w:noProof/>
+                <w:webHidden/>
+              </w:rPr>
+            </w:r>
+            <w:r>
+              <w:rPr>
+                <w:noProof/>
+                <w:webHidden/>
+              </w:rPr>
+              <w:fldChar w:fldCharType="separate"/>
+            </w:r>
+            <w:r>
+              <w:rPr>
+                <w:noProof/>
+                <w:webHidden/>
+              </w:rPr>
+              <w:t>1</w:t>
+            </w:r>
+            <w:r>
+              <w:rPr>
+                <w:noProof/>
+                <w:webHidden/>
+              </w:rPr>
+              <w:fldChar w:fldCharType="end"/>
+            </w:r>
+          </w:hyperlink>
+        </w:p>
+        <w:p>
+          <w:pPr>
+            <w:pStyle w:val="Verzeichnis2"/>
+            <w:tabs>
+              <w:tab w:val="left" w:pos="880"/>
+              <w:tab w:val="right" w:leader="dot" w:pos="9344"/>
+            </w:tabs>
+            <w:rPr>
+              <w:rFonts w:asciiTheme="minorHAnsi" w:eastAsiaTheme="minorEastAsia" w:hAnsiTheme="minorHAnsi"/>
+              <w:noProof/>
+              <w:lang w:eastAsia="de-DE"/>
+            </w:rPr>
+          </w:pPr>
+          <w:hyperlink w:anchor="_Toc482179639" w:history="1">
+            <w:r>
+              <w:rPr>
+                <w:rStyle w:val="Hyperlink"/>
+                <w:noProof/>
+              </w:rPr>
+              <w:t>8.6.</w:t>
+            </w:r>
+            <w:r>
+              <w:rPr>
+                <w:rFonts w:asciiTheme="minorHAnsi" w:eastAsiaTheme="minorEastAsia" w:hAnsiTheme="minorHAnsi"/>
+                <w:noProof/>
+                <w:lang w:eastAsia="de-DE"/>
+              </w:rPr>
+              <w:tab/>
+            </w:r>
+            <w:r>
+              <w:rPr>
+                <w:rStyle w:val="Hyperlink"/>
+                <w:noProof/>
+              </w:rPr>
+              <w:t>Effiziente Darstellung der Tutorials</w:t>
+            </w:r>
+            <w:r>
+              <w:rPr>
+                <w:noProof/>
+                <w:webHidden/>
+              </w:rPr>
+              <w:tab/>
+            </w:r>
+            <w:r>
+              <w:rPr>
+                <w:noProof/>
+                <w:webHidden/>
+              </w:rPr>
+              <w:fldChar w:fldCharType="begin"/>
+            </w:r>
+            <w:r>
+              <w:rPr>
+                <w:noProof/>
+                <w:webHidden/>
+              </w:rPr>
+              <w:instrText xml:space="preserve"> PAGEREF _Toc482179639 \h </w:instrText>
             </w:r>
             <w:r>
               <w:rPr>
@@ -2060,7 +2575,7 @@
               <w:lang w:eastAsia="de-DE"/>
             </w:rPr>
           </w:pPr>
-          <w:hyperlink w:anchor="_Toc482110811" w:history="1">
+          <w:hyperlink w:anchor="_Toc482179640" w:history="1">
             <w:r>
               <w:rPr>
                 <w:rStyle w:val="Hyperlink"/>
@@ -2104,7 +2619,7 @@
                 <w:noProof/>
                 <w:webHidden/>
               </w:rPr>
-              <w:instrText xml:space="preserve"> PAGEREF _Toc482110811 \h </w:instrText>
+              <w:instrText xml:space="preserve"> PAGEREF _Toc482179640 \h </w:instrText>
             </w:r>
             <w:r>
               <w:rPr>
@@ -2148,7 +2663,7 @@
               <w:lang w:eastAsia="de-DE"/>
             </w:rPr>
           </w:pPr>
-          <w:hyperlink w:anchor="_Toc482110812" w:history="1">
+          <w:hyperlink w:anchor="_Toc482179641" w:history="1">
             <w:r>
               <w:rPr>
                 <w:rStyle w:val="Hyperlink"/>
@@ -2192,7 +2707,7 @@
                 <w:noProof/>
                 <w:webHidden/>
               </w:rPr>
-              <w:instrText xml:space="preserve"> PAGEREF _Toc482110812 \h </w:instrText>
+              <w:instrText xml:space="preserve"> PAGEREF _Toc482179641 \h </w:instrText>
             </w:r>
             <w:r>
               <w:rPr>
@@ -2236,7 +2751,7 @@
               <w:lang w:eastAsia="de-DE"/>
             </w:rPr>
           </w:pPr>
-          <w:hyperlink w:anchor="_Toc482110813" w:history="1">
+          <w:hyperlink w:anchor="_Toc482179642" w:history="1">
             <w:r>
               <w:rPr>
                 <w:rStyle w:val="Hyperlink"/>
@@ -2280,7 +2795,7 @@
                 <w:noProof/>
                 <w:webHidden/>
               </w:rPr>
-              <w:instrText xml:space="preserve"> PAGEREF _Toc482110813 \h </w:instrText>
+              <w:instrText xml:space="preserve"> PAGEREF _Toc482179642 \h </w:instrText>
             </w:r>
             <w:r>
               <w:rPr>
@@ -2324,7 +2839,7 @@
               <w:lang w:eastAsia="de-DE"/>
             </w:rPr>
           </w:pPr>
-          <w:hyperlink w:anchor="_Toc482110814" w:history="1">
+          <w:hyperlink w:anchor="_Toc482179643" w:history="1">
             <w:r>
               <w:rPr>
                 <w:rStyle w:val="Hyperlink"/>
@@ -2366,7 +2881,7 @@
                 <w:noProof/>
                 <w:webHidden/>
               </w:rPr>
-              <w:instrText xml:space="preserve"> PAGEREF _Toc482110814 \h </w:instrText>
+              <w:instrText xml:space="preserve"> PAGEREF _Toc482179643 \h </w:instrText>
             </w:r>
             <w:r>
               <w:rPr>
@@ -2410,7 +2925,7 @@
               <w:lang w:eastAsia="de-DE"/>
             </w:rPr>
           </w:pPr>
-          <w:hyperlink w:anchor="_Toc482110815" w:history="1">
+          <w:hyperlink w:anchor="_Toc482179644" w:history="1">
             <w:r>
               <w:rPr>
                 <w:rStyle w:val="Hyperlink"/>
@@ -2454,7 +2969,7 @@
                 <w:noProof/>
                 <w:webHidden/>
               </w:rPr>
-              <w:instrText xml:space="preserve"> PAGEREF _Toc482110815 \h </w:instrText>
+              <w:instrText xml:space="preserve"> PAGEREF _Toc482179644 \h </w:instrText>
             </w:r>
             <w:r>
               <w:rPr>
@@ -2498,7 +3013,7 @@
               <w:lang w:eastAsia="de-DE"/>
             </w:rPr>
           </w:pPr>
-          <w:hyperlink w:anchor="_Toc482110816" w:history="1">
+          <w:hyperlink w:anchor="_Toc482179645" w:history="1">
             <w:r>
               <w:rPr>
                 <w:rStyle w:val="Hyperlink"/>
@@ -2542,7 +3057,7 @@
                 <w:noProof/>
                 <w:webHidden/>
               </w:rPr>
-              <w:instrText xml:space="preserve"> PAGEREF _Toc482110816 \h </w:instrText>
+              <w:instrText xml:space="preserve"> PAGEREF _Toc482179645 \h </w:instrText>
             </w:r>
             <w:r>
               <w:rPr>
@@ -2586,7 +3101,7 @@
               <w:lang w:eastAsia="de-DE"/>
             </w:rPr>
           </w:pPr>
-          <w:hyperlink w:anchor="_Toc482110817" w:history="1">
+          <w:hyperlink w:anchor="_Toc482179646" w:history="1">
             <w:r>
               <w:rPr>
                 <w:rStyle w:val="Hyperlink"/>
@@ -2630,7 +3145,7 @@
                 <w:noProof/>
                 <w:webHidden/>
               </w:rPr>
-              <w:instrText xml:space="preserve"> PAGEREF _Toc482110817 \h </w:instrText>
+              <w:instrText xml:space="preserve"> PAGEREF _Toc482179646 \h </w:instrText>
             </w:r>
             <w:r>
               <w:rPr>
@@ -2674,7 +3189,7 @@
               <w:lang w:eastAsia="de-DE"/>
             </w:rPr>
           </w:pPr>
-          <w:hyperlink w:anchor="_Toc482110818" w:history="1">
+          <w:hyperlink w:anchor="_Toc482179647" w:history="1">
             <w:r>
               <w:rPr>
                 <w:rStyle w:val="Hyperlink"/>
@@ -2718,7 +3233,7 @@
                 <w:noProof/>
                 <w:webHidden/>
               </w:rPr>
-              <w:instrText xml:space="preserve"> PAGEREF _Toc482110818 \h </w:instrText>
+              <w:instrText xml:space="preserve"> PAGEREF _Toc482179647 \h </w:instrText>
             </w:r>
             <w:r>
               <w:rPr>
@@ -2940,7 +3455,7 @@
           <w:rFonts w:asciiTheme="minorHAnsi" w:hAnsiTheme="minorHAnsi" w:cstheme="minorHAnsi"/>
         </w:rPr>
       </w:pPr>
-      <w:bookmarkStart w:id="0" w:name="_Toc482110795"/>
+      <w:bookmarkStart w:id="0" w:name="_Toc482179618"/>
       <w:r>
         <w:rPr>
           <w:rFonts w:asciiTheme="minorHAnsi" w:hAnsiTheme="minorHAnsi" w:cstheme="minorHAnsi"/>
@@ -2962,7 +3477,7 @@
           <w:rFonts w:asciiTheme="minorHAnsi" w:hAnsiTheme="minorHAnsi" w:cstheme="minorHAnsi"/>
         </w:rPr>
       </w:pPr>
-      <w:bookmarkStart w:id="1" w:name="_Toc482110796"/>
+      <w:bookmarkStart w:id="1" w:name="_Toc482179619"/>
       <w:r>
         <w:rPr>
           <w:rFonts w:asciiTheme="minorHAnsi" w:hAnsiTheme="minorHAnsi" w:cstheme="minorHAnsi"/>
@@ -2983,7 +3498,7 @@
           <w:rFonts w:asciiTheme="minorHAnsi" w:hAnsiTheme="minorHAnsi" w:cstheme="minorHAnsi"/>
         </w:rPr>
       </w:pPr>
-      <w:bookmarkStart w:id="2" w:name="_Toc482110797"/>
+      <w:bookmarkStart w:id="2" w:name="_Toc482179620"/>
       <w:r>
         <w:rPr>
           <w:rFonts w:asciiTheme="minorHAnsi" w:hAnsiTheme="minorHAnsi" w:cstheme="minorHAnsi"/>
@@ -3004,7 +3519,7 @@
           <w:rFonts w:asciiTheme="minorHAnsi" w:hAnsiTheme="minorHAnsi" w:cstheme="minorHAnsi"/>
         </w:rPr>
       </w:pPr>
-      <w:bookmarkStart w:id="3" w:name="_Toc482110798"/>
+      <w:bookmarkStart w:id="3" w:name="_Toc482179621"/>
       <w:r>
         <w:rPr>
           <w:rFonts w:asciiTheme="minorHAnsi" w:hAnsiTheme="minorHAnsi" w:cstheme="minorHAnsi"/>
@@ -3025,7 +3540,7 @@
           <w:rFonts w:asciiTheme="minorHAnsi" w:hAnsiTheme="minorHAnsi" w:cstheme="minorHAnsi"/>
         </w:rPr>
       </w:pPr>
-      <w:bookmarkStart w:id="4" w:name="_Toc482110799"/>
+      <w:bookmarkStart w:id="4" w:name="_Toc482179622"/>
       <w:r>
         <w:rPr>
           <w:rFonts w:asciiTheme="minorHAnsi" w:hAnsiTheme="minorHAnsi" w:cstheme="minorHAnsi"/>
@@ -3046,7 +3561,7 @@
           <w:rFonts w:asciiTheme="minorHAnsi" w:hAnsiTheme="minorHAnsi" w:cstheme="minorHAnsi"/>
         </w:rPr>
       </w:pPr>
-      <w:bookmarkStart w:id="5" w:name="_Toc482110800"/>
+      <w:bookmarkStart w:id="5" w:name="_Toc482179623"/>
       <w:r>
         <w:rPr>
           <w:rFonts w:asciiTheme="minorHAnsi" w:hAnsiTheme="minorHAnsi" w:cstheme="minorHAnsi"/>
@@ -3075,7 +3590,7 @@
           <w:rFonts w:asciiTheme="minorHAnsi" w:hAnsiTheme="minorHAnsi" w:cstheme="minorHAnsi"/>
         </w:rPr>
       </w:pPr>
-      <w:bookmarkStart w:id="6" w:name="_Toc482110801"/>
+      <w:bookmarkStart w:id="6" w:name="_Toc482179624"/>
       <w:r>
         <w:rPr>
           <w:rFonts w:asciiTheme="minorHAnsi" w:hAnsiTheme="minorHAnsi" w:cstheme="minorHAnsi"/>
@@ -3104,7 +3619,7 @@
           <w:rFonts w:asciiTheme="minorHAnsi" w:hAnsiTheme="minorHAnsi" w:cstheme="minorHAnsi"/>
         </w:rPr>
       </w:pPr>
-      <w:bookmarkStart w:id="7" w:name="_Toc482110802"/>
+      <w:bookmarkStart w:id="7" w:name="_Toc482179625"/>
       <w:r>
         <w:rPr>
           <w:rFonts w:asciiTheme="minorHAnsi" w:hAnsiTheme="minorHAnsi" w:cstheme="minorHAnsi"/>
@@ -3125,7 +3640,7 @@
           <w:rFonts w:asciiTheme="minorHAnsi" w:hAnsiTheme="minorHAnsi" w:cstheme="minorHAnsi"/>
         </w:rPr>
       </w:pPr>
-      <w:bookmarkStart w:id="8" w:name="_Toc482110803"/>
+      <w:bookmarkStart w:id="8" w:name="_Toc482179626"/>
       <w:r>
         <w:rPr>
           <w:rFonts w:asciiTheme="minorHAnsi" w:hAnsiTheme="minorHAnsi" w:cstheme="minorHAnsi"/>
@@ -3146,7 +3661,7 @@
           <w:rFonts w:asciiTheme="minorHAnsi" w:hAnsiTheme="minorHAnsi" w:cstheme="minorHAnsi"/>
         </w:rPr>
       </w:pPr>
-      <w:bookmarkStart w:id="9" w:name="_Toc482110804"/>
+      <w:bookmarkStart w:id="9" w:name="_Toc482179627"/>
       <w:proofErr w:type="spellStart"/>
       <w:r>
         <w:rPr>
@@ -3169,7 +3684,7 @@
           <w:rFonts w:asciiTheme="minorHAnsi" w:hAnsiTheme="minorHAnsi" w:cstheme="minorHAnsi"/>
         </w:rPr>
       </w:pPr>
-      <w:bookmarkStart w:id="10" w:name="_Toc482110805"/>
+      <w:bookmarkStart w:id="10" w:name="_Toc482179628"/>
       <w:r>
         <w:rPr>
           <w:rFonts w:asciiTheme="minorHAnsi" w:hAnsiTheme="minorHAnsi" w:cstheme="minorHAnsi"/>
@@ -3190,7 +3705,7 @@
           <w:rFonts w:asciiTheme="minorHAnsi" w:hAnsiTheme="minorHAnsi" w:cstheme="minorHAnsi"/>
         </w:rPr>
       </w:pPr>
-      <w:bookmarkStart w:id="11" w:name="_Toc482110806"/>
+      <w:bookmarkStart w:id="11" w:name="_Toc482179629"/>
       <w:r>
         <w:rPr>
           <w:rFonts w:asciiTheme="minorHAnsi" w:hAnsiTheme="minorHAnsi" w:cstheme="minorHAnsi"/>
@@ -3211,7 +3726,7 @@
           <w:rFonts w:asciiTheme="minorHAnsi" w:hAnsiTheme="minorHAnsi" w:cstheme="minorHAnsi"/>
         </w:rPr>
       </w:pPr>
-      <w:bookmarkStart w:id="12" w:name="_Toc482110807"/>
+      <w:bookmarkStart w:id="12" w:name="_Toc482179630"/>
       <w:r>
         <w:rPr>
           <w:rFonts w:asciiTheme="minorHAnsi" w:hAnsiTheme="minorHAnsi" w:cstheme="minorHAnsi"/>
@@ -3232,7 +3747,7 @@
           <w:rFonts w:asciiTheme="minorHAnsi" w:hAnsiTheme="minorHAnsi" w:cstheme="minorHAnsi"/>
         </w:rPr>
       </w:pPr>
-      <w:bookmarkStart w:id="13" w:name="_Toc482110808"/>
+      <w:bookmarkStart w:id="13" w:name="_Toc482179631"/>
       <w:r>
         <w:rPr>
           <w:rFonts w:asciiTheme="minorHAnsi" w:hAnsiTheme="minorHAnsi" w:cstheme="minorHAnsi"/>
@@ -3253,7 +3768,7 @@
           <w:rFonts w:asciiTheme="minorHAnsi" w:hAnsiTheme="minorHAnsi" w:cstheme="minorHAnsi"/>
         </w:rPr>
       </w:pPr>
-      <w:bookmarkStart w:id="14" w:name="_Toc482110809"/>
+      <w:bookmarkStart w:id="14" w:name="_Toc482179632"/>
       <w:r>
         <w:rPr>
           <w:rFonts w:asciiTheme="minorHAnsi" w:hAnsiTheme="minorHAnsi" w:cstheme="minorHAnsi"/>
@@ -3262,6 +3777,22 @@
       </w:r>
       <w:bookmarkEnd w:id="14"/>
     </w:p>
+    <w:p/>
+    <w:p/>
+    <w:p/>
+    <w:p/>
+    <w:p/>
+    <w:p/>
+    <w:p/>
+    <w:p/>
+    <w:p/>
+    <w:p/>
+    <w:p/>
+    <w:p/>
+    <w:p/>
+    <w:p/>
+    <w:p/>
+    <w:p/>
     <w:p>
       <w:pPr>
         <w:pStyle w:val="berschrift1"/>
@@ -3269,12 +3800,93 @@
           <w:ilvl w:val="0"/>
           <w:numId w:val="7"/>
         </w:numPr>
-        <w:spacing w:before="0"/>
-        <w:rPr>
-          <w:rFonts w:asciiTheme="minorHAnsi" w:hAnsiTheme="minorHAnsi" w:cstheme="minorHAnsi"/>
-        </w:rPr>
-      </w:pPr>
-      <w:bookmarkStart w:id="15" w:name="_Toc482110810"/>
+        <w:spacing w:before="0" w:after="240"/>
+        <w:rPr>
+          <w:rFonts w:asciiTheme="minorHAnsi" w:hAnsiTheme="minorHAnsi" w:cstheme="minorHAnsi"/>
+        </w:rPr>
+      </w:pPr>
+      <w:bookmarkStart w:id="15" w:name="_Toc482179633"/>
+      <w:r>
+        <w:rPr>
+          <w:rFonts w:asciiTheme="minorHAnsi" w:hAnsiTheme="minorHAnsi" w:cstheme="minorHAnsi"/>
+          <w:noProof/>
+          <w:lang w:eastAsia="de-DE"/>
+        </w:rPr>
+        <w:lastRenderedPageBreak/>
+        <mc:AlternateContent>
+          <mc:Choice Requires="wps">
+            <w:drawing>
+              <wp:anchor distT="0" distB="0" distL="114300" distR="114300" simplePos="0" relativeHeight="251666432" behindDoc="0" locked="0" layoutInCell="1" allowOverlap="1" wp14:anchorId="102DA780" wp14:editId="427FA241">
+                <wp:simplePos x="0" y="0"/>
+                <wp:positionH relativeFrom="margin">
+                  <wp:posOffset>230610</wp:posOffset>
+                </wp:positionH>
+                <wp:positionV relativeFrom="paragraph">
+                  <wp:posOffset>200660</wp:posOffset>
+                </wp:positionV>
+                <wp:extent cx="5669280" cy="38735"/>
+                <wp:effectExtent l="0" t="0" r="26670" b="37465"/>
+                <wp:wrapNone/>
+                <wp:docPr id="6" name="Gerader Verbinder 6"/>
+                <wp:cNvGraphicFramePr/>
+                <a:graphic xmlns:a="http://schemas.openxmlformats.org/drawingml/2006/main">
+                  <a:graphicData uri="http://schemas.microsoft.com/office/word/2010/wordprocessingShape">
+                    <wps:wsp>
+                      <wps:cNvCnPr/>
+                      <wps:spPr>
+                        <a:xfrm flipV="1">
+                          <a:off x="0" y="0"/>
+                          <a:ext cx="5669280" cy="38735"/>
+                        </a:xfrm>
+                        <a:prstGeom prst="line">
+                          <a:avLst/>
+                        </a:prstGeom>
+                        <a:ln w="19050" cap="flat" cmpd="sng">
+                          <a:solidFill>
+                            <a:schemeClr val="bg1">
+                              <a:lumMod val="85000"/>
+                            </a:schemeClr>
+                          </a:solidFill>
+                          <a:prstDash val="solid"/>
+                        </a:ln>
+                      </wps:spPr>
+                      <wps:style>
+                        <a:lnRef idx="1">
+                          <a:schemeClr val="accent1"/>
+                        </a:lnRef>
+                        <a:fillRef idx="0">
+                          <a:schemeClr val="accent1"/>
+                        </a:fillRef>
+                        <a:effectRef idx="0">
+                          <a:schemeClr val="accent1"/>
+                        </a:effectRef>
+                        <a:fontRef idx="minor">
+                          <a:schemeClr val="tx1"/>
+                        </a:fontRef>
+                      </wps:style>
+                      <wps:bodyPr/>
+                    </wps:wsp>
+                  </a:graphicData>
+                </a:graphic>
+                <wp14:sizeRelH relativeFrom="margin">
+                  <wp14:pctWidth>0</wp14:pctWidth>
+                </wp14:sizeRelH>
+                <wp14:sizeRelV relativeFrom="margin">
+                  <wp14:pctHeight>0</wp14:pctHeight>
+                </wp14:sizeRelV>
+              </wp:anchor>
+            </w:drawing>
+          </mc:Choice>
+          <mc:Fallback>
+            <w:pict>
+              <v:line w14:anchorId="07D306DB" id="Gerader Verbinder 6" o:spid="_x0000_s1026" style="position:absolute;flip:y;z-index:251666432;visibility:visible;mso-wrap-style:square;mso-width-percent:0;mso-height-percent:0;mso-wrap-distance-left:9pt;mso-wrap-distance-top:0;mso-wrap-distance-right:9pt;mso-wrap-distance-bottom:0;mso-position-horizontal:absolute;mso-position-horizontal-relative:margin;mso-position-vertical:absolute;mso-position-vertical-relative:text;mso-width-percent:0;mso-height-percent:0;mso-width-relative:margin;mso-height-relative:margin" from="18.15pt,15.8pt" to="464.55pt,18.85pt" o:gfxdata="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" strokecolor="#d8d8d8 [2732]" strokeweight="1.5pt">
+                <v:stroke joinstyle="miter"/>
+                <w10:wrap anchorx="margin"/>
+              </v:line>
+            </w:pict>
+          </mc:Fallback>
+        </mc:AlternateContent>
+      </w:r>
       <w:r>
         <w:rPr>
           <w:rFonts w:asciiTheme="minorHAnsi" w:hAnsiTheme="minorHAnsi" w:cstheme="minorHAnsi"/>
@@ -3283,6 +3895,1070 @@
       </w:r>
       <w:bookmarkEnd w:id="15"/>
     </w:p>
+    <w:p>
+      <w:pPr>
+        <w:pStyle w:val="berschrift2"/>
+        <w:numPr>
+          <w:ilvl w:val="1"/>
+          <w:numId w:val="7"/>
+        </w:numPr>
+        <w:spacing w:after="240" w:line="276" w:lineRule="auto"/>
+      </w:pPr>
+      <w:bookmarkStart w:id="16" w:name="_Toc482179634"/>
+      <w:r>
+        <w:t>Benutzer</w:t>
+      </w:r>
+      <w:r>
+        <w:t xml:space="preserve"> anlegen</w:t>
+      </w:r>
+      <w:bookmarkEnd w:id="16"/>
+    </w:p>
+    <w:p>
+      <w:pPr>
+        <w:spacing w:line="276" w:lineRule="auto"/>
+        <w:rPr>
+          <w:rFonts w:asciiTheme="minorHAnsi" w:hAnsiTheme="minorHAnsi" w:cstheme="minorHAnsi"/>
+        </w:rPr>
+      </w:pPr>
+      <w:r>
+        <w:rPr>
+          <w:rFonts w:asciiTheme="minorHAnsi" w:hAnsiTheme="minorHAnsi" w:cstheme="minorHAnsi"/>
+          <w:b/>
+          <w:color w:val="767171" w:themeColor="background2" w:themeShade="80"/>
+        </w:rPr>
+        <w:t>Beschreibung</w:t>
+      </w:r>
+      <w:r>
+        <w:rPr>
+          <w:rFonts w:asciiTheme="minorHAnsi" w:hAnsiTheme="minorHAnsi" w:cstheme="minorHAnsi"/>
+          <w:color w:val="767171" w:themeColor="background2" w:themeShade="80"/>
+        </w:rPr>
+        <w:t>:</w:t>
+      </w:r>
+      <w:r>
+        <w:rPr>
+          <w:rFonts w:asciiTheme="minorHAnsi" w:hAnsiTheme="minorHAnsi" w:cstheme="minorHAnsi"/>
+          <w:color w:val="767171" w:themeColor="background2" w:themeShade="80"/>
+        </w:rPr>
+        <w:t xml:space="preserve"> </w:t>
+      </w:r>
+      <w:r>
+        <w:rPr>
+          <w:rFonts w:asciiTheme="minorHAnsi" w:hAnsiTheme="minorHAnsi" w:cstheme="minorHAnsi"/>
+        </w:rPr>
+        <w:t>Helfer und Bauer müssen jeweils Profile erstellen können, um Zugriffsrechte zu erhalten.</w:t>
+      </w:r>
+      <w:r>
+        <w:rPr>
+          <w:rFonts w:asciiTheme="minorHAnsi" w:hAnsiTheme="minorHAnsi" w:cstheme="minorHAnsi"/>
+        </w:rPr>
+        <w:t xml:space="preserve"> Dabei werden verschieden Daten der Benutzer als JSON – Objekt an Server geschickt und gespeichert.</w:t>
+      </w:r>
+    </w:p>
+    <w:p>
+      <w:pPr>
+        <w:spacing w:line="276" w:lineRule="auto"/>
+        <w:rPr>
+          <w:rFonts w:asciiTheme="minorHAnsi" w:hAnsiTheme="minorHAnsi" w:cstheme="minorHAnsi"/>
+        </w:rPr>
+      </w:pPr>
+      <w:r>
+        <w:rPr>
+          <w:rFonts w:asciiTheme="minorHAnsi" w:hAnsiTheme="minorHAnsi" w:cstheme="minorHAnsi"/>
+          <w:b/>
+          <w:color w:val="767171" w:themeColor="background2" w:themeShade="80"/>
+        </w:rPr>
+        <w:t>Exit</w:t>
+      </w:r>
+      <w:r>
+        <w:rPr>
+          <w:rFonts w:asciiTheme="minorHAnsi" w:hAnsiTheme="minorHAnsi" w:cstheme="minorHAnsi"/>
+          <w:color w:val="767171" w:themeColor="background2" w:themeShade="80"/>
+        </w:rPr>
+        <w:t>:</w:t>
+      </w:r>
+      <w:r>
+        <w:rPr>
+          <w:rFonts w:asciiTheme="minorHAnsi" w:hAnsiTheme="minorHAnsi" w:cstheme="minorHAnsi"/>
+          <w:color w:val="767171" w:themeColor="background2" w:themeShade="80"/>
+        </w:rPr>
+        <w:t xml:space="preserve"> </w:t>
+      </w:r>
+      <w:r>
+        <w:rPr>
+          <w:rFonts w:asciiTheme="minorHAnsi" w:hAnsiTheme="minorHAnsi" w:cstheme="minorHAnsi"/>
+        </w:rPr>
+        <w:t xml:space="preserve">Nach </w:t>
+      </w:r>
+      <w:r>
+        <w:rPr>
+          <w:rFonts w:asciiTheme="minorHAnsi" w:hAnsiTheme="minorHAnsi" w:cstheme="minorHAnsi"/>
+        </w:rPr>
+        <w:t>E</w:t>
+      </w:r>
+      <w:r>
+        <w:rPr>
+          <w:rFonts w:asciiTheme="minorHAnsi" w:hAnsiTheme="minorHAnsi" w:cstheme="minorHAnsi"/>
+        </w:rPr>
+        <w:t>ingabe erforderlicher</w:t>
+      </w:r>
+      <w:r>
+        <w:rPr>
+          <w:rFonts w:asciiTheme="minorHAnsi" w:hAnsiTheme="minorHAnsi" w:cstheme="minorHAnsi"/>
+        </w:rPr>
+        <w:t xml:space="preserve"> Daten wird der User in Datenbank angelegt.</w:t>
+      </w:r>
+      <w:r>
+        <w:rPr>
+          <w:rFonts w:asciiTheme="minorHAnsi" w:hAnsiTheme="minorHAnsi" w:cstheme="minorHAnsi"/>
+          <w:color w:val="767171" w:themeColor="background2" w:themeShade="80"/>
+        </w:rPr>
+        <w:t xml:space="preserve"> </w:t>
+      </w:r>
+      <w:proofErr w:type="spellStart"/>
+      <w:r>
+        <w:rPr>
+          <w:rFonts w:asciiTheme="minorHAnsi" w:hAnsiTheme="minorHAnsi" w:cstheme="minorHAnsi"/>
+        </w:rPr>
+        <w:t>Nur</w:t>
+      </w:r>
+      <w:proofErr w:type="spellEnd"/>
+      <w:r>
+        <w:rPr>
+          <w:rFonts w:asciiTheme="minorHAnsi" w:hAnsiTheme="minorHAnsi" w:cstheme="minorHAnsi"/>
+        </w:rPr>
+        <w:t xml:space="preserve"> Mitarbeiter der Hilfsorganisationen können ein Helfer – Profil erstellen</w:t>
+      </w:r>
+      <w:r>
+        <w:rPr>
+          <w:rFonts w:asciiTheme="minorHAnsi" w:hAnsiTheme="minorHAnsi" w:cstheme="minorHAnsi"/>
+        </w:rPr>
+        <w:t xml:space="preserve">. </w:t>
+      </w:r>
+    </w:p>
+    <w:p>
+      <w:pPr>
+        <w:spacing w:line="276" w:lineRule="auto"/>
+        <w:rPr>
+          <w:rFonts w:asciiTheme="minorHAnsi" w:hAnsiTheme="minorHAnsi" w:cstheme="minorHAnsi"/>
+        </w:rPr>
+      </w:pPr>
+      <w:r>
+        <w:rPr>
+          <w:rFonts w:asciiTheme="minorHAnsi" w:hAnsiTheme="minorHAnsi" w:cstheme="minorHAnsi"/>
+          <w:b/>
+          <w:color w:val="767171" w:themeColor="background2" w:themeShade="80"/>
+        </w:rPr>
+        <w:t>Fail</w:t>
+      </w:r>
+      <w:r>
+        <w:rPr>
+          <w:rFonts w:asciiTheme="minorHAnsi" w:hAnsiTheme="minorHAnsi" w:cstheme="minorHAnsi"/>
+          <w:color w:val="767171" w:themeColor="background2" w:themeShade="80"/>
+        </w:rPr>
+        <w:t>:</w:t>
+      </w:r>
+      <w:r>
+        <w:rPr>
+          <w:rFonts w:asciiTheme="minorHAnsi" w:hAnsiTheme="minorHAnsi" w:cstheme="minorHAnsi"/>
+          <w:color w:val="767171" w:themeColor="background2" w:themeShade="80"/>
+        </w:rPr>
+        <w:t xml:space="preserve"> </w:t>
+      </w:r>
+      <w:r>
+        <w:rPr>
+          <w:rFonts w:asciiTheme="minorHAnsi" w:hAnsiTheme="minorHAnsi" w:cstheme="minorHAnsi"/>
+        </w:rPr>
+        <w:t>Der Benutzer hat keine Berechtigung um Helfer – Profil zu erstellen. Dem Benutzer fehlen Kenntnisse im Umgang mit interaktiven Systemen.</w:t>
+      </w:r>
+      <w:r>
+        <w:rPr>
+          <w:rFonts w:asciiTheme="minorHAnsi" w:hAnsiTheme="minorHAnsi" w:cstheme="minorHAnsi"/>
+        </w:rPr>
+        <w:t xml:space="preserve"> </w:t>
+      </w:r>
+    </w:p>
+    <w:p>
+      <w:pPr>
+        <w:spacing w:line="276" w:lineRule="auto"/>
+      </w:pPr>
+      <w:proofErr w:type="spellStart"/>
+      <w:r>
+        <w:rPr>
+          <w:rFonts w:asciiTheme="minorHAnsi" w:hAnsiTheme="minorHAnsi" w:cstheme="minorHAnsi"/>
+          <w:b/>
+          <w:color w:val="767171" w:themeColor="background2" w:themeShade="80"/>
+        </w:rPr>
+        <w:t>Fallback</w:t>
+      </w:r>
+      <w:proofErr w:type="spellEnd"/>
+      <w:r>
+        <w:rPr>
+          <w:rFonts w:asciiTheme="minorHAnsi" w:hAnsiTheme="minorHAnsi" w:cstheme="minorHAnsi"/>
+          <w:color w:val="767171" w:themeColor="background2" w:themeShade="80"/>
+        </w:rPr>
+        <w:t>:</w:t>
+      </w:r>
+      <w:r>
+        <w:rPr>
+          <w:rFonts w:asciiTheme="minorHAnsi" w:hAnsiTheme="minorHAnsi" w:cstheme="minorHAnsi"/>
+          <w:color w:val="767171" w:themeColor="background2" w:themeShade="80"/>
+        </w:rPr>
+        <w:t xml:space="preserve"> </w:t>
+      </w:r>
+      <w:r>
+        <w:rPr>
+          <w:rFonts w:asciiTheme="minorHAnsi" w:hAnsiTheme="minorHAnsi" w:cstheme="minorHAnsi"/>
+        </w:rPr>
+        <w:t>Der Helfer soll die Bauer bei Erstellung eines Profils unterstützen.</w:t>
+      </w:r>
+      <w:r>
+        <w:rPr>
+          <w:rFonts w:asciiTheme="minorHAnsi" w:hAnsiTheme="minorHAnsi" w:cstheme="minorHAnsi"/>
+        </w:rPr>
+        <w:t xml:space="preserve"> Außerdem kann beim Start der App eine Anleitung zum Erstellen von Profilen vorgeführt werden </w:t>
+      </w:r>
+    </w:p>
+    <w:p>
+      <w:pPr>
+        <w:pStyle w:val="berschrift2"/>
+        <w:numPr>
+          <w:ilvl w:val="1"/>
+          <w:numId w:val="7"/>
+        </w:numPr>
+        <w:spacing w:after="240"/>
+        <w:rPr>
+          <w:rFonts w:asciiTheme="minorHAnsi" w:hAnsiTheme="minorHAnsi" w:cstheme="minorHAnsi"/>
+        </w:rPr>
+      </w:pPr>
+      <w:bookmarkStart w:id="17" w:name="_Toc482179635"/>
+      <w:r>
+        <w:rPr>
+          <w:rFonts w:asciiTheme="minorHAnsi" w:hAnsiTheme="minorHAnsi" w:cstheme="minorHAnsi"/>
+        </w:rPr>
+        <w:t xml:space="preserve">Eintrag </w:t>
+      </w:r>
+      <w:r>
+        <w:rPr>
+          <w:rFonts w:asciiTheme="minorHAnsi" w:hAnsiTheme="minorHAnsi" w:cstheme="minorHAnsi"/>
+        </w:rPr>
+        <w:t xml:space="preserve">mit Ackerdaten </w:t>
+      </w:r>
+      <w:r>
+        <w:rPr>
+          <w:rFonts w:asciiTheme="minorHAnsi" w:hAnsiTheme="minorHAnsi" w:cstheme="minorHAnsi"/>
+        </w:rPr>
+        <w:t>erstellen</w:t>
+      </w:r>
+      <w:bookmarkEnd w:id="17"/>
+    </w:p>
+    <w:p>
+      <w:pPr>
+        <w:spacing w:line="276" w:lineRule="auto"/>
+        <w:rPr>
+          <w:rFonts w:asciiTheme="minorHAnsi" w:hAnsiTheme="minorHAnsi" w:cstheme="minorHAnsi"/>
+        </w:rPr>
+      </w:pPr>
+      <w:r>
+        <w:rPr>
+          <w:rFonts w:asciiTheme="minorHAnsi" w:hAnsiTheme="minorHAnsi" w:cstheme="minorHAnsi"/>
+          <w:b/>
+          <w:color w:val="767171" w:themeColor="background2" w:themeShade="80"/>
+        </w:rPr>
+        <w:t>Beschreibung</w:t>
+      </w:r>
+      <w:r>
+        <w:rPr>
+          <w:rFonts w:asciiTheme="minorHAnsi" w:hAnsiTheme="minorHAnsi" w:cstheme="minorHAnsi"/>
+        </w:rPr>
+        <w:t xml:space="preserve">: </w:t>
+      </w:r>
+      <w:r>
+        <w:rPr>
+          <w:rFonts w:asciiTheme="minorHAnsi" w:hAnsiTheme="minorHAnsi" w:cstheme="minorHAnsi"/>
+        </w:rPr>
+        <w:t xml:space="preserve">Der </w:t>
+      </w:r>
+      <w:r>
+        <w:rPr>
+          <w:rFonts w:asciiTheme="minorHAnsi" w:hAnsiTheme="minorHAnsi" w:cstheme="minorHAnsi"/>
+        </w:rPr>
+        <w:t>User</w:t>
+      </w:r>
+      <w:r>
+        <w:rPr>
+          <w:rFonts w:asciiTheme="minorHAnsi" w:hAnsiTheme="minorHAnsi" w:cstheme="minorHAnsi"/>
+        </w:rPr>
+        <w:t xml:space="preserve"> muss einen Eintrag erstellen können, wo Relevante Daten der Anbaufläche eingegeben werden zum</w:t>
+      </w:r>
+      <w:r>
+        <w:rPr>
+          <w:rFonts w:asciiTheme="minorHAnsi" w:hAnsiTheme="minorHAnsi" w:cstheme="minorHAnsi"/>
+        </w:rPr>
+        <w:t xml:space="preserve"> w</w:t>
+      </w:r>
+      <w:r>
+        <w:rPr>
+          <w:rFonts w:asciiTheme="minorHAnsi" w:hAnsiTheme="minorHAnsi" w:cstheme="minorHAnsi"/>
+        </w:rPr>
+        <w:t>eiteren Speichern und Verarbeiten auf dem Server</w:t>
+      </w:r>
+      <w:r>
+        <w:rPr>
+          <w:rFonts w:asciiTheme="minorHAnsi" w:hAnsiTheme="minorHAnsi" w:cstheme="minorHAnsi"/>
+        </w:rPr>
+        <w:t>. Die Einträge mit Ackerdaten werden in einer Liste im Userprofil gespeichert.</w:t>
+      </w:r>
+      <w:r>
+        <w:rPr>
+          <w:rFonts w:asciiTheme="minorHAnsi" w:hAnsiTheme="minorHAnsi" w:cstheme="minorHAnsi"/>
+        </w:rPr>
+        <w:t xml:space="preserve"> Die Daten werden auf dem Client interaktiv mit Grafiken, Animationen und Bildern dargestellt. </w:t>
+      </w:r>
+    </w:p>
+    <w:p>
+      <w:pPr>
+        <w:spacing w:line="276" w:lineRule="auto"/>
+        <w:rPr>
+          <w:rFonts w:asciiTheme="minorHAnsi" w:hAnsiTheme="minorHAnsi" w:cstheme="minorHAnsi"/>
+        </w:rPr>
+      </w:pPr>
+      <w:r>
+        <w:rPr>
+          <w:rFonts w:asciiTheme="minorHAnsi" w:hAnsiTheme="minorHAnsi" w:cstheme="minorHAnsi"/>
+          <w:b/>
+          <w:color w:val="767171" w:themeColor="background2" w:themeShade="80"/>
+        </w:rPr>
+        <w:t>Exit</w:t>
+      </w:r>
+      <w:r>
+        <w:rPr>
+          <w:rFonts w:asciiTheme="minorHAnsi" w:hAnsiTheme="minorHAnsi" w:cstheme="minorHAnsi"/>
+        </w:rPr>
+        <w:t xml:space="preserve">: </w:t>
+      </w:r>
+      <w:r>
+        <w:rPr>
+          <w:rFonts w:asciiTheme="minorHAnsi" w:hAnsiTheme="minorHAnsi" w:cstheme="minorHAnsi"/>
+        </w:rPr>
+        <w:t>Eintrag wird erstellt und in der Datenbank gespeichert, wenn alle für die Verarbeitung relevante Daten eingegeben wurden</w:t>
+      </w:r>
+      <w:r>
+        <w:rPr>
+          <w:rFonts w:asciiTheme="minorHAnsi" w:hAnsiTheme="minorHAnsi" w:cstheme="minorHAnsi"/>
+        </w:rPr>
+        <w:t xml:space="preserve">. </w:t>
+      </w:r>
+      <w:r>
+        <w:rPr>
+          <w:rFonts w:asciiTheme="minorHAnsi" w:hAnsiTheme="minorHAnsi" w:cstheme="minorHAnsi"/>
+        </w:rPr>
+        <w:t>Anhand der evaluierten Daten wird die Visualisierung angepasst.</w:t>
+      </w:r>
+    </w:p>
+    <w:p>
+      <w:pPr>
+        <w:spacing w:line="276" w:lineRule="auto"/>
+        <w:rPr>
+          <w:rFonts w:asciiTheme="minorHAnsi" w:hAnsiTheme="minorHAnsi" w:cstheme="minorHAnsi"/>
+        </w:rPr>
+      </w:pPr>
+      <w:r>
+        <w:rPr>
+          <w:rFonts w:asciiTheme="minorHAnsi" w:hAnsiTheme="minorHAnsi" w:cstheme="minorHAnsi"/>
+          <w:b/>
+          <w:color w:val="767171" w:themeColor="background2" w:themeShade="80"/>
+        </w:rPr>
+        <w:t>Fail</w:t>
+      </w:r>
+      <w:r>
+        <w:rPr>
+          <w:rFonts w:asciiTheme="minorHAnsi" w:hAnsiTheme="minorHAnsi" w:cstheme="minorHAnsi"/>
+        </w:rPr>
+        <w:t xml:space="preserve">: Der Benutzer </w:t>
+      </w:r>
+      <w:r>
+        <w:rPr>
+          <w:rFonts w:asciiTheme="minorHAnsi" w:hAnsiTheme="minorHAnsi" w:cstheme="minorHAnsi"/>
+        </w:rPr>
+        <w:t>ist nicht</w:t>
+      </w:r>
+      <w:r>
+        <w:rPr>
+          <w:rFonts w:asciiTheme="minorHAnsi" w:hAnsiTheme="minorHAnsi" w:cstheme="minorHAnsi"/>
+        </w:rPr>
+        <w:t xml:space="preserve"> </w:t>
+      </w:r>
+      <w:r>
+        <w:rPr>
+          <w:rFonts w:asciiTheme="minorHAnsi" w:hAnsiTheme="minorHAnsi" w:cstheme="minorHAnsi"/>
+        </w:rPr>
+        <w:t>berechtigt zum Erstellen der Einträge</w:t>
+      </w:r>
+      <w:r>
+        <w:rPr>
+          <w:rFonts w:asciiTheme="minorHAnsi" w:hAnsiTheme="minorHAnsi" w:cstheme="minorHAnsi"/>
+        </w:rPr>
+        <w:t xml:space="preserve"> oder die Daten nicht vollständig sind.</w:t>
+      </w:r>
+      <w:r>
+        <w:rPr>
+          <w:rFonts w:asciiTheme="minorHAnsi" w:hAnsiTheme="minorHAnsi" w:cstheme="minorHAnsi"/>
+        </w:rPr>
+        <w:t xml:space="preserve"> </w:t>
+      </w:r>
+    </w:p>
+    <w:p>
+      <w:pPr>
+        <w:spacing w:line="276" w:lineRule="auto"/>
+      </w:pPr>
+      <w:proofErr w:type="spellStart"/>
+      <w:r>
+        <w:rPr>
+          <w:rFonts w:asciiTheme="minorHAnsi" w:hAnsiTheme="minorHAnsi" w:cstheme="minorHAnsi"/>
+          <w:b/>
+          <w:color w:val="767171" w:themeColor="background2" w:themeShade="80"/>
+        </w:rPr>
+        <w:t>Fallback</w:t>
+      </w:r>
+      <w:proofErr w:type="spellEnd"/>
+      <w:r>
+        <w:rPr>
+          <w:rFonts w:asciiTheme="minorHAnsi" w:hAnsiTheme="minorHAnsi" w:cstheme="minorHAnsi"/>
+        </w:rPr>
+        <w:t xml:space="preserve">: </w:t>
+      </w:r>
+      <w:r>
+        <w:rPr>
+          <w:rFonts w:asciiTheme="minorHAnsi" w:hAnsiTheme="minorHAnsi" w:cstheme="minorHAnsi"/>
+        </w:rPr>
+        <w:t>Die Daten sollen bei Eingabe auf dem Client validiert werden.</w:t>
+      </w:r>
+    </w:p>
+    <w:p>
+      <w:pPr>
+        <w:pStyle w:val="berschrift2"/>
+        <w:numPr>
+          <w:ilvl w:val="1"/>
+          <w:numId w:val="7"/>
+        </w:numPr>
+        <w:spacing w:after="240"/>
+        <w:rPr>
+          <w:rFonts w:asciiTheme="minorHAnsi" w:hAnsiTheme="minorHAnsi" w:cstheme="minorHAnsi"/>
+        </w:rPr>
+      </w:pPr>
+      <w:bookmarkStart w:id="18" w:name="_Toc482179636"/>
+      <w:proofErr w:type="spellStart"/>
+      <w:r>
+        <w:rPr>
+          <w:rFonts w:asciiTheme="minorHAnsi" w:hAnsiTheme="minorHAnsi" w:cstheme="minorHAnsi"/>
+        </w:rPr>
+        <w:t>Collaborators</w:t>
+      </w:r>
+      <w:proofErr w:type="spellEnd"/>
+      <w:r>
+        <w:rPr>
+          <w:rFonts w:asciiTheme="minorHAnsi" w:hAnsiTheme="minorHAnsi" w:cstheme="minorHAnsi"/>
+        </w:rPr>
+        <w:t xml:space="preserve"> dem Eintrag hinzufügen</w:t>
+      </w:r>
+      <w:bookmarkEnd w:id="18"/>
+    </w:p>
+    <w:p>
+      <w:pPr>
+        <w:spacing w:line="276" w:lineRule="auto"/>
+        <w:rPr>
+          <w:rFonts w:asciiTheme="minorHAnsi" w:hAnsiTheme="minorHAnsi" w:cstheme="minorHAnsi"/>
+        </w:rPr>
+      </w:pPr>
+      <w:r>
+        <w:rPr>
+          <w:rFonts w:asciiTheme="minorHAnsi" w:hAnsiTheme="minorHAnsi" w:cstheme="minorHAnsi"/>
+          <w:b/>
+          <w:color w:val="767171" w:themeColor="background2" w:themeShade="80"/>
+        </w:rPr>
+        <w:t>Beschreibung</w:t>
+      </w:r>
+      <w:r>
+        <w:rPr>
+          <w:rFonts w:asciiTheme="minorHAnsi" w:hAnsiTheme="minorHAnsi" w:cstheme="minorHAnsi"/>
+        </w:rPr>
+        <w:t>: Der User mus</w:t>
+      </w:r>
+      <w:r>
+        <w:rPr>
+          <w:rFonts w:asciiTheme="minorHAnsi" w:hAnsiTheme="minorHAnsi" w:cstheme="minorHAnsi"/>
+        </w:rPr>
+        <w:t>s einem</w:t>
+      </w:r>
+      <w:r>
+        <w:rPr>
+          <w:rFonts w:asciiTheme="minorHAnsi" w:hAnsiTheme="minorHAnsi" w:cstheme="minorHAnsi"/>
+        </w:rPr>
+        <w:t xml:space="preserve"> Eintrag </w:t>
+      </w:r>
+      <w:r>
+        <w:rPr>
+          <w:rFonts w:asciiTheme="minorHAnsi" w:hAnsiTheme="minorHAnsi" w:cstheme="minorHAnsi"/>
+        </w:rPr>
+        <w:t xml:space="preserve">als </w:t>
+      </w:r>
+      <w:proofErr w:type="spellStart"/>
+      <w:r>
+        <w:rPr>
+          <w:rFonts w:asciiTheme="minorHAnsi" w:hAnsiTheme="minorHAnsi" w:cstheme="minorHAnsi"/>
+        </w:rPr>
+        <w:t>Collaborator</w:t>
+      </w:r>
+      <w:proofErr w:type="spellEnd"/>
+      <w:r>
+        <w:rPr>
+          <w:rFonts w:asciiTheme="minorHAnsi" w:hAnsiTheme="minorHAnsi" w:cstheme="minorHAnsi"/>
+        </w:rPr>
+        <w:t xml:space="preserve"> hinzugefügt werden</w:t>
+      </w:r>
+      <w:r>
+        <w:rPr>
+          <w:rFonts w:asciiTheme="minorHAnsi" w:hAnsiTheme="minorHAnsi" w:cstheme="minorHAnsi"/>
+        </w:rPr>
+        <w:t xml:space="preserve">, </w:t>
+      </w:r>
+      <w:r>
+        <w:rPr>
+          <w:rFonts w:asciiTheme="minorHAnsi" w:hAnsiTheme="minorHAnsi" w:cstheme="minorHAnsi"/>
+        </w:rPr>
+        <w:t xml:space="preserve">damit er die Ackerdaten ansehen kann und dazu spezialisierte Empfehlungen erhält. </w:t>
+      </w:r>
+    </w:p>
+    <w:p>
+      <w:pPr>
+        <w:spacing w:line="276" w:lineRule="auto"/>
+        <w:rPr>
+          <w:rFonts w:asciiTheme="minorHAnsi" w:hAnsiTheme="minorHAnsi" w:cstheme="minorHAnsi"/>
+        </w:rPr>
+      </w:pPr>
+      <w:r>
+        <w:rPr>
+          <w:rFonts w:asciiTheme="minorHAnsi" w:hAnsiTheme="minorHAnsi" w:cstheme="minorHAnsi"/>
+          <w:b/>
+          <w:color w:val="767171" w:themeColor="background2" w:themeShade="80"/>
+        </w:rPr>
+        <w:t>Exit</w:t>
+      </w:r>
+      <w:r>
+        <w:rPr>
+          <w:rFonts w:asciiTheme="minorHAnsi" w:hAnsiTheme="minorHAnsi" w:cstheme="minorHAnsi"/>
+        </w:rPr>
+        <w:t xml:space="preserve">: </w:t>
+      </w:r>
+      <w:r>
+        <w:rPr>
+          <w:rFonts w:asciiTheme="minorHAnsi" w:hAnsiTheme="minorHAnsi" w:cstheme="minorHAnsi"/>
+        </w:rPr>
+        <w:t>Profil des Benutzers wird in der Datenbank gefunden und dem Eintrag hinzugefügt. Die Datenbanksuche darf nicht länger als 5-10 Sekunden dauern</w:t>
+      </w:r>
+      <w:r>
+        <w:rPr>
+          <w:rFonts w:asciiTheme="minorHAnsi" w:hAnsiTheme="minorHAnsi" w:cstheme="minorHAnsi"/>
+        </w:rPr>
+        <w:t xml:space="preserve"> </w:t>
+      </w:r>
+    </w:p>
+    <w:p>
+      <w:pPr>
+        <w:spacing w:line="276" w:lineRule="auto"/>
+        <w:rPr>
+          <w:rFonts w:asciiTheme="minorHAnsi" w:hAnsiTheme="minorHAnsi" w:cstheme="minorHAnsi"/>
+        </w:rPr>
+      </w:pPr>
+      <w:r>
+        <w:rPr>
+          <w:rFonts w:asciiTheme="minorHAnsi" w:hAnsiTheme="minorHAnsi" w:cstheme="minorHAnsi"/>
+          <w:b/>
+          <w:color w:val="767171" w:themeColor="background2" w:themeShade="80"/>
+        </w:rPr>
+        <w:t>Fail</w:t>
+      </w:r>
+      <w:r>
+        <w:rPr>
+          <w:rFonts w:asciiTheme="minorHAnsi" w:hAnsiTheme="minorHAnsi" w:cstheme="minorHAnsi"/>
+        </w:rPr>
+        <w:t xml:space="preserve">: </w:t>
+      </w:r>
+      <w:r>
+        <w:rPr>
+          <w:rFonts w:asciiTheme="minorHAnsi" w:hAnsiTheme="minorHAnsi" w:cstheme="minorHAnsi"/>
+        </w:rPr>
+        <w:t xml:space="preserve">Das Benutzerprofil wird nicht in der Datenbankgefunden oder die Suche überschreitet die zugelassene </w:t>
+      </w:r>
+      <w:r>
+        <w:rPr>
+          <w:rFonts w:asciiTheme="minorHAnsi" w:hAnsiTheme="minorHAnsi" w:cstheme="minorHAnsi"/>
+        </w:rPr>
+        <w:t>Suchzeit.</w:t>
+      </w:r>
+    </w:p>
+    <w:p>
+      <w:pPr>
+        <w:spacing w:line="276" w:lineRule="auto"/>
+      </w:pPr>
+      <w:proofErr w:type="spellStart"/>
+      <w:r>
+        <w:rPr>
+          <w:rFonts w:asciiTheme="minorHAnsi" w:hAnsiTheme="minorHAnsi" w:cstheme="minorHAnsi"/>
+          <w:b/>
+          <w:color w:val="767171" w:themeColor="background2" w:themeShade="80"/>
+        </w:rPr>
+        <w:t>Fallback</w:t>
+      </w:r>
+      <w:proofErr w:type="spellEnd"/>
+      <w:r>
+        <w:rPr>
+          <w:rFonts w:asciiTheme="minorHAnsi" w:hAnsiTheme="minorHAnsi" w:cstheme="minorHAnsi"/>
+        </w:rPr>
+        <w:t xml:space="preserve">: </w:t>
+      </w:r>
+      <w:r>
+        <w:rPr>
+          <w:rFonts w:asciiTheme="minorHAnsi" w:hAnsiTheme="minorHAnsi" w:cstheme="minorHAnsi"/>
+        </w:rPr>
+        <w:t>Stattdessen wird</w:t>
+      </w:r>
+      <w:r>
+        <w:rPr>
+          <w:rFonts w:asciiTheme="minorHAnsi" w:hAnsiTheme="minorHAnsi" w:cstheme="minorHAnsi"/>
+        </w:rPr>
+        <w:t xml:space="preserve"> die</w:t>
+      </w:r>
+      <w:r>
+        <w:rPr>
+          <w:rFonts w:asciiTheme="minorHAnsi" w:hAnsiTheme="minorHAnsi" w:cstheme="minorHAnsi"/>
+        </w:rPr>
+        <w:t xml:space="preserve"> Mobiltelefonnummer des Users eingegeben</w:t>
+      </w:r>
+      <w:r>
+        <w:rPr>
+          <w:rFonts w:asciiTheme="minorHAnsi" w:hAnsiTheme="minorHAnsi" w:cstheme="minorHAnsi"/>
+        </w:rPr>
+        <w:t>, damit die Kommunikati</w:t>
+      </w:r>
+      <w:r>
+        <w:rPr>
+          <w:rFonts w:asciiTheme="minorHAnsi" w:hAnsiTheme="minorHAnsi" w:cstheme="minorHAnsi"/>
+        </w:rPr>
+        <w:t>on über ein Mobiltelefon sattfinden kann.</w:t>
+      </w:r>
+    </w:p>
+    <w:p>
+      <w:pPr>
+        <w:pStyle w:val="berschrift2"/>
+        <w:numPr>
+          <w:ilvl w:val="1"/>
+          <w:numId w:val="7"/>
+        </w:numPr>
+        <w:spacing w:after="240"/>
+        <w:rPr>
+          <w:rFonts w:asciiTheme="minorHAnsi" w:hAnsiTheme="minorHAnsi" w:cstheme="minorHAnsi"/>
+        </w:rPr>
+      </w:pPr>
+      <w:bookmarkStart w:id="19" w:name="_Toc482179637"/>
+      <w:r>
+        <w:rPr>
+          <w:rFonts w:asciiTheme="minorHAnsi" w:hAnsiTheme="minorHAnsi" w:cstheme="minorHAnsi"/>
+        </w:rPr>
+        <w:t>Effiziente Datenübertragung</w:t>
+      </w:r>
+      <w:bookmarkEnd w:id="19"/>
+    </w:p>
+    <w:p>
+      <w:pPr>
+        <w:spacing w:line="276" w:lineRule="auto"/>
+        <w:rPr>
+          <w:rFonts w:asciiTheme="minorHAnsi" w:hAnsiTheme="minorHAnsi" w:cstheme="minorHAnsi"/>
+        </w:rPr>
+      </w:pPr>
+      <w:r>
+        <w:rPr>
+          <w:rFonts w:asciiTheme="minorHAnsi" w:hAnsiTheme="minorHAnsi" w:cstheme="minorHAnsi"/>
+          <w:b/>
+          <w:color w:val="767171" w:themeColor="background2" w:themeShade="80"/>
+        </w:rPr>
+        <w:t>Beschreibung</w:t>
+      </w:r>
+      <w:r>
+        <w:rPr>
+          <w:rFonts w:asciiTheme="minorHAnsi" w:hAnsiTheme="minorHAnsi" w:cstheme="minorHAnsi"/>
+        </w:rPr>
+        <w:t xml:space="preserve">: </w:t>
+      </w:r>
+      <w:r>
+        <w:rPr>
+          <w:rFonts w:asciiTheme="minorHAnsi" w:hAnsiTheme="minorHAnsi" w:cstheme="minorHAnsi"/>
+        </w:rPr>
+        <w:t>Die Daten Übertragung zwischen Systemkomponenten muss effizient realisiert werden, so das im JSON – Format nur für Verarbeitung relevante Daten übertragen werden, und keine Bilder, Audio oder Video Dateien.</w:t>
+      </w:r>
+    </w:p>
+    <w:p>
+      <w:pPr>
+        <w:spacing w:line="276" w:lineRule="auto"/>
+        <w:rPr>
+          <w:rFonts w:asciiTheme="minorHAnsi" w:hAnsiTheme="minorHAnsi" w:cstheme="minorHAnsi"/>
+        </w:rPr>
+      </w:pPr>
+      <w:r>
+        <w:rPr>
+          <w:rFonts w:asciiTheme="minorHAnsi" w:hAnsiTheme="minorHAnsi" w:cstheme="minorHAnsi"/>
+          <w:b/>
+          <w:color w:val="767171" w:themeColor="background2" w:themeShade="80"/>
+        </w:rPr>
+        <w:t>Exit</w:t>
+      </w:r>
+      <w:r>
+        <w:rPr>
+          <w:rFonts w:asciiTheme="minorHAnsi" w:hAnsiTheme="minorHAnsi" w:cstheme="minorHAnsi"/>
+        </w:rPr>
+        <w:t xml:space="preserve">: </w:t>
+      </w:r>
+      <w:r>
+        <w:rPr>
+          <w:rFonts w:asciiTheme="minorHAnsi" w:hAnsiTheme="minorHAnsi" w:cstheme="minorHAnsi"/>
+        </w:rPr>
+        <w:t>Es wird geringer Datenvolumen zwischen Komponenten transferiert. Die Daten zur Visualisi</w:t>
+      </w:r>
+      <w:r>
+        <w:rPr>
+          <w:rFonts w:asciiTheme="minorHAnsi" w:hAnsiTheme="minorHAnsi" w:cstheme="minorHAnsi"/>
+        </w:rPr>
+        <w:t>erung der Informationen werden lokal auf dem Client – Gerät</w:t>
+      </w:r>
+      <w:r>
+        <w:rPr>
+          <w:rFonts w:asciiTheme="minorHAnsi" w:hAnsiTheme="minorHAnsi" w:cstheme="minorHAnsi"/>
+        </w:rPr>
+        <w:t xml:space="preserve"> gespeichert und abgerufen</w:t>
+      </w:r>
+      <w:r>
+        <w:rPr>
+          <w:rFonts w:asciiTheme="minorHAnsi" w:hAnsiTheme="minorHAnsi" w:cstheme="minorHAnsi"/>
+        </w:rPr>
+        <w:t xml:space="preserve">.  </w:t>
+      </w:r>
+      <w:r>
+        <w:rPr>
+          <w:rFonts w:asciiTheme="minorHAnsi" w:hAnsiTheme="minorHAnsi" w:cstheme="minorHAnsi"/>
+        </w:rPr>
+        <w:t xml:space="preserve"> </w:t>
+      </w:r>
+      <w:r>
+        <w:rPr>
+          <w:rFonts w:asciiTheme="minorHAnsi" w:hAnsiTheme="minorHAnsi" w:cstheme="minorHAnsi"/>
+        </w:rPr>
+        <w:t xml:space="preserve"> </w:t>
+      </w:r>
+    </w:p>
+    <w:p>
+      <w:pPr>
+        <w:spacing w:line="276" w:lineRule="auto"/>
+        <w:rPr>
+          <w:rFonts w:asciiTheme="minorHAnsi" w:hAnsiTheme="minorHAnsi" w:cstheme="minorHAnsi"/>
+        </w:rPr>
+      </w:pPr>
+      <w:r>
+        <w:rPr>
+          <w:rFonts w:asciiTheme="minorHAnsi" w:hAnsiTheme="minorHAnsi" w:cstheme="minorHAnsi"/>
+          <w:b/>
+          <w:color w:val="767171" w:themeColor="background2" w:themeShade="80"/>
+        </w:rPr>
+        <w:lastRenderedPageBreak/>
+        <w:t>Fail</w:t>
+      </w:r>
+      <w:r>
+        <w:rPr>
+          <w:rFonts w:asciiTheme="minorHAnsi" w:hAnsiTheme="minorHAnsi" w:cstheme="minorHAnsi"/>
+        </w:rPr>
+        <w:t xml:space="preserve">: </w:t>
+      </w:r>
+      <w:r>
+        <w:rPr>
+          <w:rFonts w:asciiTheme="minorHAnsi" w:hAnsiTheme="minorHAnsi" w:cstheme="minorHAnsi"/>
+        </w:rPr>
+        <w:t xml:space="preserve">Datenübertragung wird stakt beeinträchtigt </w:t>
+      </w:r>
+      <w:r>
+        <w:rPr>
+          <w:rFonts w:asciiTheme="minorHAnsi" w:hAnsiTheme="minorHAnsi" w:cstheme="minorHAnsi"/>
+        </w:rPr>
+        <w:t>oder Abgebrochen</w:t>
+      </w:r>
+    </w:p>
+    <w:p>
+      <w:pPr>
+        <w:spacing w:line="276" w:lineRule="auto"/>
+      </w:pPr>
+      <w:proofErr w:type="spellStart"/>
+      <w:r>
+        <w:rPr>
+          <w:rFonts w:asciiTheme="minorHAnsi" w:hAnsiTheme="minorHAnsi" w:cstheme="minorHAnsi"/>
+          <w:b/>
+          <w:color w:val="767171" w:themeColor="background2" w:themeShade="80"/>
+        </w:rPr>
+        <w:t>Fallback</w:t>
+      </w:r>
+      <w:proofErr w:type="spellEnd"/>
+      <w:r>
+        <w:rPr>
+          <w:rFonts w:asciiTheme="minorHAnsi" w:hAnsiTheme="minorHAnsi" w:cstheme="minorHAnsi"/>
+        </w:rPr>
+        <w:t xml:space="preserve">: </w:t>
+      </w:r>
+      <w:r>
+        <w:rPr>
+          <w:rFonts w:asciiTheme="minorHAnsi" w:hAnsiTheme="minorHAnsi" w:cstheme="minorHAnsi"/>
+        </w:rPr>
+        <w:t xml:space="preserve">Schlechte </w:t>
+      </w:r>
+      <w:proofErr w:type="spellStart"/>
+      <w:r>
+        <w:rPr>
+          <w:rFonts w:asciiTheme="minorHAnsi" w:hAnsiTheme="minorHAnsi" w:cstheme="minorHAnsi"/>
+        </w:rPr>
+        <w:t>Kommunikationsinfrasktutur</w:t>
+      </w:r>
+      <w:proofErr w:type="spellEnd"/>
+      <w:r>
+        <w:rPr>
+          <w:rFonts w:asciiTheme="minorHAnsi" w:hAnsiTheme="minorHAnsi" w:cstheme="minorHAnsi"/>
+        </w:rPr>
+        <w:t xml:space="preserve"> in den betroffenen Ländern muss bei der Entwicklung der Systemarchitektur berücksichtig werden. Längere Datenübertragungszeiten sollen zugelassen werden, im Fail – Fall soll die Anfrage erneut gestellt werden.  </w:t>
+      </w:r>
+    </w:p>
+    <w:p>
+      <w:pPr>
+        <w:pStyle w:val="berschrift2"/>
+        <w:numPr>
+          <w:ilvl w:val="1"/>
+          <w:numId w:val="7"/>
+        </w:numPr>
+        <w:spacing w:after="240"/>
+        <w:rPr>
+          <w:rFonts w:asciiTheme="minorHAnsi" w:hAnsiTheme="minorHAnsi" w:cstheme="minorHAnsi"/>
+        </w:rPr>
+      </w:pPr>
+      <w:bookmarkStart w:id="20" w:name="_Toc482179638"/>
+      <w:r>
+        <w:rPr>
+          <w:rFonts w:asciiTheme="minorHAnsi" w:hAnsiTheme="minorHAnsi" w:cstheme="minorHAnsi"/>
+        </w:rPr>
+        <w:t>A</w:t>
+      </w:r>
+      <w:r>
+        <w:rPr>
+          <w:rFonts w:asciiTheme="minorHAnsi" w:hAnsiTheme="minorHAnsi" w:cstheme="minorHAnsi"/>
+        </w:rPr>
+        <w:t>us</w:t>
+      </w:r>
+      <w:r>
+        <w:rPr>
+          <w:rFonts w:asciiTheme="minorHAnsi" w:hAnsiTheme="minorHAnsi" w:cstheme="minorHAnsi"/>
+        </w:rPr>
+        <w:t>wertung der Bodendaten</w:t>
+      </w:r>
+      <w:bookmarkEnd w:id="20"/>
+    </w:p>
+    <w:p>
+      <w:pPr>
+        <w:spacing w:line="276" w:lineRule="auto"/>
+        <w:rPr>
+          <w:rFonts w:asciiTheme="minorHAnsi" w:hAnsiTheme="minorHAnsi" w:cstheme="minorHAnsi"/>
+        </w:rPr>
+      </w:pPr>
+      <w:r>
+        <w:rPr>
+          <w:rFonts w:asciiTheme="minorHAnsi" w:hAnsiTheme="minorHAnsi" w:cstheme="minorHAnsi"/>
+          <w:b/>
+          <w:color w:val="767171" w:themeColor="background2" w:themeShade="80"/>
+        </w:rPr>
+        <w:t>Beschreibung</w:t>
+      </w:r>
+      <w:r>
+        <w:rPr>
+          <w:rFonts w:asciiTheme="minorHAnsi" w:hAnsiTheme="minorHAnsi" w:cstheme="minorHAnsi"/>
+        </w:rPr>
+        <w:t xml:space="preserve">: </w:t>
+      </w:r>
+      <w:r>
+        <w:rPr>
+          <w:rFonts w:asciiTheme="minorHAnsi" w:hAnsiTheme="minorHAnsi" w:cstheme="minorHAnsi"/>
+        </w:rPr>
+        <w:t xml:space="preserve">Die aufgehobenen Daten werden auf dem Server analysierte und darauf </w:t>
+      </w:r>
+      <w:r>
+        <w:rPr>
+          <w:rFonts w:asciiTheme="minorHAnsi" w:hAnsiTheme="minorHAnsi" w:cstheme="minorHAnsi"/>
+        </w:rPr>
+        <w:t>aufbauend werden individuelle Szenarien zum Ackerbau für Benutzer erstellt.</w:t>
+      </w:r>
+    </w:p>
+    <w:p>
+      <w:pPr>
+        <w:spacing w:line="276" w:lineRule="auto"/>
+        <w:rPr>
+          <w:rFonts w:asciiTheme="minorHAnsi" w:hAnsiTheme="minorHAnsi" w:cstheme="minorHAnsi"/>
+        </w:rPr>
+      </w:pPr>
+      <w:r>
+        <w:rPr>
+          <w:rFonts w:asciiTheme="minorHAnsi" w:hAnsiTheme="minorHAnsi" w:cstheme="minorHAnsi"/>
+          <w:b/>
+          <w:color w:val="767171" w:themeColor="background2" w:themeShade="80"/>
+        </w:rPr>
+        <w:t>Exit</w:t>
+      </w:r>
+      <w:r>
+        <w:rPr>
+          <w:rFonts w:asciiTheme="minorHAnsi" w:hAnsiTheme="minorHAnsi" w:cstheme="minorHAnsi"/>
+        </w:rPr>
+        <w:t xml:space="preserve">: </w:t>
+      </w:r>
+      <w:r>
+        <w:rPr>
+          <w:rFonts w:asciiTheme="minorHAnsi" w:hAnsiTheme="minorHAnsi" w:cstheme="minorHAnsi"/>
+        </w:rPr>
+        <w:t>Die Daten werden ausgewertet</w:t>
+      </w:r>
+      <w:r>
+        <w:rPr>
+          <w:rFonts w:asciiTheme="minorHAnsi" w:hAnsiTheme="minorHAnsi" w:cstheme="minorHAnsi"/>
+        </w:rPr>
+        <w:t xml:space="preserve"> und </w:t>
+      </w:r>
+      <w:r>
+        <w:rPr>
+          <w:rFonts w:asciiTheme="minorHAnsi" w:hAnsiTheme="minorHAnsi" w:cstheme="minorHAnsi"/>
+        </w:rPr>
+        <w:t xml:space="preserve">für </w:t>
+      </w:r>
+      <w:proofErr w:type="spellStart"/>
+      <w:r>
+        <w:rPr>
+          <w:rFonts w:asciiTheme="minorHAnsi" w:hAnsiTheme="minorHAnsi" w:cstheme="minorHAnsi"/>
+        </w:rPr>
+        <w:t>a</w:t>
+      </w:r>
+      <w:r>
+        <w:rPr>
+          <w:rFonts w:asciiTheme="minorHAnsi" w:hAnsiTheme="minorHAnsi" w:cstheme="minorHAnsi"/>
+        </w:rPr>
+        <w:t>und</w:t>
+      </w:r>
+      <w:proofErr w:type="spellEnd"/>
+      <w:r>
+        <w:rPr>
+          <w:rFonts w:asciiTheme="minorHAnsi" w:hAnsiTheme="minorHAnsi" w:cstheme="minorHAnsi"/>
+        </w:rPr>
+        <w:t xml:space="preserve"> an den Client geschickt</w:t>
+      </w:r>
+      <w:r>
+        <w:rPr>
+          <w:rFonts w:asciiTheme="minorHAnsi" w:hAnsiTheme="minorHAnsi" w:cstheme="minorHAnsi"/>
+        </w:rPr>
+        <w:t xml:space="preserve">.    </w:t>
+      </w:r>
+    </w:p>
+    <w:p>
+      <w:pPr>
+        <w:spacing w:line="276" w:lineRule="auto"/>
+        <w:rPr>
+          <w:rFonts w:asciiTheme="minorHAnsi" w:hAnsiTheme="minorHAnsi" w:cstheme="minorHAnsi"/>
+        </w:rPr>
+      </w:pPr>
+      <w:r>
+        <w:rPr>
+          <w:rFonts w:asciiTheme="minorHAnsi" w:hAnsiTheme="minorHAnsi" w:cstheme="minorHAnsi"/>
+          <w:b/>
+          <w:color w:val="767171" w:themeColor="background2" w:themeShade="80"/>
+        </w:rPr>
+        <w:t>Fail</w:t>
+      </w:r>
+      <w:r>
+        <w:rPr>
+          <w:rFonts w:asciiTheme="minorHAnsi" w:hAnsiTheme="minorHAnsi" w:cstheme="minorHAnsi"/>
+        </w:rPr>
+        <w:t>: Datenübertragung wird stakt beeinträ</w:t>
+      </w:r>
+      <w:bookmarkStart w:id="21" w:name="_GoBack"/>
+      <w:bookmarkEnd w:id="21"/>
+      <w:r>
+        <w:rPr>
+          <w:rFonts w:asciiTheme="minorHAnsi" w:hAnsiTheme="minorHAnsi" w:cstheme="minorHAnsi"/>
+        </w:rPr>
+        <w:t>chtigt oder Abgebrochen</w:t>
+      </w:r>
+    </w:p>
+    <w:p>
+      <w:pPr>
+        <w:spacing w:line="276" w:lineRule="auto"/>
+      </w:pPr>
+      <w:proofErr w:type="spellStart"/>
+      <w:r>
+        <w:rPr>
+          <w:rFonts w:asciiTheme="minorHAnsi" w:hAnsiTheme="minorHAnsi" w:cstheme="minorHAnsi"/>
+          <w:b/>
+          <w:color w:val="767171" w:themeColor="background2" w:themeShade="80"/>
+        </w:rPr>
+        <w:t>Fallback</w:t>
+      </w:r>
+      <w:proofErr w:type="spellEnd"/>
+      <w:r>
+        <w:rPr>
+          <w:rFonts w:asciiTheme="minorHAnsi" w:hAnsiTheme="minorHAnsi" w:cstheme="minorHAnsi"/>
+        </w:rPr>
+        <w:t xml:space="preserve">: Schlechte </w:t>
+      </w:r>
+      <w:proofErr w:type="spellStart"/>
+      <w:r>
+        <w:rPr>
+          <w:rFonts w:asciiTheme="minorHAnsi" w:hAnsiTheme="minorHAnsi" w:cstheme="minorHAnsi"/>
+        </w:rPr>
+        <w:t>Kommunikationsinfrasktutur</w:t>
+      </w:r>
+      <w:proofErr w:type="spellEnd"/>
+      <w:r>
+        <w:rPr>
+          <w:rFonts w:asciiTheme="minorHAnsi" w:hAnsiTheme="minorHAnsi" w:cstheme="minorHAnsi"/>
+        </w:rPr>
+        <w:t xml:space="preserve"> in den betroffenen Ländern muss bei der Entwicklung der Systemarchitektur berücksichtig werden. Längere Datenübertragungszeiten sollen zugelassen werden, im Fail – Fall soll die Anfrage erneut gestellt werden.  </w:t>
+      </w:r>
+    </w:p>
+    <w:p>
+      <w:pPr>
+        <w:pStyle w:val="berschrift2"/>
+        <w:numPr>
+          <w:ilvl w:val="1"/>
+          <w:numId w:val="7"/>
+        </w:numPr>
+        <w:rPr>
+          <w:rFonts w:asciiTheme="minorHAnsi" w:hAnsiTheme="minorHAnsi" w:cstheme="minorHAnsi"/>
+        </w:rPr>
+      </w:pPr>
+      <w:bookmarkStart w:id="22" w:name="_Toc482179639"/>
+      <w:r>
+        <w:rPr>
+          <w:rFonts w:asciiTheme="minorHAnsi" w:hAnsiTheme="minorHAnsi" w:cstheme="minorHAnsi"/>
+        </w:rPr>
+        <w:t xml:space="preserve">Effiziente Darstellung der </w:t>
+      </w:r>
+      <w:proofErr w:type="spellStart"/>
+      <w:r>
+        <w:rPr>
+          <w:rFonts w:asciiTheme="minorHAnsi" w:hAnsiTheme="minorHAnsi" w:cstheme="minorHAnsi"/>
+        </w:rPr>
+        <w:t>Tutorials</w:t>
+      </w:r>
+      <w:bookmarkEnd w:id="22"/>
+      <w:proofErr w:type="spellEnd"/>
+    </w:p>
+    <w:p/>
     <w:p>
       <w:pPr>
         <w:rPr>
@@ -3299,7 +4975,7 @@
         <w:br w:type="page"/>
       </w:r>
     </w:p>
-    <w:bookmarkStart w:id="16" w:name="_Toc482110811"/>
+    <w:bookmarkStart w:id="23" w:name="_Toc482179640"/>
     <w:p>
       <w:pPr>
         <w:pStyle w:val="berschrift1"/>
@@ -3399,7 +5075,7 @@
         </w:rPr>
         <w:t>Methodischer Rahmen</w:t>
       </w:r>
-      <w:bookmarkEnd w:id="16"/>
+      <w:bookmarkEnd w:id="23"/>
       <w:r>
         <w:rPr>
           <w:rFonts w:asciiTheme="minorHAnsi" w:hAnsiTheme="minorHAnsi" w:cstheme="minorHAnsi"/>
@@ -3433,7 +5109,7 @@
           <w:rFonts w:asciiTheme="minorHAnsi" w:hAnsiTheme="minorHAnsi" w:cstheme="minorHAnsi"/>
         </w:rPr>
       </w:pPr>
-      <w:bookmarkStart w:id="17" w:name="_Toc482110812"/>
+      <w:bookmarkStart w:id="24" w:name="_Toc482179641"/>
       <w:r>
         <w:rPr>
           <w:rFonts w:asciiTheme="minorHAnsi" w:hAnsiTheme="minorHAnsi" w:cstheme="minorHAnsi"/>
@@ -3452,7 +5128,7 @@
         </w:rPr>
         <w:t>Rahmens</w:t>
       </w:r>
-      <w:bookmarkEnd w:id="17"/>
+      <w:bookmarkEnd w:id="24"/>
     </w:p>
     <w:p>
       <w:pPr>
@@ -3828,14 +5504,14 @@
           <w:rFonts w:asciiTheme="minorHAnsi" w:hAnsiTheme="minorHAnsi" w:cstheme="minorHAnsi"/>
         </w:rPr>
       </w:pPr>
-      <w:bookmarkStart w:id="18" w:name="_Toc482110813"/>
+      <w:bookmarkStart w:id="25" w:name="_Toc482179642"/>
       <w:r>
         <w:rPr>
           <w:rFonts w:asciiTheme="minorHAnsi" w:hAnsiTheme="minorHAnsi" w:cstheme="minorHAnsi"/>
         </w:rPr>
         <w:t>Auswahl des Vorgehensmodells</w:t>
       </w:r>
-      <w:bookmarkEnd w:id="18"/>
+      <w:bookmarkEnd w:id="25"/>
     </w:p>
     <w:p>
       <w:pPr>
@@ -4405,11 +6081,11 @@
         </w:numPr>
         <w:spacing w:after="240"/>
       </w:pPr>
-      <w:bookmarkStart w:id="19" w:name="_Toc482110814"/>
+      <w:bookmarkStart w:id="26" w:name="_Toc482179643"/>
       <w:r>
         <w:t>Fazit</w:t>
       </w:r>
-      <w:bookmarkEnd w:id="19"/>
+      <w:bookmarkEnd w:id="26"/>
     </w:p>
     <w:p>
       <w:pPr>
@@ -4572,7 +6248,7 @@
           <w:rFonts w:asciiTheme="minorHAnsi" w:hAnsiTheme="minorHAnsi" w:cstheme="minorHAnsi"/>
         </w:rPr>
       </w:pPr>
-      <w:bookmarkStart w:id="20" w:name="_Toc482110815"/>
+      <w:bookmarkStart w:id="27" w:name="_Toc482179644"/>
       <w:proofErr w:type="spellStart"/>
       <w:r>
         <w:rPr>
@@ -4581,7 +6257,7 @@
         <w:lastRenderedPageBreak/>
         <w:t>Kommunikaionsmodell</w:t>
       </w:r>
-      <w:bookmarkEnd w:id="20"/>
+      <w:bookmarkEnd w:id="27"/>
       <w:proofErr w:type="spellEnd"/>
     </w:p>
     <w:p>
@@ -4595,22 +6271,20 @@
           <w:rFonts w:asciiTheme="minorHAnsi" w:hAnsiTheme="minorHAnsi" w:cstheme="minorHAnsi"/>
         </w:rPr>
       </w:pPr>
-      <w:bookmarkStart w:id="21" w:name="_Toc482110816"/>
+      <w:bookmarkStart w:id="28" w:name="_Toc482179645"/>
       <w:r>
         <w:rPr>
           <w:rFonts w:asciiTheme="minorHAnsi" w:hAnsiTheme="minorHAnsi" w:cstheme="minorHAnsi"/>
         </w:rPr>
         <w:t>Deskriptives Modell</w:t>
       </w:r>
-      <w:bookmarkEnd w:id="21"/>
+      <w:bookmarkEnd w:id="28"/>
       <w:r>
         <w:rPr>
           <w:rFonts w:asciiTheme="minorHAnsi" w:hAnsiTheme="minorHAnsi" w:cstheme="minorHAnsi"/>
         </w:rPr>
         <w:t xml:space="preserve"> </w:t>
       </w:r>
-      <w:bookmarkStart w:id="22" w:name="_GoBack"/>
-      <w:bookmarkEnd w:id="22"/>
     </w:p>
     <w:p>
       <w:pPr>
@@ -4623,15 +6297,16 @@
           <w:rFonts w:asciiTheme="minorHAnsi" w:hAnsiTheme="minorHAnsi" w:cstheme="minorHAnsi"/>
         </w:rPr>
       </w:pPr>
-      <w:bookmarkStart w:id="23" w:name="_Toc482110817"/>
+      <w:bookmarkStart w:id="29" w:name="_Toc482179646"/>
       <w:r>
         <w:rPr>
           <w:rFonts w:asciiTheme="minorHAnsi" w:hAnsiTheme="minorHAnsi" w:cstheme="minorHAnsi"/>
         </w:rPr>
         <w:t>Präskriptives Modell</w:t>
       </w:r>
-      <w:bookmarkEnd w:id="23"/>
-    </w:p>
+      <w:bookmarkEnd w:id="29"/>
+    </w:p>
+    <w:bookmarkStart w:id="30" w:name="_Toc482179647"/>
     <w:p>
       <w:pPr>
         <w:pStyle w:val="berschrift1"/>
@@ -4644,7 +6319,6 @@
           <w:rFonts w:asciiTheme="minorHAnsi" w:hAnsiTheme="minorHAnsi" w:cstheme="minorHAnsi"/>
         </w:rPr>
       </w:pPr>
-      <w:bookmarkStart w:id="24" w:name="_Toc482110818"/>
       <w:r>
         <w:rPr>
           <w:rFonts w:asciiTheme="minorHAnsi" w:hAnsiTheme="minorHAnsi" w:cstheme="minorHAnsi"/>
@@ -4731,7 +6405,7 @@
         </w:rPr>
         <w:t>Architektur</w:t>
       </w:r>
-      <w:bookmarkEnd w:id="24"/>
+      <w:bookmarkEnd w:id="30"/>
     </w:p>
     <w:p>
       <w:pPr>
@@ -4758,7 +6432,7 @@
             <v:path o:extrusionok="f" gradientshapeok="t" o:connecttype="rect"/>
             <o:lock v:ext="edit" aspectratio="t"/>
           </v:shapetype>
-          <v:shape id="_x0000_i1025" type="#_x0000_t75" style="width:428.45pt;height:320.7pt">
+          <v:shape id="_x0000_i1025" type="#_x0000_t75" style="width:428.25pt;height:320.55pt">
             <v:imagedata r:id="rId10" o:title="Architektur_PNG"/>
           </v:shape>
         </w:pict>
@@ -4772,7 +6446,7 @@
           <w:color w:val="767171" w:themeColor="background2" w:themeShade="80"/>
         </w:rPr>
       </w:pPr>
-      <w:bookmarkStart w:id="25" w:name="_Toc482110715"/>
+      <w:bookmarkStart w:id="31" w:name="_Toc482110715"/>
       <w:r>
         <w:rPr>
           <w:i w:val="0"/>
@@ -4823,7 +6497,7 @@
         </w:rPr>
         <w:t xml:space="preserve"> Architekturmodell</w:t>
       </w:r>
-      <w:bookmarkEnd w:id="25"/>
+      <w:bookmarkEnd w:id="31"/>
     </w:p>
     <w:sectPr>
       <w:pgSz w:w="11906" w:h="16838"/>
@@ -4896,7 +6570,6 @@
         <w:docPartUnique/>
       </w:docPartObj>
     </w:sdtPr>
-    <w:sdtEndPr/>
     <w:sdtContent>
       <w:p>
         <w:pPr>
@@ -4916,7 +6589,7 @@
           <w:rPr>
             <w:noProof/>
           </w:rPr>
-          <w:t>4</w:t>
+          <w:t>3</w:t>
         </w:r>
         <w:r>
           <w:fldChar w:fldCharType="end"/>
@@ -6792,7 +8465,7 @@
   <w:style w:type="paragraph" w:default="1" w:styleId="Standard">
     <w:name w:val="Normal"/>
     <w:qFormat/>
-    <w:rsid w:val="006617D2"/>
+    <w:rsid w:val="006705CB"/>
     <w:rPr>
       <w:rFonts w:ascii="Arial" w:hAnsi="Arial"/>
     </w:rPr>
@@ -7355,7 +9028,7 @@
 </file>
 
 <file path=customXml/itemProps1.xml><?xml version="1.0" encoding="utf-8"?>
-<ds:datastoreItem xmlns:ds="http://schemas.openxmlformats.org/officeDocument/2006/customXml" ds:itemID="{28525E96-D68C-4F95-9D95-9784A5BA687B}">
+<ds:datastoreItem xmlns:ds="http://schemas.openxmlformats.org/officeDocument/2006/customXml" ds:itemID="{397F844A-0A4A-44D6-9F3B-054F45DCB0C2}">
   <ds:schemaRefs>
     <ds:schemaRef ds:uri="http://schemas.openxmlformats.org/officeDocument/2006/bibliography"/>
   </ds:schemaRefs>

</xml_diff>

<commit_message>
name des Projekt aufgeschrieben
</commit_message>
<xml_diff>
--- a/Weitere Artefakte/Konzept.docx
+++ b/Weitere Artefakte/Konzept.docx
@@ -307,18 +307,11 @@
         <w:jc w:val="center"/>
         <w:rPr>
           <w:rFonts w:asciiTheme="minorHAnsi" w:hAnsiTheme="minorHAnsi" w:cstheme="minorHAnsi"/>
-        </w:rPr>
-      </w:pPr>
-      <w:r>
-        <w:rPr>
-          <w:rFonts w:asciiTheme="minorHAnsi" w:hAnsiTheme="minorHAnsi" w:cstheme="minorHAnsi"/>
           <w:b/>
           <w:sz w:val="52"/>
           <w:szCs w:val="48"/>
         </w:rPr>
-        <w:t xml:space="preserve">Konzept des Projekts </w:t>
-      </w:r>
-      <w:proofErr w:type="spellStart"/>
+      </w:pPr>
       <w:r>
         <w:rPr>
           <w:rFonts w:asciiTheme="minorHAnsi" w:hAnsiTheme="minorHAnsi" w:cstheme="minorHAnsi"/>
@@ -326,10 +319,39 @@
           <w:sz w:val="52"/>
           <w:szCs w:val="48"/>
         </w:rPr>
-        <w:t>BlaBla</w:t>
+        <w:t xml:space="preserve">Konzept des Projekts </w:t>
+      </w:r>
+    </w:p>
+    <w:p>
+      <w:pPr>
+        <w:jc w:val="center"/>
+        <w:rPr>
+          <w:rFonts w:asciiTheme="minorHAnsi" w:hAnsiTheme="minorHAnsi" w:cstheme="minorHAnsi"/>
+        </w:rPr>
+      </w:pPr>
+      <w:bookmarkStart w:id="0" w:name="_GoBack"/>
+      <w:proofErr w:type="spellStart"/>
+      <w:r>
+        <w:rPr>
+          <w:rFonts w:asciiTheme="minorHAnsi" w:hAnsiTheme="minorHAnsi" w:cstheme="minorHAnsi"/>
+          <w:b/>
+          <w:sz w:val="52"/>
+          <w:szCs w:val="48"/>
+        </w:rPr>
+        <w:t>Harvest</w:t>
       </w:r>
       <w:proofErr w:type="spellEnd"/>
-    </w:p>
+      <w:r>
+        <w:rPr>
+          <w:rFonts w:asciiTheme="minorHAnsi" w:hAnsiTheme="minorHAnsi" w:cstheme="minorHAnsi"/>
+          <w:b/>
+          <w:sz w:val="52"/>
+          <w:szCs w:val="48"/>
+        </w:rPr>
+        <w:t xml:space="preserve"> Hand</w:t>
+      </w:r>
+    </w:p>
+    <w:bookmarkEnd w:id="0"/>
     <w:p>
       <w:pPr>
         <w:spacing w:after="0" w:line="276" w:lineRule="auto"/>
@@ -571,6 +593,7 @@
         <w:rPr>
           <w:rFonts w:asciiTheme="minorHAnsi" w:hAnsiTheme="minorHAnsi" w:cstheme="minorHAnsi"/>
         </w:rPr>
+        <w:lastRenderedPageBreak/>
         <w:t>Prof. Dr. Kristian Fischer</w:t>
       </w:r>
     </w:p>
@@ -3455,7 +3478,7 @@
           <w:rFonts w:asciiTheme="minorHAnsi" w:hAnsiTheme="minorHAnsi" w:cstheme="minorHAnsi"/>
         </w:rPr>
       </w:pPr>
-      <w:bookmarkStart w:id="0" w:name="_Toc482179618"/>
+      <w:bookmarkStart w:id="1" w:name="_Toc482179618"/>
       <w:r>
         <w:rPr>
           <w:rFonts w:asciiTheme="minorHAnsi" w:hAnsiTheme="minorHAnsi" w:cstheme="minorHAnsi"/>
@@ -3463,7 +3486,7 @@
         <w:lastRenderedPageBreak/>
         <w:t>Einleitung</w:t>
       </w:r>
-      <w:bookmarkEnd w:id="0"/>
+      <w:bookmarkEnd w:id="1"/>
     </w:p>
     <w:p>
       <w:pPr>
@@ -3477,14 +3500,14 @@
           <w:rFonts w:asciiTheme="minorHAnsi" w:hAnsiTheme="minorHAnsi" w:cstheme="minorHAnsi"/>
         </w:rPr>
       </w:pPr>
-      <w:bookmarkStart w:id="1" w:name="_Toc482179619"/>
+      <w:bookmarkStart w:id="2" w:name="_Toc482179619"/>
       <w:r>
         <w:rPr>
           <w:rFonts w:asciiTheme="minorHAnsi" w:hAnsiTheme="minorHAnsi" w:cstheme="minorHAnsi"/>
         </w:rPr>
         <w:t>Nutzungsproblem</w:t>
       </w:r>
-      <w:bookmarkEnd w:id="1"/>
+      <w:bookmarkEnd w:id="2"/>
     </w:p>
     <w:p>
       <w:pPr>
@@ -3498,14 +3521,14 @@
           <w:rFonts w:asciiTheme="minorHAnsi" w:hAnsiTheme="minorHAnsi" w:cstheme="minorHAnsi"/>
         </w:rPr>
       </w:pPr>
-      <w:bookmarkStart w:id="2" w:name="_Toc482179620"/>
+      <w:bookmarkStart w:id="3" w:name="_Toc482179620"/>
       <w:r>
         <w:rPr>
           <w:rFonts w:asciiTheme="minorHAnsi" w:hAnsiTheme="minorHAnsi" w:cstheme="minorHAnsi"/>
         </w:rPr>
         <w:t>Ziel des Projekts</w:t>
       </w:r>
-      <w:bookmarkEnd w:id="2"/>
+      <w:bookmarkEnd w:id="3"/>
     </w:p>
     <w:p>
       <w:pPr>
@@ -3519,14 +3542,14 @@
           <w:rFonts w:asciiTheme="minorHAnsi" w:hAnsiTheme="minorHAnsi" w:cstheme="minorHAnsi"/>
         </w:rPr>
       </w:pPr>
-      <w:bookmarkStart w:id="3" w:name="_Toc482179621"/>
+      <w:bookmarkStart w:id="4" w:name="_Toc482179621"/>
       <w:r>
         <w:rPr>
           <w:rFonts w:asciiTheme="minorHAnsi" w:hAnsiTheme="minorHAnsi" w:cstheme="minorHAnsi"/>
         </w:rPr>
         <w:t>Domänenrecherche</w:t>
       </w:r>
-      <w:bookmarkEnd w:id="3"/>
+      <w:bookmarkEnd w:id="4"/>
     </w:p>
     <w:p>
       <w:pPr>
@@ -3540,14 +3563,14 @@
           <w:rFonts w:asciiTheme="minorHAnsi" w:hAnsiTheme="minorHAnsi" w:cstheme="minorHAnsi"/>
         </w:rPr>
       </w:pPr>
-      <w:bookmarkStart w:id="4" w:name="_Toc482179622"/>
+      <w:bookmarkStart w:id="5" w:name="_Toc482179622"/>
       <w:r>
         <w:rPr>
           <w:rFonts w:asciiTheme="minorHAnsi" w:hAnsiTheme="minorHAnsi" w:cstheme="minorHAnsi"/>
         </w:rPr>
         <w:t>Marktrecherche</w:t>
       </w:r>
-      <w:bookmarkEnd w:id="4"/>
+      <w:bookmarkEnd w:id="5"/>
     </w:p>
     <w:p>
       <w:pPr>
@@ -3561,7 +3584,7 @@
           <w:rFonts w:asciiTheme="minorHAnsi" w:hAnsiTheme="minorHAnsi" w:cstheme="minorHAnsi"/>
         </w:rPr>
       </w:pPr>
-      <w:bookmarkStart w:id="5" w:name="_Toc482179623"/>
+      <w:bookmarkStart w:id="6" w:name="_Toc482179623"/>
       <w:r>
         <w:rPr>
           <w:rFonts w:asciiTheme="minorHAnsi" w:hAnsiTheme="minorHAnsi" w:cstheme="minorHAnsi"/>
@@ -3575,7 +3598,7 @@
         </w:rPr>
         <w:t>icow</w:t>
       </w:r>
-      <w:bookmarkEnd w:id="5"/>
+      <w:bookmarkEnd w:id="6"/>
       <w:proofErr w:type="spellEnd"/>
     </w:p>
     <w:p>
@@ -3590,7 +3613,7 @@
           <w:rFonts w:asciiTheme="minorHAnsi" w:hAnsiTheme="minorHAnsi" w:cstheme="minorHAnsi"/>
         </w:rPr>
       </w:pPr>
-      <w:bookmarkStart w:id="6" w:name="_Toc482179624"/>
+      <w:bookmarkStart w:id="7" w:name="_Toc482179624"/>
       <w:r>
         <w:rPr>
           <w:rFonts w:asciiTheme="minorHAnsi" w:hAnsiTheme="minorHAnsi" w:cstheme="minorHAnsi"/>
@@ -3604,7 +3627,7 @@
         </w:rPr>
         <w:t>Soko</w:t>
       </w:r>
-      <w:bookmarkEnd w:id="6"/>
+      <w:bookmarkEnd w:id="7"/>
       <w:proofErr w:type="spellEnd"/>
     </w:p>
     <w:p>
@@ -3619,14 +3642,14 @@
           <w:rFonts w:asciiTheme="minorHAnsi" w:hAnsiTheme="minorHAnsi" w:cstheme="minorHAnsi"/>
         </w:rPr>
       </w:pPr>
-      <w:bookmarkStart w:id="7" w:name="_Toc482179625"/>
+      <w:bookmarkStart w:id="8" w:name="_Toc482179625"/>
       <w:r>
         <w:rPr>
           <w:rFonts w:asciiTheme="minorHAnsi" w:hAnsiTheme="minorHAnsi" w:cstheme="minorHAnsi"/>
         </w:rPr>
         <w:t>Fazit</w:t>
       </w:r>
-      <w:bookmarkEnd w:id="7"/>
+      <w:bookmarkEnd w:id="8"/>
     </w:p>
     <w:p>
       <w:pPr>
@@ -3640,14 +3663,14 @@
           <w:rFonts w:asciiTheme="minorHAnsi" w:hAnsiTheme="minorHAnsi" w:cstheme="minorHAnsi"/>
         </w:rPr>
       </w:pPr>
-      <w:bookmarkStart w:id="8" w:name="_Toc482179626"/>
+      <w:bookmarkStart w:id="9" w:name="_Toc482179626"/>
       <w:r>
         <w:rPr>
           <w:rFonts w:asciiTheme="minorHAnsi" w:hAnsiTheme="minorHAnsi" w:cstheme="minorHAnsi"/>
         </w:rPr>
         <w:t>Alleinstellungsmerkmale</w:t>
       </w:r>
-      <w:bookmarkEnd w:id="8"/>
+      <w:bookmarkEnd w:id="9"/>
     </w:p>
     <w:p>
       <w:pPr>
@@ -3661,7 +3684,7 @@
           <w:rFonts w:asciiTheme="minorHAnsi" w:hAnsiTheme="minorHAnsi" w:cstheme="minorHAnsi"/>
         </w:rPr>
       </w:pPr>
-      <w:bookmarkStart w:id="9" w:name="_Toc482179627"/>
+      <w:bookmarkStart w:id="10" w:name="_Toc482179627"/>
       <w:proofErr w:type="spellStart"/>
       <w:r>
         <w:rPr>
@@ -3669,7 +3692,7 @@
         </w:rPr>
         <w:t>Stakeholderanalyse</w:t>
       </w:r>
-      <w:bookmarkEnd w:id="9"/>
+      <w:bookmarkEnd w:id="10"/>
       <w:proofErr w:type="spellEnd"/>
     </w:p>
     <w:p>
@@ -3684,14 +3707,14 @@
           <w:rFonts w:asciiTheme="minorHAnsi" w:hAnsiTheme="minorHAnsi" w:cstheme="minorHAnsi"/>
         </w:rPr>
       </w:pPr>
-      <w:bookmarkStart w:id="10" w:name="_Toc482179628"/>
+      <w:bookmarkStart w:id="11" w:name="_Toc482179628"/>
       <w:r>
         <w:rPr>
           <w:rFonts w:asciiTheme="minorHAnsi" w:hAnsiTheme="minorHAnsi" w:cstheme="minorHAnsi"/>
         </w:rPr>
         <w:t>Zielhierarchie</w:t>
       </w:r>
-      <w:bookmarkEnd w:id="10"/>
+      <w:bookmarkEnd w:id="11"/>
     </w:p>
     <w:p>
       <w:pPr>
@@ -3705,14 +3728,14 @@
           <w:rFonts w:asciiTheme="minorHAnsi" w:hAnsiTheme="minorHAnsi" w:cstheme="minorHAnsi"/>
         </w:rPr>
       </w:pPr>
-      <w:bookmarkStart w:id="11" w:name="_Toc482179629"/>
+      <w:bookmarkStart w:id="12" w:name="_Toc482179629"/>
       <w:r>
         <w:rPr>
           <w:rFonts w:asciiTheme="minorHAnsi" w:hAnsiTheme="minorHAnsi" w:cstheme="minorHAnsi"/>
         </w:rPr>
         <w:t>Operative Ziele</w:t>
       </w:r>
-      <w:bookmarkEnd w:id="11"/>
+      <w:bookmarkEnd w:id="12"/>
     </w:p>
     <w:p>
       <w:pPr>
@@ -3726,14 +3749,14 @@
           <w:rFonts w:asciiTheme="minorHAnsi" w:hAnsiTheme="minorHAnsi" w:cstheme="minorHAnsi"/>
         </w:rPr>
       </w:pPr>
-      <w:bookmarkStart w:id="12" w:name="_Toc482179630"/>
+      <w:bookmarkStart w:id="13" w:name="_Toc482179630"/>
       <w:r>
         <w:rPr>
           <w:rFonts w:asciiTheme="minorHAnsi" w:hAnsiTheme="minorHAnsi" w:cstheme="minorHAnsi"/>
         </w:rPr>
         <w:t>Taktische Ziele</w:t>
       </w:r>
-      <w:bookmarkEnd w:id="12"/>
+      <w:bookmarkEnd w:id="13"/>
     </w:p>
     <w:p>
       <w:pPr>
@@ -3747,14 +3770,14 @@
           <w:rFonts w:asciiTheme="minorHAnsi" w:hAnsiTheme="minorHAnsi" w:cstheme="minorHAnsi"/>
         </w:rPr>
       </w:pPr>
-      <w:bookmarkStart w:id="13" w:name="_Toc482179631"/>
+      <w:bookmarkStart w:id="14" w:name="_Toc482179631"/>
       <w:r>
         <w:rPr>
           <w:rFonts w:asciiTheme="minorHAnsi" w:hAnsiTheme="minorHAnsi" w:cstheme="minorHAnsi"/>
         </w:rPr>
         <w:t>Strategische Ziele</w:t>
       </w:r>
-      <w:bookmarkEnd w:id="13"/>
+      <w:bookmarkEnd w:id="14"/>
     </w:p>
     <w:p>
       <w:pPr>
@@ -3768,14 +3791,14 @@
           <w:rFonts w:asciiTheme="minorHAnsi" w:hAnsiTheme="minorHAnsi" w:cstheme="minorHAnsi"/>
         </w:rPr>
       </w:pPr>
-      <w:bookmarkStart w:id="14" w:name="_Toc482179632"/>
+      <w:bookmarkStart w:id="15" w:name="_Toc482179632"/>
       <w:r>
         <w:rPr>
           <w:rFonts w:asciiTheme="minorHAnsi" w:hAnsiTheme="minorHAnsi" w:cstheme="minorHAnsi"/>
         </w:rPr>
         <w:t>Risiken</w:t>
       </w:r>
-      <w:bookmarkEnd w:id="14"/>
+      <w:bookmarkEnd w:id="15"/>
     </w:p>
     <w:p/>
     <w:p/>
@@ -3793,6 +3816,7 @@
     <w:p/>
     <w:p/>
     <w:p/>
+    <w:bookmarkStart w:id="16" w:name="_Toc482179633"/>
     <w:p>
       <w:pPr>
         <w:pStyle w:val="berschrift1"/>
@@ -3805,7 +3829,6 @@
           <w:rFonts w:asciiTheme="minorHAnsi" w:hAnsiTheme="minorHAnsi" w:cstheme="minorHAnsi"/>
         </w:rPr>
       </w:pPr>
-      <w:bookmarkStart w:id="15" w:name="_Toc482179633"/>
       <w:r>
         <w:rPr>
           <w:rFonts w:asciiTheme="minorHAnsi" w:hAnsiTheme="minorHAnsi" w:cstheme="minorHAnsi"/>
@@ -3893,7 +3916,7 @@
         </w:rPr>
         <w:t>POCs</w:t>
       </w:r>
-      <w:bookmarkEnd w:id="15"/>
+      <w:bookmarkEnd w:id="16"/>
     </w:p>
     <w:p>
       <w:pPr>
@@ -3904,14 +3927,14 @@
         </w:numPr>
         <w:spacing w:after="240" w:line="276" w:lineRule="auto"/>
       </w:pPr>
-      <w:bookmarkStart w:id="16" w:name="_Toc482179634"/>
+      <w:bookmarkStart w:id="17" w:name="_Toc482179634"/>
       <w:r>
         <w:t>Benutzer</w:t>
       </w:r>
       <w:r>
         <w:t xml:space="preserve"> anlegen</w:t>
       </w:r>
-      <w:bookmarkEnd w:id="16"/>
+      <w:bookmarkEnd w:id="17"/>
     </w:p>
     <w:p>
       <w:pPr>
@@ -4015,19 +4038,11 @@
         </w:rPr>
         <w:t xml:space="preserve"> </w:t>
       </w:r>
-      <w:proofErr w:type="spellStart"/>
-      <w:r>
-        <w:rPr>
-          <w:rFonts w:asciiTheme="minorHAnsi" w:hAnsiTheme="minorHAnsi" w:cstheme="minorHAnsi"/>
-        </w:rPr>
-        <w:t>Nur</w:t>
-      </w:r>
-      <w:proofErr w:type="spellEnd"/>
-      <w:r>
-        <w:rPr>
-          <w:rFonts w:asciiTheme="minorHAnsi" w:hAnsiTheme="minorHAnsi" w:cstheme="minorHAnsi"/>
-        </w:rPr>
-        <w:t xml:space="preserve"> Mitarbeiter der Hilfsorganisationen können ein Helfer – Profil erstellen</w:t>
+      <w:r>
+        <w:rPr>
+          <w:rFonts w:asciiTheme="minorHAnsi" w:hAnsiTheme="minorHAnsi" w:cstheme="minorHAnsi"/>
+        </w:rPr>
+        <w:t>Nur Mitarbeiter der Hilfsorganisationen können ein Helfer – Profil erstellen</w:t>
       </w:r>
       <w:r>
         <w:rPr>
@@ -4131,7 +4146,7 @@
           <w:rFonts w:asciiTheme="minorHAnsi" w:hAnsiTheme="minorHAnsi" w:cstheme="minorHAnsi"/>
         </w:rPr>
       </w:pPr>
-      <w:bookmarkStart w:id="17" w:name="_Toc482179635"/>
+      <w:bookmarkStart w:id="18" w:name="_Toc482179635"/>
       <w:r>
         <w:rPr>
           <w:rFonts w:asciiTheme="minorHAnsi" w:hAnsiTheme="minorHAnsi" w:cstheme="minorHAnsi"/>
@@ -4150,7 +4165,7 @@
         </w:rPr>
         <w:t>erstellen</w:t>
       </w:r>
-      <w:bookmarkEnd w:id="17"/>
+      <w:bookmarkEnd w:id="18"/>
     </w:p>
     <w:p>
       <w:pPr>
@@ -4347,7 +4362,7 @@
           <w:rFonts w:asciiTheme="minorHAnsi" w:hAnsiTheme="minorHAnsi" w:cstheme="minorHAnsi"/>
         </w:rPr>
       </w:pPr>
-      <w:bookmarkStart w:id="18" w:name="_Toc482179636"/>
+      <w:bookmarkStart w:id="19" w:name="_Toc482179636"/>
       <w:proofErr w:type="spellStart"/>
       <w:r>
         <w:rPr>
@@ -4362,7 +4377,7 @@
         </w:rPr>
         <w:t xml:space="preserve"> dem Eintrag hinzufügen</w:t>
       </w:r>
-      <w:bookmarkEnd w:id="18"/>
+      <w:bookmarkEnd w:id="19"/>
     </w:p>
     <w:p>
       <w:pPr>
@@ -4561,14 +4576,14 @@
           <w:rFonts w:asciiTheme="minorHAnsi" w:hAnsiTheme="minorHAnsi" w:cstheme="minorHAnsi"/>
         </w:rPr>
       </w:pPr>
-      <w:bookmarkStart w:id="19" w:name="_Toc482179637"/>
+      <w:bookmarkStart w:id="20" w:name="_Toc482179637"/>
       <w:r>
         <w:rPr>
           <w:rFonts w:asciiTheme="minorHAnsi" w:hAnsiTheme="minorHAnsi" w:cstheme="minorHAnsi"/>
         </w:rPr>
         <w:t>Effiziente Datenübertragung</w:t>
       </w:r>
-      <w:bookmarkEnd w:id="19"/>
+      <w:bookmarkEnd w:id="20"/>
     </w:p>
     <w:p>
       <w:pPr>
@@ -4744,7 +4759,7 @@
           <w:rFonts w:asciiTheme="minorHAnsi" w:hAnsiTheme="minorHAnsi" w:cstheme="minorHAnsi"/>
         </w:rPr>
       </w:pPr>
-      <w:bookmarkStart w:id="20" w:name="_Toc482179638"/>
+      <w:bookmarkStart w:id="21" w:name="_Toc482179638"/>
       <w:r>
         <w:rPr>
           <w:rFonts w:asciiTheme="minorHAnsi" w:hAnsiTheme="minorHAnsi" w:cstheme="minorHAnsi"/>
@@ -4763,7 +4778,7 @@
         </w:rPr>
         <w:t>wertung der Bodendaten</w:t>
       </w:r>
-      <w:bookmarkEnd w:id="20"/>
+      <w:bookmarkEnd w:id="21"/>
     </w:p>
     <w:p>
       <w:pPr>
@@ -4884,15 +4899,7 @@
         <w:rPr>
           <w:rFonts w:asciiTheme="minorHAnsi" w:hAnsiTheme="minorHAnsi" w:cstheme="minorHAnsi"/>
         </w:rPr>
-        <w:t>: Datenübertragung wird stakt beeinträ</w:t>
-      </w:r>
-      <w:bookmarkStart w:id="21" w:name="_GoBack"/>
-      <w:bookmarkEnd w:id="21"/>
-      <w:r>
-        <w:rPr>
-          <w:rFonts w:asciiTheme="minorHAnsi" w:hAnsiTheme="minorHAnsi" w:cstheme="minorHAnsi"/>
-        </w:rPr>
-        <w:t>chtigt oder Abgebrochen</w:t>
+        <w:t>: Datenübertragung wird stakt beeinträchtigt oder Abgebrochen</w:t>
       </w:r>
     </w:p>
     <w:p>
@@ -6570,6 +6577,7 @@
         <w:docPartUnique/>
       </w:docPartObj>
     </w:sdtPr>
+    <w:sdtEndPr/>
     <w:sdtContent>
       <w:p>
         <w:pPr>
@@ -6589,7 +6597,7 @@
           <w:rPr>
             <w:noProof/>
           </w:rPr>
-          <w:t>3</w:t>
+          <w:t>6</w:t>
         </w:r>
         <w:r>
           <w:fldChar w:fldCharType="end"/>
@@ -9028,7 +9036,7 @@
 </file>
 
 <file path=customXml/itemProps1.xml><?xml version="1.0" encoding="utf-8"?>
-<ds:datastoreItem xmlns:ds="http://schemas.openxmlformats.org/officeDocument/2006/customXml" ds:itemID="{397F844A-0A4A-44D6-9F3B-054F45DCB0C2}">
+<ds:datastoreItem xmlns:ds="http://schemas.openxmlformats.org/officeDocument/2006/customXml" ds:itemID="{32C91088-6887-4470-8E14-8649E41156B2}">
   <ds:schemaRefs>
     <ds:schemaRef ds:uri="http://schemas.openxmlformats.org/officeDocument/2006/bibliography"/>
   </ds:schemaRefs>

</xml_diff>

<commit_message>
Nutzungsproblem und Zielsetzung ins Konzept aufgenommen
</commit_message>
<xml_diff>
--- a/Weitere Artefakte/Konzept.docx
+++ b/Weitere Artefakte/Konzept.docx
@@ -699,7 +699,7 @@
           <w:docPartGallery w:val="Table of Contents"/>
           <w:docPartUnique w:val="true"/>
         </w:docPartObj>
-        <w:id w:val="400165531"/>
+        <w:id w:val="708891034"/>
       </w:sdtPr>
       <w:sdtContent>
         <w:p>
@@ -3002,9 +3002,7 @@
           <w:numId w:val="1"/>
         </w:numPr>
         <w:spacing w:lineRule="auto" w:line="276"/>
-        <w:rPr>
-          <w:rFonts w:ascii="Calibri" w:hAnsi="Calibri" w:cs="Calibri" w:asciiTheme="minorHAnsi" w:cstheme="minorHAnsi" w:hAnsiTheme="minorHAnsi"/>
-        </w:rPr>
+        <w:rPr/>
       </w:pPr>
       <w:bookmarkStart w:id="1" w:name="_Toc482211570"/>
       <w:bookmarkEnd w:id="1"/>
@@ -3013,6 +3011,19 @@
           <w:rFonts w:cs="Calibri" w:ascii="Calibri" w:hAnsi="Calibri" w:asciiTheme="minorHAnsi" w:cstheme="minorHAnsi" w:hAnsiTheme="minorHAnsi"/>
         </w:rPr>
         <w:t>Nutzungsproblem</w:t>
+      </w:r>
+    </w:p>
+    <w:p>
+      <w:pPr>
+        <w:pStyle w:val="Normal"/>
+        <w:spacing w:lineRule="auto" w:line="276"/>
+        <w:rPr/>
+      </w:pPr>
+      <w:r>
+        <w:rPr>
+          <w:rFonts w:cs="Calibri" w:ascii="Calibri" w:hAnsi="Calibri" w:asciiTheme="minorHAnsi" w:cstheme="minorHAnsi" w:hAnsiTheme="minorHAnsi"/>
+        </w:rPr>
+        <w:t>In vielen Entwicklungsländern ist die Bevölkerung sehr hoch und ein Großteil davon sind Kinder. Die Menschen leben in Armut und haben meist nur ungefähr einen US-Dollar pro Tag zum Leben zur Verfügung. Ca. 20% der dort lebenden Menschen sind stark unterernährt, was sich auf die dortige Armut zurückführen lässt. Oft wird dies durch mangelnde Aufklärung z.B. im Bereich Ackerbau verursacht, da das nötige Wissen für einen ertragreichen Anbau fehlt. Die Aufklärung der Bevölkerung wird jedoch dadurch erschwert, dass in diesen Entwicklungsländern ein Großteil der Menschen Analphabeten sind. So ist eine Aufklärung in Form vom schriftlichen Informationen nicht möglich. Beispiel für diese Länder sind: Burkina Faso, Peru, Togo und Nepal. Die Bildungsbarriere zwischen den Entwicklungs- und den Industrieländern stellt ein erhebliches Problem dar.</w:t>
       </w:r>
     </w:p>
     <w:p>
@@ -3023,9 +3034,7 @@
           <w:numId w:val="1"/>
         </w:numPr>
         <w:spacing w:lineRule="auto" w:line="276"/>
-        <w:rPr>
-          <w:rFonts w:ascii="Calibri" w:hAnsi="Calibri" w:cs="Calibri" w:asciiTheme="minorHAnsi" w:cstheme="minorHAnsi" w:hAnsiTheme="minorHAnsi"/>
-        </w:rPr>
+        <w:rPr/>
       </w:pPr>
       <w:bookmarkStart w:id="2" w:name="_Toc482211571"/>
       <w:bookmarkEnd w:id="2"/>
@@ -3034,6 +3043,32 @@
           <w:rFonts w:cs="Calibri" w:ascii="Calibri" w:hAnsi="Calibri" w:asciiTheme="minorHAnsi" w:cstheme="minorHAnsi" w:hAnsiTheme="minorHAnsi"/>
         </w:rPr>
         <w:t>Ziel des Projekts</w:t>
+      </w:r>
+    </w:p>
+    <w:p>
+      <w:pPr>
+        <w:pStyle w:val="Normal"/>
+        <w:spacing w:lineRule="auto" w:line="276"/>
+        <w:rPr/>
+      </w:pPr>
+      <w:r>
+        <w:rPr>
+          <w:rFonts w:cs="Calibri" w:ascii="Calibri" w:hAnsi="Calibri" w:asciiTheme="minorHAnsi" w:cstheme="minorHAnsi" w:hAnsiTheme="minorHAnsi"/>
+        </w:rPr>
+        <w:t>Ziel ist es ein System zu entwerfen, welches die Bevölkerung der Entwicklungsländer im Bereich Ackerbau aufklärt. Dabei soll es zum einen den Menschen direkt etwas vermitteln, beispielsweise durch Abbildungen und Erklärungen die als Ton abgespielt werden können. Zum Anderen, soll es auch die Helfer vor Ort bei der Vermittlung wichtiger Strategien und Untersuchungen in diesem Bereich unterstützen. So können zum Beispiel ermittelte Werte des Bodens, gespeichert und verarbeitet werden, so dass eine Anbauempfehlung vorgeschlagen wird. Außerdem werden kurzfristige Informationen über bestimmte Ereignisse, z.B. das Wetter (Dürreperioden oder Niederschlag) an die Landwirte gesendet. Doch nicht nur der aktuelle Anbau soll gefördert werden, sondern das System soll die Landwirtschaft nachhaltig unterstützen, so dass auch langfristige Klimaveränderungen in Betracht gezogen werden. In Folge dessen, sollen die Ackerbauern darüber informiert werden, ob es beispielsweise noch Sinn macht Kakaopflanzen in den nächsten 5 Jahren anzubauen, oder ob sie auf eine andere Pflanze zurückgreifen sollen, da durch die Klimaveränderungen die Erträge einbrechen könnten.</w:t>
+      </w:r>
+    </w:p>
+    <w:p>
+      <w:pPr>
+        <w:pStyle w:val="Normal"/>
+        <w:spacing w:lineRule="auto" w:line="276"/>
+        <w:rPr/>
+      </w:pPr>
+      <w:r>
+        <w:rPr>
+          <w:rFonts w:cs="Calibri" w:ascii="Calibri" w:hAnsi="Calibri" w:asciiTheme="minorHAnsi" w:cstheme="minorHAnsi" w:hAnsiTheme="minorHAnsi"/>
+        </w:rPr>
+        <w:t xml:space="preserve">Besonders wichtig ist es dabei, die Wissensbarriere zwischen den Industrie- und Entwicklungsländern zu schließen. Die Menschen in Afrika sollen von unserem Wissen profitieren können und daher werden die Informationen für sie gerecht aufbereitet. </w:t>
       </w:r>
     </w:p>
     <w:p>
@@ -3044,9 +3079,7 @@
           <w:numId w:val="1"/>
         </w:numPr>
         <w:spacing w:lineRule="auto" w:line="276" w:before="0" w:after="160"/>
-        <w:rPr>
-          <w:rFonts w:ascii="Calibri" w:hAnsi="Calibri" w:cs="Calibri" w:asciiTheme="minorHAnsi" w:cstheme="minorHAnsi" w:hAnsiTheme="minorHAnsi"/>
-        </w:rPr>
+        <w:rPr/>
       </w:pPr>
       <w:bookmarkStart w:id="3" w:name="_Toc482211572"/>
       <w:bookmarkEnd w:id="3"/>
@@ -3055,6 +3088,18 @@
           <w:rFonts w:cs="Calibri" w:ascii="Calibri" w:hAnsi="Calibri" w:asciiTheme="minorHAnsi" w:cstheme="minorHAnsi" w:hAnsiTheme="minorHAnsi"/>
         </w:rPr>
         <w:t>Domänenrecherche</w:t>
+      </w:r>
+    </w:p>
+    <w:p>
+      <w:pPr>
+        <w:pStyle w:val="Normal"/>
+        <w:spacing w:lineRule="auto" w:line="276" w:before="0" w:after="160"/>
+        <w:rPr>
+          <w:rFonts w:ascii="Calibri" w:hAnsi="Calibri" w:cs="Calibri" w:asciiTheme="minorHAnsi" w:cstheme="minorHAnsi" w:hAnsiTheme="minorHAnsi"/>
+        </w:rPr>
+      </w:pPr>
+      <w:r>
+        <w:rPr/>
       </w:r>
     </w:p>
     <w:p>
@@ -3993,7 +4038,7 @@
         <w:spacing w:lineRule="auto" w:line="240"/>
         <w:rPr>
           <w:rFonts w:ascii="Calibri" w:hAnsi="Calibri" w:cs="Calibri" w:asciiTheme="minorHAnsi" w:cstheme="minorHAnsi" w:hAnsiTheme="minorHAnsi"/>
-          <w:ins w:id="0" w:author="Unbekannter Autor" w:date="2017-05-12T22:38:00Z"/>
+          <w:ins w:id="3" w:author="Unbekannter Autor" w:date="2017-05-12T22:38:00Z"/>
         </w:rPr>
       </w:pPr>
       <w:r>
@@ -4502,10 +4547,10 @@
         <w:spacing w:lineRule="auto" w:line="276"/>
         <w:rPr>
           <w:rFonts w:ascii="Calibri" w:hAnsi="Calibri" w:cs="Calibri" w:asciiTheme="minorHAnsi" w:cstheme="minorHAnsi" w:hAnsiTheme="minorHAnsi"/>
-          <w:ins w:id="2" w:author="Unbekannter Autor" w:date="2017-05-12T22:45:00Z"/>
-        </w:rPr>
-      </w:pPr>
-      <w:ins w:id="1" w:author="Unbekannter Autor" w:date="2017-05-12T22:45:00Z">
+          <w:ins w:id="5" w:author="Unbekannter Autor" w:date="2017-05-12T22:45:00Z"/>
+        </w:rPr>
+      </w:pPr>
+      <w:ins w:id="4" w:author="Unbekannter Autor" w:date="2017-05-12T22:45:00Z">
         <w:r>
           <w:rPr/>
         </w:r>
@@ -11470,7 +11515,7 @@
         </w:rPr>
         <w:t>Für diese</w:t>
       </w:r>
-      <w:ins w:id="4" w:author="Pastuh" w:date="2017-05-11T19:56:00Z">
+      <w:ins w:id="7" w:author="Pastuh" w:date="2017-05-11T19:56:00Z">
         <w:r>
           <w:rPr>
             <w:rFonts w:cs="Calibri" w:ascii="Calibri" w:hAnsi="Calibri" w:asciiTheme="minorHAnsi" w:cstheme="minorHAnsi" w:hAnsiTheme="minorHAnsi"/>
@@ -11484,7 +11529,7 @@
         </w:rPr>
         <w:t xml:space="preserve"> Projekt komm</w:t>
       </w:r>
-      <w:ins w:id="5" w:author="Pastuh" w:date="2017-05-11T19:54:00Z">
+      <w:ins w:id="8" w:author="Pastuh" w:date="2017-05-11T19:54:00Z">
         <w:r>
           <w:rPr>
             <w:rFonts w:cs="Calibri" w:ascii="Calibri" w:hAnsi="Calibri" w:asciiTheme="minorHAnsi" w:cstheme="minorHAnsi" w:hAnsiTheme="minorHAnsi"/>
@@ -11492,7 +11537,7 @@
           <w:t>t</w:t>
         </w:r>
       </w:ins>
-      <w:del w:id="6" w:author="Pastuh" w:date="2017-05-11T19:54:00Z">
+      <w:del w:id="9" w:author="Pastuh" w:date="2017-05-11T19:54:00Z">
         <w:r>
           <w:rPr>
             <w:rFonts w:cs="Calibri" w:ascii="Calibri" w:hAnsi="Calibri" w:asciiTheme="minorHAnsi" w:cstheme="minorHAnsi" w:hAnsiTheme="minorHAnsi"/>
@@ -11506,7 +11551,7 @@
         </w:rPr>
         <w:t xml:space="preserve"> hauptsächlich </w:t>
       </w:r>
-      <w:ins w:id="7" w:author="Pastuh" w:date="2017-05-11T19:54:00Z">
+      <w:ins w:id="10" w:author="Pastuh" w:date="2017-05-11T19:54:00Z">
         <w:r>
           <w:rPr>
             <w:rFonts w:cs="Calibri" w:ascii="Calibri" w:hAnsi="Calibri" w:asciiTheme="minorHAnsi" w:cstheme="minorHAnsi" w:hAnsiTheme="minorHAnsi"/>
@@ -11514,7 +11559,7 @@
           <w:t>ein</w:t>
         </w:r>
       </w:ins>
-      <w:del w:id="8" w:author="Pastuh" w:date="2017-05-11T19:54:00Z">
+      <w:del w:id="11" w:author="Pastuh" w:date="2017-05-11T19:54:00Z">
         <w:r>
           <w:rPr>
             <w:rFonts w:cs="Calibri" w:ascii="Calibri" w:hAnsi="Calibri" w:asciiTheme="minorHAnsi" w:cstheme="minorHAnsi" w:hAnsiTheme="minorHAnsi"/>
@@ -11528,7 +11573,7 @@
         </w:rPr>
         <w:t xml:space="preserve"> Vorgehensmodelle in Frage – Usability engineering lifecycle</w:t>
       </w:r>
-      <w:del w:id="9" w:author="Pastuh" w:date="2017-05-11T19:55:00Z">
+      <w:del w:id="12" w:author="Pastuh" w:date="2017-05-11T19:55:00Z">
         <w:r>
           <w:rPr>
             <w:rFonts w:cs="Calibri" w:ascii="Calibri" w:hAnsi="Calibri" w:asciiTheme="minorHAnsi" w:cstheme="minorHAnsi" w:hAnsiTheme="minorHAnsi"/>
@@ -11542,7 +11587,7 @@
         </w:rPr>
         <w:t xml:space="preserve">. Das </w:t>
       </w:r>
-      <w:del w:id="10" w:author="Pastuh" w:date="2017-05-11T19:55:00Z">
+      <w:del w:id="13" w:author="Pastuh" w:date="2017-05-11T19:55:00Z">
         <w:r>
           <w:rPr>
             <w:rFonts w:cs="Calibri" w:ascii="Calibri" w:hAnsi="Calibri" w:asciiTheme="minorHAnsi" w:cstheme="minorHAnsi" w:hAnsiTheme="minorHAnsi"/>
@@ -11550,7 +11595,7 @@
           <w:delText xml:space="preserve">erste </w:delText>
         </w:r>
       </w:del>
-      <w:ins w:id="11" w:author="Pastuh" w:date="2017-05-11T19:55:00Z">
+      <w:ins w:id="14" w:author="Pastuh" w:date="2017-05-11T19:55:00Z">
         <w:r>
           <w:rPr>
             <w:rFonts w:cs="Calibri" w:ascii="Calibri" w:hAnsi="Calibri" w:asciiTheme="minorHAnsi" w:cstheme="minorHAnsi" w:hAnsiTheme="minorHAnsi"/>
@@ -11564,7 +11609,7 @@
         </w:rPr>
         <w:t xml:space="preserve">ist ziemlich aufwändig und braucht längere Einarbeitungszeit, bietet jedoch konkrete effektive Techniken zum Vorgehen an. </w:t>
       </w:r>
-      <w:del w:id="12" w:author="Pastuh" w:date="2017-05-11T19:55:00Z">
+      <w:del w:id="15" w:author="Pastuh" w:date="2017-05-11T19:55:00Z">
         <w:r>
           <w:rPr>
             <w:rFonts w:cs="Calibri" w:ascii="Calibri" w:hAnsi="Calibri" w:asciiTheme="minorHAnsi" w:cstheme="minorHAnsi" w:hAnsiTheme="minorHAnsi"/>
@@ -11578,7 +11623,7 @@
         </w:rPr>
         <w:t xml:space="preserve">Da die Zeit im Rahmen des Projekts eine sehr knappe Ressource ist, </w:t>
       </w:r>
-      <w:del w:id="13" w:author="Pastuh" w:date="2017-05-11T19:55:00Z">
+      <w:del w:id="16" w:author="Pastuh" w:date="2017-05-11T19:55:00Z">
         <w:r>
           <w:rPr>
             <w:rFonts w:cs="Calibri" w:ascii="Calibri" w:hAnsi="Calibri" w:asciiTheme="minorHAnsi" w:cstheme="minorHAnsi" w:hAnsiTheme="minorHAnsi"/>
@@ -11586,7 +11631,7 @@
           <w:delText>tendiert das Entwicklungsteam zum dem ISO 9241 Teil 210,</w:delText>
         </w:r>
       </w:del>
-      <w:ins w:id="14" w:author="Pastuh" w:date="2017-05-11T19:55:00Z">
+      <w:ins w:id="17" w:author="Pastuh" w:date="2017-05-11T19:55:00Z">
         <w:r>
           <w:rPr>
             <w:rFonts w:cs="Calibri" w:ascii="Calibri" w:hAnsi="Calibri" w:asciiTheme="minorHAnsi" w:cstheme="minorHAnsi" w:hAnsiTheme="minorHAnsi"/>
@@ -11594,7 +11639,7 @@
           <w:t>muss das Modell auf die Projektgröße skaliert werden</w:t>
         </w:r>
       </w:ins>
-      <w:ins w:id="15" w:author="Pastuh" w:date="2017-05-11T19:56:00Z">
+      <w:ins w:id="18" w:author="Pastuh" w:date="2017-05-11T19:56:00Z">
         <w:r>
           <w:rPr>
             <w:rFonts w:cs="Calibri" w:ascii="Calibri" w:hAnsi="Calibri" w:asciiTheme="minorHAnsi" w:cstheme="minorHAnsi" w:hAnsiTheme="minorHAnsi"/>
@@ -11602,7 +11647,7 @@
           <w:t>.</w:t>
         </w:r>
       </w:ins>
-      <w:ins w:id="16" w:author="Pastuh" w:date="2017-05-11T19:55:00Z">
+      <w:ins w:id="19" w:author="Pastuh" w:date="2017-05-11T19:55:00Z">
         <w:r>
           <w:rPr>
             <w:rFonts w:cs="Calibri" w:ascii="Calibri" w:hAnsi="Calibri" w:asciiTheme="minorHAnsi" w:cstheme="minorHAnsi" w:hAnsiTheme="minorHAnsi"/>
@@ -11610,7 +11655,7 @@
           <w:t xml:space="preserve"> </w:t>
         </w:r>
       </w:ins>
-      <w:ins w:id="17" w:author="Pastuh" w:date="2017-05-11T19:57:00Z">
+      <w:ins w:id="20" w:author="Pastuh" w:date="2017-05-11T19:57:00Z">
         <w:r>
           <w:rPr>
             <w:rFonts w:cs="Calibri" w:ascii="Calibri" w:hAnsi="Calibri" w:asciiTheme="minorHAnsi" w:cstheme="minorHAnsi" w:hAnsiTheme="minorHAnsi"/>
@@ -11618,7 +11663,7 @@
           <w:t>In den Entwicklungsphasen werden bestimmte schritte angepasst und Techniken aus anderen Vorgehens</w:t>
         </w:r>
       </w:ins>
-      <w:ins w:id="18" w:author="Pastuh" w:date="2017-05-11T19:58:00Z">
+      <w:ins w:id="21" w:author="Pastuh" w:date="2017-05-11T19:58:00Z">
         <w:r>
           <w:rPr>
             <w:rFonts w:cs="Calibri" w:ascii="Calibri" w:hAnsi="Calibri" w:asciiTheme="minorHAnsi" w:cstheme="minorHAnsi" w:hAnsiTheme="minorHAnsi"/>
@@ -11626,7 +11671,7 @@
           <w:t>modellen</w:t>
         </w:r>
       </w:ins>
-      <w:ins w:id="19" w:author="Pastuh" w:date="2017-05-11T19:57:00Z">
+      <w:ins w:id="22" w:author="Pastuh" w:date="2017-05-11T19:57:00Z">
         <w:r>
           <w:rPr>
             <w:rFonts w:cs="Calibri" w:ascii="Calibri" w:hAnsi="Calibri" w:asciiTheme="minorHAnsi" w:cstheme="minorHAnsi" w:hAnsiTheme="minorHAnsi"/>
@@ -11634,7 +11679,7 @@
           <w:t xml:space="preserve"> verwendet</w:t>
         </w:r>
       </w:ins>
-      <w:ins w:id="20" w:author="Pastuh" w:date="2017-05-11T19:58:00Z">
+      <w:ins w:id="23" w:author="Pastuh" w:date="2017-05-11T19:58:00Z">
         <w:r>
           <w:rPr>
             <w:rFonts w:cs="Calibri" w:ascii="Calibri" w:hAnsi="Calibri" w:asciiTheme="minorHAnsi" w:cstheme="minorHAnsi" w:hAnsiTheme="minorHAnsi"/>
@@ -11642,7 +11687,7 @@
           <w:t>, die ähnliche Ergebnisse liefern.</w:t>
         </w:r>
       </w:ins>
-      <w:ins w:id="21" w:author="Pastuh" w:date="2017-05-11T19:59:00Z">
+      <w:ins w:id="24" w:author="Pastuh" w:date="2017-05-11T19:59:00Z">
         <w:r>
           <w:rPr>
             <w:rFonts w:cs="Calibri" w:ascii="Calibri" w:hAnsi="Calibri" w:asciiTheme="minorHAnsi" w:cstheme="minorHAnsi" w:hAnsiTheme="minorHAnsi"/>
@@ -11650,7 +11695,7 @@
           <w:t xml:space="preserve"> </w:t>
         </w:r>
       </w:ins>
-      <w:del w:id="22" w:author="Pastuh" w:date="2017-05-11T19:56:00Z">
+      <w:del w:id="25" w:author="Pastuh" w:date="2017-05-11T19:56:00Z">
         <w:r>
           <w:rPr>
             <w:rFonts w:cs="Calibri" w:ascii="Calibri" w:hAnsi="Calibri" w:asciiTheme="minorHAnsi" w:cstheme="minorHAnsi" w:hAnsiTheme="minorHAnsi"/>
@@ -12059,7 +12104,7 @@
         </w:rPr>
         <w:t>SMS G</w:t>
       </w:r>
-      <w:ins w:id="23" w:author="Pastuh" w:date="2017-05-11T19:00:00Z">
+      <w:ins w:id="26" w:author="Pastuh" w:date="2017-05-11T19:00:00Z">
         <w:r>
           <w:rPr>
             <w:rFonts w:cs="Calibri" w:ascii="Calibri" w:hAnsi="Calibri" w:asciiTheme="minorHAnsi" w:cstheme="minorHAnsi" w:hAnsiTheme="minorHAnsi"/>
@@ -12076,7 +12121,7 @@
           <w:rFonts w:ascii="Calibri" w:hAnsi="Calibri" w:cs="Calibri" w:asciiTheme="minorHAnsi" w:cstheme="minorHAnsi" w:hAnsiTheme="minorHAnsi"/>
         </w:rPr>
       </w:pPr>
-      <w:del w:id="24" w:author="Pastuh" w:date="2017-05-11T19:00:00Z">
+      <w:del w:id="27" w:author="Pastuh" w:date="2017-05-11T19:00:00Z">
         <w:r>
           <w:rPr>
             <w:rFonts w:cs="Calibri" w:ascii="Calibri" w:hAnsi="Calibri" w:asciiTheme="minorHAnsi" w:cstheme="minorHAnsi" w:hAnsiTheme="minorHAnsi"/>
@@ -12084,7 +12129,7 @@
           <w:delText>Server</w:delText>
         </w:r>
       </w:del>
-      <w:ins w:id="25" w:author="Pastuh" w:date="2017-05-11T19:00:00Z">
+      <w:ins w:id="28" w:author="Pastuh" w:date="2017-05-11T19:00:00Z">
         <w:r>
           <w:rPr>
             <w:rFonts w:cs="Calibri" w:ascii="Calibri" w:hAnsi="Calibri" w:asciiTheme="minorHAnsi" w:cstheme="minorHAnsi" w:hAnsiTheme="minorHAnsi"/>
@@ -12092,7 +12137,7 @@
           <w:t>Externer Dienst wird Benutzt</w:t>
         </w:r>
       </w:ins>
-      <w:ins w:id="26" w:author="Pastuh" w:date="2017-05-11T19:01:00Z">
+      <w:ins w:id="29" w:author="Pastuh" w:date="2017-05-11T19:01:00Z">
         <w:r>
           <w:rPr>
             <w:rFonts w:cs="Calibri" w:ascii="Calibri" w:hAnsi="Calibri" w:asciiTheme="minorHAnsi" w:cstheme="minorHAnsi" w:hAnsiTheme="minorHAnsi"/>
@@ -12110,7 +12155,7 @@
           <w:b/>
         </w:rPr>
       </w:pPr>
-      <w:ins w:id="27" w:author="Pastuh" w:date="2017-05-11T19:35:00Z">
+      <w:ins w:id="30" w:author="Pastuh" w:date="2017-05-11T19:35:00Z">
         <w:r>
           <w:rPr>
             <w:rFonts w:cs="Calibri" w:ascii="Calibri" w:hAnsi="Calibri" w:asciiTheme="minorHAnsi" w:cstheme="minorHAnsi" w:hAnsiTheme="minorHAnsi"/>
@@ -12127,7 +12172,7 @@
           <w:rFonts w:ascii="Calibri" w:hAnsi="Calibri" w:cs="Calibri" w:asciiTheme="minorHAnsi" w:cstheme="minorHAnsi" w:hAnsiTheme="minorHAnsi"/>
         </w:rPr>
       </w:pPr>
-      <w:ins w:id="28" w:author="Pastuh" w:date="2017-05-11T19:35:00Z">
+      <w:ins w:id="31" w:author="Pastuh" w:date="2017-05-11T19:35:00Z">
         <w:r>
           <w:rPr>
             <w:rFonts w:cs="Calibri" w:ascii="Calibri" w:hAnsi="Calibri" w:asciiTheme="minorHAnsi" w:cstheme="minorHAnsi" w:hAnsiTheme="minorHAnsi"/>
@@ -12135,7 +12180,7 @@
           <w:t xml:space="preserve">Als </w:t>
         </w:r>
       </w:ins>
-      <w:ins w:id="29" w:author="Pastuh" w:date="2017-05-11T19:36:00Z">
+      <w:ins w:id="32" w:author="Pastuh" w:date="2017-05-11T19:36:00Z">
         <w:r>
           <w:rPr>
             <w:rFonts w:cs="Calibri" w:ascii="Calibri" w:hAnsi="Calibri" w:asciiTheme="minorHAnsi" w:cstheme="minorHAnsi" w:hAnsiTheme="minorHAnsi"/>
@@ -12143,7 +12188,7 @@
           <w:t>Zielplattform wurde Android Smartphone gewählt</w:t>
         </w:r>
       </w:ins>
-      <w:ins w:id="30" w:author="Pastuh" w:date="2017-05-11T19:37:00Z">
+      <w:ins w:id="33" w:author="Pastuh" w:date="2017-05-11T19:37:00Z">
         <w:r>
           <w:rPr>
             <w:rFonts w:cs="Calibri" w:ascii="Calibri" w:hAnsi="Calibri" w:asciiTheme="minorHAnsi" w:cstheme="minorHAnsi" w:hAnsiTheme="minorHAnsi"/>
@@ -12151,7 +12196,7 @@
           <w:t>. Android</w:t>
         </w:r>
       </w:ins>
-      <w:ins w:id="31" w:author="Pastuh" w:date="2017-05-11T19:38:00Z">
+      <w:ins w:id="34" w:author="Pastuh" w:date="2017-05-11T19:38:00Z">
         <w:r>
           <w:rPr>
             <w:rFonts w:cs="Calibri" w:ascii="Calibri" w:hAnsi="Calibri" w:asciiTheme="minorHAnsi" w:cstheme="minorHAnsi" w:hAnsiTheme="minorHAnsi"/>
@@ -12159,7 +12204,7 @@
           <w:t xml:space="preserve"> hat den größten Anteil am Weltmarkt</w:t>
         </w:r>
       </w:ins>
-      <w:ins w:id="32" w:author="Pastuh" w:date="2017-05-11T19:52:00Z">
+      <w:ins w:id="35" w:author="Pastuh" w:date="2017-05-11T19:52:00Z">
         <w:r>
           <w:rPr>
             <w:rFonts w:cs="Calibri" w:ascii="Calibri" w:hAnsi="Calibri" w:asciiTheme="minorHAnsi" w:cstheme="minorHAnsi" w:hAnsiTheme="minorHAnsi"/>
@@ -12167,7 +12212,7 @@
           <w:t>[1]</w:t>
         </w:r>
       </w:ins>
-      <w:ins w:id="33" w:author="Pastuh" w:date="2017-05-11T19:39:00Z">
+      <w:ins w:id="36" w:author="Pastuh" w:date="2017-05-11T19:39:00Z">
         <w:r>
           <w:rPr>
             <w:rFonts w:cs="Calibri" w:ascii="Calibri" w:hAnsi="Calibri" w:asciiTheme="minorHAnsi" w:cstheme="minorHAnsi" w:hAnsiTheme="minorHAnsi"/>
@@ -12175,7 +12220,7 @@
           <w:t>. Mit diesem Betri</w:t>
         </w:r>
       </w:ins>
-      <w:ins w:id="34" w:author="Pastuh" w:date="2017-05-11T19:40:00Z">
+      <w:ins w:id="37" w:author="Pastuh" w:date="2017-05-11T19:40:00Z">
         <w:r>
           <w:rPr>
             <w:rFonts w:cs="Calibri" w:ascii="Calibri" w:hAnsi="Calibri" w:asciiTheme="minorHAnsi" w:cstheme="minorHAnsi" w:hAnsiTheme="minorHAnsi"/>
@@ -12183,7 +12228,7 @@
           <w:t>ebssystem werden aber auch sehr günstige Geräte angeboten</w:t>
         </w:r>
       </w:ins>
-      <w:ins w:id="35" w:author="Pastuh" w:date="2017-05-11T19:44:00Z">
+      <w:ins w:id="38" w:author="Pastuh" w:date="2017-05-11T19:44:00Z">
         <w:r>
           <w:rPr>
             <w:rFonts w:cs="Calibri" w:ascii="Calibri" w:hAnsi="Calibri" w:asciiTheme="minorHAnsi" w:cstheme="minorHAnsi" w:hAnsiTheme="minorHAnsi"/>
@@ -12191,7 +12236,7 @@
           <w:t>, was g</w:t>
         </w:r>
       </w:ins>
-      <w:ins w:id="36" w:author="Pastuh" w:date="2017-05-11T19:45:00Z">
+      <w:ins w:id="39" w:author="Pastuh" w:date="2017-05-11T19:45:00Z">
         <w:r>
           <w:rPr>
             <w:rFonts w:cs="Calibri" w:ascii="Calibri" w:hAnsi="Calibri" w:asciiTheme="minorHAnsi" w:cstheme="minorHAnsi" w:hAnsiTheme="minorHAnsi"/>
@@ -12199,7 +12244,7 @@
           <w:t>e</w:t>
         </w:r>
       </w:ins>
-      <w:ins w:id="37" w:author="Pastuh" w:date="2017-05-11T19:44:00Z">
+      <w:ins w:id="40" w:author="Pastuh" w:date="2017-05-11T19:44:00Z">
         <w:r>
           <w:rPr>
             <w:rFonts w:cs="Calibri" w:ascii="Calibri" w:hAnsi="Calibri" w:asciiTheme="minorHAnsi" w:cstheme="minorHAnsi" w:hAnsiTheme="minorHAnsi"/>
@@ -12207,7 +12252,7 @@
           <w:t>rade für die Entwicklungsländer ein großer Vorteil ist</w:t>
         </w:r>
       </w:ins>
-      <w:ins w:id="38" w:author="Pastuh" w:date="2017-05-11T19:45:00Z">
+      <w:ins w:id="41" w:author="Pastuh" w:date="2017-05-11T19:45:00Z">
         <w:r>
           <w:rPr>
             <w:rFonts w:cs="Calibri" w:ascii="Calibri" w:hAnsi="Calibri" w:asciiTheme="minorHAnsi" w:cstheme="minorHAnsi" w:hAnsiTheme="minorHAnsi"/>
@@ -12215,7 +12260,7 @@
           <w:t>. So gibt es z.B ein Smartphone</w:t>
         </w:r>
       </w:ins>
-      <w:ins w:id="39" w:author="Pastuh" w:date="2017-05-11T19:47:00Z">
+      <w:ins w:id="42" w:author="Pastuh" w:date="2017-05-11T19:47:00Z">
         <w:r>
           <w:rPr>
             <w:rFonts w:cs="Calibri" w:ascii="Calibri" w:hAnsi="Calibri" w:asciiTheme="minorHAnsi" w:cstheme="minorHAnsi" w:hAnsiTheme="minorHAnsi"/>
@@ -12223,7 +12268,7 @@
           <w:t xml:space="preserve"> in Indien schon </w:t>
         </w:r>
       </w:ins>
-      <w:ins w:id="40" w:author="Pastuh" w:date="2017-05-11T19:48:00Z">
+      <w:ins w:id="43" w:author="Pastuh" w:date="2017-05-11T19:48:00Z">
         <w:r>
           <w:rPr>
             <w:rFonts w:cs="Calibri" w:ascii="Calibri" w:hAnsi="Calibri" w:asciiTheme="minorHAnsi" w:cstheme="minorHAnsi" w:hAnsiTheme="minorHAnsi"/>
@@ -12231,7 +12276,7 @@
           <w:t>für 3,28 Euro angeboten</w:t>
         </w:r>
       </w:ins>
-      <w:ins w:id="41" w:author="Pastuh" w:date="2017-05-11T19:52:00Z">
+      <w:ins w:id="44" w:author="Pastuh" w:date="2017-05-11T19:52:00Z">
         <w:r>
           <w:rPr>
             <w:rFonts w:cs="Calibri" w:ascii="Calibri" w:hAnsi="Calibri" w:asciiTheme="minorHAnsi" w:cstheme="minorHAnsi" w:hAnsiTheme="minorHAnsi"/>
@@ -12239,7 +12284,7 @@
           <w:t>[2]</w:t>
         </w:r>
       </w:ins>
-      <w:ins w:id="42" w:author="Pastuh" w:date="2017-05-11T19:48:00Z">
+      <w:ins w:id="45" w:author="Pastuh" w:date="2017-05-11T19:48:00Z">
         <w:r>
           <w:rPr>
             <w:rFonts w:cs="Calibri" w:ascii="Calibri" w:hAnsi="Calibri" w:asciiTheme="minorHAnsi" w:cstheme="minorHAnsi" w:hAnsiTheme="minorHAnsi"/>
@@ -12257,7 +12302,7 @@
           <w:b/>
         </w:rPr>
       </w:pPr>
-      <w:ins w:id="43" w:author="Pastuh" w:date="2017-05-11T19:03:00Z">
+      <w:ins w:id="46" w:author="Pastuh" w:date="2017-05-11T19:03:00Z">
         <w:r>
           <w:rPr>
             <w:rFonts w:cs="Calibri" w:ascii="Calibri" w:hAnsi="Calibri" w:asciiTheme="minorHAnsi" w:cstheme="minorHAnsi" w:hAnsiTheme="minorHAnsi"/>
@@ -12274,7 +12319,7 @@
           <w:rFonts w:ascii="Calibri" w:hAnsi="Calibri" w:cs="Calibri" w:asciiTheme="minorHAnsi" w:cstheme="minorHAnsi" w:hAnsiTheme="minorHAnsi"/>
         </w:rPr>
       </w:pPr>
-      <w:ins w:id="44" w:author="Pastuh" w:date="2017-05-11T19:03:00Z">
+      <w:ins w:id="47" w:author="Pastuh" w:date="2017-05-11T19:03:00Z">
         <w:r>
           <w:rPr>
             <w:rFonts w:cs="Calibri" w:ascii="Calibri" w:hAnsi="Calibri" w:asciiTheme="minorHAnsi" w:cstheme="minorHAnsi" w:hAnsiTheme="minorHAnsi"/>
@@ -12282,7 +12327,7 @@
           <w:t>Als Datenformat wird JSON bevorzugt. Diese</w:t>
         </w:r>
       </w:ins>
-      <w:ins w:id="45" w:author="Pastuh" w:date="2017-05-11T19:04:00Z">
+      <w:ins w:id="48" w:author="Pastuh" w:date="2017-05-11T19:04:00Z">
         <w:r>
           <w:rPr>
             <w:rFonts w:cs="Calibri" w:ascii="Calibri" w:hAnsi="Calibri" w:asciiTheme="minorHAnsi" w:cstheme="minorHAnsi" w:hAnsiTheme="minorHAnsi"/>
@@ -12290,7 +12335,7 @@
           <w:t>s</w:t>
         </w:r>
       </w:ins>
-      <w:ins w:id="46" w:author="Pastuh" w:date="2017-05-11T19:03:00Z">
+      <w:ins w:id="49" w:author="Pastuh" w:date="2017-05-11T19:03:00Z">
         <w:r>
           <w:rPr>
             <w:rFonts w:cs="Calibri" w:ascii="Calibri" w:hAnsi="Calibri" w:asciiTheme="minorHAnsi" w:cstheme="minorHAnsi" w:hAnsiTheme="minorHAnsi"/>
@@ -12298,7 +12343,7 @@
           <w:t xml:space="preserve"> Format eignet sich optimal für </w:t>
         </w:r>
       </w:ins>
-      <w:ins w:id="47" w:author="Pastuh" w:date="2017-05-11T19:04:00Z">
+      <w:ins w:id="50" w:author="Pastuh" w:date="2017-05-11T19:04:00Z">
         <w:r>
           <w:rPr>
             <w:rFonts w:cs="Calibri" w:ascii="Calibri" w:hAnsi="Calibri" w:asciiTheme="minorHAnsi" w:cstheme="minorHAnsi" w:hAnsiTheme="minorHAnsi"/>
@@ -12316,7 +12361,7 @@
           <w:b/>
         </w:rPr>
       </w:pPr>
-      <w:ins w:id="48" w:author="Pastuh" w:date="2017-05-11T19:11:00Z">
+      <w:ins w:id="51" w:author="Pastuh" w:date="2017-05-11T19:11:00Z">
         <w:r>
           <w:rPr>
             <w:rFonts w:cs="Calibri" w:ascii="Calibri" w:hAnsi="Calibri" w:asciiTheme="minorHAnsi" w:cstheme="minorHAnsi" w:hAnsiTheme="minorHAnsi"/>
@@ -12333,7 +12378,7 @@
           <w:rFonts w:ascii="Calibri" w:hAnsi="Calibri" w:cs="Calibri" w:asciiTheme="minorHAnsi" w:cstheme="minorHAnsi" w:hAnsiTheme="minorHAnsi"/>
         </w:rPr>
       </w:pPr>
-      <w:ins w:id="49" w:author="Pastuh" w:date="2017-05-11T19:11:00Z">
+      <w:ins w:id="52" w:author="Pastuh" w:date="2017-05-11T19:11:00Z">
         <w:r>
           <w:rPr>
             <w:rFonts w:cs="Calibri" w:ascii="Calibri" w:hAnsi="Calibri" w:asciiTheme="minorHAnsi" w:cstheme="minorHAnsi" w:hAnsiTheme="minorHAnsi"/>
@@ -12341,7 +12386,7 @@
           <w:t xml:space="preserve">Für die grundlegende Übertragung wird </w:t>
         </w:r>
       </w:ins>
-      <w:ins w:id="50" w:author="Pastuh" w:date="2017-05-11T19:13:00Z">
+      <w:ins w:id="53" w:author="Pastuh" w:date="2017-05-11T19:13:00Z">
         <w:r>
           <w:rPr>
             <w:rFonts w:cs="Calibri" w:ascii="Calibri" w:hAnsi="Calibri" w:asciiTheme="minorHAnsi" w:cstheme="minorHAnsi" w:hAnsiTheme="minorHAnsi"/>
@@ -12349,7 +12394,7 @@
           <w:t>HTTP</w:t>
         </w:r>
       </w:ins>
-      <w:ins w:id="51" w:author="Pastuh" w:date="2017-05-11T19:11:00Z">
+      <w:ins w:id="54" w:author="Pastuh" w:date="2017-05-11T19:11:00Z">
         <w:r>
           <w:rPr>
             <w:rFonts w:cs="Calibri" w:ascii="Calibri" w:hAnsi="Calibri" w:asciiTheme="minorHAnsi" w:cstheme="minorHAnsi" w:hAnsiTheme="minorHAnsi"/>
@@ -12357,7 +12402,7 @@
           <w:t xml:space="preserve"> verwendet</w:t>
         </w:r>
       </w:ins>
-      <w:ins w:id="52" w:author="Pastuh" w:date="2017-05-11T19:13:00Z">
+      <w:ins w:id="55" w:author="Pastuh" w:date="2017-05-11T19:13:00Z">
         <w:r>
           <w:rPr>
             <w:rFonts w:cs="Calibri" w:ascii="Calibri" w:hAnsi="Calibri" w:asciiTheme="minorHAnsi" w:cstheme="minorHAnsi" w:hAnsiTheme="minorHAnsi"/>
@@ -12365,7 +12410,7 @@
           <w:t>, da es mit Node.js und REST optimal arbeitet und JSON-Daten problemlos übertragen werden</w:t>
         </w:r>
       </w:ins>
-      <w:ins w:id="53" w:author="Pastuh" w:date="2017-05-11T19:14:00Z">
+      <w:ins w:id="56" w:author="Pastuh" w:date="2017-05-11T19:14:00Z">
         <w:r>
           <w:rPr>
             <w:rFonts w:cs="Calibri" w:ascii="Calibri" w:hAnsi="Calibri" w:asciiTheme="minorHAnsi" w:cstheme="minorHAnsi" w:hAnsiTheme="minorHAnsi"/>
@@ -12373,7 +12418,7 @@
           <w:t xml:space="preserve">. Benachteiligung des </w:t>
         </w:r>
       </w:ins>
-      <w:ins w:id="54" w:author="Pastuh" w:date="2017-05-11T19:15:00Z">
+      <w:ins w:id="57" w:author="Pastuh" w:date="2017-05-11T19:15:00Z">
         <w:r>
           <w:rPr>
             <w:rFonts w:cs="Calibri" w:ascii="Calibri" w:hAnsi="Calibri" w:asciiTheme="minorHAnsi" w:cstheme="minorHAnsi" w:hAnsiTheme="minorHAnsi"/>
@@ -12381,7 +12426,7 @@
           <w:t>Clients</w:t>
         </w:r>
       </w:ins>
-      <w:ins w:id="55" w:author="Pastuh" w:date="2017-05-11T19:14:00Z">
+      <w:ins w:id="58" w:author="Pastuh" w:date="2017-05-11T19:14:00Z">
         <w:r>
           <w:rPr>
             <w:rFonts w:cs="Calibri" w:ascii="Calibri" w:hAnsi="Calibri" w:asciiTheme="minorHAnsi" w:cstheme="minorHAnsi" w:hAnsiTheme="minorHAnsi"/>
@@ -12389,7 +12434,7 @@
           <w:t xml:space="preserve"> wird </w:t>
         </w:r>
       </w:ins>
-      <w:ins w:id="56" w:author="Pastuh" w:date="2017-05-11T19:15:00Z">
+      <w:ins w:id="59" w:author="Pastuh" w:date="2017-05-11T19:15:00Z">
         <w:r>
           <w:rPr>
             <w:rFonts w:cs="Calibri" w:ascii="Calibri" w:hAnsi="Calibri" w:asciiTheme="minorHAnsi" w:cstheme="minorHAnsi" w:hAnsiTheme="minorHAnsi"/>
@@ -12397,7 +12442,7 @@
           <w:t>mit FCM (Firebase Cloud Messaging)</w:t>
         </w:r>
       </w:ins>
-      <w:ins w:id="57" w:author="Pastuh" w:date="2017-05-11T19:16:00Z">
+      <w:ins w:id="60" w:author="Pastuh" w:date="2017-05-11T19:16:00Z">
         <w:r>
           <w:rPr>
             <w:rFonts w:cs="Calibri" w:ascii="Calibri" w:hAnsi="Calibri" w:asciiTheme="minorHAnsi" w:cstheme="minorHAnsi" w:hAnsiTheme="minorHAnsi"/>
@@ -12415,7 +12460,7 @@
           <w:b/>
         </w:rPr>
       </w:pPr>
-      <w:ins w:id="58" w:author="Pastuh" w:date="2017-05-11T19:18:00Z">
+      <w:ins w:id="61" w:author="Pastuh" w:date="2017-05-11T19:18:00Z">
         <w:r>
           <w:rPr>
             <w:rFonts w:cs="Calibri" w:ascii="Calibri" w:hAnsi="Calibri" w:asciiTheme="minorHAnsi" w:cstheme="minorHAnsi" w:hAnsiTheme="minorHAnsi"/>
@@ -12432,7 +12477,7 @@
           <w:rFonts w:ascii="Calibri" w:hAnsi="Calibri" w:cs="Calibri" w:asciiTheme="minorHAnsi" w:cstheme="minorHAnsi" w:hAnsiTheme="minorHAnsi"/>
         </w:rPr>
       </w:pPr>
-      <w:ins w:id="59" w:author="Pastuh" w:date="2017-05-11T19:18:00Z">
+      <w:ins w:id="62" w:author="Pastuh" w:date="2017-05-11T19:18:00Z">
         <w:r>
           <w:rPr>
             <w:rFonts w:cs="Calibri" w:ascii="Calibri" w:hAnsi="Calibri" w:asciiTheme="minorHAnsi" w:cstheme="minorHAnsi" w:hAnsiTheme="minorHAnsi"/>
@@ -12440,7 +12485,7 @@
           <w:t xml:space="preserve">Die Speicherung von Daten in DB und auch </w:t>
         </w:r>
       </w:ins>
-      <w:ins w:id="60" w:author="Pastuh" w:date="2017-05-11T19:19:00Z">
+      <w:ins w:id="63" w:author="Pastuh" w:date="2017-05-11T19:19:00Z">
         <w:r>
           <w:rPr>
             <w:rFonts w:cs="Calibri" w:ascii="Calibri" w:hAnsi="Calibri" w:asciiTheme="minorHAnsi" w:cstheme="minorHAnsi" w:hAnsiTheme="minorHAnsi"/>
@@ -12448,7 +12493,7 @@
           <w:t xml:space="preserve">Erstellen und Schicken der Anleitungen zum Client sollte Synchron ablaufen. Abfragen von Wetterdaten und </w:t>
         </w:r>
       </w:ins>
-      <w:ins w:id="61" w:author="Pastuh" w:date="2017-05-11T19:20:00Z">
+      <w:ins w:id="64" w:author="Pastuh" w:date="2017-05-11T19:20:00Z">
         <w:r>
           <w:rPr>
             <w:rFonts w:cs="Calibri" w:ascii="Calibri" w:hAnsi="Calibri" w:asciiTheme="minorHAnsi" w:cstheme="minorHAnsi" w:hAnsiTheme="minorHAnsi"/>
@@ -12456,7 +12501,7 @@
           <w:t>Benachteiligung</w:t>
         </w:r>
       </w:ins>
-      <w:ins w:id="62" w:author="Pastuh" w:date="2017-05-11T19:19:00Z">
+      <w:ins w:id="65" w:author="Pastuh" w:date="2017-05-11T19:19:00Z">
         <w:r>
           <w:rPr>
             <w:rFonts w:cs="Calibri" w:ascii="Calibri" w:hAnsi="Calibri" w:asciiTheme="minorHAnsi" w:cstheme="minorHAnsi" w:hAnsiTheme="minorHAnsi"/>
@@ -12464,7 +12509,7 @@
           <w:t xml:space="preserve"> der Clients </w:t>
         </w:r>
       </w:ins>
-      <w:ins w:id="63" w:author="Pastuh" w:date="2017-05-11T19:20:00Z">
+      <w:ins w:id="66" w:author="Pastuh" w:date="2017-05-11T19:20:00Z">
         <w:r>
           <w:rPr>
             <w:rFonts w:cs="Calibri" w:ascii="Calibri" w:hAnsi="Calibri" w:asciiTheme="minorHAnsi" w:cstheme="minorHAnsi" w:hAnsiTheme="minorHAnsi"/>
@@ -12480,51 +12525,6 @@
           <w:rFonts w:ascii="Calibri" w:hAnsi="Calibri" w:cs="Calibri" w:asciiTheme="minorHAnsi" w:cstheme="minorHAnsi" w:hAnsiTheme="minorHAnsi"/>
         </w:rPr>
       </w:pPr>
-      <w:ins w:id="64" w:author="Pastuh" w:date="2017-05-11T19:54:00Z">
-        <w:r>
-          <w:rPr>
-            <w:rFonts w:cs="Calibri" w:cstheme="minorHAnsi" w:ascii="Calibri" w:hAnsi="Calibri"/>
-          </w:rPr>
-        </w:r>
-      </w:ins>
-    </w:p>
-    <w:p>
-      <w:pPr>
-        <w:pStyle w:val="Normal"/>
-        <w:rPr>
-          <w:rFonts w:ascii="Calibri" w:hAnsi="Calibri" w:cs="Calibri" w:asciiTheme="minorHAnsi" w:cstheme="minorHAnsi" w:hAnsiTheme="minorHAnsi"/>
-        </w:rPr>
-      </w:pPr>
-      <w:ins w:id="65" w:author="Pastuh" w:date="2017-05-11T19:54:00Z">
-        <w:r>
-          <w:rPr>
-            <w:rFonts w:cs="Calibri" w:cstheme="minorHAnsi" w:ascii="Calibri" w:hAnsi="Calibri"/>
-          </w:rPr>
-        </w:r>
-      </w:ins>
-    </w:p>
-    <w:p>
-      <w:pPr>
-        <w:pStyle w:val="Normal"/>
-        <w:rPr>
-          <w:rFonts w:ascii="Calibri" w:hAnsi="Calibri" w:cs="Calibri" w:asciiTheme="minorHAnsi" w:cstheme="minorHAnsi" w:hAnsiTheme="minorHAnsi"/>
-        </w:rPr>
-      </w:pPr>
-      <w:ins w:id="66" w:author="Pastuh" w:date="2017-05-11T19:54:00Z">
-        <w:r>
-          <w:rPr>
-            <w:rFonts w:cs="Calibri" w:cstheme="minorHAnsi" w:ascii="Calibri" w:hAnsi="Calibri"/>
-          </w:rPr>
-        </w:r>
-      </w:ins>
-    </w:p>
-    <w:p>
-      <w:pPr>
-        <w:pStyle w:val="Normal"/>
-        <w:rPr>
-          <w:rFonts w:ascii="Calibri" w:hAnsi="Calibri" w:cs="Calibri" w:asciiTheme="minorHAnsi" w:cstheme="minorHAnsi" w:hAnsiTheme="minorHAnsi"/>
-        </w:rPr>
-      </w:pPr>
       <w:ins w:id="67" w:author="Pastuh" w:date="2017-05-11T19:54:00Z">
         <w:r>
           <w:rPr>
@@ -12538,10 +12538,55 @@
         <w:pStyle w:val="Normal"/>
         <w:rPr>
           <w:rFonts w:ascii="Calibri" w:hAnsi="Calibri" w:cs="Calibri" w:asciiTheme="minorHAnsi" w:cstheme="minorHAnsi" w:hAnsiTheme="minorHAnsi"/>
-          <w:ins w:id="69" w:author="Pastuh" w:date="2017-05-11T19:48:00Z"/>
-        </w:rPr>
-      </w:pPr>
-      <w:ins w:id="68" w:author="Pastuh" w:date="2017-05-11T19:48:00Z">
+        </w:rPr>
+      </w:pPr>
+      <w:ins w:id="68" w:author="Pastuh" w:date="2017-05-11T19:54:00Z">
+        <w:r>
+          <w:rPr>
+            <w:rFonts w:cs="Calibri" w:cstheme="minorHAnsi" w:ascii="Calibri" w:hAnsi="Calibri"/>
+          </w:rPr>
+        </w:r>
+      </w:ins>
+    </w:p>
+    <w:p>
+      <w:pPr>
+        <w:pStyle w:val="Normal"/>
+        <w:rPr>
+          <w:rFonts w:ascii="Calibri" w:hAnsi="Calibri" w:cs="Calibri" w:asciiTheme="minorHAnsi" w:cstheme="minorHAnsi" w:hAnsiTheme="minorHAnsi"/>
+        </w:rPr>
+      </w:pPr>
+      <w:ins w:id="69" w:author="Pastuh" w:date="2017-05-11T19:54:00Z">
+        <w:r>
+          <w:rPr>
+            <w:rFonts w:cs="Calibri" w:cstheme="minorHAnsi" w:ascii="Calibri" w:hAnsi="Calibri"/>
+          </w:rPr>
+        </w:r>
+      </w:ins>
+    </w:p>
+    <w:p>
+      <w:pPr>
+        <w:pStyle w:val="Normal"/>
+        <w:rPr>
+          <w:rFonts w:ascii="Calibri" w:hAnsi="Calibri" w:cs="Calibri" w:asciiTheme="minorHAnsi" w:cstheme="minorHAnsi" w:hAnsiTheme="minorHAnsi"/>
+        </w:rPr>
+      </w:pPr>
+      <w:ins w:id="70" w:author="Pastuh" w:date="2017-05-11T19:54:00Z">
+        <w:r>
+          <w:rPr>
+            <w:rFonts w:cs="Calibri" w:cstheme="minorHAnsi" w:ascii="Calibri" w:hAnsi="Calibri"/>
+          </w:rPr>
+        </w:r>
+      </w:ins>
+    </w:p>
+    <w:p>
+      <w:pPr>
+        <w:pStyle w:val="Normal"/>
+        <w:rPr>
+          <w:rFonts w:ascii="Calibri" w:hAnsi="Calibri" w:cs="Calibri" w:asciiTheme="minorHAnsi" w:cstheme="minorHAnsi" w:hAnsiTheme="minorHAnsi"/>
+          <w:ins w:id="72" w:author="Pastuh" w:date="2017-05-11T19:48:00Z"/>
+        </w:rPr>
+      </w:pPr>
+      <w:ins w:id="71" w:author="Pastuh" w:date="2017-05-11T19:48:00Z">
         <w:r>
           <w:rPr>
             <w:rFonts w:cs="Calibri" w:cstheme="minorHAnsi" w:ascii="Calibri" w:hAnsi="Calibri"/>
@@ -12560,7 +12605,7 @@
         <w:pPrChange w:id="0" w:author="Pastuh" w:date="2017-05-11T19:51:00Z"/>
         <w:rPr/>
       </w:pPr>
-      <w:ins w:id="70" w:author="Pastuh" w:date="2017-05-11T19:49:00Z">
+      <w:ins w:id="73" w:author="Pastuh" w:date="2017-05-11T19:49:00Z">
         <w:r>
           <mc:AlternateContent>
             <mc:Choice Requires="wps">
@@ -12627,7 +12672,7 @@
           </mc:AlternateContent>
         </w:r>
       </w:ins>
-      <w:ins w:id="71" w:author="Pastuh" w:date="2017-05-11T19:49:00Z">
+      <w:ins w:id="74" w:author="Pastuh" w:date="2017-05-11T19:49:00Z">
         <w:r>
           <w:rPr/>
           <w:t>Quellenverzeichnis</w:t>
@@ -12640,7 +12685,7 @@
         <w:pPrChange w:id="0" w:author="Pastuh" w:date="2017-05-11T19:50:00Z"/>
         <w:rPr/>
       </w:pPr>
-      <w:ins w:id="73" w:author="Pastuh" w:date="2017-05-11T19:52:00Z">
+      <w:ins w:id="76" w:author="Pastuh" w:date="2017-05-11T19:52:00Z">
         <w:r>
           <w:rPr>
             <w:rFonts w:cs="Calibri" w:ascii="Calibri" w:hAnsi="Calibri" w:asciiTheme="minorHAnsi" w:cstheme="minorHAnsi" w:hAnsiTheme="minorHAnsi"/>
@@ -12648,7 +12693,7 @@
           <w:t>Günstigstes</w:t>
         </w:r>
       </w:ins>
-      <w:ins w:id="74" w:author="Pastuh" w:date="2017-05-11T19:50:00Z">
+      <w:ins w:id="77" w:author="Pastuh" w:date="2017-05-11T19:50:00Z">
         <w:r>
           <w:rPr>
             <w:rFonts w:cs="Calibri" w:ascii="Calibri" w:hAnsi="Calibri" w:asciiTheme="minorHAnsi" w:cstheme="minorHAnsi" w:hAnsiTheme="minorHAnsi"/>
@@ -12657,7 +12702,7 @@
         </w:r>
       </w:ins>
       <w:hyperlink r:id="rId5">
-        <w:ins w:id="75" w:author="Pastuh" w:date="2017-05-11T19:50:00Z">
+        <w:ins w:id="78" w:author="Pastuh" w:date="2017-05-11T19:50:00Z">
           <w:r>
             <w:rPr>
               <w:webHidden/>
@@ -12668,7 +12713,7 @@
           </w:r>
         </w:ins>
       </w:hyperlink>
-      <w:ins w:id="76" w:author="Pastuh" w:date="2017-05-11T19:51:00Z">
+      <w:ins w:id="79" w:author="Pastuh" w:date="2017-05-11T19:51:00Z">
         <w:r>
           <w:rPr>
             <w:rFonts w:cs="Calibri" w:ascii="Calibri" w:hAnsi="Calibri" w:asciiTheme="minorHAnsi" w:cstheme="minorHAnsi" w:hAnsiTheme="minorHAnsi"/>
@@ -12676,7 +12721,7 @@
           <w:t xml:space="preserve"> (11.05</w:t>
         </w:r>
       </w:ins>
-      <w:ins w:id="77" w:author="Pastuh" w:date="2017-05-11T19:52:00Z">
+      <w:ins w:id="80" w:author="Pastuh" w:date="2017-05-11T19:52:00Z">
         <w:r>
           <w:rPr>
             <w:rFonts w:cs="Calibri" w:ascii="Calibri" w:hAnsi="Calibri" w:asciiTheme="minorHAnsi" w:cstheme="minorHAnsi" w:hAnsiTheme="minorHAnsi"/>
@@ -12695,7 +12740,7 @@
         <w:pPrChange w:id="0" w:author="Pastuh" w:date="2017-05-11T19:49:00Z"/>
         <w:rPr/>
       </w:pPr>
-      <w:ins w:id="79" w:author="Pastuh" w:date="2017-05-11T19:53:00Z">
+      <w:ins w:id="82" w:author="Pastuh" w:date="2017-05-11T19:53:00Z">
         <w:r>
           <w:rPr>
             <w:rFonts w:cs="Calibri" w:ascii="Calibri" w:hAnsi="Calibri" w:asciiTheme="minorHAnsi" w:cstheme="minorHAnsi" w:hAnsiTheme="minorHAnsi"/>
@@ -12704,7 +12749,7 @@
         </w:r>
       </w:ins>
       <w:hyperlink r:id="rId6">
-        <w:ins w:id="80" w:author="Pastuh" w:date="2017-05-11T19:53:00Z">
+        <w:ins w:id="83" w:author="Pastuh" w:date="2017-05-11T19:53:00Z">
           <w:r>
             <w:rPr>
               <w:webHidden/>
@@ -12715,7 +12760,7 @@
           </w:r>
         </w:ins>
       </w:hyperlink>
-      <w:ins w:id="81" w:author="Pastuh" w:date="2017-05-11T19:53:00Z">
+      <w:ins w:id="84" w:author="Pastuh" w:date="2017-05-11T19:53:00Z">
         <w:r>
           <w:rPr>
             <w:rFonts w:cs="Calibri" w:ascii="Calibri" w:hAnsi="Calibri" w:asciiTheme="minorHAnsi" w:cstheme="minorHAnsi" w:hAnsiTheme="minorHAnsi"/>
@@ -12746,7 +12791,7 @@
         <w:docPartGallery w:val="Page Numbers (Top of Page)"/>
         <w:docPartUnique w:val="true"/>
       </w:docPartObj>
-      <w:id w:val="366900267"/>
+      <w:id w:val="2041204440"/>
     </w:sdtPr>
     <w:sdtContent>
       <w:p>
@@ -12781,7 +12826,7 @@
         <w:docPartGallery w:val="Page Numbers (Top of Page)"/>
         <w:docPartUnique w:val="true"/>
       </w:docPartObj>
-      <w:id w:val="522260491"/>
+      <w:id w:val="457930180"/>
     </w:sdtPr>
     <w:sdtContent>
       <w:p>
@@ -12790,7 +12835,7 @@
           <w:jc w:val="right"/>
           <w:rPr/>
         </w:pPr>
-        <w:del w:id="82" w:author="Unbekannter Autor" w:date="2017-05-12T22:41:00Z">
+        <w:del w:id="85" w:author="Unbekannter Autor" w:date="2017-05-12T22:41:00Z">
           <w:r>
             <w:rPr/>
           </w:r>

</xml_diff>

<commit_message>
Korrektur gelesen und Fehler ausgebessert
</commit_message>
<xml_diff>
--- a/Weitere Artefakte/Konzept.docx
+++ b/Weitere Artefakte/Konzept.docx
@@ -699,7 +699,7 @@
           <w:docPartGallery w:val="Table of Contents"/>
           <w:docPartUnique w:val="true"/>
         </w:docPartObj>
-        <w:id w:val="708891034"/>
+        <w:id w:val="1480235535"/>
       </w:sdtPr>
       <w:sdtContent>
         <w:p>
@@ -1150,10 +1150,7 @@
               <w:tab w:val="left" w:pos="880" w:leader="none"/>
               <w:tab w:val="right" w:pos="9344" w:leader="dot"/>
             </w:tabs>
-            <w:rPr>
-              <w:rFonts w:ascii="Calibri" w:hAnsi="Calibri" w:eastAsia="" w:asciiTheme="minorHAnsi" w:eastAsiaTheme="minorEastAsia" w:hAnsiTheme="minorHAnsi"/>
-              <w:lang w:eastAsia="de-DE"/>
-            </w:rPr>
+            <w:rPr/>
           </w:pPr>
           <w:hyperlink w:anchor="_Toc482211575">
             <w:r>
@@ -9006,9 +9003,89 @@
         <w:pStyle w:val="Normal"/>
         <w:rPr/>
       </w:pPr>
-      <w:r>
-        <w:rPr/>
-      </w:r>
+      <w:del w:id="7" w:author="Unbekannter Autor" w:date="2017-05-12T23:03:00Z">
+        <w:r>
+          <w:rPr/>
+        </w:r>
+      </w:del>
+    </w:p>
+    <w:p>
+      <w:pPr>
+        <w:pStyle w:val="Normal"/>
+        <w:spacing w:lineRule="auto" w:line="276" w:before="0" w:after="240"/>
+        <w:rPr>
+          <w:rFonts w:ascii="Calibri" w:hAnsi="Calibri" w:cs="Calibri" w:asciiTheme="minorHAnsi" w:cstheme="minorHAnsi" w:hAnsiTheme="minorHAnsi"/>
+          <w:ins w:id="10" w:author="Unbekannter Autor" w:date="2017-05-12T23:03:00Z"/>
+        </w:rPr>
+      </w:pPr>
+      <w:ins w:id="9" w:author="Unbekannter Autor" w:date="2017-05-12T23:03:00Z">
+        <w:r>
+          <w:rPr/>
+          <mc:AlternateContent>
+            <mc:Choice Requires="wps">
+              <w:drawing>
+                <wp:anchor behindDoc="0" distT="0" distB="0" distL="114300" distR="114300" simplePos="0" locked="0" layoutInCell="1" allowOverlap="1" relativeHeight="8" wp14:anchorId="623FC5F0">
+                  <wp:simplePos x="0" y="0"/>
+                  <wp:positionH relativeFrom="margin">
+                    <wp:posOffset>243840</wp:posOffset>
+                  </wp:positionH>
+                  <wp:positionV relativeFrom="paragraph">
+                    <wp:posOffset>236220</wp:posOffset>
+                  </wp:positionV>
+                  <wp:extent cx="5669915" cy="39370"/>
+                  <wp:effectExtent l="0" t="0" r="26670" b="37465"/>
+                  <wp:wrapNone/>
+                  <wp:docPr id="5" name="Gerader Verbinder 7"/>
+                  <a:graphic xmlns:a="http://schemas.openxmlformats.org/drawingml/2006/main">
+                    <a:graphicData uri="http://schemas.microsoft.com/office/word/2010/wordprocessingShape">
+                      <wps:wsp>
+                        <wps:cNvSpPr/>
+                        <wps:spPr>
+                          <a:xfrm flipV="1">
+                            <a:off x="0" y="0"/>
+                            <a:ext cx="5669280" cy="38880"/>
+                          </a:xfrm>
+                          <a:prstGeom prst="line">
+                            <a:avLst/>
+                          </a:prstGeom>
+                          <a:ln w="19080">
+                            <a:solidFill>
+                              <a:schemeClr val="bg1">
+                                <a:lumMod val="85000"/>
+                              </a:schemeClr>
+                            </a:solidFill>
+                          </a:ln>
+                        </wps:spPr>
+                        <wps:style>
+                          <a:lnRef idx="1">
+                            <a:schemeClr val="accent1"/>
+                          </a:lnRef>
+                          <a:fillRef idx="0">
+                            <a:schemeClr val="accent1"/>
+                          </a:fillRef>
+                          <a:effectRef idx="0">
+                            <a:schemeClr val="accent1"/>
+                          </a:effectRef>
+                          <a:fontRef idx="minor"/>
+                        </wps:style>
+                        <wps:bodyPr/>
+                      </wps:wsp>
+                    </a:graphicData>
+                  </a:graphic>
+                </wp:anchor>
+              </w:drawing>
+            </mc:Choice>
+            <mc:Fallback>
+              <w:pict>
+                <v:line id="shape_0" from="19.2pt,17.1pt" to="465.55pt,20.1pt" ID="Gerader Verbinder 7" stroked="t" style="position:absolute;flip:y;mso-position-horizontal-relative:margin" wp14:anchorId="623FC5F0">
+                  <v:stroke color="#d9d9d9" weight="19080" joinstyle="miter" endcap="flat"/>
+                  <v:fill o:detectmouseclick="t" on="false"/>
+                </v:line>
+              </w:pict>
+            </mc:Fallback>
+          </mc:AlternateContent>
+        </w:r>
+      </w:ins>
     </w:p>
     <w:p>
       <w:pPr>
@@ -9025,71 +9102,6 @@
       <w:bookmarkStart w:id="11" w:name="_Toc482211579"/>
       <w:bookmarkEnd w:id="11"/>
       <w:r>
-        <mc:AlternateContent>
-          <mc:Choice Requires="wps">
-            <w:drawing>
-              <wp:anchor behindDoc="0" distT="0" distB="0" distL="114300" distR="114300" simplePos="0" locked="0" layoutInCell="1" allowOverlap="1" relativeHeight="8" wp14:anchorId="623FC5F0">
-                <wp:simplePos x="0" y="0"/>
-                <wp:positionH relativeFrom="margin">
-                  <wp:posOffset>243840</wp:posOffset>
-                </wp:positionH>
-                <wp:positionV relativeFrom="paragraph">
-                  <wp:posOffset>236220</wp:posOffset>
-                </wp:positionV>
-                <wp:extent cx="5669915" cy="39370"/>
-                <wp:effectExtent l="0" t="0" r="26670" b="37465"/>
-                <wp:wrapNone/>
-                <wp:docPr id="5" name="Gerader Verbinder 7"/>
-                <a:graphic xmlns:a="http://schemas.openxmlformats.org/drawingml/2006/main">
-                  <a:graphicData uri="http://schemas.microsoft.com/office/word/2010/wordprocessingShape">
-                    <wps:wsp>
-                      <wps:cNvSpPr/>
-                      <wps:spPr>
-                        <a:xfrm flipV="1">
-                          <a:off x="0" y="0"/>
-                          <a:ext cx="5669280" cy="38880"/>
-                        </a:xfrm>
-                        <a:prstGeom prst="line">
-                          <a:avLst/>
-                        </a:prstGeom>
-                        <a:ln w="19080">
-                          <a:solidFill>
-                            <a:schemeClr val="bg1">
-                              <a:lumMod val="85000"/>
-                            </a:schemeClr>
-                          </a:solidFill>
-                        </a:ln>
-                      </wps:spPr>
-                      <wps:style>
-                        <a:lnRef idx="1">
-                          <a:schemeClr val="accent1"/>
-                        </a:lnRef>
-                        <a:fillRef idx="0">
-                          <a:schemeClr val="accent1"/>
-                        </a:fillRef>
-                        <a:effectRef idx="0">
-                          <a:schemeClr val="accent1"/>
-                        </a:effectRef>
-                        <a:fontRef idx="minor"/>
-                      </wps:style>
-                      <wps:bodyPr/>
-                    </wps:wsp>
-                  </a:graphicData>
-                </a:graphic>
-              </wp:anchor>
-            </w:drawing>
-          </mc:Choice>
-          <mc:Fallback>
-            <w:pict>
-              <v:line id="shape_0" from="19.2pt,17.1pt" to="465.55pt,20.1pt" ID="Gerader Verbinder 7" stroked="t" style="position:absolute;flip:y;mso-position-horizontal-relative:margin" wp14:anchorId="623FC5F0">
-                <v:stroke color="#d9d9d9" weight="19080" joinstyle="miter" endcap="flat"/>
-                <v:fill o:detectmouseclick="t" on="false"/>
-              </v:line>
-            </w:pict>
-          </mc:Fallback>
-        </mc:AlternateContent>
-      </w:r>
-      <w:r>
         <w:rPr>
           <w:rFonts w:cs="Calibri" w:ascii="Calibri" w:hAnsi="Calibri" w:asciiTheme="minorHAnsi" w:cstheme="minorHAnsi" w:hAnsiTheme="minorHAnsi"/>
         </w:rPr>
@@ -9854,27 +9866,33 @@
         <w:pStyle w:val="Normal"/>
         <w:rPr/>
       </w:pPr>
-      <w:r>
+      <w:del w:id="11" w:author="Unbekannter Autor" w:date="2017-05-12T23:03:00Z">
+        <w:r>
+          <w:rPr/>
+        </w:r>
+      </w:del>
+    </w:p>
+    <w:p>
+      <w:pPr>
+        <w:pStyle w:val="Normal"/>
         <w:rPr/>
-      </w:r>
+      </w:pPr>
+      <w:del w:id="12" w:author="Unbekannter Autor" w:date="2017-05-12T23:03:00Z">
+        <w:r>
+          <w:rPr/>
+        </w:r>
+      </w:del>
     </w:p>
     <w:p>
       <w:pPr>
         <w:pStyle w:val="Normal"/>
         <w:rPr/>
       </w:pPr>
-      <w:r>
-        <w:rPr/>
-      </w:r>
-    </w:p>
-    <w:p>
-      <w:pPr>
-        <w:pStyle w:val="Normal"/>
-        <w:rPr/>
-      </w:pPr>
-      <w:r>
-        <w:rPr/>
-      </w:r>
+      <w:del w:id="13" w:author="Unbekannter Autor" w:date="2017-05-12T23:03:00Z">
+        <w:r>
+          <w:rPr/>
+        </w:r>
+      </w:del>
     </w:p>
     <w:p>
       <w:pPr>
@@ -11515,7 +11533,7 @@
         </w:rPr>
         <w:t>Für diese</w:t>
       </w:r>
-      <w:ins w:id="7" w:author="Pastuh" w:date="2017-05-11T19:56:00Z">
+      <w:ins w:id="14" w:author="Pastuh" w:date="2017-05-11T19:56:00Z">
         <w:r>
           <w:rPr>
             <w:rFonts w:cs="Calibri" w:ascii="Calibri" w:hAnsi="Calibri" w:asciiTheme="minorHAnsi" w:cstheme="minorHAnsi" w:hAnsiTheme="minorHAnsi"/>
@@ -11529,7 +11547,7 @@
         </w:rPr>
         <w:t xml:space="preserve"> Projekt komm</w:t>
       </w:r>
-      <w:ins w:id="8" w:author="Pastuh" w:date="2017-05-11T19:54:00Z">
+      <w:ins w:id="15" w:author="Pastuh" w:date="2017-05-11T19:54:00Z">
         <w:r>
           <w:rPr>
             <w:rFonts w:cs="Calibri" w:ascii="Calibri" w:hAnsi="Calibri" w:asciiTheme="minorHAnsi" w:cstheme="minorHAnsi" w:hAnsiTheme="minorHAnsi"/>
@@ -11537,7 +11555,7 @@
           <w:t>t</w:t>
         </w:r>
       </w:ins>
-      <w:del w:id="9" w:author="Pastuh" w:date="2017-05-11T19:54:00Z">
+      <w:del w:id="16" w:author="Pastuh" w:date="2017-05-11T19:54:00Z">
         <w:r>
           <w:rPr>
             <w:rFonts w:cs="Calibri" w:ascii="Calibri" w:hAnsi="Calibri" w:asciiTheme="minorHAnsi" w:cstheme="minorHAnsi" w:hAnsiTheme="minorHAnsi"/>
@@ -11551,7 +11569,7 @@
         </w:rPr>
         <w:t xml:space="preserve"> hauptsächlich </w:t>
       </w:r>
-      <w:ins w:id="10" w:author="Pastuh" w:date="2017-05-11T19:54:00Z">
+      <w:ins w:id="17" w:author="Pastuh" w:date="2017-05-11T19:54:00Z">
         <w:r>
           <w:rPr>
             <w:rFonts w:cs="Calibri" w:ascii="Calibri" w:hAnsi="Calibri" w:asciiTheme="minorHAnsi" w:cstheme="minorHAnsi" w:hAnsiTheme="minorHAnsi"/>
@@ -11559,7 +11577,7 @@
           <w:t>ein</w:t>
         </w:r>
       </w:ins>
-      <w:del w:id="11" w:author="Pastuh" w:date="2017-05-11T19:54:00Z">
+      <w:del w:id="18" w:author="Pastuh" w:date="2017-05-11T19:54:00Z">
         <w:r>
           <w:rPr>
             <w:rFonts w:cs="Calibri" w:ascii="Calibri" w:hAnsi="Calibri" w:asciiTheme="minorHAnsi" w:cstheme="minorHAnsi" w:hAnsiTheme="minorHAnsi"/>
@@ -11573,7 +11591,7 @@
         </w:rPr>
         <w:t xml:space="preserve"> Vorgehensmodelle in Frage – Usability engineering lifecycle</w:t>
       </w:r>
-      <w:del w:id="12" w:author="Pastuh" w:date="2017-05-11T19:55:00Z">
+      <w:del w:id="19" w:author="Pastuh" w:date="2017-05-11T19:55:00Z">
         <w:r>
           <w:rPr>
             <w:rFonts w:cs="Calibri" w:ascii="Calibri" w:hAnsi="Calibri" w:asciiTheme="minorHAnsi" w:cstheme="minorHAnsi" w:hAnsiTheme="minorHAnsi"/>
@@ -11587,7 +11605,7 @@
         </w:rPr>
         <w:t xml:space="preserve">. Das </w:t>
       </w:r>
-      <w:del w:id="13" w:author="Pastuh" w:date="2017-05-11T19:55:00Z">
+      <w:del w:id="20" w:author="Pastuh" w:date="2017-05-11T19:55:00Z">
         <w:r>
           <w:rPr>
             <w:rFonts w:cs="Calibri" w:ascii="Calibri" w:hAnsi="Calibri" w:asciiTheme="minorHAnsi" w:cstheme="minorHAnsi" w:hAnsiTheme="minorHAnsi"/>
@@ -11595,7 +11613,7 @@
           <w:delText xml:space="preserve">erste </w:delText>
         </w:r>
       </w:del>
-      <w:ins w:id="14" w:author="Pastuh" w:date="2017-05-11T19:55:00Z">
+      <w:ins w:id="21" w:author="Pastuh" w:date="2017-05-11T19:55:00Z">
         <w:r>
           <w:rPr>
             <w:rFonts w:cs="Calibri" w:ascii="Calibri" w:hAnsi="Calibri" w:asciiTheme="minorHAnsi" w:cstheme="minorHAnsi" w:hAnsiTheme="minorHAnsi"/>
@@ -11609,7 +11627,7 @@
         </w:rPr>
         <w:t xml:space="preserve">ist ziemlich aufwändig und braucht längere Einarbeitungszeit, bietet jedoch konkrete effektive Techniken zum Vorgehen an. </w:t>
       </w:r>
-      <w:del w:id="15" w:author="Pastuh" w:date="2017-05-11T19:55:00Z">
+      <w:del w:id="22" w:author="Pastuh" w:date="2017-05-11T19:55:00Z">
         <w:r>
           <w:rPr>
             <w:rFonts w:cs="Calibri" w:ascii="Calibri" w:hAnsi="Calibri" w:asciiTheme="minorHAnsi" w:cstheme="minorHAnsi" w:hAnsiTheme="minorHAnsi"/>
@@ -11623,7 +11641,7 @@
         </w:rPr>
         <w:t xml:space="preserve">Da die Zeit im Rahmen des Projekts eine sehr knappe Ressource ist, </w:t>
       </w:r>
-      <w:del w:id="16" w:author="Pastuh" w:date="2017-05-11T19:55:00Z">
+      <w:del w:id="23" w:author="Pastuh" w:date="2017-05-11T19:55:00Z">
         <w:r>
           <w:rPr>
             <w:rFonts w:cs="Calibri" w:ascii="Calibri" w:hAnsi="Calibri" w:asciiTheme="minorHAnsi" w:cstheme="minorHAnsi" w:hAnsiTheme="minorHAnsi"/>
@@ -11631,7 +11649,7 @@
           <w:delText>tendiert das Entwicklungsteam zum dem ISO 9241 Teil 210,</w:delText>
         </w:r>
       </w:del>
-      <w:ins w:id="17" w:author="Pastuh" w:date="2017-05-11T19:55:00Z">
+      <w:ins w:id="24" w:author="Pastuh" w:date="2017-05-11T19:55:00Z">
         <w:r>
           <w:rPr>
             <w:rFonts w:cs="Calibri" w:ascii="Calibri" w:hAnsi="Calibri" w:asciiTheme="minorHAnsi" w:cstheme="minorHAnsi" w:hAnsiTheme="minorHAnsi"/>
@@ -11639,7 +11657,7 @@
           <w:t>muss das Modell auf die Projektgröße skaliert werden</w:t>
         </w:r>
       </w:ins>
-      <w:ins w:id="18" w:author="Pastuh" w:date="2017-05-11T19:56:00Z">
+      <w:ins w:id="25" w:author="Pastuh" w:date="2017-05-11T19:56:00Z">
         <w:r>
           <w:rPr>
             <w:rFonts w:cs="Calibri" w:ascii="Calibri" w:hAnsi="Calibri" w:asciiTheme="minorHAnsi" w:cstheme="minorHAnsi" w:hAnsiTheme="minorHAnsi"/>
@@ -11647,7 +11665,7 @@
           <w:t>.</w:t>
         </w:r>
       </w:ins>
-      <w:ins w:id="19" w:author="Pastuh" w:date="2017-05-11T19:55:00Z">
+      <w:ins w:id="26" w:author="Pastuh" w:date="2017-05-11T19:55:00Z">
         <w:r>
           <w:rPr>
             <w:rFonts w:cs="Calibri" w:ascii="Calibri" w:hAnsi="Calibri" w:asciiTheme="minorHAnsi" w:cstheme="minorHAnsi" w:hAnsiTheme="minorHAnsi"/>
@@ -11655,7 +11673,7 @@
           <w:t xml:space="preserve"> </w:t>
         </w:r>
       </w:ins>
-      <w:ins w:id="20" w:author="Pastuh" w:date="2017-05-11T19:57:00Z">
+      <w:ins w:id="27" w:author="Pastuh" w:date="2017-05-11T19:57:00Z">
         <w:r>
           <w:rPr>
             <w:rFonts w:cs="Calibri" w:ascii="Calibri" w:hAnsi="Calibri" w:asciiTheme="minorHAnsi" w:cstheme="minorHAnsi" w:hAnsiTheme="minorHAnsi"/>
@@ -11663,7 +11681,7 @@
           <w:t>In den Entwicklungsphasen werden bestimmte schritte angepasst und Techniken aus anderen Vorgehens</w:t>
         </w:r>
       </w:ins>
-      <w:ins w:id="21" w:author="Pastuh" w:date="2017-05-11T19:58:00Z">
+      <w:ins w:id="28" w:author="Pastuh" w:date="2017-05-11T19:58:00Z">
         <w:r>
           <w:rPr>
             <w:rFonts w:cs="Calibri" w:ascii="Calibri" w:hAnsi="Calibri" w:asciiTheme="minorHAnsi" w:cstheme="minorHAnsi" w:hAnsiTheme="minorHAnsi"/>
@@ -11671,7 +11689,7 @@
           <w:t>modellen</w:t>
         </w:r>
       </w:ins>
-      <w:ins w:id="22" w:author="Pastuh" w:date="2017-05-11T19:57:00Z">
+      <w:ins w:id="29" w:author="Pastuh" w:date="2017-05-11T19:57:00Z">
         <w:r>
           <w:rPr>
             <w:rFonts w:cs="Calibri" w:ascii="Calibri" w:hAnsi="Calibri" w:asciiTheme="minorHAnsi" w:cstheme="minorHAnsi" w:hAnsiTheme="minorHAnsi"/>
@@ -11679,7 +11697,7 @@
           <w:t xml:space="preserve"> verwendet</w:t>
         </w:r>
       </w:ins>
-      <w:ins w:id="23" w:author="Pastuh" w:date="2017-05-11T19:58:00Z">
+      <w:ins w:id="30" w:author="Pastuh" w:date="2017-05-11T19:58:00Z">
         <w:r>
           <w:rPr>
             <w:rFonts w:cs="Calibri" w:ascii="Calibri" w:hAnsi="Calibri" w:asciiTheme="minorHAnsi" w:cstheme="minorHAnsi" w:hAnsiTheme="minorHAnsi"/>
@@ -11687,7 +11705,7 @@
           <w:t>, die ähnliche Ergebnisse liefern.</w:t>
         </w:r>
       </w:ins>
-      <w:ins w:id="24" w:author="Pastuh" w:date="2017-05-11T19:59:00Z">
+      <w:ins w:id="31" w:author="Pastuh" w:date="2017-05-11T19:59:00Z">
         <w:r>
           <w:rPr>
             <w:rFonts w:cs="Calibri" w:ascii="Calibri" w:hAnsi="Calibri" w:asciiTheme="minorHAnsi" w:cstheme="minorHAnsi" w:hAnsiTheme="minorHAnsi"/>
@@ -11695,7 +11713,7 @@
           <w:t xml:space="preserve"> </w:t>
         </w:r>
       </w:ins>
-      <w:del w:id="25" w:author="Pastuh" w:date="2017-05-11T19:56:00Z">
+      <w:del w:id="32" w:author="Pastuh" w:date="2017-05-11T19:56:00Z">
         <w:r>
           <w:rPr>
             <w:rFonts w:cs="Calibri" w:ascii="Calibri" w:hAnsi="Calibri" w:asciiTheme="minorHAnsi" w:cstheme="minorHAnsi" w:hAnsiTheme="minorHAnsi"/>
@@ -12104,7 +12122,7 @@
         </w:rPr>
         <w:t>SMS G</w:t>
       </w:r>
-      <w:ins w:id="26" w:author="Pastuh" w:date="2017-05-11T19:00:00Z">
+      <w:ins w:id="33" w:author="Pastuh" w:date="2017-05-11T19:00:00Z">
         <w:r>
           <w:rPr>
             <w:rFonts w:cs="Calibri" w:ascii="Calibri" w:hAnsi="Calibri" w:asciiTheme="minorHAnsi" w:cstheme="minorHAnsi" w:hAnsiTheme="minorHAnsi"/>
@@ -12121,7 +12139,7 @@
           <w:rFonts w:ascii="Calibri" w:hAnsi="Calibri" w:cs="Calibri" w:asciiTheme="minorHAnsi" w:cstheme="minorHAnsi" w:hAnsiTheme="minorHAnsi"/>
         </w:rPr>
       </w:pPr>
-      <w:del w:id="27" w:author="Pastuh" w:date="2017-05-11T19:00:00Z">
+      <w:del w:id="34" w:author="Pastuh" w:date="2017-05-11T19:00:00Z">
         <w:r>
           <w:rPr>
             <w:rFonts w:cs="Calibri" w:ascii="Calibri" w:hAnsi="Calibri" w:asciiTheme="minorHAnsi" w:cstheme="minorHAnsi" w:hAnsiTheme="minorHAnsi"/>
@@ -12129,7 +12147,7 @@
           <w:delText>Server</w:delText>
         </w:r>
       </w:del>
-      <w:ins w:id="28" w:author="Pastuh" w:date="2017-05-11T19:00:00Z">
+      <w:ins w:id="35" w:author="Pastuh" w:date="2017-05-11T19:00:00Z">
         <w:r>
           <w:rPr>
             <w:rFonts w:cs="Calibri" w:ascii="Calibri" w:hAnsi="Calibri" w:asciiTheme="minorHAnsi" w:cstheme="minorHAnsi" w:hAnsiTheme="minorHAnsi"/>
@@ -12137,7 +12155,7 @@
           <w:t>Externer Dienst wird Benutzt</w:t>
         </w:r>
       </w:ins>
-      <w:ins w:id="29" w:author="Pastuh" w:date="2017-05-11T19:01:00Z">
+      <w:ins w:id="36" w:author="Pastuh" w:date="2017-05-11T19:01:00Z">
         <w:r>
           <w:rPr>
             <w:rFonts w:cs="Calibri" w:ascii="Calibri" w:hAnsi="Calibri" w:asciiTheme="minorHAnsi" w:cstheme="minorHAnsi" w:hAnsiTheme="minorHAnsi"/>
@@ -12155,7 +12173,7 @@
           <w:b/>
         </w:rPr>
       </w:pPr>
-      <w:ins w:id="30" w:author="Pastuh" w:date="2017-05-11T19:35:00Z">
+      <w:ins w:id="37" w:author="Pastuh" w:date="2017-05-11T19:35:00Z">
         <w:r>
           <w:rPr>
             <w:rFonts w:cs="Calibri" w:ascii="Calibri" w:hAnsi="Calibri" w:asciiTheme="minorHAnsi" w:cstheme="minorHAnsi" w:hAnsiTheme="minorHAnsi"/>
@@ -12172,7 +12190,7 @@
           <w:rFonts w:ascii="Calibri" w:hAnsi="Calibri" w:cs="Calibri" w:asciiTheme="minorHAnsi" w:cstheme="minorHAnsi" w:hAnsiTheme="minorHAnsi"/>
         </w:rPr>
       </w:pPr>
-      <w:ins w:id="31" w:author="Pastuh" w:date="2017-05-11T19:35:00Z">
+      <w:ins w:id="38" w:author="Pastuh" w:date="2017-05-11T19:35:00Z">
         <w:r>
           <w:rPr>
             <w:rFonts w:cs="Calibri" w:ascii="Calibri" w:hAnsi="Calibri" w:asciiTheme="minorHAnsi" w:cstheme="minorHAnsi" w:hAnsiTheme="minorHAnsi"/>
@@ -12180,7 +12198,7 @@
           <w:t xml:space="preserve">Als </w:t>
         </w:r>
       </w:ins>
-      <w:ins w:id="32" w:author="Pastuh" w:date="2017-05-11T19:36:00Z">
+      <w:ins w:id="39" w:author="Pastuh" w:date="2017-05-11T19:36:00Z">
         <w:r>
           <w:rPr>
             <w:rFonts w:cs="Calibri" w:ascii="Calibri" w:hAnsi="Calibri" w:asciiTheme="minorHAnsi" w:cstheme="minorHAnsi" w:hAnsiTheme="minorHAnsi"/>
@@ -12188,7 +12206,7 @@
           <w:t>Zielplattform wurde Android Smartphone gewählt</w:t>
         </w:r>
       </w:ins>
-      <w:ins w:id="33" w:author="Pastuh" w:date="2017-05-11T19:37:00Z">
+      <w:ins w:id="40" w:author="Pastuh" w:date="2017-05-11T19:37:00Z">
         <w:r>
           <w:rPr>
             <w:rFonts w:cs="Calibri" w:ascii="Calibri" w:hAnsi="Calibri" w:asciiTheme="minorHAnsi" w:cstheme="minorHAnsi" w:hAnsiTheme="minorHAnsi"/>
@@ -12196,7 +12214,7 @@
           <w:t>. Android</w:t>
         </w:r>
       </w:ins>
-      <w:ins w:id="34" w:author="Pastuh" w:date="2017-05-11T19:38:00Z">
+      <w:ins w:id="41" w:author="Pastuh" w:date="2017-05-11T19:38:00Z">
         <w:r>
           <w:rPr>
             <w:rFonts w:cs="Calibri" w:ascii="Calibri" w:hAnsi="Calibri" w:asciiTheme="minorHAnsi" w:cstheme="minorHAnsi" w:hAnsiTheme="minorHAnsi"/>
@@ -12204,7 +12222,7 @@
           <w:t xml:space="preserve"> hat den größten Anteil am Weltmarkt</w:t>
         </w:r>
       </w:ins>
-      <w:ins w:id="35" w:author="Pastuh" w:date="2017-05-11T19:52:00Z">
+      <w:ins w:id="42" w:author="Pastuh" w:date="2017-05-11T19:52:00Z">
         <w:r>
           <w:rPr>
             <w:rFonts w:cs="Calibri" w:ascii="Calibri" w:hAnsi="Calibri" w:asciiTheme="minorHAnsi" w:cstheme="minorHAnsi" w:hAnsiTheme="minorHAnsi"/>
@@ -12212,7 +12230,7 @@
           <w:t>[1]</w:t>
         </w:r>
       </w:ins>
-      <w:ins w:id="36" w:author="Pastuh" w:date="2017-05-11T19:39:00Z">
+      <w:ins w:id="43" w:author="Pastuh" w:date="2017-05-11T19:39:00Z">
         <w:r>
           <w:rPr>
             <w:rFonts w:cs="Calibri" w:ascii="Calibri" w:hAnsi="Calibri" w:asciiTheme="minorHAnsi" w:cstheme="minorHAnsi" w:hAnsiTheme="minorHAnsi"/>
@@ -12220,7 +12238,7 @@
           <w:t>. Mit diesem Betri</w:t>
         </w:r>
       </w:ins>
-      <w:ins w:id="37" w:author="Pastuh" w:date="2017-05-11T19:40:00Z">
+      <w:ins w:id="44" w:author="Pastuh" w:date="2017-05-11T19:40:00Z">
         <w:r>
           <w:rPr>
             <w:rFonts w:cs="Calibri" w:ascii="Calibri" w:hAnsi="Calibri" w:asciiTheme="minorHAnsi" w:cstheme="minorHAnsi" w:hAnsiTheme="minorHAnsi"/>
@@ -12228,7 +12246,7 @@
           <w:t>ebssystem werden aber auch sehr günstige Geräte angeboten</w:t>
         </w:r>
       </w:ins>
-      <w:ins w:id="38" w:author="Pastuh" w:date="2017-05-11T19:44:00Z">
+      <w:ins w:id="45" w:author="Pastuh" w:date="2017-05-11T19:44:00Z">
         <w:r>
           <w:rPr>
             <w:rFonts w:cs="Calibri" w:ascii="Calibri" w:hAnsi="Calibri" w:asciiTheme="minorHAnsi" w:cstheme="minorHAnsi" w:hAnsiTheme="minorHAnsi"/>
@@ -12236,7 +12254,7 @@
           <w:t>, was g</w:t>
         </w:r>
       </w:ins>
-      <w:ins w:id="39" w:author="Pastuh" w:date="2017-05-11T19:45:00Z">
+      <w:ins w:id="46" w:author="Pastuh" w:date="2017-05-11T19:45:00Z">
         <w:r>
           <w:rPr>
             <w:rFonts w:cs="Calibri" w:ascii="Calibri" w:hAnsi="Calibri" w:asciiTheme="minorHAnsi" w:cstheme="minorHAnsi" w:hAnsiTheme="minorHAnsi"/>
@@ -12244,7 +12262,7 @@
           <w:t>e</w:t>
         </w:r>
       </w:ins>
-      <w:ins w:id="40" w:author="Pastuh" w:date="2017-05-11T19:44:00Z">
+      <w:ins w:id="47" w:author="Pastuh" w:date="2017-05-11T19:44:00Z">
         <w:r>
           <w:rPr>
             <w:rFonts w:cs="Calibri" w:ascii="Calibri" w:hAnsi="Calibri" w:asciiTheme="minorHAnsi" w:cstheme="minorHAnsi" w:hAnsiTheme="minorHAnsi"/>
@@ -12252,7 +12270,7 @@
           <w:t>rade für die Entwicklungsländer ein großer Vorteil ist</w:t>
         </w:r>
       </w:ins>
-      <w:ins w:id="41" w:author="Pastuh" w:date="2017-05-11T19:45:00Z">
+      <w:ins w:id="48" w:author="Pastuh" w:date="2017-05-11T19:45:00Z">
         <w:r>
           <w:rPr>
             <w:rFonts w:cs="Calibri" w:ascii="Calibri" w:hAnsi="Calibri" w:asciiTheme="minorHAnsi" w:cstheme="minorHAnsi" w:hAnsiTheme="minorHAnsi"/>
@@ -12260,7 +12278,7 @@
           <w:t>. So gibt es z.B ein Smartphone</w:t>
         </w:r>
       </w:ins>
-      <w:ins w:id="42" w:author="Pastuh" w:date="2017-05-11T19:47:00Z">
+      <w:ins w:id="49" w:author="Pastuh" w:date="2017-05-11T19:47:00Z">
         <w:r>
           <w:rPr>
             <w:rFonts w:cs="Calibri" w:ascii="Calibri" w:hAnsi="Calibri" w:asciiTheme="minorHAnsi" w:cstheme="minorHAnsi" w:hAnsiTheme="minorHAnsi"/>
@@ -12268,7 +12286,7 @@
           <w:t xml:space="preserve"> in Indien schon </w:t>
         </w:r>
       </w:ins>
-      <w:ins w:id="43" w:author="Pastuh" w:date="2017-05-11T19:48:00Z">
+      <w:ins w:id="50" w:author="Pastuh" w:date="2017-05-11T19:48:00Z">
         <w:r>
           <w:rPr>
             <w:rFonts w:cs="Calibri" w:ascii="Calibri" w:hAnsi="Calibri" w:asciiTheme="minorHAnsi" w:cstheme="minorHAnsi" w:hAnsiTheme="minorHAnsi"/>
@@ -12276,7 +12294,7 @@
           <w:t>für 3,28 Euro angeboten</w:t>
         </w:r>
       </w:ins>
-      <w:ins w:id="44" w:author="Pastuh" w:date="2017-05-11T19:52:00Z">
+      <w:ins w:id="51" w:author="Pastuh" w:date="2017-05-11T19:52:00Z">
         <w:r>
           <w:rPr>
             <w:rFonts w:cs="Calibri" w:ascii="Calibri" w:hAnsi="Calibri" w:asciiTheme="minorHAnsi" w:cstheme="minorHAnsi" w:hAnsiTheme="minorHAnsi"/>
@@ -12284,7 +12302,7 @@
           <w:t>[2]</w:t>
         </w:r>
       </w:ins>
-      <w:ins w:id="45" w:author="Pastuh" w:date="2017-05-11T19:48:00Z">
+      <w:ins w:id="52" w:author="Pastuh" w:date="2017-05-11T19:48:00Z">
         <w:r>
           <w:rPr>
             <w:rFonts w:cs="Calibri" w:ascii="Calibri" w:hAnsi="Calibri" w:asciiTheme="minorHAnsi" w:cstheme="minorHAnsi" w:hAnsiTheme="minorHAnsi"/>
@@ -12302,7 +12320,7 @@
           <w:b/>
         </w:rPr>
       </w:pPr>
-      <w:ins w:id="46" w:author="Pastuh" w:date="2017-05-11T19:03:00Z">
+      <w:ins w:id="53" w:author="Pastuh" w:date="2017-05-11T19:03:00Z">
         <w:r>
           <w:rPr>
             <w:rFonts w:cs="Calibri" w:ascii="Calibri" w:hAnsi="Calibri" w:asciiTheme="minorHAnsi" w:cstheme="minorHAnsi" w:hAnsiTheme="minorHAnsi"/>
@@ -12319,7 +12337,7 @@
           <w:rFonts w:ascii="Calibri" w:hAnsi="Calibri" w:cs="Calibri" w:asciiTheme="minorHAnsi" w:cstheme="minorHAnsi" w:hAnsiTheme="minorHAnsi"/>
         </w:rPr>
       </w:pPr>
-      <w:ins w:id="47" w:author="Pastuh" w:date="2017-05-11T19:03:00Z">
+      <w:ins w:id="54" w:author="Pastuh" w:date="2017-05-11T19:03:00Z">
         <w:r>
           <w:rPr>
             <w:rFonts w:cs="Calibri" w:ascii="Calibri" w:hAnsi="Calibri" w:asciiTheme="minorHAnsi" w:cstheme="minorHAnsi" w:hAnsiTheme="minorHAnsi"/>
@@ -12327,7 +12345,7 @@
           <w:t>Als Datenformat wird JSON bevorzugt. Diese</w:t>
         </w:r>
       </w:ins>
-      <w:ins w:id="48" w:author="Pastuh" w:date="2017-05-11T19:04:00Z">
+      <w:ins w:id="55" w:author="Pastuh" w:date="2017-05-11T19:04:00Z">
         <w:r>
           <w:rPr>
             <w:rFonts w:cs="Calibri" w:ascii="Calibri" w:hAnsi="Calibri" w:asciiTheme="minorHAnsi" w:cstheme="minorHAnsi" w:hAnsiTheme="minorHAnsi"/>
@@ -12335,7 +12353,7 @@
           <w:t>s</w:t>
         </w:r>
       </w:ins>
-      <w:ins w:id="49" w:author="Pastuh" w:date="2017-05-11T19:03:00Z">
+      <w:ins w:id="56" w:author="Pastuh" w:date="2017-05-11T19:03:00Z">
         <w:r>
           <w:rPr>
             <w:rFonts w:cs="Calibri" w:ascii="Calibri" w:hAnsi="Calibri" w:asciiTheme="minorHAnsi" w:cstheme="minorHAnsi" w:hAnsiTheme="minorHAnsi"/>
@@ -12343,7 +12361,7 @@
           <w:t xml:space="preserve"> Format eignet sich optimal für </w:t>
         </w:r>
       </w:ins>
-      <w:ins w:id="50" w:author="Pastuh" w:date="2017-05-11T19:04:00Z">
+      <w:ins w:id="57" w:author="Pastuh" w:date="2017-05-11T19:04:00Z">
         <w:r>
           <w:rPr>
             <w:rFonts w:cs="Calibri" w:ascii="Calibri" w:hAnsi="Calibri" w:asciiTheme="minorHAnsi" w:cstheme="minorHAnsi" w:hAnsiTheme="minorHAnsi"/>
@@ -12361,7 +12379,7 @@
           <w:b/>
         </w:rPr>
       </w:pPr>
-      <w:ins w:id="51" w:author="Pastuh" w:date="2017-05-11T19:11:00Z">
+      <w:ins w:id="58" w:author="Pastuh" w:date="2017-05-11T19:11:00Z">
         <w:r>
           <w:rPr>
             <w:rFonts w:cs="Calibri" w:ascii="Calibri" w:hAnsi="Calibri" w:asciiTheme="minorHAnsi" w:cstheme="minorHAnsi" w:hAnsiTheme="minorHAnsi"/>
@@ -12378,7 +12396,7 @@
           <w:rFonts w:ascii="Calibri" w:hAnsi="Calibri" w:cs="Calibri" w:asciiTheme="minorHAnsi" w:cstheme="minorHAnsi" w:hAnsiTheme="minorHAnsi"/>
         </w:rPr>
       </w:pPr>
-      <w:ins w:id="52" w:author="Pastuh" w:date="2017-05-11T19:11:00Z">
+      <w:ins w:id="59" w:author="Pastuh" w:date="2017-05-11T19:11:00Z">
         <w:r>
           <w:rPr>
             <w:rFonts w:cs="Calibri" w:ascii="Calibri" w:hAnsi="Calibri" w:asciiTheme="minorHAnsi" w:cstheme="minorHAnsi" w:hAnsiTheme="minorHAnsi"/>
@@ -12386,7 +12404,7 @@
           <w:t xml:space="preserve">Für die grundlegende Übertragung wird </w:t>
         </w:r>
       </w:ins>
-      <w:ins w:id="53" w:author="Pastuh" w:date="2017-05-11T19:13:00Z">
+      <w:ins w:id="60" w:author="Pastuh" w:date="2017-05-11T19:13:00Z">
         <w:r>
           <w:rPr>
             <w:rFonts w:cs="Calibri" w:ascii="Calibri" w:hAnsi="Calibri" w:asciiTheme="minorHAnsi" w:cstheme="minorHAnsi" w:hAnsiTheme="minorHAnsi"/>
@@ -12394,7 +12412,7 @@
           <w:t>HTTP</w:t>
         </w:r>
       </w:ins>
-      <w:ins w:id="54" w:author="Pastuh" w:date="2017-05-11T19:11:00Z">
+      <w:ins w:id="61" w:author="Pastuh" w:date="2017-05-11T19:11:00Z">
         <w:r>
           <w:rPr>
             <w:rFonts w:cs="Calibri" w:ascii="Calibri" w:hAnsi="Calibri" w:asciiTheme="minorHAnsi" w:cstheme="minorHAnsi" w:hAnsiTheme="minorHAnsi"/>
@@ -12402,7 +12420,7 @@
           <w:t xml:space="preserve"> verwendet</w:t>
         </w:r>
       </w:ins>
-      <w:ins w:id="55" w:author="Pastuh" w:date="2017-05-11T19:13:00Z">
+      <w:ins w:id="62" w:author="Pastuh" w:date="2017-05-11T19:13:00Z">
         <w:r>
           <w:rPr>
             <w:rFonts w:cs="Calibri" w:ascii="Calibri" w:hAnsi="Calibri" w:asciiTheme="minorHAnsi" w:cstheme="minorHAnsi" w:hAnsiTheme="minorHAnsi"/>
@@ -12410,7 +12428,7 @@
           <w:t>, da es mit Node.js und REST optimal arbeitet und JSON-Daten problemlos übertragen werden</w:t>
         </w:r>
       </w:ins>
-      <w:ins w:id="56" w:author="Pastuh" w:date="2017-05-11T19:14:00Z">
+      <w:ins w:id="63" w:author="Pastuh" w:date="2017-05-11T19:14:00Z">
         <w:r>
           <w:rPr>
             <w:rFonts w:cs="Calibri" w:ascii="Calibri" w:hAnsi="Calibri" w:asciiTheme="minorHAnsi" w:cstheme="minorHAnsi" w:hAnsiTheme="minorHAnsi"/>
@@ -12418,7 +12436,7 @@
           <w:t xml:space="preserve">. Benachteiligung des </w:t>
         </w:r>
       </w:ins>
-      <w:ins w:id="57" w:author="Pastuh" w:date="2017-05-11T19:15:00Z">
+      <w:ins w:id="64" w:author="Pastuh" w:date="2017-05-11T19:15:00Z">
         <w:r>
           <w:rPr>
             <w:rFonts w:cs="Calibri" w:ascii="Calibri" w:hAnsi="Calibri" w:asciiTheme="minorHAnsi" w:cstheme="minorHAnsi" w:hAnsiTheme="minorHAnsi"/>
@@ -12426,7 +12444,7 @@
           <w:t>Clients</w:t>
         </w:r>
       </w:ins>
-      <w:ins w:id="58" w:author="Pastuh" w:date="2017-05-11T19:14:00Z">
+      <w:ins w:id="65" w:author="Pastuh" w:date="2017-05-11T19:14:00Z">
         <w:r>
           <w:rPr>
             <w:rFonts w:cs="Calibri" w:ascii="Calibri" w:hAnsi="Calibri" w:asciiTheme="minorHAnsi" w:cstheme="minorHAnsi" w:hAnsiTheme="minorHAnsi"/>
@@ -12434,7 +12452,7 @@
           <w:t xml:space="preserve"> wird </w:t>
         </w:r>
       </w:ins>
-      <w:ins w:id="59" w:author="Pastuh" w:date="2017-05-11T19:15:00Z">
+      <w:ins w:id="66" w:author="Pastuh" w:date="2017-05-11T19:15:00Z">
         <w:r>
           <w:rPr>
             <w:rFonts w:cs="Calibri" w:ascii="Calibri" w:hAnsi="Calibri" w:asciiTheme="minorHAnsi" w:cstheme="minorHAnsi" w:hAnsiTheme="minorHAnsi"/>
@@ -12442,7 +12460,7 @@
           <w:t>mit FCM (Firebase Cloud Messaging)</w:t>
         </w:r>
       </w:ins>
-      <w:ins w:id="60" w:author="Pastuh" w:date="2017-05-11T19:16:00Z">
+      <w:ins w:id="67" w:author="Pastuh" w:date="2017-05-11T19:16:00Z">
         <w:r>
           <w:rPr>
             <w:rFonts w:cs="Calibri" w:ascii="Calibri" w:hAnsi="Calibri" w:asciiTheme="minorHAnsi" w:cstheme="minorHAnsi" w:hAnsiTheme="minorHAnsi"/>
@@ -12460,7 +12478,7 @@
           <w:b/>
         </w:rPr>
       </w:pPr>
-      <w:ins w:id="61" w:author="Pastuh" w:date="2017-05-11T19:18:00Z">
+      <w:ins w:id="68" w:author="Pastuh" w:date="2017-05-11T19:18:00Z">
         <w:r>
           <w:rPr>
             <w:rFonts w:cs="Calibri" w:ascii="Calibri" w:hAnsi="Calibri" w:asciiTheme="minorHAnsi" w:cstheme="minorHAnsi" w:hAnsiTheme="minorHAnsi"/>
@@ -12477,7 +12495,7 @@
           <w:rFonts w:ascii="Calibri" w:hAnsi="Calibri" w:cs="Calibri" w:asciiTheme="minorHAnsi" w:cstheme="minorHAnsi" w:hAnsiTheme="minorHAnsi"/>
         </w:rPr>
       </w:pPr>
-      <w:ins w:id="62" w:author="Pastuh" w:date="2017-05-11T19:18:00Z">
+      <w:ins w:id="69" w:author="Pastuh" w:date="2017-05-11T19:18:00Z">
         <w:r>
           <w:rPr>
             <w:rFonts w:cs="Calibri" w:ascii="Calibri" w:hAnsi="Calibri" w:asciiTheme="minorHAnsi" w:cstheme="minorHAnsi" w:hAnsiTheme="minorHAnsi"/>
@@ -12485,7 +12503,7 @@
           <w:t xml:space="preserve">Die Speicherung von Daten in DB und auch </w:t>
         </w:r>
       </w:ins>
-      <w:ins w:id="63" w:author="Pastuh" w:date="2017-05-11T19:19:00Z">
+      <w:ins w:id="70" w:author="Pastuh" w:date="2017-05-11T19:19:00Z">
         <w:r>
           <w:rPr>
             <w:rFonts w:cs="Calibri" w:ascii="Calibri" w:hAnsi="Calibri" w:asciiTheme="minorHAnsi" w:cstheme="minorHAnsi" w:hAnsiTheme="minorHAnsi"/>
@@ -12493,7 +12511,7 @@
           <w:t xml:space="preserve">Erstellen und Schicken der Anleitungen zum Client sollte Synchron ablaufen. Abfragen von Wetterdaten und </w:t>
         </w:r>
       </w:ins>
-      <w:ins w:id="64" w:author="Pastuh" w:date="2017-05-11T19:20:00Z">
+      <w:ins w:id="71" w:author="Pastuh" w:date="2017-05-11T19:20:00Z">
         <w:r>
           <w:rPr>
             <w:rFonts w:cs="Calibri" w:ascii="Calibri" w:hAnsi="Calibri" w:asciiTheme="minorHAnsi" w:cstheme="minorHAnsi" w:hAnsiTheme="minorHAnsi"/>
@@ -12501,7 +12519,7 @@
           <w:t>Benachteiligung</w:t>
         </w:r>
       </w:ins>
-      <w:ins w:id="65" w:author="Pastuh" w:date="2017-05-11T19:19:00Z">
+      <w:ins w:id="72" w:author="Pastuh" w:date="2017-05-11T19:19:00Z">
         <w:r>
           <w:rPr>
             <w:rFonts w:cs="Calibri" w:ascii="Calibri" w:hAnsi="Calibri" w:asciiTheme="minorHAnsi" w:cstheme="minorHAnsi" w:hAnsiTheme="minorHAnsi"/>
@@ -12509,7 +12527,7 @@
           <w:t xml:space="preserve"> der Clients </w:t>
         </w:r>
       </w:ins>
-      <w:ins w:id="66" w:author="Pastuh" w:date="2017-05-11T19:20:00Z">
+      <w:ins w:id="73" w:author="Pastuh" w:date="2017-05-11T19:20:00Z">
         <w:r>
           <w:rPr>
             <w:rFonts w:cs="Calibri" w:ascii="Calibri" w:hAnsi="Calibri" w:asciiTheme="minorHAnsi" w:cstheme="minorHAnsi" w:hAnsiTheme="minorHAnsi"/>
@@ -12525,7 +12543,7 @@
           <w:rFonts w:ascii="Calibri" w:hAnsi="Calibri" w:cs="Calibri" w:asciiTheme="minorHAnsi" w:cstheme="minorHAnsi" w:hAnsiTheme="minorHAnsi"/>
         </w:rPr>
       </w:pPr>
-      <w:ins w:id="67" w:author="Pastuh" w:date="2017-05-11T19:54:00Z">
+      <w:ins w:id="74" w:author="Pastuh" w:date="2017-05-11T19:54:00Z">
         <w:r>
           <w:rPr>
             <w:rFonts w:cs="Calibri" w:cstheme="minorHAnsi" w:ascii="Calibri" w:hAnsi="Calibri"/>
@@ -12540,7 +12558,7 @@
           <w:rFonts w:ascii="Calibri" w:hAnsi="Calibri" w:cs="Calibri" w:asciiTheme="minorHAnsi" w:cstheme="minorHAnsi" w:hAnsiTheme="minorHAnsi"/>
         </w:rPr>
       </w:pPr>
-      <w:ins w:id="68" w:author="Pastuh" w:date="2017-05-11T19:54:00Z">
+      <w:ins w:id="75" w:author="Pastuh" w:date="2017-05-11T19:54:00Z">
         <w:r>
           <w:rPr>
             <w:rFonts w:cs="Calibri" w:cstheme="minorHAnsi" w:ascii="Calibri" w:hAnsi="Calibri"/>
@@ -12555,7 +12573,7 @@
           <w:rFonts w:ascii="Calibri" w:hAnsi="Calibri" w:cs="Calibri" w:asciiTheme="minorHAnsi" w:cstheme="minorHAnsi" w:hAnsiTheme="minorHAnsi"/>
         </w:rPr>
       </w:pPr>
-      <w:ins w:id="69" w:author="Pastuh" w:date="2017-05-11T19:54:00Z">
+      <w:ins w:id="76" w:author="Pastuh" w:date="2017-05-11T19:54:00Z">
         <w:r>
           <w:rPr>
             <w:rFonts w:cs="Calibri" w:cstheme="minorHAnsi" w:ascii="Calibri" w:hAnsi="Calibri"/>
@@ -12570,7 +12588,7 @@
           <w:rFonts w:ascii="Calibri" w:hAnsi="Calibri" w:cs="Calibri" w:asciiTheme="minorHAnsi" w:cstheme="minorHAnsi" w:hAnsiTheme="minorHAnsi"/>
         </w:rPr>
       </w:pPr>
-      <w:ins w:id="70" w:author="Pastuh" w:date="2017-05-11T19:54:00Z">
+      <w:ins w:id="77" w:author="Pastuh" w:date="2017-05-11T19:54:00Z">
         <w:r>
           <w:rPr>
             <w:rFonts w:cs="Calibri" w:cstheme="minorHAnsi" w:ascii="Calibri" w:hAnsi="Calibri"/>
@@ -12583,10 +12601,10 @@
         <w:pStyle w:val="Normal"/>
         <w:rPr>
           <w:rFonts w:ascii="Calibri" w:hAnsi="Calibri" w:cs="Calibri" w:asciiTheme="minorHAnsi" w:cstheme="minorHAnsi" w:hAnsiTheme="minorHAnsi"/>
-          <w:ins w:id="72" w:author="Pastuh" w:date="2017-05-11T19:48:00Z"/>
-        </w:rPr>
-      </w:pPr>
-      <w:ins w:id="71" w:author="Pastuh" w:date="2017-05-11T19:48:00Z">
+          <w:ins w:id="79" w:author="Pastuh" w:date="2017-05-11T19:48:00Z"/>
+        </w:rPr>
+      </w:pPr>
+      <w:ins w:id="78" w:author="Pastuh" w:date="2017-05-11T19:48:00Z">
         <w:r>
           <w:rPr>
             <w:rFonts w:cs="Calibri" w:cstheme="minorHAnsi" w:ascii="Calibri" w:hAnsi="Calibri"/>
@@ -12605,7 +12623,7 @@
         <w:pPrChange w:id="0" w:author="Pastuh" w:date="2017-05-11T19:51:00Z"/>
         <w:rPr/>
       </w:pPr>
-      <w:ins w:id="73" w:author="Pastuh" w:date="2017-05-11T19:49:00Z">
+      <w:ins w:id="80" w:author="Pastuh" w:date="2017-05-11T19:49:00Z">
         <w:r>
           <mc:AlternateContent>
             <mc:Choice Requires="wps">
@@ -12672,7 +12690,7 @@
           </mc:AlternateContent>
         </w:r>
       </w:ins>
-      <w:ins w:id="74" w:author="Pastuh" w:date="2017-05-11T19:49:00Z">
+      <w:ins w:id="81" w:author="Pastuh" w:date="2017-05-11T19:49:00Z">
         <w:r>
           <w:rPr/>
           <w:t>Quellenverzeichnis</w:t>
@@ -12685,7 +12703,7 @@
         <w:pPrChange w:id="0" w:author="Pastuh" w:date="2017-05-11T19:50:00Z"/>
         <w:rPr/>
       </w:pPr>
-      <w:ins w:id="76" w:author="Pastuh" w:date="2017-05-11T19:52:00Z">
+      <w:ins w:id="83" w:author="Pastuh" w:date="2017-05-11T19:52:00Z">
         <w:r>
           <w:rPr>
             <w:rFonts w:cs="Calibri" w:ascii="Calibri" w:hAnsi="Calibri" w:asciiTheme="minorHAnsi" w:cstheme="minorHAnsi" w:hAnsiTheme="minorHAnsi"/>
@@ -12693,7 +12711,7 @@
           <w:t>Günstigstes</w:t>
         </w:r>
       </w:ins>
-      <w:ins w:id="77" w:author="Pastuh" w:date="2017-05-11T19:50:00Z">
+      <w:ins w:id="84" w:author="Pastuh" w:date="2017-05-11T19:50:00Z">
         <w:r>
           <w:rPr>
             <w:rFonts w:cs="Calibri" w:ascii="Calibri" w:hAnsi="Calibri" w:asciiTheme="minorHAnsi" w:cstheme="minorHAnsi" w:hAnsiTheme="minorHAnsi"/>
@@ -12702,7 +12720,7 @@
         </w:r>
       </w:ins>
       <w:hyperlink r:id="rId5">
-        <w:ins w:id="78" w:author="Pastuh" w:date="2017-05-11T19:50:00Z">
+        <w:ins w:id="85" w:author="Pastuh" w:date="2017-05-11T19:50:00Z">
           <w:r>
             <w:rPr>
               <w:webHidden/>
@@ -12713,7 +12731,7 @@
           </w:r>
         </w:ins>
       </w:hyperlink>
-      <w:ins w:id="79" w:author="Pastuh" w:date="2017-05-11T19:51:00Z">
+      <w:ins w:id="86" w:author="Pastuh" w:date="2017-05-11T19:51:00Z">
         <w:r>
           <w:rPr>
             <w:rFonts w:cs="Calibri" w:ascii="Calibri" w:hAnsi="Calibri" w:asciiTheme="minorHAnsi" w:cstheme="minorHAnsi" w:hAnsiTheme="minorHAnsi"/>
@@ -12721,7 +12739,7 @@
           <w:t xml:space="preserve"> (11.05</w:t>
         </w:r>
       </w:ins>
-      <w:ins w:id="80" w:author="Pastuh" w:date="2017-05-11T19:52:00Z">
+      <w:ins w:id="87" w:author="Pastuh" w:date="2017-05-11T19:52:00Z">
         <w:r>
           <w:rPr>
             <w:rFonts w:cs="Calibri" w:ascii="Calibri" w:hAnsi="Calibri" w:asciiTheme="minorHAnsi" w:cstheme="minorHAnsi" w:hAnsiTheme="minorHAnsi"/>
@@ -12740,7 +12758,7 @@
         <w:pPrChange w:id="0" w:author="Pastuh" w:date="2017-05-11T19:49:00Z"/>
         <w:rPr/>
       </w:pPr>
-      <w:ins w:id="82" w:author="Pastuh" w:date="2017-05-11T19:53:00Z">
+      <w:ins w:id="89" w:author="Pastuh" w:date="2017-05-11T19:53:00Z">
         <w:r>
           <w:rPr>
             <w:rFonts w:cs="Calibri" w:ascii="Calibri" w:hAnsi="Calibri" w:asciiTheme="minorHAnsi" w:cstheme="minorHAnsi" w:hAnsiTheme="minorHAnsi"/>
@@ -12749,7 +12767,7 @@
         </w:r>
       </w:ins>
       <w:hyperlink r:id="rId6">
-        <w:ins w:id="83" w:author="Pastuh" w:date="2017-05-11T19:53:00Z">
+        <w:ins w:id="90" w:author="Pastuh" w:date="2017-05-11T19:53:00Z">
           <w:r>
             <w:rPr>
               <w:webHidden/>
@@ -12760,7 +12778,7 @@
           </w:r>
         </w:ins>
       </w:hyperlink>
-      <w:ins w:id="84" w:author="Pastuh" w:date="2017-05-11T19:53:00Z">
+      <w:ins w:id="91" w:author="Pastuh" w:date="2017-05-11T19:53:00Z">
         <w:r>
           <w:rPr>
             <w:rFonts w:cs="Calibri" w:ascii="Calibri" w:hAnsi="Calibri" w:asciiTheme="minorHAnsi" w:cstheme="minorHAnsi" w:hAnsiTheme="minorHAnsi"/>
@@ -12791,7 +12809,7 @@
         <w:docPartGallery w:val="Page Numbers (Top of Page)"/>
         <w:docPartUnique w:val="true"/>
       </w:docPartObj>
-      <w:id w:val="2041204440"/>
+      <w:id w:val="1057787595"/>
     </w:sdtPr>
     <w:sdtContent>
       <w:p>
@@ -12826,7 +12844,7 @@
         <w:docPartGallery w:val="Page Numbers (Top of Page)"/>
         <w:docPartUnique w:val="true"/>
       </w:docPartObj>
-      <w:id w:val="457930180"/>
+      <w:id w:val="1308514630"/>
     </w:sdtPr>
     <w:sdtContent>
       <w:p>
@@ -12835,7 +12853,7 @@
           <w:jc w:val="right"/>
           <w:rPr/>
         </w:pPr>
-        <w:del w:id="85" w:author="Unbekannter Autor" w:date="2017-05-12T22:41:00Z">
+        <w:del w:id="92" w:author="Unbekannter Autor" w:date="2017-05-12T22:41:00Z">
           <w:r>
             <w:rPr/>
           </w:r>
@@ -13893,6 +13911,11 @@
     <w:qFormat/>
     <w:rPr/>
   </w:style>
+  <w:style w:type="character" w:styleId="Nummerierungszeichen">
+    <w:name w:val="Nummerierungszeichen"/>
+    <w:qFormat/>
+    <w:rPr/>
+  </w:style>
   <w:style w:type="paragraph" w:styleId="Berschrift">
     <w:name w:val="Überschrift"/>
     <w:basedOn w:val="Normal"/>

</xml_diff>

<commit_message>
Erlaeuterung zum deskriptiven Kommunikationsmodell dem Konzept hinzugefuegt
</commit_message>
<xml_diff>
--- a/Weitere Artefakte/Konzept.docx
+++ b/Weitere Artefakte/Konzept.docx
@@ -20,9 +20,9 @@
                   <wp:align>left</wp:align>
                 </wp:positionH>
                 <wp:positionV relativeFrom="paragraph">
-                  <wp:posOffset>19050</wp:posOffset>
+                  <wp:posOffset>19685</wp:posOffset>
                 </wp:positionV>
-                <wp:extent cx="3175" cy="3175"/>
+                <wp:extent cx="4445" cy="4445"/>
                 <wp:effectExtent l="0" t="0" r="19050" b="19050"/>
                 <wp:wrapTight wrapText="bothSides">
                   <wp:wrapPolygon edited="0">
@@ -41,7 +41,7 @@
                       <wps:spPr>
                         <a:xfrm flipH="1">
                           <a:off x="0" y="0"/>
-                          <a:ext cx="2520" cy="2520"/>
+                          <a:ext cx="3240" cy="3240"/>
                         </a:xfrm>
                         <a:prstGeom prst="line">
                           <a:avLst/>
@@ -75,7 +75,7 @@
           </mc:Choice>
           <mc:Fallback>
             <w:pict>
-              <v:line id="shape_0" from="9pt,1.45pt" to="9.15pt,1.6pt" ID="Gerader Verbinder 2" stroked="t" style="position:absolute;flip:x;mso-position-horizontal:left;mso-position-horizontal-relative:margin" wp14:anchorId="603EFD6E">
+              <v:line id="shape_0" from="9pt,1.5pt" to="9.2pt,1.7pt" ID="Gerader Verbinder 2" stroked="t" style="position:absolute;flip:x;mso-position-horizontal:left;mso-position-horizontal-relative:margin" wp14:anchorId="603EFD6E">
                 <v:stroke color="#d9d9d9" weight="19080" joinstyle="miter" endcap="flat"/>
                 <v:fill o:detectmouseclick="t" on="false"/>
               </v:line>
@@ -95,13 +95,13 @@
             <wp:effectExtent l="0" t="0" r="0" b="0"/>
             <wp:wrapTight wrapText="bothSides">
               <wp:wrapPolygon edited="0">
-                <wp:start x="-356" y="0"/>
-                <wp:lineTo x="-356" y="20611"/>
-                <wp:lineTo x="13643" y="20611"/>
-                <wp:lineTo x="21073" y="13267"/>
-                <wp:lineTo x="21073" y="1445"/>
-                <wp:lineTo x="12830" y="0"/>
-                <wp:lineTo x="-356" y="0"/>
+                <wp:start x="-441" y="0"/>
+                <wp:lineTo x="-441" y="20527"/>
+                <wp:lineTo x="13604" y="20527"/>
+                <wp:lineTo x="21065" y="13212"/>
+                <wp:lineTo x="21065" y="1431"/>
+                <wp:lineTo x="12792" y="0"/>
+                <wp:lineTo x="-441" y="0"/>
               </wp:wrapPolygon>
             </wp:wrapTight>
             <wp:docPr id="2" name="Grafik 1" descr="logo_THKOLN"/>
@@ -699,7 +699,7 @@
           <w:docPartGallery w:val="Table of Contents"/>
           <w:docPartUnique w:val="true"/>
         </w:docPartObj>
-        <w:id w:val="1088019290"/>
+        <w:id w:val="1551043553"/>
       </w:sdtPr>
       <w:sdtContent>
         <w:p>
@@ -5844,7 +5844,7 @@
       <w:tblPr>
         <w:tblW w:w="9641" w:type="dxa"/>
         <w:jc w:val="left"/>
-        <w:tblInd w:w="45" w:type="dxa"/>
+        <w:tblInd w:w="43" w:type="dxa"/>
         <w:tblBorders>
           <w:top w:val="single" w:sz="2" w:space="0" w:color="000001"/>
           <w:left w:val="single" w:sz="2" w:space="0" w:color="000001"/>
@@ -5853,7 +5853,7 @@
         </w:tblBorders>
         <w:tblCellMar>
           <w:top w:w="55" w:type="dxa"/>
-          <w:left w:w="42" w:type="dxa"/>
+          <w:left w:w="39" w:type="dxa"/>
           <w:bottom w:w="55" w:type="dxa"/>
           <w:right w:w="55" w:type="dxa"/>
         </w:tblCellMar>
@@ -5876,7 +5876,7 @@
             </w:tcBorders>
             <w:shd w:color="auto" w:fill="auto" w:val="clear"/>
             <w:tcMar>
-              <w:left w:w="42" w:type="dxa"/>
+              <w:left w:w="39" w:type="dxa"/>
             </w:tcMar>
           </w:tcPr>
           <w:p>
@@ -5913,7 +5913,7 @@
             </w:tcBorders>
             <w:shd w:color="auto" w:fill="auto" w:val="clear"/>
             <w:tcMar>
-              <w:left w:w="42" w:type="dxa"/>
+              <w:left w:w="39" w:type="dxa"/>
             </w:tcMar>
           </w:tcPr>
           <w:p>
@@ -5951,7 +5951,7 @@
             </w:tcBorders>
             <w:shd w:color="auto" w:fill="auto" w:val="clear"/>
             <w:tcMar>
-              <w:left w:w="42" w:type="dxa"/>
+              <w:left w:w="39" w:type="dxa"/>
             </w:tcMar>
           </w:tcPr>
           <w:p>
@@ -5986,7 +5986,7 @@
             </w:tcBorders>
             <w:shd w:color="auto" w:fill="auto" w:val="clear"/>
             <w:tcMar>
-              <w:left w:w="42" w:type="dxa"/>
+              <w:left w:w="39" w:type="dxa"/>
             </w:tcMar>
           </w:tcPr>
           <w:p>
@@ -6022,7 +6022,7 @@
             </w:tcBorders>
             <w:shd w:color="auto" w:fill="auto" w:val="clear"/>
             <w:tcMar>
-              <w:left w:w="42" w:type="dxa"/>
+              <w:left w:w="39" w:type="dxa"/>
             </w:tcMar>
           </w:tcPr>
           <w:p>
@@ -6057,7 +6057,7 @@
             </w:tcBorders>
             <w:shd w:color="auto" w:fill="auto" w:val="clear"/>
             <w:tcMar>
-              <w:left w:w="42" w:type="dxa"/>
+              <w:left w:w="39" w:type="dxa"/>
             </w:tcMar>
           </w:tcPr>
           <w:p>
@@ -6093,7 +6093,7 @@
             </w:tcBorders>
             <w:shd w:color="auto" w:fill="auto" w:val="clear"/>
             <w:tcMar>
-              <w:left w:w="42" w:type="dxa"/>
+              <w:left w:w="39" w:type="dxa"/>
             </w:tcMar>
           </w:tcPr>
           <w:p>
@@ -6128,7 +6128,7 @@
             </w:tcBorders>
             <w:shd w:color="auto" w:fill="auto" w:val="clear"/>
             <w:tcMar>
-              <w:left w:w="42" w:type="dxa"/>
+              <w:left w:w="39" w:type="dxa"/>
             </w:tcMar>
           </w:tcPr>
           <w:p>
@@ -6165,7 +6165,7 @@
             </w:tcBorders>
             <w:shd w:color="auto" w:fill="auto" w:val="clear"/>
             <w:tcMar>
-              <w:left w:w="42" w:type="dxa"/>
+              <w:left w:w="39" w:type="dxa"/>
             </w:tcMar>
           </w:tcPr>
           <w:p>
@@ -6200,7 +6200,7 @@
             </w:tcBorders>
             <w:shd w:color="auto" w:fill="auto" w:val="clear"/>
             <w:tcMar>
-              <w:left w:w="42" w:type="dxa"/>
+              <w:left w:w="39" w:type="dxa"/>
             </w:tcMar>
           </w:tcPr>
           <w:p>
@@ -6237,7 +6237,7 @@
             </w:tcBorders>
             <w:shd w:color="auto" w:fill="auto" w:val="clear"/>
             <w:tcMar>
-              <w:left w:w="42" w:type="dxa"/>
+              <w:left w:w="39" w:type="dxa"/>
             </w:tcMar>
           </w:tcPr>
           <w:p>
@@ -6272,7 +6272,7 @@
             </w:tcBorders>
             <w:shd w:color="auto" w:fill="auto" w:val="clear"/>
             <w:tcMar>
-              <w:left w:w="42" w:type="dxa"/>
+              <w:left w:w="39" w:type="dxa"/>
             </w:tcMar>
           </w:tcPr>
           <w:p>
@@ -6343,7 +6343,7 @@
       <w:tblPr>
         <w:tblW w:w="9638" w:type="dxa"/>
         <w:jc w:val="left"/>
-        <w:tblInd w:w="45" w:type="dxa"/>
+        <w:tblInd w:w="43" w:type="dxa"/>
         <w:tblBorders>
           <w:top w:val="single" w:sz="2" w:space="0" w:color="000001"/>
           <w:left w:val="single" w:sz="2" w:space="0" w:color="000001"/>
@@ -6352,7 +6352,7 @@
         </w:tblBorders>
         <w:tblCellMar>
           <w:top w:w="55" w:type="dxa"/>
-          <w:left w:w="42" w:type="dxa"/>
+          <w:left w:w="39" w:type="dxa"/>
           <w:bottom w:w="55" w:type="dxa"/>
           <w:right w:w="55" w:type="dxa"/>
         </w:tblCellMar>
@@ -6375,7 +6375,7 @@
             </w:tcBorders>
             <w:shd w:color="auto" w:fill="auto" w:val="clear"/>
             <w:tcMar>
-              <w:left w:w="42" w:type="dxa"/>
+              <w:left w:w="39" w:type="dxa"/>
             </w:tcMar>
           </w:tcPr>
           <w:p>
@@ -6412,7 +6412,7 @@
             </w:tcBorders>
             <w:shd w:color="auto" w:fill="auto" w:val="clear"/>
             <w:tcMar>
-              <w:left w:w="42" w:type="dxa"/>
+              <w:left w:w="39" w:type="dxa"/>
             </w:tcMar>
           </w:tcPr>
           <w:p>
@@ -6450,7 +6450,7 @@
             </w:tcBorders>
             <w:shd w:color="auto" w:fill="auto" w:val="clear"/>
             <w:tcMar>
-              <w:left w:w="42" w:type="dxa"/>
+              <w:left w:w="39" w:type="dxa"/>
             </w:tcMar>
           </w:tcPr>
           <w:p>
@@ -6485,7 +6485,7 @@
             </w:tcBorders>
             <w:shd w:color="auto" w:fill="auto" w:val="clear"/>
             <w:tcMar>
-              <w:left w:w="42" w:type="dxa"/>
+              <w:left w:w="39" w:type="dxa"/>
             </w:tcMar>
           </w:tcPr>
           <w:p>
@@ -6521,7 +6521,7 @@
             </w:tcBorders>
             <w:shd w:color="auto" w:fill="auto" w:val="clear"/>
             <w:tcMar>
-              <w:left w:w="42" w:type="dxa"/>
+              <w:left w:w="39" w:type="dxa"/>
             </w:tcMar>
           </w:tcPr>
           <w:p>
@@ -6556,7 +6556,7 @@
             </w:tcBorders>
             <w:shd w:color="auto" w:fill="auto" w:val="clear"/>
             <w:tcMar>
-              <w:left w:w="42" w:type="dxa"/>
+              <w:left w:w="39" w:type="dxa"/>
             </w:tcMar>
           </w:tcPr>
           <w:p>
@@ -6664,7 +6664,7 @@
       <w:tblPr>
         <w:tblW w:w="9638" w:type="dxa"/>
         <w:jc w:val="left"/>
-        <w:tblInd w:w="45" w:type="dxa"/>
+        <w:tblInd w:w="43" w:type="dxa"/>
         <w:tblBorders>
           <w:top w:val="single" w:sz="2" w:space="0" w:color="000001"/>
           <w:left w:val="single" w:sz="2" w:space="0" w:color="000001"/>
@@ -6673,7 +6673,7 @@
         </w:tblBorders>
         <w:tblCellMar>
           <w:top w:w="55" w:type="dxa"/>
-          <w:left w:w="42" w:type="dxa"/>
+          <w:left w:w="39" w:type="dxa"/>
           <w:bottom w:w="55" w:type="dxa"/>
           <w:right w:w="55" w:type="dxa"/>
         </w:tblCellMar>
@@ -6696,7 +6696,7 @@
             </w:tcBorders>
             <w:shd w:color="auto" w:fill="auto" w:val="clear"/>
             <w:tcMar>
-              <w:left w:w="42" w:type="dxa"/>
+              <w:left w:w="39" w:type="dxa"/>
             </w:tcMar>
           </w:tcPr>
           <w:p>
@@ -6733,7 +6733,7 @@
             </w:tcBorders>
             <w:shd w:color="auto" w:fill="auto" w:val="clear"/>
             <w:tcMar>
-              <w:left w:w="42" w:type="dxa"/>
+              <w:left w:w="39" w:type="dxa"/>
             </w:tcMar>
           </w:tcPr>
           <w:p>
@@ -6771,7 +6771,7 @@
             </w:tcBorders>
             <w:shd w:color="auto" w:fill="auto" w:val="clear"/>
             <w:tcMar>
-              <w:left w:w="42" w:type="dxa"/>
+              <w:left w:w="39" w:type="dxa"/>
             </w:tcMar>
           </w:tcPr>
           <w:p>
@@ -6834,7 +6834,7 @@
             </w:tcBorders>
             <w:shd w:color="auto" w:fill="auto" w:val="clear"/>
             <w:tcMar>
-              <w:left w:w="42" w:type="dxa"/>
+              <w:left w:w="39" w:type="dxa"/>
             </w:tcMar>
           </w:tcPr>
           <w:p>
@@ -6870,7 +6870,7 @@
             </w:tcBorders>
             <w:shd w:color="auto" w:fill="auto" w:val="clear"/>
             <w:tcMar>
-              <w:left w:w="42" w:type="dxa"/>
+              <w:left w:w="39" w:type="dxa"/>
             </w:tcMar>
           </w:tcPr>
           <w:p>
@@ -6905,7 +6905,7 @@
             </w:tcBorders>
             <w:shd w:color="auto" w:fill="auto" w:val="clear"/>
             <w:tcMar>
-              <w:left w:w="42" w:type="dxa"/>
+              <w:left w:w="39" w:type="dxa"/>
             </w:tcMar>
           </w:tcPr>
           <w:p>
@@ -6941,7 +6941,7 @@
             </w:tcBorders>
             <w:shd w:color="auto" w:fill="auto" w:val="clear"/>
             <w:tcMar>
-              <w:left w:w="42" w:type="dxa"/>
+              <w:left w:w="39" w:type="dxa"/>
             </w:tcMar>
           </w:tcPr>
           <w:p>
@@ -6976,7 +6976,7 @@
             </w:tcBorders>
             <w:shd w:color="auto" w:fill="auto" w:val="clear"/>
             <w:tcMar>
-              <w:left w:w="42" w:type="dxa"/>
+              <w:left w:w="39" w:type="dxa"/>
             </w:tcMar>
           </w:tcPr>
           <w:p>
@@ -7012,7 +7012,7 @@
             </w:tcBorders>
             <w:shd w:color="auto" w:fill="auto" w:val="clear"/>
             <w:tcMar>
-              <w:left w:w="42" w:type="dxa"/>
+              <w:left w:w="39" w:type="dxa"/>
             </w:tcMar>
           </w:tcPr>
           <w:p>
@@ -7047,7 +7047,7 @@
             </w:tcBorders>
             <w:shd w:color="auto" w:fill="auto" w:val="clear"/>
             <w:tcMar>
-              <w:left w:w="42" w:type="dxa"/>
+              <w:left w:w="39" w:type="dxa"/>
             </w:tcMar>
           </w:tcPr>
           <w:p>
@@ -7101,7 +7101,7 @@
             </w:tcBorders>
             <w:shd w:color="auto" w:fill="auto" w:val="clear"/>
             <w:tcMar>
-              <w:left w:w="42" w:type="dxa"/>
+              <w:left w:w="39" w:type="dxa"/>
             </w:tcMar>
           </w:tcPr>
           <w:p>
@@ -7136,7 +7136,7 @@
             </w:tcBorders>
             <w:shd w:color="auto" w:fill="auto" w:val="clear"/>
             <w:tcMar>
-              <w:left w:w="42" w:type="dxa"/>
+              <w:left w:w="39" w:type="dxa"/>
             </w:tcMar>
           </w:tcPr>
           <w:p>
@@ -7246,9 +7246,9 @@
                   <wp:posOffset>243840</wp:posOffset>
                 </wp:positionH>
                 <wp:positionV relativeFrom="paragraph">
-                  <wp:posOffset>347980</wp:posOffset>
+                  <wp:posOffset>368935</wp:posOffset>
                 </wp:positionV>
-                <wp:extent cx="5671820" cy="41275"/>
+                <wp:extent cx="5672455" cy="41910"/>
                 <wp:effectExtent l="0" t="0" r="26035" b="36830"/>
                 <wp:wrapNone/>
                 <wp:docPr id="10" name="Gerader Verbinder 8"/>
@@ -7259,7 +7259,7 @@
                       <wps:spPr>
                         <a:xfrm flipV="1">
                           <a:off x="0" y="0"/>
-                          <a:ext cx="5671080" cy="39240"/>
+                          <a:ext cx="5671800" cy="38880"/>
                         </a:xfrm>
                         <a:prstGeom prst="line">
                           <a:avLst/>
@@ -7293,7 +7293,7 @@
           </mc:Choice>
           <mc:Fallback>
             <w:pict>
-              <v:line id="shape_0" from="19.2pt,25.9pt" to="465.7pt,28.95pt" ID="Gerader Verbinder 8" stroked="t" style="position:absolute;flip:y;mso-position-horizontal-relative:margin" wp14:anchorId="4253E3A0">
+              <v:line id="shape_0" from="19.2pt,27.5pt" to="465.75pt,30.5pt" ID="Gerader Verbinder 8" stroked="t" style="position:absolute;flip:y;mso-position-horizontal-relative:margin" wp14:anchorId="4253E3A0">
                 <v:stroke color="#d9d9d9" weight="19080" joinstyle="miter" endcap="flat"/>
                 <v:fill o:detectmouseclick="t" on="false"/>
               </v:line>
@@ -7381,9 +7381,9 @@
                   <wp:posOffset>235585</wp:posOffset>
                 </wp:positionH>
                 <wp:positionV relativeFrom="paragraph">
-                  <wp:posOffset>361315</wp:posOffset>
+                  <wp:posOffset>382270</wp:posOffset>
                 </wp:positionV>
-                <wp:extent cx="5671820" cy="41275"/>
+                <wp:extent cx="5672455" cy="41910"/>
                 <wp:effectExtent l="0" t="0" r="26035" b="36830"/>
                 <wp:wrapNone/>
                 <wp:docPr id="11" name="Gerader Verbinder 5"/>
@@ -7394,7 +7394,7 @@
                       <wps:spPr>
                         <a:xfrm flipV="1">
                           <a:off x="0" y="0"/>
-                          <a:ext cx="5671080" cy="39240"/>
+                          <a:ext cx="5671800" cy="38880"/>
                         </a:xfrm>
                         <a:prstGeom prst="line">
                           <a:avLst/>
@@ -7428,7 +7428,7 @@
           </mc:Choice>
           <mc:Fallback>
             <w:pict>
-              <v:line id="shape_0" from="18.55pt,26.95pt" to="465.05pt,30pt" ID="Gerader Verbinder 5" stroked="t" style="position:absolute;flip:y;mso-position-horizontal-relative:margin" wp14:anchorId="538153B6">
+              <v:line id="shape_0" from="18.55pt,28.55pt" to="465.1pt,31.55pt" ID="Gerader Verbinder 5" stroked="t" style="position:absolute;flip:y;mso-position-horizontal-relative:margin" wp14:anchorId="538153B6">
                 <v:stroke color="#d9d9d9" weight="19080" joinstyle="miter" endcap="flat"/>
                 <v:fill o:detectmouseclick="t" on="false"/>
               </v:line>
@@ -11683,9 +11683,9 @@
                   <wp:posOffset>250190</wp:posOffset>
                 </wp:positionH>
                 <wp:positionV relativeFrom="paragraph">
-                  <wp:posOffset>302895</wp:posOffset>
+                  <wp:posOffset>323850</wp:posOffset>
                 </wp:positionV>
-                <wp:extent cx="5671820" cy="41275"/>
+                <wp:extent cx="5672455" cy="41910"/>
                 <wp:effectExtent l="0" t="0" r="26035" b="36830"/>
                 <wp:wrapNone/>
                 <wp:docPr id="12" name="Gerader Verbinder 7"/>
@@ -11696,7 +11696,7 @@
                       <wps:spPr>
                         <a:xfrm flipV="1">
                           <a:off x="0" y="0"/>
-                          <a:ext cx="5671080" cy="39240"/>
+                          <a:ext cx="5671800" cy="38880"/>
                         </a:xfrm>
                         <a:prstGeom prst="line">
                           <a:avLst/>
@@ -11730,7 +11730,7 @@
           </mc:Choice>
           <mc:Fallback>
             <w:pict>
-              <v:line id="shape_0" from="19.7pt,22.35pt" to="466.2pt,25.4pt" ID="Gerader Verbinder 7" stroked="t" style="position:absolute;flip:y;mso-position-horizontal-relative:margin" wp14:anchorId="63B4BF6A">
+              <v:line id="shape_0" from="19.7pt,23.95pt" to="466.25pt,26.95pt" ID="Gerader Verbinder 7" stroked="t" style="position:absolute;flip:y;mso-position-horizontal-relative:margin" wp14:anchorId="63B4BF6A">
                 <v:stroke color="#d9d9d9" weight="19080" joinstyle="miter" endcap="flat"/>
                 <v:fill o:detectmouseclick="t" on="false"/>
               </v:line>
@@ -12531,9 +12531,9 @@
                   <wp:posOffset>230505</wp:posOffset>
                 </wp:positionH>
                 <wp:positionV relativeFrom="paragraph">
-                  <wp:posOffset>278765</wp:posOffset>
+                  <wp:posOffset>299720</wp:posOffset>
                 </wp:positionV>
-                <wp:extent cx="5671820" cy="41275"/>
+                <wp:extent cx="5672455" cy="41910"/>
                 <wp:effectExtent l="0" t="0" r="26670" b="37465"/>
                 <wp:wrapNone/>
                 <wp:docPr id="13" name="Gerader Verbinder 6"/>
@@ -12544,7 +12544,7 @@
                       <wps:spPr>
                         <a:xfrm flipV="1">
                           <a:off x="0" y="0"/>
-                          <a:ext cx="5671080" cy="39240"/>
+                          <a:ext cx="5671800" cy="38880"/>
                         </a:xfrm>
                         <a:prstGeom prst="line">
                           <a:avLst/>
@@ -12578,7 +12578,7 @@
           </mc:Choice>
           <mc:Fallback>
             <w:pict>
-              <v:line id="shape_0" from="18.15pt,20.45pt" to="464.65pt,23.5pt" ID="Gerader Verbinder 6" stroked="t" style="position:absolute;flip:y;mso-position-horizontal-relative:margin" wp14:anchorId="102DA780">
+              <v:line id="shape_0" from="18.15pt,22.05pt" to="464.7pt,25.05pt" ID="Gerader Verbinder 6" stroked="t" style="position:absolute;flip:y;mso-position-horizontal-relative:margin" wp14:anchorId="102DA780">
                 <v:stroke color="#d9d9d9" weight="19080" joinstyle="miter" endcap="flat"/>
                 <v:fill o:detectmouseclick="t" on="false"/>
               </v:line>
@@ -13707,9 +13707,9 @@
                   <wp:posOffset>243840</wp:posOffset>
                 </wp:positionH>
                 <wp:positionV relativeFrom="paragraph">
-                  <wp:posOffset>351790</wp:posOffset>
+                  <wp:posOffset>372745</wp:posOffset>
                 </wp:positionV>
-                <wp:extent cx="5671820" cy="41275"/>
+                <wp:extent cx="5672455" cy="41910"/>
                 <wp:effectExtent l="0" t="0" r="26670" b="37465"/>
                 <wp:wrapNone/>
                 <wp:docPr id="14" name="Gerader Verbinder 3"/>
@@ -13720,7 +13720,7 @@
                       <wps:spPr>
                         <a:xfrm flipV="1">
                           <a:off x="0" y="0"/>
-                          <a:ext cx="5671080" cy="39240"/>
+                          <a:ext cx="5671800" cy="38880"/>
                         </a:xfrm>
                         <a:prstGeom prst="line">
                           <a:avLst/>
@@ -13754,7 +13754,7 @@
           </mc:Choice>
           <mc:Fallback>
             <w:pict>
-              <v:line id="shape_0" from="19.2pt,26.2pt" to="465.7pt,29.25pt" ID="Gerader Verbinder 3" stroked="t" style="position:absolute;flip:y;mso-position-horizontal-relative:margin" wp14:anchorId="1051CBA6">
+              <v:line id="shape_0" from="19.2pt,27.8pt" to="465.75pt,30.8pt" ID="Gerader Verbinder 3" stroked="t" style="position:absolute;flip:y;mso-position-horizontal-relative:margin" wp14:anchorId="1051CBA6">
                 <v:stroke color="#d9d9d9" weight="19080" joinstyle="miter" endcap="flat"/>
                 <v:fill o:detectmouseclick="t" on="false"/>
               </v:line>
@@ -14389,19 +14389,17 @@
         </w:rPr>
       </w:pPr>
       <w:r>
-        <w:rPr>
-          <w:rFonts w:cs="Calibri" w:cstheme="minorHAnsi"/>
-        </w:rPr>
+        <w:rPr/>
         <w:drawing>
-          <wp:anchor behindDoc="0" distT="0" distB="0" distL="0" distR="0" simplePos="0" locked="0" layoutInCell="1" allowOverlap="1" relativeHeight="18">
+          <wp:anchor behindDoc="0" distT="0" distB="0" distL="0" distR="0" simplePos="0" locked="0" layoutInCell="1" allowOverlap="1" relativeHeight="20">
             <wp:simplePos x="0" y="0"/>
             <wp:positionH relativeFrom="column">
-              <wp:align>center</wp:align>
+              <wp:posOffset>0</wp:posOffset>
             </wp:positionH>
             <wp:positionV relativeFrom="paragraph">
-              <wp:posOffset>635</wp:posOffset>
+              <wp:posOffset>111125</wp:posOffset>
             </wp:positionV>
-            <wp:extent cx="5939790" cy="8400415"/>
+            <wp:extent cx="5939790" cy="6995795"/>
             <wp:effectExtent l="0" t="0" r="0" b="0"/>
             <wp:wrapSquare wrapText="largest"/>
             <wp:docPr id="15" name="Bild8" descr=""/>
@@ -14426,7 +14424,7 @@
                   <pic:spPr bwMode="auto">
                     <a:xfrm>
                       <a:off x="0" y="0"/>
-                      <a:ext cx="5939790" cy="8400415"/>
+                      <a:ext cx="5939790" cy="6995795"/>
                     </a:xfrm>
                     <a:prstGeom prst="rect">
                       <a:avLst/>
@@ -14437,6 +14435,31 @@
             </a:graphic>
           </wp:anchor>
         </w:drawing>
+      </w:r>
+    </w:p>
+    <w:p>
+      <w:pPr>
+        <w:pStyle w:val="Normal"/>
+        <w:rPr/>
+      </w:pPr>
+      <w:r>
+        <w:rPr>
+          <w:rFonts w:cs="Calibri" w:cstheme="minorHAnsi"/>
+        </w:rPr>
+        <w:t xml:space="preserve">Diese Abbildung zeigt das deskriptive Kommunikationsmodell. In diesem Falle ist eine Kommunikation zwischen dem Helfer und dem Landwirt nur auf zwei Wegen möglich. Der Helfer kann dem Landwirt verbale Informationen zu senden. Jedoch besteht dort unter Umständen das Problem, dass die Akteure nicht die gleiche Sprache sprechen und daher die Informationsübertragung eingeschränkt wird und nicht vollständig möglich ist. Hat der Landwirt diese Informationen nicht verstanden. So muss er nachfragen, was jedoch schwer sein kann, wenn beide Akteure nicht eine Sprache sprechen. In diesem Fall erschwert die Bildungs- und Sprachbarriere die Kommunikation massiv. Eine weitere Möglichkeit ist die non-verbale Kommunikation. So kann der Helfer dem Landwirt durch vormachen von Aktivitäten zeigen, wie gewisse Abläufe im Ackerbau stattfinden. </w:t>
+      </w:r>
+    </w:p>
+    <w:p>
+      <w:pPr>
+        <w:pStyle w:val="Normal"/>
+        <w:rPr>
+          <w:rFonts w:cs="Calibri" w:cstheme="minorHAnsi"/>
+        </w:rPr>
+      </w:pPr>
+      <w:r>
+        <w:rPr>
+          <w:rFonts w:cs="Calibri" w:cstheme="minorHAnsi"/>
+        </w:rPr>
       </w:r>
     </w:p>
     <w:p>
@@ -14472,9 +14495,11 @@
         </w:rPr>
       </w:pPr>
       <w:r>
-        <w:rPr/>
+        <w:rPr>
+          <w:rFonts w:cs="Calibri" w:cstheme="minorHAnsi"/>
+        </w:rPr>
         <w:drawing>
-          <wp:anchor behindDoc="0" distT="0" distB="0" distL="0" distR="0" simplePos="0" locked="0" layoutInCell="1" allowOverlap="1" relativeHeight="20">
+          <wp:anchor behindDoc="0" distT="0" distB="0" distL="0" distR="0" simplePos="0" locked="0" layoutInCell="1" allowOverlap="1" relativeHeight="18">
             <wp:simplePos x="0" y="0"/>
             <wp:positionH relativeFrom="column">
               <wp:align>center</wp:align>
@@ -14550,9 +14575,9 @@
                   <wp:posOffset>229870</wp:posOffset>
                 </wp:positionH>
                 <wp:positionV relativeFrom="paragraph">
-                  <wp:posOffset>294005</wp:posOffset>
+                  <wp:posOffset>314960</wp:posOffset>
                 </wp:positionV>
-                <wp:extent cx="5671820" cy="41275"/>
+                <wp:extent cx="5672455" cy="41910"/>
                 <wp:effectExtent l="0" t="0" r="26670" b="37465"/>
                 <wp:wrapNone/>
                 <wp:docPr id="17" name="Gerader Verbinder 4"/>
@@ -14563,7 +14588,7 @@
                       <wps:spPr>
                         <a:xfrm flipV="1">
                           <a:off x="0" y="0"/>
-                          <a:ext cx="5671080" cy="39240"/>
+                          <a:ext cx="5671800" cy="38880"/>
                         </a:xfrm>
                         <a:prstGeom prst="line">
                           <a:avLst/>
@@ -14597,7 +14622,7 @@
           </mc:Choice>
           <mc:Fallback>
             <w:pict>
-              <v:line id="shape_0" from="18.1pt,21.65pt" to="464.6pt,24.7pt" ID="Gerader Verbinder 4" stroked="t" style="position:absolute;flip:y;mso-position-horizontal-relative:margin" wp14:anchorId="77A5D844">
+              <v:line id="shape_0" from="18.1pt,23.25pt" to="464.65pt,26.25pt" ID="Gerader Verbinder 4" stroked="t" style="position:absolute;flip:y;mso-position-horizontal-relative:margin" wp14:anchorId="77A5D844">
                 <v:stroke color="#d9d9d9" weight="19080" joinstyle="miter" endcap="flat"/>
                 <v:fill o:detectmouseclick="t" on="false"/>
               </v:line>
@@ -15433,9 +15458,9 @@
                   <wp:posOffset>243205</wp:posOffset>
                 </wp:positionH>
                 <wp:positionV relativeFrom="paragraph">
-                  <wp:posOffset>356870</wp:posOffset>
+                  <wp:posOffset>377825</wp:posOffset>
                 </wp:positionV>
-                <wp:extent cx="5671820" cy="41275"/>
+                <wp:extent cx="5672455" cy="41910"/>
                 <wp:effectExtent l="0" t="0" r="26670" b="37465"/>
                 <wp:wrapNone/>
                 <wp:docPr id="19" name="Gerader Verbinder 10"/>
@@ -15446,7 +15471,7 @@
                       <wps:spPr>
                         <a:xfrm flipV="1">
                           <a:off x="0" y="0"/>
-                          <a:ext cx="5671080" cy="39240"/>
+                          <a:ext cx="5671800" cy="38880"/>
                         </a:xfrm>
                         <a:prstGeom prst="line">
                           <a:avLst/>
@@ -15480,7 +15505,7 @@
           </mc:Choice>
           <mc:Fallback>
             <w:pict>
-              <v:line id="shape_0" from="19.15pt,26.6pt" to="465.65pt,29.65pt" ID="Gerader Verbinder 10" stroked="t" style="position:absolute;flip:y;mso-position-horizontal-relative:margin" wp14:anchorId="2EB408E3">
+              <v:line id="shape_0" from="19.15pt,28.2pt" to="465.7pt,31.2pt" ID="Gerader Verbinder 10" stroked="t" style="position:absolute;flip:y;mso-position-horizontal-relative:margin" wp14:anchorId="2EB408E3">
                 <v:stroke color="#d9d9d9" weight="19080" joinstyle="miter" endcap="flat"/>
                 <v:fill o:detectmouseclick="t" on="false"/>
               </v:line>
@@ -15605,7 +15630,7 @@
         <w:docPartGallery w:val="Page Numbers (Top of Page)"/>
         <w:docPartUnique w:val="true"/>
       </w:docPartObj>
-      <w:id w:val="2012521601"/>
+      <w:id w:val="829266945"/>
     </w:sdtPr>
     <w:sdtContent>
       <w:p>
@@ -15640,7 +15665,7 @@
         <w:docPartGallery w:val="Page Numbers (Top of Page)"/>
         <w:docPartUnique w:val="true"/>
       </w:docPartObj>
-      <w:id w:val="1832746910"/>
+      <w:id w:val="1545931880"/>
     </w:sdtPr>
     <w:sdtContent>
       <w:p>
@@ -15676,7 +15701,7 @@
         <w:docPartGallery w:val="Page Numbers (Top of Page)"/>
         <w:docPartUnique w:val="true"/>
       </w:docPartObj>
-      <w:id w:val="435777427"/>
+      <w:id w:val="333077063"/>
     </w:sdtPr>
     <w:sdtContent>
       <w:p>
@@ -16839,6 +16864,13 @@
       <w:sz w:val="32"/>
     </w:rPr>
   </w:style>
+  <w:style w:type="character" w:styleId="ListLabel45">
+    <w:name w:val="ListLabel 45"/>
+    <w:qFormat/>
+    <w:rPr>
+      <w:sz w:val="32"/>
+    </w:rPr>
+  </w:style>
   <w:style w:type="paragraph" w:styleId="Berschrift" w:customStyle="1">
     <w:name w:val="Überschrift"/>
     <w:basedOn w:val="Normal"/>

</xml_diff>

<commit_message>
Praeskriptives Kommunikationsmodell im Konzept erlaeutert
</commit_message>
<xml_diff>
--- a/Weitere Artefakte/Konzept.docx
+++ b/Weitere Artefakte/Konzept.docx
@@ -699,7 +699,7 @@
           <w:docPartGallery w:val="Table of Contents"/>
           <w:docPartUnique w:val="true"/>
         </w:docPartObj>
-        <w:id w:val="1551043553"/>
+        <w:id w:val="1962645794"/>
       </w:sdtPr>
       <w:sdtContent>
         <w:p>
@@ -4048,7 +4048,7 @@
     <w:p>
       <w:pPr>
         <w:sectPr>
-          <w:headerReference w:type="default" r:id="rId4"/>
+          <w:headerReference w:type="default" r:id="rId5"/>
           <w:type w:val="nextPage"/>
           <w:pgSz w:w="11906" w:h="16838"/>
           <w:pgMar w:left="1701" w:right="851" w:header="709" w:top="1134" w:footer="0" w:bottom="1134" w:gutter="0"/>
@@ -4062,41 +4062,27 @@
           <w:tab w:val="left" w:pos="5475" w:leader="none"/>
         </w:tabs>
         <w:spacing w:lineRule="auto" w:line="240" w:before="0" w:after="140"/>
-        <w:rPr>
-          <w:rFonts w:ascii="Calibri" w:hAnsi="Calibri" w:cs="Calibri" w:cstheme="minorHAnsi"/>
-          <w:b w:val="false"/>
+        <w:rPr/>
+      </w:pPr>
+      <w:r>
+        <w:rPr>
+          <w:rFonts w:cs="Calibri" w:cstheme="minorHAnsi"/>
           <w:b w:val="false"/>
           <w:bCs w:val="false"/>
           <w:sz w:val="22"/>
           <w:szCs w:val="22"/>
         </w:rPr>
-      </w:pPr>
-      <w:r>
-        <w:rPr>
-          <w:rFonts w:cs="Calibri" w:cstheme="minorHAnsi"/>
-          <w:b w:val="false"/>
-          <w:bCs w:val="false"/>
-          <w:sz w:val="22"/>
-          <w:szCs w:val="22"/>
-        </w:rPr>
-        <w:t>Menschen können aus verschiedenen Ursachen in den Analphabetismus geraten. Die folgende Abbildung verdeutlicht einen Großteil möglicher Ursachen.</w:t>
-      </w:r>
-    </w:p>
-    <w:p>
-      <w:pPr>
-        <w:pStyle w:val="Normal"/>
-        <w:spacing w:lineRule="auto" w:line="240"/>
-        <w:rPr/>
-      </w:pPr>
+        <w:t xml:space="preserve">Menschen können aus verschiedenen Ursachen in den Analphabetismus geraten. Die folgende </w:t>
+      </w:r>
       <w:r>
         <w:drawing>
           <wp:anchor behindDoc="0" distT="0" distB="0" distL="0" distR="0" simplePos="0" locked="0" layoutInCell="1" allowOverlap="1" relativeHeight="11">
             <wp:simplePos x="0" y="0"/>
             <wp:positionH relativeFrom="column">
-              <wp:posOffset>16510</wp:posOffset>
+              <wp:posOffset>-130810</wp:posOffset>
             </wp:positionH>
             <wp:positionV relativeFrom="paragraph">
-              <wp:posOffset>59690</wp:posOffset>
+              <wp:posOffset>473075</wp:posOffset>
             </wp:positionV>
             <wp:extent cx="3815080" cy="5494655"/>
             <wp:effectExtent l="0" t="0" r="0" b="0"/>
@@ -4115,7 +4101,7 @@
                     </pic:cNvPicPr>
                   </pic:nvPicPr>
                   <pic:blipFill>
-                    <a:blip r:embed="rId5"/>
+                    <a:blip r:embed="rId4"/>
                     <a:stretch>
                       <a:fillRect/>
                     </a:stretch>
@@ -4137,23 +4123,40 @@
       </w:r>
       <w:r>
         <w:rPr>
+          <w:rFonts w:cs="Calibri" w:cstheme="minorHAnsi"/>
+          <w:b w:val="false"/>
+          <w:bCs w:val="false"/>
+          <w:sz w:val="22"/>
+          <w:szCs w:val="22"/>
+        </w:rPr>
+        <w:t>A</w:t>
+      </w:r>
+      <w:r>
+        <w:rPr>
+          <w:rFonts w:cs="Calibri" w:cstheme="minorHAnsi"/>
+          <w:b w:val="false"/>
+          <w:bCs w:val="false"/>
+          <w:sz w:val="22"/>
+          <w:szCs w:val="22"/>
+        </w:rPr>
+        <w:t>bbildung verdeutlicht einen Großteil möglicher Ursachen.</w:t>
+      </w:r>
+    </w:p>
+    <w:p>
+      <w:pPr>
+        <w:pStyle w:val="Normal"/>
+        <w:spacing w:lineRule="auto" w:line="240"/>
+        <w:rPr/>
+      </w:pPr>
+      <w:r>
+        <w:rPr>
           <w:rFonts w:ascii="Arial" w:hAnsi="Arial"/>
           <w:b/>
           <w:bCs/>
           <w:sz w:val="32"/>
           <w:szCs w:val="32"/>
         </w:rPr>
-        <w:t xml:space="preserve"> </w:t>
-      </w:r>
-      <w:r>
-        <w:rPr>
-          <w:rFonts w:ascii="Arial" w:hAnsi="Arial"/>
-          <w:b/>
-          <w:bCs/>
-          <w:sz w:val="32"/>
-          <w:szCs w:val="32"/>
-        </w:rPr>
-        <w:t xml:space="preserve">   </w:t>
+        <w:t xml:space="preserve">    </w:t>
       </w:r>
       <w:r>
         <w:rPr>
@@ -4886,6 +4889,25 @@
           <w:rFonts w:ascii="Arial" w:hAnsi="Arial"/>
           <w:sz w:val="20"/>
           <w:szCs w:val="20"/>
+        </w:rPr>
+      </w:r>
+    </w:p>
+    <w:p>
+      <w:pPr>
+        <w:pStyle w:val="Textkrper"/>
+        <w:spacing w:lineRule="auto" w:line="240"/>
+        <w:rPr>
+          <w:rFonts w:ascii="Arial" w:hAnsi="Arial"/>
+          <w:b/>
+          <w:b/>
+          <w:bCs/>
+        </w:rPr>
+      </w:pPr>
+      <w:r>
+        <w:rPr>
+          <w:rFonts w:ascii="Arial" w:hAnsi="Arial"/>
+          <w:b/>
+          <w:bCs/>
         </w:rPr>
       </w:r>
     </w:p>
@@ -11631,27 +11653,10 @@
         <w:spacing w:lineRule="auto" w:line="276" w:before="0" w:after="240"/>
         <w:rPr>
           <w:rFonts w:cs="Calibri" w:cstheme="minorHAnsi"/>
-          <w:del w:id="10" w:author="Pastuh" w:date="2017-05-13T17:25:00Z"/>
-        </w:rPr>
-      </w:pPr>
-      <w:del w:id="9" w:author="Pastuh" w:date="2017-05-13T17:25:00Z">
-        <w:r>
-          <w:rPr>
-            <w:rFonts w:cs="Calibri" w:cstheme="minorHAnsi"/>
-          </w:rPr>
-        </w:r>
-      </w:del>
-    </w:p>
-    <w:p>
-      <w:pPr>
-        <w:pStyle w:val="Normal"/>
-        <w:spacing w:lineRule="auto" w:line="276" w:before="0" w:after="240"/>
-        <w:rPr>
-          <w:rFonts w:cs="Calibri" w:cstheme="minorHAnsi"/>
-          <w:ins w:id="12" w:author="Unbekannter Autor" w:date="2017-05-12T23:03:00Z"/>
-        </w:rPr>
-      </w:pPr>
-      <w:ins w:id="11" w:author="Unbekannter Autor" w:date="2017-05-12T23:03:00Z">
+          <w:ins w:id="10" w:author="Unbekannter Autor" w:date="2017-05-12T23:03:00Z"/>
+        </w:rPr>
+      </w:pPr>
+      <w:ins w:id="9" w:author="Unbekannter Autor" w:date="2017-05-12T23:03:00Z">
         <w:r>
           <w:rPr>
             <w:rFonts w:cs="Calibri" w:cstheme="minorHAnsi"/>
@@ -12482,33 +12487,6 @@
     </w:p>
     <w:p>
       <w:pPr>
-        <w:pStyle w:val="Normal"/>
-        <w:rPr/>
-      </w:pPr>
-      <w:r>
-        <w:rPr/>
-      </w:r>
-    </w:p>
-    <w:p>
-      <w:pPr>
-        <w:pStyle w:val="Normal"/>
-        <w:rPr/>
-      </w:pPr>
-      <w:r>
-        <w:rPr/>
-      </w:r>
-    </w:p>
-    <w:p>
-      <w:pPr>
-        <w:pStyle w:val="Normal"/>
-        <w:rPr/>
-      </w:pPr>
-      <w:r>
-        <w:rPr/>
-      </w:r>
-    </w:p>
-    <w:p>
-      <w:pPr>
         <w:pStyle w:val="Berschrift1"/>
         <w:numPr>
           <w:ilvl w:val="0"/>
@@ -14124,7 +14102,7 @@
         </w:rPr>
         <w:t>Für diese</w:t>
       </w:r>
-      <w:ins w:id="13" w:author="Pastuh" w:date="2017-05-11T19:56:00Z">
+      <w:ins w:id="11" w:author="Pastuh" w:date="2017-05-11T19:56:00Z">
         <w:r>
           <w:rPr>
             <w:rFonts w:cs="Calibri" w:cstheme="minorHAnsi"/>
@@ -14138,7 +14116,7 @@
         </w:rPr>
         <w:t xml:space="preserve"> Projekt komm</w:t>
       </w:r>
-      <w:ins w:id="14" w:author="Pastuh" w:date="2017-05-11T19:54:00Z">
+      <w:ins w:id="12" w:author="Pastuh" w:date="2017-05-11T19:54:00Z">
         <w:r>
           <w:rPr>
             <w:rFonts w:cs="Calibri" w:cstheme="minorHAnsi"/>
@@ -14146,7 +14124,7 @@
           <w:t>t</w:t>
         </w:r>
       </w:ins>
-      <w:del w:id="15" w:author="Pastuh" w:date="2017-05-11T19:54:00Z">
+      <w:del w:id="13" w:author="Pastuh" w:date="2017-05-11T19:54:00Z">
         <w:r>
           <w:rPr>
             <w:rFonts w:cs="Calibri" w:cstheme="minorHAnsi"/>
@@ -14160,7 +14138,7 @@
         </w:rPr>
         <w:t xml:space="preserve"> hauptsächlich </w:t>
       </w:r>
-      <w:ins w:id="16" w:author="Pastuh" w:date="2017-05-11T19:54:00Z">
+      <w:ins w:id="14" w:author="Pastuh" w:date="2017-05-11T19:54:00Z">
         <w:r>
           <w:rPr>
             <w:rFonts w:cs="Calibri" w:cstheme="minorHAnsi"/>
@@ -14168,7 +14146,7 @@
           <w:t>ein</w:t>
         </w:r>
       </w:ins>
-      <w:del w:id="17" w:author="Pastuh" w:date="2017-05-11T19:54:00Z">
+      <w:del w:id="15" w:author="Pastuh" w:date="2017-05-11T19:54:00Z">
         <w:r>
           <w:rPr>
             <w:rFonts w:cs="Calibri" w:cstheme="minorHAnsi"/>
@@ -14182,7 +14160,7 @@
         </w:rPr>
         <w:t xml:space="preserve"> Vorgehensmodelle in Frage – Usability engineering lifecycle</w:t>
       </w:r>
-      <w:del w:id="18" w:author="Pastuh" w:date="2017-05-11T19:55:00Z">
+      <w:del w:id="16" w:author="Pastuh" w:date="2017-05-11T19:55:00Z">
         <w:r>
           <w:rPr>
             <w:rFonts w:cs="Calibri" w:cstheme="minorHAnsi"/>
@@ -14196,7 +14174,7 @@
         </w:rPr>
         <w:t xml:space="preserve">. Das </w:t>
       </w:r>
-      <w:del w:id="19" w:author="Pastuh" w:date="2017-05-11T19:55:00Z">
+      <w:del w:id="17" w:author="Pastuh" w:date="2017-05-11T19:55:00Z">
         <w:r>
           <w:rPr>
             <w:rFonts w:cs="Calibri" w:cstheme="minorHAnsi"/>
@@ -14204,7 +14182,7 @@
           <w:delText xml:space="preserve">erste </w:delText>
         </w:r>
       </w:del>
-      <w:ins w:id="20" w:author="Pastuh" w:date="2017-05-11T19:55:00Z">
+      <w:ins w:id="18" w:author="Pastuh" w:date="2017-05-11T19:55:00Z">
         <w:r>
           <w:rPr>
             <w:rFonts w:cs="Calibri" w:cstheme="minorHAnsi"/>
@@ -14218,7 +14196,7 @@
         </w:rPr>
         <w:t xml:space="preserve">ist ziemlich aufwändig und braucht längere Einarbeitungszeit, bietet jedoch konkrete effektive Techniken zum Vorgehen an. </w:t>
       </w:r>
-      <w:del w:id="21" w:author="Pastuh" w:date="2017-05-11T19:55:00Z">
+      <w:del w:id="19" w:author="Pastuh" w:date="2017-05-11T19:55:00Z">
         <w:r>
           <w:rPr>
             <w:rFonts w:cs="Calibri" w:cstheme="minorHAnsi"/>
@@ -14232,7 +14210,7 @@
         </w:rPr>
         <w:t xml:space="preserve">Da die Zeit im Rahmen des Projekts eine sehr knappe Ressource ist, </w:t>
       </w:r>
-      <w:del w:id="22" w:author="Pastuh" w:date="2017-05-11T19:55:00Z">
+      <w:del w:id="20" w:author="Pastuh" w:date="2017-05-11T19:55:00Z">
         <w:r>
           <w:rPr>
             <w:rFonts w:cs="Calibri" w:cstheme="minorHAnsi"/>
@@ -14240,7 +14218,7 @@
           <w:delText>tendiert das Entwicklungsteam zum dem ISO 9241 Teil 210,</w:delText>
         </w:r>
       </w:del>
-      <w:ins w:id="23" w:author="Pastuh" w:date="2017-05-11T19:55:00Z">
+      <w:ins w:id="21" w:author="Pastuh" w:date="2017-05-11T19:55:00Z">
         <w:r>
           <w:rPr>
             <w:rFonts w:cs="Calibri" w:cstheme="minorHAnsi"/>
@@ -14248,7 +14226,7 @@
           <w:t>muss das Modell auf die Projektgröße skaliert werden</w:t>
         </w:r>
       </w:ins>
-      <w:ins w:id="24" w:author="Pastuh" w:date="2017-05-11T19:56:00Z">
+      <w:ins w:id="22" w:author="Pastuh" w:date="2017-05-11T19:56:00Z">
         <w:r>
           <w:rPr>
             <w:rFonts w:cs="Calibri" w:cstheme="minorHAnsi"/>
@@ -14256,7 +14234,7 @@
           <w:t>.</w:t>
         </w:r>
       </w:ins>
-      <w:ins w:id="25" w:author="Pastuh" w:date="2017-05-11T19:55:00Z">
+      <w:ins w:id="23" w:author="Pastuh" w:date="2017-05-11T19:55:00Z">
         <w:r>
           <w:rPr>
             <w:rFonts w:cs="Calibri" w:cstheme="minorHAnsi"/>
@@ -14264,7 +14242,7 @@
           <w:t xml:space="preserve"> </w:t>
         </w:r>
       </w:ins>
-      <w:ins w:id="26" w:author="Pastuh" w:date="2017-05-11T19:57:00Z">
+      <w:ins w:id="24" w:author="Pastuh" w:date="2017-05-11T19:57:00Z">
         <w:r>
           <w:rPr>
             <w:rFonts w:cs="Calibri" w:cstheme="minorHAnsi"/>
@@ -14272,7 +14250,7 @@
           <w:t>In den Entwicklungsphasen werden bestimmte schritte angepasst und Techniken aus anderen Vorgehens</w:t>
         </w:r>
       </w:ins>
-      <w:ins w:id="27" w:author="Pastuh" w:date="2017-05-11T19:58:00Z">
+      <w:ins w:id="25" w:author="Pastuh" w:date="2017-05-11T19:58:00Z">
         <w:r>
           <w:rPr>
             <w:rFonts w:cs="Calibri" w:cstheme="minorHAnsi"/>
@@ -14280,7 +14258,7 @@
           <w:t>modellen</w:t>
         </w:r>
       </w:ins>
-      <w:ins w:id="28" w:author="Pastuh" w:date="2017-05-11T19:57:00Z">
+      <w:ins w:id="26" w:author="Pastuh" w:date="2017-05-11T19:57:00Z">
         <w:r>
           <w:rPr>
             <w:rFonts w:cs="Calibri" w:cstheme="minorHAnsi"/>
@@ -14288,7 +14266,7 @@
           <w:t xml:space="preserve"> verwendet</w:t>
         </w:r>
       </w:ins>
-      <w:ins w:id="29" w:author="Pastuh" w:date="2017-05-11T19:58:00Z">
+      <w:ins w:id="27" w:author="Pastuh" w:date="2017-05-11T19:58:00Z">
         <w:r>
           <w:rPr>
             <w:rFonts w:cs="Calibri" w:cstheme="minorHAnsi"/>
@@ -14296,7 +14274,7 @@
           <w:t>, die ähnliche Ergebnisse liefern.</w:t>
         </w:r>
       </w:ins>
-      <w:ins w:id="30" w:author="Pastuh" w:date="2017-05-11T19:59:00Z">
+      <w:ins w:id="28" w:author="Pastuh" w:date="2017-05-11T19:59:00Z">
         <w:r>
           <w:rPr>
             <w:rFonts w:cs="Calibri" w:cstheme="minorHAnsi"/>
@@ -14304,7 +14282,7 @@
           <w:t xml:space="preserve"> </w:t>
         </w:r>
       </w:ins>
-      <w:del w:id="31" w:author="Pastuh" w:date="2017-05-11T19:56:00Z">
+      <w:del w:id="29" w:author="Pastuh" w:date="2017-05-11T19:56:00Z">
         <w:r>
           <w:rPr>
             <w:rFonts w:cs="Calibri" w:cstheme="minorHAnsi"/>
@@ -14330,9 +14308,7 @@
           <w:numId w:val="1"/>
         </w:numPr>
         <w:spacing w:before="0" w:after="160"/>
-        <w:rPr>
-          <w:rFonts w:cs="Calibri" w:cstheme="minorHAnsi"/>
-        </w:rPr>
+        <w:rPr/>
       </w:pPr>
       <w:bookmarkStart w:id="35" w:name="_Toc482459839"/>
       <w:r>
@@ -14341,15 +14317,13 @@
         </w:rPr>
         <w:t>Kommunika</w:t>
       </w:r>
-      <w:ins w:id="32" w:author="Pastuh" w:date="2017-05-13T17:19:00Z">
-        <w:r>
-          <w:rPr>
-            <w:rFonts w:cs="Calibri" w:cstheme="minorHAnsi"/>
-          </w:rPr>
-          <w:t>t</w:t>
-        </w:r>
-      </w:ins>
       <w:bookmarkEnd w:id="35"/>
+      <w:r>
+        <w:rPr>
+          <w:rFonts w:cs="Calibri" w:cstheme="minorHAnsi"/>
+        </w:rPr>
+        <w:t>t</w:t>
+      </w:r>
       <w:r>
         <w:rPr>
           <w:rFonts w:cs="Calibri" w:cstheme="minorHAnsi"/>
@@ -14391,7 +14365,7 @@
       <w:r>
         <w:rPr/>
         <w:drawing>
-          <wp:anchor behindDoc="0" distT="0" distB="0" distL="0" distR="0" simplePos="0" locked="0" layoutInCell="1" allowOverlap="1" relativeHeight="20">
+          <wp:anchor behindDoc="0" distT="0" distB="0" distL="0" distR="0" simplePos="0" locked="0" layoutInCell="1" allowOverlap="1" relativeHeight="19">
             <wp:simplePos x="0" y="0"/>
             <wp:positionH relativeFrom="column">
               <wp:posOffset>0</wp:posOffset>
@@ -14446,7 +14420,15 @@
         <w:rPr>
           <w:rFonts w:cs="Calibri" w:cstheme="minorHAnsi"/>
         </w:rPr>
-        <w:t xml:space="preserve">Diese Abbildung zeigt das deskriptive Kommunikationsmodell. In diesem Falle ist eine Kommunikation zwischen dem Helfer und dem Landwirt nur auf zwei Wegen möglich. Der Helfer kann dem Landwirt verbale Informationen zu senden. Jedoch besteht dort unter Umständen das Problem, dass die Akteure nicht die gleiche Sprache sprechen und daher die Informationsübertragung eingeschränkt wird und nicht vollständig möglich ist. Hat der Landwirt diese Informationen nicht verstanden. So muss er nachfragen, was jedoch schwer sein kann, wenn beide Akteure nicht eine Sprache sprechen. In diesem Fall erschwert die Bildungs- und Sprachbarriere die Kommunikation massiv. Eine weitere Möglichkeit ist die non-verbale Kommunikation. So kann der Helfer dem Landwirt durch vormachen von Aktivitäten zeigen, wie gewisse Abläufe im Ackerbau stattfinden. </w:t>
+        <w:t>Diese Abbildung zeigt das deskriptive Kommunikationsmodell. In diesem Falle ist eine Kommunikation zwischen dem Helfer und dem Landwirt nur auf zwei Wegen möglich. Der Helfer kann dem Landwirt verbale Informationen zu senden. Jedoch besteht dort unter Umständen das Problem, dass die Akteure nicht die gleiche Sprache sprechen und daher die Informationsübertragung eingeschränkt wird und nicht vollständig möglich ist. Hat der Landwirt diese Informationen nicht verstanden. So muss er nachfragen, was jedoch schwer sein kann, wenn beide Akteure nicht eine Sprache sprechen. In diesem Fall erschwert die Bildungs- und Sprachbarriere die Kommunikation massiv. Eine weitere Möglichkeit ist die non-verbale Kommunikation. So kann der Helfer dem Landwirt durch vormachen von Aktivitäten zeigen, wie gewisse Abläufe im Ackerbau stattfinden.</w:t>
+      </w:r>
+      <w:bookmarkStart w:id="37" w:name="_Toc482459841"/>
+      <w:bookmarkEnd w:id="37"/>
+      <w:r>
+        <w:rPr>
+          <w:rFonts w:cs="Calibri" w:cstheme="minorHAnsi"/>
+        </w:rPr>
+        <w:t xml:space="preserve"> </w:t>
       </w:r>
     </w:p>
     <w:p>
@@ -14477,8 +14459,6 @@
         </w:pPrChange>
         <w:rPr/>
       </w:pPr>
-      <w:bookmarkStart w:id="37" w:name="_Toc482459841"/>
-      <w:bookmarkEnd w:id="37"/>
       <w:r>
         <w:rPr>
           <w:rFonts w:cs="Calibri" w:cstheme="minorHAnsi"/>
@@ -14495,11 +14475,9 @@
         </w:rPr>
       </w:pPr>
       <w:r>
-        <w:rPr>
-          <w:rFonts w:cs="Calibri" w:cstheme="minorHAnsi"/>
-        </w:rPr>
+        <w:rPr/>
         <w:drawing>
-          <wp:anchor behindDoc="0" distT="0" distB="0" distL="0" distR="0" simplePos="0" locked="0" layoutInCell="1" allowOverlap="1" relativeHeight="18">
+          <wp:anchor behindDoc="0" distT="0" distB="0" distL="0" distR="0" simplePos="0" locked="0" layoutInCell="1" allowOverlap="1" relativeHeight="20">
             <wp:simplePos x="0" y="0"/>
             <wp:positionH relativeFrom="column">
               <wp:align>center</wp:align>
@@ -14507,7 +14485,7 @@
             <wp:positionV relativeFrom="paragraph">
               <wp:posOffset>635</wp:posOffset>
             </wp:positionV>
-            <wp:extent cx="5939790" cy="8678545"/>
+            <wp:extent cx="5939790" cy="2673350"/>
             <wp:effectExtent l="0" t="0" r="0" b="0"/>
             <wp:wrapSquare wrapText="largest"/>
             <wp:docPr id="16" name="Bild9" descr=""/>
@@ -14532,7 +14510,7 @@
                   <pic:spPr bwMode="auto">
                     <a:xfrm>
                       <a:off x="0" y="0"/>
-                      <a:ext cx="5939790" cy="8678545"/>
+                      <a:ext cx="5939790" cy="2673350"/>
                     </a:xfrm>
                     <a:prstGeom prst="rect">
                       <a:avLst/>
@@ -14543,6 +14521,120 @@
             </a:graphic>
           </wp:anchor>
         </w:drawing>
+      </w:r>
+    </w:p>
+    <w:p>
+      <w:pPr>
+        <w:pStyle w:val="Normal"/>
+        <w:spacing w:before="0" w:after="240"/>
+        <w:rPr>
+          <w:rFonts w:cs="Calibri" w:cstheme="minorHAnsi"/>
+        </w:rPr>
+      </w:pPr>
+      <w:r>
+        <w:rPr>
+          <w:rFonts w:cs="Calibri" w:cstheme="minorHAnsi"/>
+        </w:rPr>
+        <w:t>Das präskriptive Kommunikationsmodell zeigt die Kommunikation unserer Hauptakteure Helfer und Landwirt mit dem System Harvest Hand.</w:t>
+      </w:r>
+    </w:p>
+    <w:p>
+      <w:pPr>
+        <w:pStyle w:val="Normal"/>
+        <w:spacing w:before="0" w:after="240"/>
+        <w:rPr>
+          <w:rFonts w:cs="Calibri" w:cstheme="minorHAnsi"/>
+        </w:rPr>
+      </w:pPr>
+      <w:r>
+        <w:rPr>
+          <w:rFonts w:cs="Calibri" w:cstheme="minorHAnsi"/>
+        </w:rPr>
+        <w:t>Beide Akteuren ist es möglich zu Beginn ein Profil anzulegen, welches sie auch jederzeit bearbeiten können. Die Helfer vor Ort ermitteln Daten zu den Ackerflächen der Landwirte. Das können Daten wie Fläche, ph-Wert, Bodenfeuchtigkeit etc. sein. Diese werden im System hinterlegt. Der Landwirt kann diese Daten abrufen und einsehen. Die Ackerdaten werden genau evaluiert und anschließend bekommen Helfer und Landwirt eine Anbauempfehlung vorgeschlagen. Beide Akteure erhalten die Informationen, da der Helfer gegebenenfalls noch etwas dazu erklären muss. Um die Empfehlungen umsetzen zu können, erhalten beide Lernmaterial in Form von Visualisierungen und Audio. Sie unterstützen den Helfer beim Vermitteln und dem Landwirt beim Lernen. Außerdem können beide Termine anlegen, an welche sie dann automatisch vom System erinnert werden.</w:t>
+      </w:r>
+    </w:p>
+    <w:p>
+      <w:pPr>
+        <w:pStyle w:val="Normal"/>
+        <w:spacing w:before="0" w:after="240"/>
+        <w:rPr>
+          <w:rFonts w:cs="Calibri" w:cstheme="minorHAnsi"/>
+        </w:rPr>
+      </w:pPr>
+      <w:r>
+        <w:rPr>
+          <w:rFonts w:cs="Calibri" w:cstheme="minorHAnsi"/>
+        </w:rPr>
+      </w:r>
+    </w:p>
+    <w:p>
+      <w:pPr>
+        <w:pStyle w:val="Normal"/>
+        <w:spacing w:before="0" w:after="240"/>
+        <w:rPr>
+          <w:rFonts w:cs="Calibri" w:cstheme="minorHAnsi"/>
+        </w:rPr>
+      </w:pPr>
+      <w:r>
+        <w:rPr>
+          <w:rFonts w:cs="Calibri" w:cstheme="minorHAnsi"/>
+        </w:rPr>
+      </w:r>
+    </w:p>
+    <w:p>
+      <w:pPr>
+        <w:pStyle w:val="Normal"/>
+        <w:spacing w:before="0" w:after="240"/>
+        <w:rPr>
+          <w:rFonts w:cs="Calibri" w:cstheme="minorHAnsi"/>
+        </w:rPr>
+      </w:pPr>
+      <w:r>
+        <w:rPr>
+          <w:rFonts w:cs="Calibri" w:cstheme="minorHAnsi"/>
+        </w:rPr>
+      </w:r>
+    </w:p>
+    <w:p>
+      <w:pPr>
+        <w:pStyle w:val="Normal"/>
+        <w:spacing w:before="0" w:after="240"/>
+        <w:rPr>
+          <w:rFonts w:cs="Calibri" w:cstheme="minorHAnsi"/>
+        </w:rPr>
+      </w:pPr>
+      <w:r>
+        <w:rPr>
+          <w:rFonts w:cs="Calibri" w:cstheme="minorHAnsi"/>
+        </w:rPr>
+      </w:r>
+    </w:p>
+    <w:p>
+      <w:pPr>
+        <w:pStyle w:val="Normal"/>
+        <w:spacing w:before="0" w:after="240"/>
+        <w:rPr>
+          <w:rFonts w:cs="Calibri" w:cstheme="minorHAnsi"/>
+        </w:rPr>
+      </w:pPr>
+      <w:r>
+        <w:rPr>
+          <w:rFonts w:cs="Calibri" w:cstheme="minorHAnsi"/>
+        </w:rPr>
+      </w:r>
+    </w:p>
+    <w:p>
+      <w:pPr>
+        <w:pStyle w:val="Normal"/>
+        <w:spacing w:before="0" w:after="240"/>
+        <w:rPr>
+          <w:rFonts w:cs="Calibri" w:cstheme="minorHAnsi"/>
+        </w:rPr>
+      </w:pPr>
+      <w:r>
+        <w:rPr>
+          <w:rFonts w:cs="Calibri" w:cstheme="minorHAnsi"/>
+        </w:rPr>
       </w:r>
     </w:p>
     <w:p>
@@ -14651,7 +14743,7 @@
         </w:rPr>
         <w:t>In diesem Kapitel wird die Architektur des Systems skizziert und einzelne Komponenten werden erläutert. Das System ist eine verteilte Anwendung bietet damit größere Performance und Skalierung. Es ist besonders wichtig im Kontext des Projekts, da durch das verteilte System z.B</w:t>
       </w:r>
-      <w:ins w:id="33" w:author="Pastuh" w:date="2017-05-13T17:23:00Z">
+      <w:ins w:id="30" w:author="Pastuh" w:date="2017-05-13T17:23:00Z">
         <w:r>
           <w:rPr>
             <w:rFonts w:cs="Calibri" w:cstheme="minorHAnsi"/>
@@ -14809,9 +14901,7 @@
       <w:pPr>
         <w:pStyle w:val="Normal"/>
         <w:spacing w:lineRule="auto" w:line="276"/>
-        <w:rPr>
-          <w:rFonts w:cs="Calibri" w:cstheme="minorHAnsi"/>
-        </w:rPr>
+        <w:rPr/>
       </w:pPr>
       <w:r>
         <w:rPr>
@@ -14819,7 +14909,7 @@
         </w:rPr>
         <w:t>Als Clients agieren mobile App und Mobiletelefon, die jeweils für die Pr</w:t>
       </w:r>
-      <w:ins w:id="34" w:author="Pastuh" w:date="2017-05-13T17:19:00Z">
+      <w:ins w:id="31" w:author="Pastuh" w:date="2017-05-13T17:19:00Z">
         <w:r>
           <w:rPr>
             <w:rFonts w:cs="Calibri" w:cstheme="minorHAnsi"/>
@@ -14827,7 +14917,7 @@
           <w:t>ä</w:t>
         </w:r>
       </w:ins>
-      <w:del w:id="35" w:author="Pastuh" w:date="2017-05-13T17:19:00Z">
+      <w:del w:id="32" w:author="Pastuh" w:date="2017-05-13T17:19:00Z">
         <w:r>
           <w:rPr>
             <w:rFonts w:cs="Calibri" w:cstheme="minorHAnsi"/>
@@ -14848,20 +14938,6 @@
         <w:spacing w:lineRule="auto" w:line="276"/>
         <w:rPr>
           <w:rFonts w:cs="Calibri" w:cstheme="minorHAnsi"/>
-        </w:rPr>
-      </w:pPr>
-      <w:r>
-        <w:rPr>
-          <w:rFonts w:cs="Calibri" w:cstheme="minorHAnsi"/>
-        </w:rPr>
-      </w:r>
-    </w:p>
-    <w:p>
-      <w:pPr>
-        <w:pStyle w:val="Normal"/>
-        <w:spacing w:lineRule="auto" w:line="276"/>
-        <w:rPr>
-          <w:rFonts w:cs="Calibri" w:cstheme="minorHAnsi"/>
           <w:b/>
           <w:b/>
         </w:rPr>
@@ -14906,7 +14982,7 @@
         </w:rPr>
         <w:t>SMS G</w:t>
       </w:r>
-      <w:ins w:id="36" w:author="Pastuh" w:date="2017-05-11T19:00:00Z">
+      <w:ins w:id="33" w:author="Pastuh" w:date="2017-05-11T19:00:00Z">
         <w:r>
           <w:rPr>
             <w:rFonts w:cs="Calibri" w:cstheme="minorHAnsi"/>
@@ -14924,7 +15000,7 @@
           <w:rFonts w:cs="Calibri" w:cstheme="minorHAnsi"/>
         </w:rPr>
       </w:pPr>
-      <w:del w:id="37" w:author="Pastuh" w:date="2017-05-11T19:00:00Z">
+      <w:del w:id="34" w:author="Pastuh" w:date="2017-05-11T19:00:00Z">
         <w:r>
           <w:rPr>
             <w:rFonts w:cs="Calibri" w:cstheme="minorHAnsi"/>
@@ -14932,7 +15008,7 @@
           <w:delText>Server</w:delText>
         </w:r>
       </w:del>
-      <w:ins w:id="38" w:author="Pastuh" w:date="2017-05-11T19:00:00Z">
+      <w:ins w:id="35" w:author="Pastuh" w:date="2017-05-11T19:00:00Z">
         <w:r>
           <w:rPr>
             <w:rFonts w:cs="Calibri" w:cstheme="minorHAnsi"/>
@@ -14940,7 +15016,7 @@
           <w:t>Externer Dienst wird Benutzt</w:t>
         </w:r>
       </w:ins>
-      <w:ins w:id="39" w:author="Pastuh" w:date="2017-05-11T19:01:00Z">
+      <w:ins w:id="36" w:author="Pastuh" w:date="2017-05-11T19:01:00Z">
         <w:r>
           <w:rPr>
             <w:rFonts w:cs="Calibri" w:cstheme="minorHAnsi"/>
@@ -14948,7 +15024,7 @@
           <w:t>, um SMS an die Clients zu verschicken.</w:t>
         </w:r>
       </w:ins>
-      <w:ins w:id="40" w:author="Pastuh" w:date="2017-05-13T17:20:00Z">
+      <w:ins w:id="37" w:author="Pastuh" w:date="2017-05-13T17:20:00Z">
         <w:r>
           <w:rPr>
             <w:rFonts w:cs="Calibri" w:cstheme="minorHAnsi"/>
@@ -14956,7 +15032,7 @@
           <w:t xml:space="preserve"> Dabei wird ein API benutz, um die Nachricht an Gateway zu schicken, die dann an </w:t>
         </w:r>
       </w:ins>
-      <w:ins w:id="41" w:author="Pastuh" w:date="2017-05-13T17:21:00Z">
+      <w:ins w:id="38" w:author="Pastuh" w:date="2017-05-13T17:21:00Z">
         <w:r>
           <w:rPr>
             <w:rFonts w:cs="Calibri" w:cstheme="minorHAnsi"/>
@@ -14975,7 +15051,7 @@
           <w:b/>
         </w:rPr>
       </w:pPr>
-      <w:ins w:id="42" w:author="Pastuh" w:date="2017-05-11T19:35:00Z">
+      <w:ins w:id="39" w:author="Pastuh" w:date="2017-05-11T19:35:00Z">
         <w:r>
           <w:rPr>
             <w:rFonts w:cs="Calibri" w:cstheme="minorHAnsi"/>
@@ -14993,7 +15069,7 @@
           <w:rFonts w:cs="Calibri" w:cstheme="minorHAnsi"/>
         </w:rPr>
       </w:pPr>
-      <w:ins w:id="43" w:author="Pastuh" w:date="2017-05-11T19:35:00Z">
+      <w:ins w:id="40" w:author="Pastuh" w:date="2017-05-11T19:35:00Z">
         <w:r>
           <w:rPr>
             <w:rFonts w:cs="Calibri" w:cstheme="minorHAnsi"/>
@@ -15001,7 +15077,7 @@
           <w:t xml:space="preserve">Als </w:t>
         </w:r>
       </w:ins>
-      <w:ins w:id="44" w:author="Pastuh" w:date="2017-05-11T19:36:00Z">
+      <w:ins w:id="41" w:author="Pastuh" w:date="2017-05-11T19:36:00Z">
         <w:r>
           <w:rPr>
             <w:rFonts w:cs="Calibri" w:cstheme="minorHAnsi"/>
@@ -15009,7 +15085,7 @@
           <w:t>Zielplattform wurde Android Smartphone gewählt</w:t>
         </w:r>
       </w:ins>
-      <w:ins w:id="45" w:author="Pastuh" w:date="2017-05-11T19:37:00Z">
+      <w:ins w:id="42" w:author="Pastuh" w:date="2017-05-11T19:37:00Z">
         <w:r>
           <w:rPr>
             <w:rFonts w:cs="Calibri" w:cstheme="minorHAnsi"/>
@@ -15017,7 +15093,7 @@
           <w:t>. Android</w:t>
         </w:r>
       </w:ins>
-      <w:ins w:id="46" w:author="Pastuh" w:date="2017-05-11T19:38:00Z">
+      <w:ins w:id="43" w:author="Pastuh" w:date="2017-05-11T19:38:00Z">
         <w:r>
           <w:rPr>
             <w:rFonts w:cs="Calibri" w:cstheme="minorHAnsi"/>
@@ -15025,7 +15101,7 @@
           <w:t xml:space="preserve"> hat den größten Anteil am Weltmarkt</w:t>
         </w:r>
       </w:ins>
-      <w:ins w:id="47" w:author="Pastuh" w:date="2017-05-11T19:52:00Z">
+      <w:ins w:id="44" w:author="Pastuh" w:date="2017-05-11T19:52:00Z">
         <w:r>
           <w:rPr>
             <w:rFonts w:cs="Calibri" w:cstheme="minorHAnsi"/>
@@ -15033,7 +15109,7 @@
           <w:t>[1]</w:t>
         </w:r>
       </w:ins>
-      <w:ins w:id="48" w:author="Pastuh" w:date="2017-05-11T19:39:00Z">
+      <w:ins w:id="45" w:author="Pastuh" w:date="2017-05-11T19:39:00Z">
         <w:r>
           <w:rPr>
             <w:rFonts w:cs="Calibri" w:cstheme="minorHAnsi"/>
@@ -15041,7 +15117,7 @@
           <w:t>. Mit diesem Betri</w:t>
         </w:r>
       </w:ins>
-      <w:ins w:id="49" w:author="Pastuh" w:date="2017-05-11T19:40:00Z">
+      <w:ins w:id="46" w:author="Pastuh" w:date="2017-05-11T19:40:00Z">
         <w:r>
           <w:rPr>
             <w:rFonts w:cs="Calibri" w:cstheme="minorHAnsi"/>
@@ -15049,7 +15125,7 @@
           <w:t>ebssystem werden aber auch sehr günstige Geräte angeboten</w:t>
         </w:r>
       </w:ins>
-      <w:ins w:id="50" w:author="Pastuh" w:date="2017-05-11T19:44:00Z">
+      <w:ins w:id="47" w:author="Pastuh" w:date="2017-05-11T19:44:00Z">
         <w:r>
           <w:rPr>
             <w:rFonts w:cs="Calibri" w:cstheme="minorHAnsi"/>
@@ -15057,7 +15133,7 @@
           <w:t>, was g</w:t>
         </w:r>
       </w:ins>
-      <w:ins w:id="51" w:author="Pastuh" w:date="2017-05-11T19:45:00Z">
+      <w:ins w:id="48" w:author="Pastuh" w:date="2017-05-11T19:45:00Z">
         <w:r>
           <w:rPr>
             <w:rFonts w:cs="Calibri" w:cstheme="minorHAnsi"/>
@@ -15065,7 +15141,7 @@
           <w:t>e</w:t>
         </w:r>
       </w:ins>
-      <w:ins w:id="52" w:author="Pastuh" w:date="2017-05-11T19:44:00Z">
+      <w:ins w:id="49" w:author="Pastuh" w:date="2017-05-11T19:44:00Z">
         <w:r>
           <w:rPr>
             <w:rFonts w:cs="Calibri" w:cstheme="minorHAnsi"/>
@@ -15073,7 +15149,7 @@
           <w:t>rade für die Entwicklungsländer ein großer Vorteil ist</w:t>
         </w:r>
       </w:ins>
-      <w:ins w:id="53" w:author="Pastuh" w:date="2017-05-11T19:45:00Z">
+      <w:ins w:id="50" w:author="Pastuh" w:date="2017-05-11T19:45:00Z">
         <w:r>
           <w:rPr>
             <w:rFonts w:cs="Calibri" w:cstheme="minorHAnsi"/>
@@ -15081,7 +15157,7 @@
           <w:t>. So gibt es z.B</w:t>
         </w:r>
       </w:ins>
-      <w:ins w:id="54" w:author="Pastuh" w:date="2017-05-13T17:21:00Z">
+      <w:ins w:id="51" w:author="Pastuh" w:date="2017-05-13T17:21:00Z">
         <w:r>
           <w:rPr>
             <w:rFonts w:cs="Calibri" w:cstheme="minorHAnsi"/>
@@ -15089,7 +15165,7 @@
           <w:t>.</w:t>
         </w:r>
       </w:ins>
-      <w:ins w:id="55" w:author="Pastuh" w:date="2017-05-11T19:45:00Z">
+      <w:ins w:id="52" w:author="Pastuh" w:date="2017-05-11T19:45:00Z">
         <w:r>
           <w:rPr>
             <w:rFonts w:cs="Calibri" w:cstheme="minorHAnsi"/>
@@ -15097,7 +15173,7 @@
           <w:t xml:space="preserve"> ein Smartphone</w:t>
         </w:r>
       </w:ins>
-      <w:ins w:id="56" w:author="Pastuh" w:date="2017-05-11T19:47:00Z">
+      <w:ins w:id="53" w:author="Pastuh" w:date="2017-05-11T19:47:00Z">
         <w:r>
           <w:rPr>
             <w:rFonts w:cs="Calibri" w:cstheme="minorHAnsi"/>
@@ -15105,7 +15181,7 @@
           <w:t xml:space="preserve"> in Indien schon </w:t>
         </w:r>
       </w:ins>
-      <w:ins w:id="57" w:author="Pastuh" w:date="2017-05-11T19:48:00Z">
+      <w:ins w:id="54" w:author="Pastuh" w:date="2017-05-11T19:48:00Z">
         <w:r>
           <w:rPr>
             <w:rFonts w:cs="Calibri" w:cstheme="minorHAnsi"/>
@@ -15113,7 +15189,7 @@
           <w:t>für 3,28 Euro angeboten</w:t>
         </w:r>
       </w:ins>
-      <w:ins w:id="58" w:author="Pastuh" w:date="2017-05-11T19:52:00Z">
+      <w:ins w:id="55" w:author="Pastuh" w:date="2017-05-11T19:52:00Z">
         <w:r>
           <w:rPr>
             <w:rFonts w:cs="Calibri" w:cstheme="minorHAnsi"/>
@@ -15121,7 +15197,7 @@
           <w:t>[2]</w:t>
         </w:r>
       </w:ins>
-      <w:ins w:id="59" w:author="Pastuh" w:date="2017-05-11T19:48:00Z">
+      <w:ins w:id="56" w:author="Pastuh" w:date="2017-05-11T19:48:00Z">
         <w:r>
           <w:rPr>
             <w:rFonts w:cs="Calibri" w:cstheme="minorHAnsi"/>
@@ -15140,7 +15216,7 @@
           <w:b/>
         </w:rPr>
       </w:pPr>
-      <w:ins w:id="60" w:author="Pastuh" w:date="2017-05-11T19:03:00Z">
+      <w:ins w:id="57" w:author="Pastuh" w:date="2017-05-11T19:03:00Z">
         <w:r>
           <w:rPr>
             <w:rFonts w:cs="Calibri" w:cstheme="minorHAnsi"/>
@@ -15158,7 +15234,7 @@
           <w:rFonts w:cs="Calibri" w:cstheme="minorHAnsi"/>
         </w:rPr>
       </w:pPr>
-      <w:ins w:id="61" w:author="Pastuh" w:date="2017-05-11T19:03:00Z">
+      <w:ins w:id="58" w:author="Pastuh" w:date="2017-05-11T19:03:00Z">
         <w:r>
           <w:rPr>
             <w:rFonts w:cs="Calibri" w:cstheme="minorHAnsi"/>
@@ -15166,7 +15242,7 @@
           <w:t>Als Datenformat wird JSON bevorzugt. Diese</w:t>
         </w:r>
       </w:ins>
-      <w:ins w:id="62" w:author="Pastuh" w:date="2017-05-11T19:04:00Z">
+      <w:ins w:id="59" w:author="Pastuh" w:date="2017-05-11T19:04:00Z">
         <w:r>
           <w:rPr>
             <w:rFonts w:cs="Calibri" w:cstheme="minorHAnsi"/>
@@ -15174,7 +15250,7 @@
           <w:t>s</w:t>
         </w:r>
       </w:ins>
-      <w:ins w:id="63" w:author="Pastuh" w:date="2017-05-11T19:03:00Z">
+      <w:ins w:id="60" w:author="Pastuh" w:date="2017-05-11T19:03:00Z">
         <w:r>
           <w:rPr>
             <w:rFonts w:cs="Calibri" w:cstheme="minorHAnsi"/>
@@ -15182,7 +15258,7 @@
           <w:t xml:space="preserve"> Format eignet sich optimal für </w:t>
         </w:r>
       </w:ins>
-      <w:ins w:id="64" w:author="Pastuh" w:date="2017-05-11T19:04:00Z">
+      <w:ins w:id="61" w:author="Pastuh" w:date="2017-05-11T19:04:00Z">
         <w:r>
           <w:rPr>
             <w:rFonts w:cs="Calibri" w:cstheme="minorHAnsi"/>
@@ -15201,7 +15277,7 @@
           <w:b/>
         </w:rPr>
       </w:pPr>
-      <w:ins w:id="65" w:author="Pastuh" w:date="2017-05-11T19:11:00Z">
+      <w:ins w:id="62" w:author="Pastuh" w:date="2017-05-11T19:11:00Z">
         <w:r>
           <w:rPr>
             <w:rFonts w:cs="Calibri" w:cstheme="minorHAnsi"/>
@@ -15219,7 +15295,7 @@
           <w:rFonts w:cs="Calibri" w:cstheme="minorHAnsi"/>
         </w:rPr>
       </w:pPr>
-      <w:ins w:id="66" w:author="Pastuh" w:date="2017-05-11T19:11:00Z">
+      <w:ins w:id="63" w:author="Pastuh" w:date="2017-05-11T19:11:00Z">
         <w:r>
           <w:rPr>
             <w:rFonts w:cs="Calibri" w:cstheme="minorHAnsi"/>
@@ -15227,7 +15303,7 @@
           <w:t xml:space="preserve">Für die grundlegende Übertragung wird </w:t>
         </w:r>
       </w:ins>
-      <w:ins w:id="67" w:author="Pastuh" w:date="2017-05-11T19:13:00Z">
+      <w:ins w:id="64" w:author="Pastuh" w:date="2017-05-11T19:13:00Z">
         <w:r>
           <w:rPr>
             <w:rFonts w:cs="Calibri" w:cstheme="minorHAnsi"/>
@@ -15235,7 +15311,7 @@
           <w:t>HTTP</w:t>
         </w:r>
       </w:ins>
-      <w:ins w:id="68" w:author="Pastuh" w:date="2017-05-11T19:11:00Z">
+      <w:ins w:id="65" w:author="Pastuh" w:date="2017-05-11T19:11:00Z">
         <w:r>
           <w:rPr>
             <w:rFonts w:cs="Calibri" w:cstheme="minorHAnsi"/>
@@ -15243,7 +15319,7 @@
           <w:t xml:space="preserve"> verwendet</w:t>
         </w:r>
       </w:ins>
-      <w:ins w:id="69" w:author="Pastuh" w:date="2017-05-11T19:13:00Z">
+      <w:ins w:id="66" w:author="Pastuh" w:date="2017-05-11T19:13:00Z">
         <w:r>
           <w:rPr>
             <w:rFonts w:cs="Calibri" w:cstheme="minorHAnsi"/>
@@ -15251,7 +15327,7 @@
           <w:t>, da es mit Node.js und REST optimal arbeitet und JSON-Daten problemlos übertragen werden</w:t>
         </w:r>
       </w:ins>
-      <w:ins w:id="70" w:author="Pastuh" w:date="2017-05-11T19:14:00Z">
+      <w:ins w:id="67" w:author="Pastuh" w:date="2017-05-11T19:14:00Z">
         <w:r>
           <w:rPr>
             <w:rFonts w:cs="Calibri" w:cstheme="minorHAnsi"/>
@@ -15259,7 +15335,7 @@
           <w:t xml:space="preserve">. Benachteiligung des </w:t>
         </w:r>
       </w:ins>
-      <w:ins w:id="71" w:author="Pastuh" w:date="2017-05-11T19:15:00Z">
+      <w:ins w:id="68" w:author="Pastuh" w:date="2017-05-11T19:15:00Z">
         <w:r>
           <w:rPr>
             <w:rFonts w:cs="Calibri" w:cstheme="minorHAnsi"/>
@@ -15267,7 +15343,7 @@
           <w:t>Clients</w:t>
         </w:r>
       </w:ins>
-      <w:ins w:id="72" w:author="Pastuh" w:date="2017-05-11T19:14:00Z">
+      <w:ins w:id="69" w:author="Pastuh" w:date="2017-05-11T19:14:00Z">
         <w:r>
           <w:rPr>
             <w:rFonts w:cs="Calibri" w:cstheme="minorHAnsi"/>
@@ -15275,7 +15351,7 @@
           <w:t xml:space="preserve"> wird </w:t>
         </w:r>
       </w:ins>
-      <w:ins w:id="73" w:author="Pastuh" w:date="2017-05-11T19:15:00Z">
+      <w:ins w:id="70" w:author="Pastuh" w:date="2017-05-11T19:15:00Z">
         <w:r>
           <w:rPr>
             <w:rFonts w:cs="Calibri" w:cstheme="minorHAnsi"/>
@@ -15283,7 +15359,7 @@
           <w:t>mit FCM (Firebase Cloud Messaging)</w:t>
         </w:r>
       </w:ins>
-      <w:ins w:id="74" w:author="Pastuh" w:date="2017-05-11T19:16:00Z">
+      <w:ins w:id="71" w:author="Pastuh" w:date="2017-05-11T19:16:00Z">
         <w:r>
           <w:rPr>
             <w:rFonts w:cs="Calibri" w:cstheme="minorHAnsi"/>
@@ -15302,7 +15378,7 @@
           <w:b/>
         </w:rPr>
       </w:pPr>
-      <w:ins w:id="75" w:author="Pastuh" w:date="2017-05-11T19:18:00Z">
+      <w:ins w:id="72" w:author="Pastuh" w:date="2017-05-11T19:18:00Z">
         <w:r>
           <w:rPr>
             <w:rFonts w:cs="Calibri" w:cstheme="minorHAnsi"/>
@@ -15320,7 +15396,7 @@
           <w:rFonts w:cs="Calibri" w:cstheme="minorHAnsi"/>
         </w:rPr>
       </w:pPr>
-      <w:ins w:id="76" w:author="Pastuh" w:date="2017-05-11T19:18:00Z">
+      <w:ins w:id="73" w:author="Pastuh" w:date="2017-05-11T19:18:00Z">
         <w:r>
           <w:rPr>
             <w:rFonts w:cs="Calibri" w:cstheme="minorHAnsi"/>
@@ -15328,7 +15404,7 @@
           <w:t xml:space="preserve">Die Speicherung von Daten in DB und auch </w:t>
         </w:r>
       </w:ins>
-      <w:ins w:id="77" w:author="Pastuh" w:date="2017-05-11T19:19:00Z">
+      <w:ins w:id="74" w:author="Pastuh" w:date="2017-05-11T19:19:00Z">
         <w:r>
           <w:rPr>
             <w:rFonts w:cs="Calibri" w:cstheme="minorHAnsi"/>
@@ -15342,7 +15418,7 @@
         </w:rPr>
         <w:t>Benachteiligung</w:t>
       </w:r>
-      <w:ins w:id="78" w:author="Pastuh" w:date="2017-05-13T17:22:00Z">
+      <w:ins w:id="75" w:author="Pastuh" w:date="2017-05-13T17:22:00Z">
         <w:r>
           <w:rPr>
             <w:rFonts w:cs="Calibri" w:cstheme="minorHAnsi"/>
@@ -15350,7 +15426,7 @@
           <w:t>Benachrichtigung</w:t>
         </w:r>
       </w:ins>
-      <w:ins w:id="79" w:author="Pastuh" w:date="2017-05-11T19:19:00Z">
+      <w:ins w:id="76" w:author="Pastuh" w:date="2017-05-11T19:19:00Z">
         <w:r>
           <w:rPr>
             <w:rFonts w:cs="Calibri" w:cstheme="minorHAnsi"/>
@@ -15358,7 +15434,7 @@
           <w:t xml:space="preserve"> der Clients </w:t>
         </w:r>
       </w:ins>
-      <w:ins w:id="80" w:author="Pastuh" w:date="2017-05-11T19:20:00Z">
+      <w:ins w:id="77" w:author="Pastuh" w:date="2017-05-11T19:20:00Z">
         <w:r>
           <w:rPr>
             <w:rFonts w:cs="Calibri" w:cstheme="minorHAnsi"/>
@@ -15424,10 +15500,10 @@
         <w:pStyle w:val="Normal"/>
         <w:rPr>
           <w:rFonts w:cs="Calibri" w:cstheme="minorHAnsi"/>
-          <w:ins w:id="82" w:author="Pastuh" w:date="2017-05-11T19:48:00Z"/>
-        </w:rPr>
-      </w:pPr>
-      <w:ins w:id="81" w:author="Pastuh" w:date="2017-05-11T19:48:00Z">
+          <w:ins w:id="79" w:author="Pastuh" w:date="2017-05-11T19:48:00Z"/>
+        </w:rPr>
+      </w:pPr>
+      <w:ins w:id="78" w:author="Pastuh" w:date="2017-05-11T19:48:00Z">
         <w:r>
           <w:rPr>
             <w:rFonts w:cs="Calibri" w:cstheme="minorHAnsi"/>
@@ -15523,7 +15599,7 @@
         <w:pStyle w:val="Normal"/>
         <w:rPr/>
       </w:pPr>
-      <w:ins w:id="83" w:author="Pastuh" w:date="2017-05-11T19:52:00Z">
+      <w:ins w:id="80" w:author="Pastuh" w:date="2017-05-11T19:52:00Z">
         <w:r>
           <w:rPr>
             <w:rFonts w:cs="Calibri" w:cstheme="minorHAnsi"/>
@@ -15531,7 +15607,7 @@
           <w:t>Günstigstes</w:t>
         </w:r>
       </w:ins>
-      <w:ins w:id="84" w:author="Pastuh" w:date="2017-05-11T19:50:00Z">
+      <w:ins w:id="81" w:author="Pastuh" w:date="2017-05-11T19:50:00Z">
         <w:r>
           <w:rPr>
             <w:rFonts w:cs="Calibri" w:cstheme="minorHAnsi"/>
@@ -15540,7 +15616,7 @@
         </w:r>
       </w:ins>
       <w:hyperlink r:id="rId15">
-        <w:ins w:id="85" w:author="Pastuh" w:date="2017-05-11T19:50:00Z">
+        <w:ins w:id="82" w:author="Pastuh" w:date="2017-05-11T19:50:00Z">
           <w:r>
             <w:rPr>
               <w:webHidden/>
@@ -15552,7 +15628,7 @@
           </w:r>
         </w:ins>
       </w:hyperlink>
-      <w:ins w:id="86" w:author="Pastuh" w:date="2017-05-11T19:51:00Z">
+      <w:ins w:id="83" w:author="Pastuh" w:date="2017-05-11T19:51:00Z">
         <w:r>
           <w:rPr>
             <w:rFonts w:cs="Calibri" w:cstheme="minorHAnsi"/>
@@ -15560,7 +15636,7 @@
           <w:t xml:space="preserve"> (11.05</w:t>
         </w:r>
       </w:ins>
-      <w:ins w:id="87" w:author="Pastuh" w:date="2017-05-11T19:52:00Z">
+      <w:ins w:id="84" w:author="Pastuh" w:date="2017-05-11T19:52:00Z">
         <w:r>
           <w:rPr>
             <w:rFonts w:cs="Calibri" w:cstheme="minorHAnsi"/>
@@ -15578,7 +15654,7 @@
         <w:jc w:val="left"/>
         <w:rPr/>
       </w:pPr>
-      <w:ins w:id="88" w:author="Pastuh" w:date="2017-05-11T19:53:00Z">
+      <w:ins w:id="85" w:author="Pastuh" w:date="2017-05-11T19:53:00Z">
         <w:r>
           <w:rPr>
             <w:rFonts w:cs="Calibri" w:cstheme="minorHAnsi"/>
@@ -15587,7 +15663,7 @@
         </w:r>
       </w:ins>
       <w:hyperlink r:id="rId16">
-        <w:ins w:id="89" w:author="Pastuh" w:date="2017-05-11T19:53:00Z">
+        <w:ins w:id="86" w:author="Pastuh" w:date="2017-05-11T19:53:00Z">
           <w:r>
             <w:rPr>
               <w:webHidden/>
@@ -15599,7 +15675,7 @@
           </w:r>
         </w:ins>
       </w:hyperlink>
-      <w:ins w:id="90" w:author="Pastuh" w:date="2017-05-11T19:53:00Z">
+      <w:ins w:id="87" w:author="Pastuh" w:date="2017-05-11T19:53:00Z">
         <w:r>
           <w:rPr>
             <w:rFonts w:cs="Calibri" w:cstheme="minorHAnsi"/>
@@ -15630,7 +15706,7 @@
         <w:docPartGallery w:val="Page Numbers (Top of Page)"/>
         <w:docPartUnique w:val="true"/>
       </w:docPartObj>
-      <w:id w:val="829266945"/>
+      <w:id w:val="1862465985"/>
     </w:sdtPr>
     <w:sdtContent>
       <w:p>
@@ -15665,7 +15741,7 @@
         <w:docPartGallery w:val="Page Numbers (Top of Page)"/>
         <w:docPartUnique w:val="true"/>
       </w:docPartObj>
-      <w:id w:val="1545931880"/>
+      <w:id w:val="1482916182"/>
     </w:sdtPr>
     <w:sdtContent>
       <w:p>
@@ -15701,7 +15777,7 @@
         <w:docPartGallery w:val="Page Numbers (Top of Page)"/>
         <w:docPartUnique w:val="true"/>
       </w:docPartObj>
-      <w:id w:val="333077063"/>
+      <w:id w:val="1898149085"/>
     </w:sdtPr>
     <w:sdtContent>
       <w:p>

</xml_diff>

<commit_message>
Risiken dem Konzept hinzugefuegt und ausformuliert
</commit_message>
<xml_diff>
--- a/Weitere Artefakte/Konzept.docx
+++ b/Weitere Artefakte/Konzept.docx
@@ -20,9 +20,9 @@
                   <wp:align>left</wp:align>
                 </wp:positionH>
                 <wp:positionV relativeFrom="paragraph">
-                  <wp:posOffset>19685</wp:posOffset>
+                  <wp:posOffset>20320</wp:posOffset>
                 </wp:positionV>
-                <wp:extent cx="4445" cy="4445"/>
+                <wp:extent cx="5080" cy="5080"/>
                 <wp:effectExtent l="0" t="0" r="19050" b="19050"/>
                 <wp:wrapTight wrapText="bothSides">
                   <wp:wrapPolygon edited="0">
@@ -41,7 +41,7 @@
                       <wps:spPr>
                         <a:xfrm flipH="1">
                           <a:off x="0" y="0"/>
-                          <a:ext cx="3240" cy="3240"/>
+                          <a:ext cx="4320" cy="4320"/>
                         </a:xfrm>
                         <a:prstGeom prst="line">
                           <a:avLst/>
@@ -75,7 +75,7 @@
           </mc:Choice>
           <mc:Fallback>
             <w:pict>
-              <v:line id="shape_0" from="9pt,1.5pt" to="9.2pt,1.7pt" ID="Gerader Verbinder 2" stroked="t" style="position:absolute;flip:x;mso-position-horizontal:left;mso-position-horizontal-relative:margin" wp14:anchorId="603EFD6E">
+              <v:line id="shape_0" from="9pt,1.55pt" to="9.3pt,1.85pt" ID="Gerader Verbinder 2" stroked="t" style="position:absolute;flip:x;mso-position-horizontal:left;mso-position-horizontal-relative:margin" wp14:anchorId="603EFD6E">
                 <v:stroke color="#d9d9d9" weight="19080" joinstyle="miter" endcap="flat"/>
                 <v:fill o:detectmouseclick="t" on="false"/>
               </v:line>
@@ -95,13 +95,13 @@
             <wp:effectExtent l="0" t="0" r="0" b="0"/>
             <wp:wrapTight wrapText="bothSides">
               <wp:wrapPolygon edited="0">
-                <wp:start x="-441" y="0"/>
-                <wp:lineTo x="-441" y="20527"/>
-                <wp:lineTo x="13604" y="20527"/>
-                <wp:lineTo x="21065" y="13212"/>
-                <wp:lineTo x="21065" y="1431"/>
-                <wp:lineTo x="12792" y="0"/>
-                <wp:lineTo x="-441" y="0"/>
+                <wp:start x="-527" y="0"/>
+                <wp:lineTo x="-527" y="20443"/>
+                <wp:lineTo x="13565" y="20443"/>
+                <wp:lineTo x="21057" y="13155"/>
+                <wp:lineTo x="21057" y="1417"/>
+                <wp:lineTo x="12753" y="0"/>
+                <wp:lineTo x="-527" y="0"/>
               </wp:wrapPolygon>
             </wp:wrapTight>
             <wp:docPr id="2" name="Grafik 1" descr="logo_THKOLN"/>
@@ -699,7 +699,7 @@
           <w:docPartGallery w:val="Table of Contents"/>
           <w:docPartUnique w:val="true"/>
         </w:docPartObj>
-        <w:id w:val="1962645794"/>
+        <w:id w:val="1656303205"/>
       </w:sdtPr>
       <w:sdtContent>
         <w:p>
@@ -5866,7 +5866,7 @@
       <w:tblPr>
         <w:tblW w:w="9641" w:type="dxa"/>
         <w:jc w:val="left"/>
-        <w:tblInd w:w="43" w:type="dxa"/>
+        <w:tblInd w:w="41" w:type="dxa"/>
         <w:tblBorders>
           <w:top w:val="single" w:sz="2" w:space="0" w:color="000001"/>
           <w:left w:val="single" w:sz="2" w:space="0" w:color="000001"/>
@@ -5875,7 +5875,7 @@
         </w:tblBorders>
         <w:tblCellMar>
           <w:top w:w="55" w:type="dxa"/>
-          <w:left w:w="39" w:type="dxa"/>
+          <w:left w:w="36" w:type="dxa"/>
           <w:bottom w:w="55" w:type="dxa"/>
           <w:right w:w="55" w:type="dxa"/>
         </w:tblCellMar>
@@ -5898,7 +5898,7 @@
             </w:tcBorders>
             <w:shd w:color="auto" w:fill="auto" w:val="clear"/>
             <w:tcMar>
-              <w:left w:w="39" w:type="dxa"/>
+              <w:left w:w="36" w:type="dxa"/>
             </w:tcMar>
           </w:tcPr>
           <w:p>
@@ -5935,7 +5935,7 @@
             </w:tcBorders>
             <w:shd w:color="auto" w:fill="auto" w:val="clear"/>
             <w:tcMar>
-              <w:left w:w="39" w:type="dxa"/>
+              <w:left w:w="36" w:type="dxa"/>
             </w:tcMar>
           </w:tcPr>
           <w:p>
@@ -5973,7 +5973,7 @@
             </w:tcBorders>
             <w:shd w:color="auto" w:fill="auto" w:val="clear"/>
             <w:tcMar>
-              <w:left w:w="39" w:type="dxa"/>
+              <w:left w:w="36" w:type="dxa"/>
             </w:tcMar>
           </w:tcPr>
           <w:p>
@@ -6008,7 +6008,7 @@
             </w:tcBorders>
             <w:shd w:color="auto" w:fill="auto" w:val="clear"/>
             <w:tcMar>
-              <w:left w:w="39" w:type="dxa"/>
+              <w:left w:w="36" w:type="dxa"/>
             </w:tcMar>
           </w:tcPr>
           <w:p>
@@ -6044,7 +6044,7 @@
             </w:tcBorders>
             <w:shd w:color="auto" w:fill="auto" w:val="clear"/>
             <w:tcMar>
-              <w:left w:w="39" w:type="dxa"/>
+              <w:left w:w="36" w:type="dxa"/>
             </w:tcMar>
           </w:tcPr>
           <w:p>
@@ -6079,7 +6079,7 @@
             </w:tcBorders>
             <w:shd w:color="auto" w:fill="auto" w:val="clear"/>
             <w:tcMar>
-              <w:left w:w="39" w:type="dxa"/>
+              <w:left w:w="36" w:type="dxa"/>
             </w:tcMar>
           </w:tcPr>
           <w:p>
@@ -6115,7 +6115,7 @@
             </w:tcBorders>
             <w:shd w:color="auto" w:fill="auto" w:val="clear"/>
             <w:tcMar>
-              <w:left w:w="39" w:type="dxa"/>
+              <w:left w:w="36" w:type="dxa"/>
             </w:tcMar>
           </w:tcPr>
           <w:p>
@@ -6150,7 +6150,7 @@
             </w:tcBorders>
             <w:shd w:color="auto" w:fill="auto" w:val="clear"/>
             <w:tcMar>
-              <w:left w:w="39" w:type="dxa"/>
+              <w:left w:w="36" w:type="dxa"/>
             </w:tcMar>
           </w:tcPr>
           <w:p>
@@ -6187,7 +6187,7 @@
             </w:tcBorders>
             <w:shd w:color="auto" w:fill="auto" w:val="clear"/>
             <w:tcMar>
-              <w:left w:w="39" w:type="dxa"/>
+              <w:left w:w="36" w:type="dxa"/>
             </w:tcMar>
           </w:tcPr>
           <w:p>
@@ -6222,7 +6222,7 @@
             </w:tcBorders>
             <w:shd w:color="auto" w:fill="auto" w:val="clear"/>
             <w:tcMar>
-              <w:left w:w="39" w:type="dxa"/>
+              <w:left w:w="36" w:type="dxa"/>
             </w:tcMar>
           </w:tcPr>
           <w:p>
@@ -6259,7 +6259,7 @@
             </w:tcBorders>
             <w:shd w:color="auto" w:fill="auto" w:val="clear"/>
             <w:tcMar>
-              <w:left w:w="39" w:type="dxa"/>
+              <w:left w:w="36" w:type="dxa"/>
             </w:tcMar>
           </w:tcPr>
           <w:p>
@@ -6294,7 +6294,7 @@
             </w:tcBorders>
             <w:shd w:color="auto" w:fill="auto" w:val="clear"/>
             <w:tcMar>
-              <w:left w:w="39" w:type="dxa"/>
+              <w:left w:w="36" w:type="dxa"/>
             </w:tcMar>
           </w:tcPr>
           <w:p>
@@ -6365,7 +6365,7 @@
       <w:tblPr>
         <w:tblW w:w="9638" w:type="dxa"/>
         <w:jc w:val="left"/>
-        <w:tblInd w:w="43" w:type="dxa"/>
+        <w:tblInd w:w="41" w:type="dxa"/>
         <w:tblBorders>
           <w:top w:val="single" w:sz="2" w:space="0" w:color="000001"/>
           <w:left w:val="single" w:sz="2" w:space="0" w:color="000001"/>
@@ -6374,7 +6374,7 @@
         </w:tblBorders>
         <w:tblCellMar>
           <w:top w:w="55" w:type="dxa"/>
-          <w:left w:w="39" w:type="dxa"/>
+          <w:left w:w="36" w:type="dxa"/>
           <w:bottom w:w="55" w:type="dxa"/>
           <w:right w:w="55" w:type="dxa"/>
         </w:tblCellMar>
@@ -6397,7 +6397,7 @@
             </w:tcBorders>
             <w:shd w:color="auto" w:fill="auto" w:val="clear"/>
             <w:tcMar>
-              <w:left w:w="39" w:type="dxa"/>
+              <w:left w:w="36" w:type="dxa"/>
             </w:tcMar>
           </w:tcPr>
           <w:p>
@@ -6434,7 +6434,7 @@
             </w:tcBorders>
             <w:shd w:color="auto" w:fill="auto" w:val="clear"/>
             <w:tcMar>
-              <w:left w:w="39" w:type="dxa"/>
+              <w:left w:w="36" w:type="dxa"/>
             </w:tcMar>
           </w:tcPr>
           <w:p>
@@ -6472,7 +6472,7 @@
             </w:tcBorders>
             <w:shd w:color="auto" w:fill="auto" w:val="clear"/>
             <w:tcMar>
-              <w:left w:w="39" w:type="dxa"/>
+              <w:left w:w="36" w:type="dxa"/>
             </w:tcMar>
           </w:tcPr>
           <w:p>
@@ -6507,7 +6507,7 @@
             </w:tcBorders>
             <w:shd w:color="auto" w:fill="auto" w:val="clear"/>
             <w:tcMar>
-              <w:left w:w="39" w:type="dxa"/>
+              <w:left w:w="36" w:type="dxa"/>
             </w:tcMar>
           </w:tcPr>
           <w:p>
@@ -6543,7 +6543,7 @@
             </w:tcBorders>
             <w:shd w:color="auto" w:fill="auto" w:val="clear"/>
             <w:tcMar>
-              <w:left w:w="39" w:type="dxa"/>
+              <w:left w:w="36" w:type="dxa"/>
             </w:tcMar>
           </w:tcPr>
           <w:p>
@@ -6578,7 +6578,7 @@
             </w:tcBorders>
             <w:shd w:color="auto" w:fill="auto" w:val="clear"/>
             <w:tcMar>
-              <w:left w:w="39" w:type="dxa"/>
+              <w:left w:w="36" w:type="dxa"/>
             </w:tcMar>
           </w:tcPr>
           <w:p>
@@ -6686,7 +6686,7 @@
       <w:tblPr>
         <w:tblW w:w="9638" w:type="dxa"/>
         <w:jc w:val="left"/>
-        <w:tblInd w:w="43" w:type="dxa"/>
+        <w:tblInd w:w="41" w:type="dxa"/>
         <w:tblBorders>
           <w:top w:val="single" w:sz="2" w:space="0" w:color="000001"/>
           <w:left w:val="single" w:sz="2" w:space="0" w:color="000001"/>
@@ -6695,7 +6695,7 @@
         </w:tblBorders>
         <w:tblCellMar>
           <w:top w:w="55" w:type="dxa"/>
-          <w:left w:w="39" w:type="dxa"/>
+          <w:left w:w="36" w:type="dxa"/>
           <w:bottom w:w="55" w:type="dxa"/>
           <w:right w:w="55" w:type="dxa"/>
         </w:tblCellMar>
@@ -6718,7 +6718,7 @@
             </w:tcBorders>
             <w:shd w:color="auto" w:fill="auto" w:val="clear"/>
             <w:tcMar>
-              <w:left w:w="39" w:type="dxa"/>
+              <w:left w:w="36" w:type="dxa"/>
             </w:tcMar>
           </w:tcPr>
           <w:p>
@@ -6755,7 +6755,7 @@
             </w:tcBorders>
             <w:shd w:color="auto" w:fill="auto" w:val="clear"/>
             <w:tcMar>
-              <w:left w:w="39" w:type="dxa"/>
+              <w:left w:w="36" w:type="dxa"/>
             </w:tcMar>
           </w:tcPr>
           <w:p>
@@ -6793,7 +6793,7 @@
             </w:tcBorders>
             <w:shd w:color="auto" w:fill="auto" w:val="clear"/>
             <w:tcMar>
-              <w:left w:w="39" w:type="dxa"/>
+              <w:left w:w="36" w:type="dxa"/>
             </w:tcMar>
           </w:tcPr>
           <w:p>
@@ -6811,35 +6811,7 @@
                 <w:sz w:val="22"/>
                 <w:szCs w:val="22"/>
               </w:rPr>
-              <w:t xml:space="preserve">Bietet </w:t>
-            </w:r>
-            <w:del w:id="4" w:author="Pastuh" w:date="2017-05-13T17:24:00Z">
-              <w:r>
-                <w:rPr>
-                  <w:rFonts w:ascii="Calibri" w:hAnsi="Calibri"/>
-                  <w:sz w:val="22"/>
-                  <w:szCs w:val="22"/>
-                </w:rPr>
-                <w:delText>Jungendlichen</w:delText>
-              </w:r>
-            </w:del>
-            <w:ins w:id="5" w:author="Pastuh" w:date="2017-05-13T17:24:00Z">
-              <w:r>
-                <w:rPr>
-                  <w:rFonts w:ascii="Calibri" w:hAnsi="Calibri"/>
-                  <w:sz w:val="22"/>
-                  <w:szCs w:val="22"/>
-                </w:rPr>
-                <w:t>Jugendlichen</w:t>
-              </w:r>
-            </w:ins>
-            <w:r>
-              <w:rPr>
-                <w:rFonts w:ascii="Calibri" w:hAnsi="Calibri"/>
-                <w:sz w:val="22"/>
-                <w:szCs w:val="22"/>
-              </w:rPr>
-              <w:t xml:space="preserve"> und Erwachsenen die Möglichkeit Lesen und Schreiben in verschiedenen Leveln zu lernen.</w:t>
+              <w:t>Bietet Jugendlichen und Erwachsenen die Möglichkeit Lesen und Schreiben in verschiedenen Leveln zu lernen.</w:t>
             </w:r>
           </w:p>
         </w:tc>
@@ -6856,7 +6828,7 @@
             </w:tcBorders>
             <w:shd w:color="auto" w:fill="auto" w:val="clear"/>
             <w:tcMar>
-              <w:left w:w="39" w:type="dxa"/>
+              <w:left w:w="36" w:type="dxa"/>
             </w:tcMar>
           </w:tcPr>
           <w:p>
@@ -6892,7 +6864,7 @@
             </w:tcBorders>
             <w:shd w:color="auto" w:fill="auto" w:val="clear"/>
             <w:tcMar>
-              <w:left w:w="39" w:type="dxa"/>
+              <w:left w:w="36" w:type="dxa"/>
             </w:tcMar>
           </w:tcPr>
           <w:p>
@@ -6927,7 +6899,7 @@
             </w:tcBorders>
             <w:shd w:color="auto" w:fill="auto" w:val="clear"/>
             <w:tcMar>
-              <w:left w:w="39" w:type="dxa"/>
+              <w:left w:w="36" w:type="dxa"/>
             </w:tcMar>
           </w:tcPr>
           <w:p>
@@ -6963,7 +6935,7 @@
             </w:tcBorders>
             <w:shd w:color="auto" w:fill="auto" w:val="clear"/>
             <w:tcMar>
-              <w:left w:w="39" w:type="dxa"/>
+              <w:left w:w="36" w:type="dxa"/>
             </w:tcMar>
           </w:tcPr>
           <w:p>
@@ -6998,7 +6970,7 @@
             </w:tcBorders>
             <w:shd w:color="auto" w:fill="auto" w:val="clear"/>
             <w:tcMar>
-              <w:left w:w="39" w:type="dxa"/>
+              <w:left w:w="36" w:type="dxa"/>
             </w:tcMar>
           </w:tcPr>
           <w:p>
@@ -7034,7 +7006,7 @@
             </w:tcBorders>
             <w:shd w:color="auto" w:fill="auto" w:val="clear"/>
             <w:tcMar>
-              <w:left w:w="39" w:type="dxa"/>
+              <w:left w:w="36" w:type="dxa"/>
             </w:tcMar>
           </w:tcPr>
           <w:p>
@@ -7069,7 +7041,7 @@
             </w:tcBorders>
             <w:shd w:color="auto" w:fill="auto" w:val="clear"/>
             <w:tcMar>
-              <w:left w:w="39" w:type="dxa"/>
+              <w:left w:w="36" w:type="dxa"/>
             </w:tcMar>
           </w:tcPr>
           <w:p>
@@ -7123,7 +7095,7 @@
             </w:tcBorders>
             <w:shd w:color="auto" w:fill="auto" w:val="clear"/>
             <w:tcMar>
-              <w:left w:w="39" w:type="dxa"/>
+              <w:left w:w="36" w:type="dxa"/>
             </w:tcMar>
           </w:tcPr>
           <w:p>
@@ -7158,7 +7130,7 @@
             </w:tcBorders>
             <w:shd w:color="auto" w:fill="auto" w:val="clear"/>
             <w:tcMar>
-              <w:left w:w="39" w:type="dxa"/>
+              <w:left w:w="36" w:type="dxa"/>
             </w:tcMar>
           </w:tcPr>
           <w:p>
@@ -7187,10 +7159,10 @@
         <w:spacing w:lineRule="auto" w:line="276"/>
         <w:rPr>
           <w:rFonts w:cs="Calibri" w:cstheme="minorHAnsi"/>
-          <w:ins w:id="7" w:author="Unbekannter Autor" w:date="2017-05-12T22:45:00Z"/>
-        </w:rPr>
-      </w:pPr>
-      <w:ins w:id="6" w:author="Unbekannter Autor" w:date="2017-05-12T22:45:00Z">
+          <w:ins w:id="5" w:author="Unbekannter Autor" w:date="2017-05-12T22:45:00Z"/>
+        </w:rPr>
+      </w:pPr>
+      <w:ins w:id="4" w:author="Unbekannter Autor" w:date="2017-05-12T22:45:00Z">
         <w:r>
           <w:rPr>
             <w:rFonts w:cs="Calibri" w:cstheme="minorHAnsi"/>
@@ -7268,9 +7240,9 @@
                   <wp:posOffset>243840</wp:posOffset>
                 </wp:positionH>
                 <wp:positionV relativeFrom="paragraph">
-                  <wp:posOffset>368935</wp:posOffset>
+                  <wp:posOffset>389255</wp:posOffset>
                 </wp:positionV>
-                <wp:extent cx="5672455" cy="41910"/>
+                <wp:extent cx="5673090" cy="42545"/>
                 <wp:effectExtent l="0" t="0" r="26035" b="36830"/>
                 <wp:wrapNone/>
                 <wp:docPr id="10" name="Gerader Verbinder 8"/>
@@ -7281,7 +7253,7 @@
                       <wps:spPr>
                         <a:xfrm flipV="1">
                           <a:off x="0" y="0"/>
-                          <a:ext cx="5671800" cy="38880"/>
+                          <a:ext cx="5672520" cy="39240"/>
                         </a:xfrm>
                         <a:prstGeom prst="line">
                           <a:avLst/>
@@ -7315,7 +7287,7 @@
           </mc:Choice>
           <mc:Fallback>
             <w:pict>
-              <v:line id="shape_0" from="19.2pt,27.5pt" to="465.75pt,30.5pt" ID="Gerader Verbinder 8" stroked="t" style="position:absolute;flip:y;mso-position-horizontal-relative:margin" wp14:anchorId="4253E3A0">
+              <v:line id="shape_0" from="19.2pt,29.15pt" to="465.8pt,32.2pt" ID="Gerader Verbinder 8" stroked="t" style="position:absolute;flip:y;mso-position-horizontal-relative:margin" wp14:anchorId="4253E3A0">
                 <v:stroke color="#d9d9d9" weight="19080" joinstyle="miter" endcap="flat"/>
                 <v:fill o:detectmouseclick="t" on="false"/>
               </v:line>
@@ -7403,9 +7375,9 @@
                   <wp:posOffset>235585</wp:posOffset>
                 </wp:positionH>
                 <wp:positionV relativeFrom="paragraph">
-                  <wp:posOffset>382270</wp:posOffset>
+                  <wp:posOffset>402590</wp:posOffset>
                 </wp:positionV>
-                <wp:extent cx="5672455" cy="41910"/>
+                <wp:extent cx="5673090" cy="42545"/>
                 <wp:effectExtent l="0" t="0" r="26035" b="36830"/>
                 <wp:wrapNone/>
                 <wp:docPr id="11" name="Gerader Verbinder 5"/>
@@ -7416,7 +7388,7 @@
                       <wps:spPr>
                         <a:xfrm flipV="1">
                           <a:off x="0" y="0"/>
-                          <a:ext cx="5671800" cy="38880"/>
+                          <a:ext cx="5672520" cy="39240"/>
                         </a:xfrm>
                         <a:prstGeom prst="line">
                           <a:avLst/>
@@ -7450,7 +7422,7 @@
           </mc:Choice>
           <mc:Fallback>
             <w:pict>
-              <v:line id="shape_0" from="18.55pt,28.55pt" to="465.1pt,31.55pt" ID="Gerader Verbinder 5" stroked="t" style="position:absolute;flip:y;mso-position-horizontal-relative:margin" wp14:anchorId="538153B6">
+              <v:line id="shape_0" from="18.55pt,30.2pt" to="465.15pt,33.25pt" ID="Gerader Verbinder 5" stroked="t" style="position:absolute;flip:y;mso-position-horizontal-relative:margin" wp14:anchorId="538153B6">
                 <v:stroke color="#d9d9d9" weight="19080" joinstyle="miter" endcap="flat"/>
                 <v:fill o:detectmouseclick="t" on="false"/>
               </v:line>
@@ -7470,7 +7442,7 @@
         <w:pStyle w:val="Normal"/>
         <w:rPr>
           <w:rFonts w:cs="Calibri" w:cstheme="minorHAnsi"/>
-          <w:del w:id="8" w:author="Pastuh" w:date="2017-05-13T17:25:00Z"/>
+          <w:del w:id="6" w:author="Pastuh" w:date="2017-05-13T17:25:00Z"/>
         </w:rPr>
       </w:pPr>
       <w:r>
@@ -11653,10 +11625,10 @@
         <w:spacing w:lineRule="auto" w:line="276" w:before="0" w:after="240"/>
         <w:rPr>
           <w:rFonts w:cs="Calibri" w:cstheme="minorHAnsi"/>
-          <w:ins w:id="10" w:author="Unbekannter Autor" w:date="2017-05-12T23:03:00Z"/>
-        </w:rPr>
-      </w:pPr>
-      <w:ins w:id="9" w:author="Unbekannter Autor" w:date="2017-05-12T23:03:00Z">
+          <w:ins w:id="8" w:author="Unbekannter Autor" w:date="2017-05-12T23:03:00Z"/>
+        </w:rPr>
+      </w:pPr>
+      <w:ins w:id="7" w:author="Unbekannter Autor" w:date="2017-05-12T23:03:00Z">
         <w:r>
           <w:rPr>
             <w:rFonts w:cs="Calibri" w:cstheme="minorHAnsi"/>
@@ -11688,9 +11660,9 @@
                   <wp:posOffset>250190</wp:posOffset>
                 </wp:positionH>
                 <wp:positionV relativeFrom="paragraph">
-                  <wp:posOffset>323850</wp:posOffset>
+                  <wp:posOffset>344170</wp:posOffset>
                 </wp:positionV>
-                <wp:extent cx="5672455" cy="41910"/>
+                <wp:extent cx="5673090" cy="42545"/>
                 <wp:effectExtent l="0" t="0" r="26035" b="36830"/>
                 <wp:wrapNone/>
                 <wp:docPr id="12" name="Gerader Verbinder 7"/>
@@ -11701,7 +11673,7 @@
                       <wps:spPr>
                         <a:xfrm flipV="1">
                           <a:off x="0" y="0"/>
-                          <a:ext cx="5671800" cy="38880"/>
+                          <a:ext cx="5672520" cy="39240"/>
                         </a:xfrm>
                         <a:prstGeom prst="line">
                           <a:avLst/>
@@ -11735,7 +11707,7 @@
           </mc:Choice>
           <mc:Fallback>
             <w:pict>
-              <v:line id="shape_0" from="19.7pt,23.95pt" to="466.25pt,26.95pt" ID="Gerader Verbinder 7" stroked="t" style="position:absolute;flip:y;mso-position-horizontal-relative:margin" wp14:anchorId="63B4BF6A">
+              <v:line id="shape_0" from="19.7pt,25.6pt" to="466.3pt,28.65pt" ID="Gerader Verbinder 7" stroked="t" style="position:absolute;flip:y;mso-position-horizontal-relative:margin" wp14:anchorId="63B4BF6A">
                 <v:stroke color="#d9d9d9" weight="19080" joinstyle="miter" endcap="flat"/>
                 <v:fill o:detectmouseclick="t" on="false"/>
               </v:line>
@@ -12339,6 +12311,51 @@
       </w:pPr>
       <w:r>
         <w:rPr/>
+        <w:drawing>
+          <wp:anchor behindDoc="0" distT="0" distB="0" distL="0" distR="0" simplePos="0" locked="0" layoutInCell="1" allowOverlap="1" relativeHeight="21">
+            <wp:simplePos x="0" y="0"/>
+            <wp:positionH relativeFrom="column">
+              <wp:posOffset>-908685</wp:posOffset>
+            </wp:positionH>
+            <wp:positionV relativeFrom="paragraph">
+              <wp:posOffset>-53975</wp:posOffset>
+            </wp:positionV>
+            <wp:extent cx="7274560" cy="5239385"/>
+            <wp:effectExtent l="0" t="0" r="0" b="0"/>
+            <wp:wrapSquare wrapText="largest"/>
+            <wp:docPr id="13" name="Bild10" descr=""/>
+            <wp:cNvGraphicFramePr>
+              <a:graphicFrameLocks xmlns:a="http://schemas.openxmlformats.org/drawingml/2006/main" noChangeAspect="1"/>
+            </wp:cNvGraphicFramePr>
+            <a:graphic xmlns:a="http://schemas.openxmlformats.org/drawingml/2006/main">
+              <a:graphicData uri="http://schemas.openxmlformats.org/drawingml/2006/picture">
+                <pic:pic xmlns:pic="http://schemas.openxmlformats.org/drawingml/2006/picture">
+                  <pic:nvPicPr>
+                    <pic:cNvPr id="13" name="Bild10" descr=""/>
+                    <pic:cNvPicPr>
+                      <a:picLocks noChangeAspect="1" noChangeArrowheads="1"/>
+                    </pic:cNvPicPr>
+                  </pic:nvPicPr>
+                  <pic:blipFill>
+                    <a:blip r:embed="rId12"/>
+                    <a:stretch>
+                      <a:fillRect/>
+                    </a:stretch>
+                  </pic:blipFill>
+                  <pic:spPr bwMode="auto">
+                    <a:xfrm>
+                      <a:off x="0" y="0"/>
+                      <a:ext cx="7274560" cy="5239385"/>
+                    </a:xfrm>
+                    <a:prstGeom prst="rect">
+                      <a:avLst/>
+                    </a:prstGeom>
+                  </pic:spPr>
+                </pic:pic>
+              </a:graphicData>
+            </a:graphic>
+          </wp:anchor>
+        </w:drawing>
       </w:r>
     </w:p>
     <w:p>
@@ -12366,6 +12383,7 @@
       </w:pPr>
       <w:r>
         <w:rPr/>
+        <w:t>Das größte Risiko ist, dass die Geräte der Benutzer nicht leistungsstark genug sind, um die App vollständig nutzen zu können. Dies hängt davon ab, wie verbreitet Smartphones in afrikanischen Regionen bereits sind. Um Funktionalität auf leistungsschwachen Smartphones zu gewährleisten, werden leistungsintensive Algorithmen nicht auf dem Endgerät laufen.</w:t>
       </w:r>
     </w:p>
     <w:p>
@@ -12375,6 +12393,7 @@
       </w:pPr>
       <w:r>
         <w:rPr/>
+        <w:t>Durch eine geringe Datenübertragungsrate wird der Datenaustausch verlangsamt und das System kann nicht arbeiten. Harvest Hand wird gebrauchsuntauglich. Um dies zu vermeiden, wird der Datenaustausch möglichst effizient gestaltet, so dass ein Transport großer Datenmengen vermieden wird.</w:t>
       </w:r>
     </w:p>
     <w:p>
@@ -12384,51 +12403,55 @@
       </w:pPr>
       <w:r>
         <w:rPr/>
-      </w:r>
-    </w:p>
-    <w:p>
-      <w:pPr>
-        <w:pStyle w:val="Normal"/>
+        <w:t xml:space="preserve">Das dritt schwerste Risiko ist, dass die Helfer vor Ort nicht genügend Wissen im Bereich Ackerbau mitbringen um den Menschen vor Ort ausreichend Hilfe bieten zu können. </w:t>
+      </w:r>
+      <w:r>
         <w:rPr/>
-      </w:pPr>
-      <w:r>
+        <w:t>Daher sollten die Helfer im Vorfeld auf ihre Qualifikationen in dieser Domäne geprüft werden.</w:t>
+      </w:r>
+    </w:p>
+    <w:p>
+      <w:pPr>
+        <w:pStyle w:val="Normal"/>
         <w:rPr/>
-      </w:r>
-    </w:p>
-    <w:p>
-      <w:pPr>
-        <w:pStyle w:val="Normal"/>
+      </w:pPr>
+      <w:r>
         <w:rPr/>
-      </w:pPr>
-      <w:r>
+        <w:t>Harvest Hand übermittelt Helfern und Landwirten Vorschläge wie sie den Ackerbau nachhaltig verbessern können. Ein Problem kann auftreten, wenn den Menschen vor Ort das nötige Equipment fehlt um diese Empfehlungen umsetzen zu können. Um diesem Problem aus dem Weg zu gehen, wird im Vorfeld recherchiert, welche Anbauwerkzeuge vor Ort zur Verfügung stehen und wird sie in den Empfehlungen berücksichtigen.</w:t>
+      </w:r>
+    </w:p>
+    <w:p>
+      <w:pPr>
+        <w:pStyle w:val="Normal"/>
         <w:rPr/>
-      </w:r>
-    </w:p>
-    <w:p>
-      <w:pPr>
-        <w:pStyle w:val="Normal"/>
+      </w:pPr>
+      <w:r>
         <w:rPr/>
-      </w:pPr>
-      <w:r>
+        <w:t>Ein weiteres Risiko stellt die Vermittlung fehlerhafter Informationen dar. Diese würden den Landwirten schaden, wenn da durch fehlerhafter Anbau betrieben wird. Aus diesem Grund ist es sehr wichtig die Informationsquellen ständig zu überprüfen.</w:t>
+      </w:r>
+    </w:p>
+    <w:p>
+      <w:pPr>
+        <w:pStyle w:val="Normal"/>
         <w:rPr/>
-      </w:r>
-    </w:p>
-    <w:p>
-      <w:pPr>
-        <w:pStyle w:val="Normal"/>
+      </w:pPr>
+      <w:r>
         <w:rPr/>
-      </w:pPr>
-      <w:r>
+        <w:t>Die Entwicklung des Systems könnte unterschätzt werden, so dass die Funktionalität des Systems nicht rechtzeitig fertig gestellt werden kann.  Um dies zu vermeiden sollte der Projektplan bis ins letzte Detail durchdacht werden.</w:t>
+      </w:r>
+    </w:p>
+    <w:p>
+      <w:pPr>
+        <w:pStyle w:val="Normal"/>
         <w:rPr/>
-      </w:r>
-    </w:p>
-    <w:p>
-      <w:pPr>
-        <w:pStyle w:val="Normal"/>
+      </w:pPr>
+      <w:r>
         <w:rPr/>
-      </w:pPr>
+        <w:t xml:space="preserve">Des Weiteren können den primären Stakeholdern Kenntnisse für den Umgang mit einem interaktiven System fehlen. </w:t>
+      </w:r>
       <w:r>
         <w:rPr/>
+        <w:t>Dies würde die Usability des Systems massiv einschränken. Daher sollten die Stakeholder zu Beginn eine Einführung in das System erhalten und eine gebrauchstaugliche Gestaltung muss gewährleistet sein.</w:t>
       </w:r>
     </w:p>
     <w:p>
@@ -12438,6 +12461,7 @@
       </w:pPr>
       <w:r>
         <w:rPr/>
+        <w:t>Die Anforderungen an das System sollten genau spezifiziert werden. Eine Entwicklung unnötiger Funktionen sorgt für mehr Aufwand und raubt Entwicklungszeit. Außerdem schränken sie die Usability ein. Aus diesem Grund ist eine genau Aufgabenanalyse von Nöten, sowie ein Prototyping.</w:t>
       </w:r>
     </w:p>
     <w:p>
@@ -12447,42 +12471,7 @@
       </w:pPr>
       <w:r>
         <w:rPr/>
-      </w:r>
-    </w:p>
-    <w:p>
-      <w:pPr>
-        <w:pStyle w:val="Normal"/>
-        <w:rPr/>
-      </w:pPr>
-      <w:r>
-        <w:rPr/>
-      </w:r>
-    </w:p>
-    <w:p>
-      <w:pPr>
-        <w:pStyle w:val="Normal"/>
-        <w:rPr/>
-      </w:pPr>
-      <w:r>
-        <w:rPr/>
-      </w:r>
-    </w:p>
-    <w:p>
-      <w:pPr>
-        <w:pStyle w:val="Normal"/>
-        <w:rPr/>
-      </w:pPr>
-      <w:r>
-        <w:rPr/>
-      </w:r>
-    </w:p>
-    <w:p>
-      <w:pPr>
-        <w:pStyle w:val="Normal"/>
-        <w:rPr/>
-      </w:pPr>
-      <w:r>
-        <w:rPr/>
+        <w:t>Daten die von externen Diensten bezogen werden, müssen ständig validiert werden. Fehlerhafte Informationen führen zu einer fehlerhaften Funktionalität und es kommt zu unwissentlichen Anbaufehlern.</w:t>
       </w:r>
     </w:p>
     <w:p>
@@ -12509,12 +12498,12 @@
                   <wp:posOffset>230505</wp:posOffset>
                 </wp:positionH>
                 <wp:positionV relativeFrom="paragraph">
-                  <wp:posOffset>299720</wp:posOffset>
+                  <wp:posOffset>320040</wp:posOffset>
                 </wp:positionV>
-                <wp:extent cx="5672455" cy="41910"/>
+                <wp:extent cx="5673090" cy="42545"/>
                 <wp:effectExtent l="0" t="0" r="26670" b="37465"/>
                 <wp:wrapNone/>
-                <wp:docPr id="13" name="Gerader Verbinder 6"/>
+                <wp:docPr id="14" name="Gerader Verbinder 6"/>
                 <a:graphic xmlns:a="http://schemas.openxmlformats.org/drawingml/2006/main">
                   <a:graphicData uri="http://schemas.microsoft.com/office/word/2010/wordprocessingShape">
                     <wps:wsp>
@@ -12522,7 +12511,7 @@
                       <wps:spPr>
                         <a:xfrm flipV="1">
                           <a:off x="0" y="0"/>
-                          <a:ext cx="5671800" cy="38880"/>
+                          <a:ext cx="5672520" cy="39240"/>
                         </a:xfrm>
                         <a:prstGeom prst="line">
                           <a:avLst/>
@@ -12556,7 +12545,7 @@
           </mc:Choice>
           <mc:Fallback>
             <w:pict>
-              <v:line id="shape_0" from="18.15pt,22.05pt" to="464.7pt,25.05pt" ID="Gerader Verbinder 6" stroked="t" style="position:absolute;flip:y;mso-position-horizontal-relative:margin" wp14:anchorId="102DA780">
+              <v:line id="shape_0" from="18.15pt,23.7pt" to="464.75pt,26.75pt" ID="Gerader Verbinder 6" stroked="t" style="position:absolute;flip:y;mso-position-horizontal-relative:margin" wp14:anchorId="102DA780">
                 <v:stroke color="#d9d9d9" weight="19080" joinstyle="miter" endcap="flat"/>
                 <v:fill o:detectmouseclick="t" on="false"/>
               </v:line>
@@ -13685,12 +13674,12 @@
                   <wp:posOffset>243840</wp:posOffset>
                 </wp:positionH>
                 <wp:positionV relativeFrom="paragraph">
-                  <wp:posOffset>372745</wp:posOffset>
+                  <wp:posOffset>393065</wp:posOffset>
                 </wp:positionV>
-                <wp:extent cx="5672455" cy="41910"/>
+                <wp:extent cx="5673090" cy="42545"/>
                 <wp:effectExtent l="0" t="0" r="26670" b="37465"/>
                 <wp:wrapNone/>
-                <wp:docPr id="14" name="Gerader Verbinder 3"/>
+                <wp:docPr id="15" name="Gerader Verbinder 3"/>
                 <a:graphic xmlns:a="http://schemas.openxmlformats.org/drawingml/2006/main">
                   <a:graphicData uri="http://schemas.microsoft.com/office/word/2010/wordprocessingShape">
                     <wps:wsp>
@@ -13698,7 +13687,7 @@
                       <wps:spPr>
                         <a:xfrm flipV="1">
                           <a:off x="0" y="0"/>
-                          <a:ext cx="5671800" cy="38880"/>
+                          <a:ext cx="5672520" cy="39240"/>
                         </a:xfrm>
                         <a:prstGeom prst="line">
                           <a:avLst/>
@@ -13732,7 +13721,7 @@
           </mc:Choice>
           <mc:Fallback>
             <w:pict>
-              <v:line id="shape_0" from="19.2pt,27.8pt" to="465.75pt,30.8pt" ID="Gerader Verbinder 3" stroked="t" style="position:absolute;flip:y;mso-position-horizontal-relative:margin" wp14:anchorId="1051CBA6">
+              <v:line id="shape_0" from="19.2pt,29.45pt" to="465.8pt,32.5pt" ID="Gerader Verbinder 3" stroked="t" style="position:absolute;flip:y;mso-position-horizontal-relative:margin" wp14:anchorId="1051CBA6">
                 <v:stroke color="#d9d9d9" weight="19080" joinstyle="miter" endcap="flat"/>
                 <v:fill o:detectmouseclick="t" on="false"/>
               </v:line>
@@ -14102,7 +14091,7 @@
         </w:rPr>
         <w:t>Für diese</w:t>
       </w:r>
-      <w:ins w:id="11" w:author="Pastuh" w:date="2017-05-11T19:56:00Z">
+      <w:ins w:id="9" w:author="Pastuh" w:date="2017-05-11T19:56:00Z">
         <w:r>
           <w:rPr>
             <w:rFonts w:cs="Calibri" w:cstheme="minorHAnsi"/>
@@ -14116,7 +14105,7 @@
         </w:rPr>
         <w:t xml:space="preserve"> Projekt komm</w:t>
       </w:r>
-      <w:ins w:id="12" w:author="Pastuh" w:date="2017-05-11T19:54:00Z">
+      <w:ins w:id="10" w:author="Pastuh" w:date="2017-05-11T19:54:00Z">
         <w:r>
           <w:rPr>
             <w:rFonts w:cs="Calibri" w:cstheme="minorHAnsi"/>
@@ -14124,7 +14113,7 @@
           <w:t>t</w:t>
         </w:r>
       </w:ins>
-      <w:del w:id="13" w:author="Pastuh" w:date="2017-05-11T19:54:00Z">
+      <w:del w:id="11" w:author="Pastuh" w:date="2017-05-11T19:54:00Z">
         <w:r>
           <w:rPr>
             <w:rFonts w:cs="Calibri" w:cstheme="minorHAnsi"/>
@@ -14138,7 +14127,7 @@
         </w:rPr>
         <w:t xml:space="preserve"> hauptsächlich </w:t>
       </w:r>
-      <w:ins w:id="14" w:author="Pastuh" w:date="2017-05-11T19:54:00Z">
+      <w:ins w:id="12" w:author="Pastuh" w:date="2017-05-11T19:54:00Z">
         <w:r>
           <w:rPr>
             <w:rFonts w:cs="Calibri" w:cstheme="minorHAnsi"/>
@@ -14146,7 +14135,7 @@
           <w:t>ein</w:t>
         </w:r>
       </w:ins>
-      <w:del w:id="15" w:author="Pastuh" w:date="2017-05-11T19:54:00Z">
+      <w:del w:id="13" w:author="Pastuh" w:date="2017-05-11T19:54:00Z">
         <w:r>
           <w:rPr>
             <w:rFonts w:cs="Calibri" w:cstheme="minorHAnsi"/>
@@ -14160,7 +14149,7 @@
         </w:rPr>
         <w:t xml:space="preserve"> Vorgehensmodelle in Frage – Usability engineering lifecycle</w:t>
       </w:r>
-      <w:del w:id="16" w:author="Pastuh" w:date="2017-05-11T19:55:00Z">
+      <w:del w:id="14" w:author="Pastuh" w:date="2017-05-11T19:55:00Z">
         <w:r>
           <w:rPr>
             <w:rFonts w:cs="Calibri" w:cstheme="minorHAnsi"/>
@@ -14174,7 +14163,7 @@
         </w:rPr>
         <w:t xml:space="preserve">. Das </w:t>
       </w:r>
-      <w:del w:id="17" w:author="Pastuh" w:date="2017-05-11T19:55:00Z">
+      <w:del w:id="15" w:author="Pastuh" w:date="2017-05-11T19:55:00Z">
         <w:r>
           <w:rPr>
             <w:rFonts w:cs="Calibri" w:cstheme="minorHAnsi"/>
@@ -14182,7 +14171,7 @@
           <w:delText xml:space="preserve">erste </w:delText>
         </w:r>
       </w:del>
-      <w:ins w:id="18" w:author="Pastuh" w:date="2017-05-11T19:55:00Z">
+      <w:ins w:id="16" w:author="Pastuh" w:date="2017-05-11T19:55:00Z">
         <w:r>
           <w:rPr>
             <w:rFonts w:cs="Calibri" w:cstheme="minorHAnsi"/>
@@ -14196,7 +14185,7 @@
         </w:rPr>
         <w:t xml:space="preserve">ist ziemlich aufwändig und braucht längere Einarbeitungszeit, bietet jedoch konkrete effektive Techniken zum Vorgehen an. </w:t>
       </w:r>
-      <w:del w:id="19" w:author="Pastuh" w:date="2017-05-11T19:55:00Z">
+      <w:del w:id="17" w:author="Pastuh" w:date="2017-05-11T19:55:00Z">
         <w:r>
           <w:rPr>
             <w:rFonts w:cs="Calibri" w:cstheme="minorHAnsi"/>
@@ -14210,7 +14199,7 @@
         </w:rPr>
         <w:t xml:space="preserve">Da die Zeit im Rahmen des Projekts eine sehr knappe Ressource ist, </w:t>
       </w:r>
-      <w:del w:id="20" w:author="Pastuh" w:date="2017-05-11T19:55:00Z">
+      <w:del w:id="18" w:author="Pastuh" w:date="2017-05-11T19:55:00Z">
         <w:r>
           <w:rPr>
             <w:rFonts w:cs="Calibri" w:cstheme="minorHAnsi"/>
@@ -14218,7 +14207,7 @@
           <w:delText>tendiert das Entwicklungsteam zum dem ISO 9241 Teil 210,</w:delText>
         </w:r>
       </w:del>
-      <w:ins w:id="21" w:author="Pastuh" w:date="2017-05-11T19:55:00Z">
+      <w:ins w:id="19" w:author="Pastuh" w:date="2017-05-11T19:55:00Z">
         <w:r>
           <w:rPr>
             <w:rFonts w:cs="Calibri" w:cstheme="minorHAnsi"/>
@@ -14226,7 +14215,7 @@
           <w:t>muss das Modell auf die Projektgröße skaliert werden</w:t>
         </w:r>
       </w:ins>
-      <w:ins w:id="22" w:author="Pastuh" w:date="2017-05-11T19:56:00Z">
+      <w:ins w:id="20" w:author="Pastuh" w:date="2017-05-11T19:56:00Z">
         <w:r>
           <w:rPr>
             <w:rFonts w:cs="Calibri" w:cstheme="minorHAnsi"/>
@@ -14234,7 +14223,7 @@
           <w:t>.</w:t>
         </w:r>
       </w:ins>
-      <w:ins w:id="23" w:author="Pastuh" w:date="2017-05-11T19:55:00Z">
+      <w:ins w:id="21" w:author="Pastuh" w:date="2017-05-11T19:55:00Z">
         <w:r>
           <w:rPr>
             <w:rFonts w:cs="Calibri" w:cstheme="minorHAnsi"/>
@@ -14242,7 +14231,7 @@
           <w:t xml:space="preserve"> </w:t>
         </w:r>
       </w:ins>
-      <w:ins w:id="24" w:author="Pastuh" w:date="2017-05-11T19:57:00Z">
+      <w:ins w:id="22" w:author="Pastuh" w:date="2017-05-11T19:57:00Z">
         <w:r>
           <w:rPr>
             <w:rFonts w:cs="Calibri" w:cstheme="minorHAnsi"/>
@@ -14250,7 +14239,7 @@
           <w:t>In den Entwicklungsphasen werden bestimmte schritte angepasst und Techniken aus anderen Vorgehens</w:t>
         </w:r>
       </w:ins>
-      <w:ins w:id="25" w:author="Pastuh" w:date="2017-05-11T19:58:00Z">
+      <w:ins w:id="23" w:author="Pastuh" w:date="2017-05-11T19:58:00Z">
         <w:r>
           <w:rPr>
             <w:rFonts w:cs="Calibri" w:cstheme="minorHAnsi"/>
@@ -14258,7 +14247,7 @@
           <w:t>modellen</w:t>
         </w:r>
       </w:ins>
-      <w:ins w:id="26" w:author="Pastuh" w:date="2017-05-11T19:57:00Z">
+      <w:ins w:id="24" w:author="Pastuh" w:date="2017-05-11T19:57:00Z">
         <w:r>
           <w:rPr>
             <w:rFonts w:cs="Calibri" w:cstheme="minorHAnsi"/>
@@ -14266,7 +14255,7 @@
           <w:t xml:space="preserve"> verwendet</w:t>
         </w:r>
       </w:ins>
-      <w:ins w:id="27" w:author="Pastuh" w:date="2017-05-11T19:58:00Z">
+      <w:ins w:id="25" w:author="Pastuh" w:date="2017-05-11T19:58:00Z">
         <w:r>
           <w:rPr>
             <w:rFonts w:cs="Calibri" w:cstheme="minorHAnsi"/>
@@ -14274,7 +14263,7 @@
           <w:t>, die ähnliche Ergebnisse liefern.</w:t>
         </w:r>
       </w:ins>
-      <w:ins w:id="28" w:author="Pastuh" w:date="2017-05-11T19:59:00Z">
+      <w:ins w:id="26" w:author="Pastuh" w:date="2017-05-11T19:59:00Z">
         <w:r>
           <w:rPr>
             <w:rFonts w:cs="Calibri" w:cstheme="minorHAnsi"/>
@@ -14282,7 +14271,7 @@
           <w:t xml:space="preserve"> </w:t>
         </w:r>
       </w:ins>
-      <w:del w:id="29" w:author="Pastuh" w:date="2017-05-11T19:56:00Z">
+      <w:del w:id="27" w:author="Pastuh" w:date="2017-05-11T19:56:00Z">
         <w:r>
           <w:rPr>
             <w:rFonts w:cs="Calibri" w:cstheme="minorHAnsi"/>
@@ -14322,13 +14311,7 @@
         <w:rPr>
           <w:rFonts w:cs="Calibri" w:cstheme="minorHAnsi"/>
         </w:rPr>
-        <w:t>t</w:t>
-      </w:r>
-      <w:r>
-        <w:rPr>
-          <w:rFonts w:cs="Calibri" w:cstheme="minorHAnsi"/>
-        </w:rPr>
-        <w:t>ionsmodell</w:t>
+        <w:t>tionsmodell</w:t>
       </w:r>
     </w:p>
     <w:p>
@@ -14363,9 +14346,11 @@
         </w:rPr>
       </w:pPr>
       <w:r>
-        <w:rPr/>
+        <w:rPr>
+          <w:rFonts w:cs="Calibri" w:cstheme="minorHAnsi"/>
+        </w:rPr>
         <w:drawing>
-          <wp:anchor behindDoc="0" distT="0" distB="0" distL="0" distR="0" simplePos="0" locked="0" layoutInCell="1" allowOverlap="1" relativeHeight="19">
+          <wp:anchor behindDoc="0" distT="0" distB="0" distL="0" distR="0" simplePos="0" locked="0" layoutInCell="1" allowOverlap="1" relativeHeight="18">
             <wp:simplePos x="0" y="0"/>
             <wp:positionH relativeFrom="column">
               <wp:posOffset>0</wp:posOffset>
@@ -14376,7 +14361,7 @@
             <wp:extent cx="5939790" cy="6995795"/>
             <wp:effectExtent l="0" t="0" r="0" b="0"/>
             <wp:wrapSquare wrapText="largest"/>
-            <wp:docPr id="15" name="Bild8" descr=""/>
+            <wp:docPr id="16" name="Bild8" descr=""/>
             <wp:cNvGraphicFramePr>
               <a:graphicFrameLocks xmlns:a="http://schemas.openxmlformats.org/drawingml/2006/main" noChangeAspect="1"/>
             </wp:cNvGraphicFramePr>
@@ -14384,13 +14369,13 @@
               <a:graphicData uri="http://schemas.openxmlformats.org/drawingml/2006/picture">
                 <pic:pic xmlns:pic="http://schemas.openxmlformats.org/drawingml/2006/picture">
                   <pic:nvPicPr>
-                    <pic:cNvPr id="15" name="Bild8" descr=""/>
+                    <pic:cNvPr id="16" name="Bild8" descr=""/>
                     <pic:cNvPicPr>
                       <a:picLocks noChangeAspect="1" noChangeArrowheads="1"/>
                     </pic:cNvPicPr>
                   </pic:nvPicPr>
                   <pic:blipFill>
-                    <a:blip r:embed="rId12"/>
+                    <a:blip r:embed="rId13"/>
                     <a:stretch>
                       <a:fillRect/>
                     </a:stretch>
@@ -14475,9 +14460,11 @@
         </w:rPr>
       </w:pPr>
       <w:r>
-        <w:rPr/>
+        <w:rPr>
+          <w:rFonts w:cs="Calibri" w:cstheme="minorHAnsi"/>
+        </w:rPr>
         <w:drawing>
-          <wp:anchor behindDoc="0" distT="0" distB="0" distL="0" distR="0" simplePos="0" locked="0" layoutInCell="1" allowOverlap="1" relativeHeight="20">
+          <wp:anchor behindDoc="0" distT="0" distB="0" distL="0" distR="0" simplePos="0" locked="0" layoutInCell="1" allowOverlap="1" relativeHeight="19">
             <wp:simplePos x="0" y="0"/>
             <wp:positionH relativeFrom="column">
               <wp:align>center</wp:align>
@@ -14488,7 +14475,7 @@
             <wp:extent cx="5939790" cy="2673350"/>
             <wp:effectExtent l="0" t="0" r="0" b="0"/>
             <wp:wrapSquare wrapText="largest"/>
-            <wp:docPr id="16" name="Bild9" descr=""/>
+            <wp:docPr id="17" name="Bild9" descr=""/>
             <wp:cNvGraphicFramePr>
               <a:graphicFrameLocks xmlns:a="http://schemas.openxmlformats.org/drawingml/2006/main" noChangeAspect="1"/>
             </wp:cNvGraphicFramePr>
@@ -14496,13 +14483,13 @@
               <a:graphicData uri="http://schemas.openxmlformats.org/drawingml/2006/picture">
                 <pic:pic xmlns:pic="http://schemas.openxmlformats.org/drawingml/2006/picture">
                   <pic:nvPicPr>
-                    <pic:cNvPr id="16" name="Bild9" descr=""/>
+                    <pic:cNvPr id="17" name="Bild9" descr=""/>
                     <pic:cNvPicPr>
                       <a:picLocks noChangeAspect="1" noChangeArrowheads="1"/>
                     </pic:cNvPicPr>
                   </pic:nvPicPr>
                   <pic:blipFill>
-                    <a:blip r:embed="rId13"/>
+                    <a:blip r:embed="rId14"/>
                     <a:stretch>
                       <a:fillRect/>
                     </a:stretch>
@@ -14667,12 +14654,12 @@
                   <wp:posOffset>229870</wp:posOffset>
                 </wp:positionH>
                 <wp:positionV relativeFrom="paragraph">
-                  <wp:posOffset>314960</wp:posOffset>
+                  <wp:posOffset>335280</wp:posOffset>
                 </wp:positionV>
-                <wp:extent cx="5672455" cy="41910"/>
+                <wp:extent cx="5673090" cy="42545"/>
                 <wp:effectExtent l="0" t="0" r="26670" b="37465"/>
                 <wp:wrapNone/>
-                <wp:docPr id="17" name="Gerader Verbinder 4"/>
+                <wp:docPr id="18" name="Gerader Verbinder 4"/>
                 <a:graphic xmlns:a="http://schemas.openxmlformats.org/drawingml/2006/main">
                   <a:graphicData uri="http://schemas.microsoft.com/office/word/2010/wordprocessingShape">
                     <wps:wsp>
@@ -14680,7 +14667,7 @@
                       <wps:spPr>
                         <a:xfrm flipV="1">
                           <a:off x="0" y="0"/>
-                          <a:ext cx="5671800" cy="38880"/>
+                          <a:ext cx="5672520" cy="39240"/>
                         </a:xfrm>
                         <a:prstGeom prst="line">
                           <a:avLst/>
@@ -14714,7 +14701,7 @@
           </mc:Choice>
           <mc:Fallback>
             <w:pict>
-              <v:line id="shape_0" from="18.1pt,23.25pt" to="464.65pt,26.25pt" ID="Gerader Verbinder 4" stroked="t" style="position:absolute;flip:y;mso-position-horizontal-relative:margin" wp14:anchorId="77A5D844">
+              <v:line id="shape_0" from="18.1pt,24.9pt" to="464.7pt,27.95pt" ID="Gerader Verbinder 4" stroked="t" style="position:absolute;flip:y;mso-position-horizontal-relative:margin" wp14:anchorId="77A5D844">
                 <v:stroke color="#d9d9d9" weight="19080" joinstyle="miter" endcap="flat"/>
                 <v:fill o:detectmouseclick="t" on="false"/>
               </v:line>
@@ -14743,7 +14730,7 @@
         </w:rPr>
         <w:t>In diesem Kapitel wird die Architektur des Systems skizziert und einzelne Komponenten werden erläutert. Das System ist eine verteilte Anwendung bietet damit größere Performance und Skalierung. Es ist besonders wichtig im Kontext des Projekts, da durch das verteilte System z.B</w:t>
       </w:r>
-      <w:ins w:id="30" w:author="Pastuh" w:date="2017-05-13T17:23:00Z">
+      <w:ins w:id="28" w:author="Pastuh" w:date="2017-05-13T17:23:00Z">
         <w:r>
           <w:rPr>
             <w:rFonts w:cs="Calibri" w:cstheme="minorHAnsi"/>
@@ -14770,7 +14757,7 @@
           <wp:inline distT="0" distB="0" distL="0" distR="0">
             <wp:extent cx="5772150" cy="4972050"/>
             <wp:effectExtent l="0" t="0" r="0" b="0"/>
-            <wp:docPr id="18" name="Grafik 9" descr=""/>
+            <wp:docPr id="19" name="Grafik 9" descr=""/>
             <wp:cNvGraphicFramePr>
               <a:graphicFrameLocks xmlns:a="http://schemas.openxmlformats.org/drawingml/2006/main" noChangeAspect="1"/>
             </wp:cNvGraphicFramePr>
@@ -14778,13 +14765,13 @@
               <a:graphicData uri="http://schemas.openxmlformats.org/drawingml/2006/picture">
                 <pic:pic xmlns:pic="http://schemas.openxmlformats.org/drawingml/2006/picture">
                   <pic:nvPicPr>
-                    <pic:cNvPr id="18" name="Grafik 9" descr=""/>
+                    <pic:cNvPr id="19" name="Grafik 9" descr=""/>
                     <pic:cNvPicPr>
                       <a:picLocks noChangeAspect="1" noChangeArrowheads="1"/>
                     </pic:cNvPicPr>
                   </pic:nvPicPr>
                   <pic:blipFill>
-                    <a:blip r:embed="rId14"/>
+                    <a:blip r:embed="rId15"/>
                     <a:stretch>
                       <a:fillRect/>
                     </a:stretch>
@@ -14909,7 +14896,7 @@
         </w:rPr>
         <w:t>Als Clients agieren mobile App und Mobiletelefon, die jeweils für die Pr</w:t>
       </w:r>
-      <w:ins w:id="31" w:author="Pastuh" w:date="2017-05-13T17:19:00Z">
+      <w:ins w:id="29" w:author="Pastuh" w:date="2017-05-13T17:19:00Z">
         <w:r>
           <w:rPr>
             <w:rFonts w:cs="Calibri" w:cstheme="minorHAnsi"/>
@@ -14917,7 +14904,7 @@
           <w:t>ä</w:t>
         </w:r>
       </w:ins>
-      <w:del w:id="32" w:author="Pastuh" w:date="2017-05-13T17:19:00Z">
+      <w:del w:id="30" w:author="Pastuh" w:date="2017-05-13T17:19:00Z">
         <w:r>
           <w:rPr>
             <w:rFonts w:cs="Calibri" w:cstheme="minorHAnsi"/>
@@ -14980,17 +14967,8 @@
           <w:rFonts w:cs="Calibri" w:cstheme="minorHAnsi"/>
           <w:b/>
         </w:rPr>
-        <w:t>SMS G</w:t>
-      </w:r>
-      <w:ins w:id="33" w:author="Pastuh" w:date="2017-05-11T19:00:00Z">
-        <w:r>
-          <w:rPr>
-            <w:rFonts w:cs="Calibri" w:cstheme="minorHAnsi"/>
-            <w:b/>
-          </w:rPr>
-          <w:t>ateway</w:t>
-        </w:r>
-      </w:ins>
+        <w:t>SMS Gateway</w:t>
+      </w:r>
     </w:p>
     <w:p>
       <w:pPr>
@@ -15000,46 +14978,12 @@
           <w:rFonts w:cs="Calibri" w:cstheme="minorHAnsi"/>
         </w:rPr>
       </w:pPr>
-      <w:del w:id="34" w:author="Pastuh" w:date="2017-05-11T19:00:00Z">
-        <w:r>
-          <w:rPr>
-            <w:rFonts w:cs="Calibri" w:cstheme="minorHAnsi"/>
-          </w:rPr>
-          <w:delText>Server</w:delText>
-        </w:r>
-      </w:del>
-      <w:ins w:id="35" w:author="Pastuh" w:date="2017-05-11T19:00:00Z">
-        <w:r>
-          <w:rPr>
-            <w:rFonts w:cs="Calibri" w:cstheme="minorHAnsi"/>
-          </w:rPr>
-          <w:t>Externer Dienst wird Benutzt</w:t>
-        </w:r>
-      </w:ins>
-      <w:ins w:id="36" w:author="Pastuh" w:date="2017-05-11T19:01:00Z">
-        <w:r>
-          <w:rPr>
-            <w:rFonts w:cs="Calibri" w:cstheme="minorHAnsi"/>
-          </w:rPr>
-          <w:t>, um SMS an die Clients zu verschicken.</w:t>
-        </w:r>
-      </w:ins>
-      <w:ins w:id="37" w:author="Pastuh" w:date="2017-05-13T17:20:00Z">
-        <w:r>
-          <w:rPr>
-            <w:rFonts w:cs="Calibri" w:cstheme="minorHAnsi"/>
-          </w:rPr>
-          <w:t xml:space="preserve"> Dabei wird ein API benutz, um die Nachricht an Gateway zu schicken, die dann an </w:t>
-        </w:r>
-      </w:ins>
-      <w:ins w:id="38" w:author="Pastuh" w:date="2017-05-13T17:21:00Z">
-        <w:r>
-          <w:rPr>
-            <w:rFonts w:cs="Calibri" w:cstheme="minorHAnsi"/>
-          </w:rPr>
-          <w:t>den Client weitergeleitet wird.</w:t>
-        </w:r>
-      </w:ins>
+      <w:r>
+        <w:rPr>
+          <w:rFonts w:cs="Calibri" w:cstheme="minorHAnsi"/>
+        </w:rPr>
+        <w:t>Externer Dienst wird Benutzt, um SMS an die Clients zu verschicken. Dabei wird ein API benutz, um die Nachricht an Gateway zu schicken, die dann an den Client weitergeleitet wird.</w:t>
+      </w:r>
     </w:p>
     <w:p>
       <w:pPr>
@@ -15051,15 +14995,13 @@
           <w:b/>
         </w:rPr>
       </w:pPr>
-      <w:ins w:id="39" w:author="Pastuh" w:date="2017-05-11T19:35:00Z">
-        <w:r>
-          <w:rPr>
-            <w:rFonts w:cs="Calibri" w:cstheme="minorHAnsi"/>
-            <w:b/>
-          </w:rPr>
-          <w:t>Zielplattform</w:t>
-        </w:r>
-      </w:ins>
+      <w:r>
+        <w:rPr>
+          <w:rFonts w:cs="Calibri" w:cstheme="minorHAnsi"/>
+          <w:b/>
+        </w:rPr>
+        <w:t>Zielplattform</w:t>
+      </w:r>
     </w:p>
     <w:p>
       <w:pPr>
@@ -15069,142 +15011,12 @@
           <w:rFonts w:cs="Calibri" w:cstheme="minorHAnsi"/>
         </w:rPr>
       </w:pPr>
-      <w:ins w:id="40" w:author="Pastuh" w:date="2017-05-11T19:35:00Z">
-        <w:r>
-          <w:rPr>
-            <w:rFonts w:cs="Calibri" w:cstheme="minorHAnsi"/>
-          </w:rPr>
-          <w:t xml:space="preserve">Als </w:t>
-        </w:r>
-      </w:ins>
-      <w:ins w:id="41" w:author="Pastuh" w:date="2017-05-11T19:36:00Z">
-        <w:r>
-          <w:rPr>
-            <w:rFonts w:cs="Calibri" w:cstheme="minorHAnsi"/>
-          </w:rPr>
-          <w:t>Zielplattform wurde Android Smartphone gewählt</w:t>
-        </w:r>
-      </w:ins>
-      <w:ins w:id="42" w:author="Pastuh" w:date="2017-05-11T19:37:00Z">
-        <w:r>
-          <w:rPr>
-            <w:rFonts w:cs="Calibri" w:cstheme="minorHAnsi"/>
-          </w:rPr>
-          <w:t>. Android</w:t>
-        </w:r>
-      </w:ins>
-      <w:ins w:id="43" w:author="Pastuh" w:date="2017-05-11T19:38:00Z">
-        <w:r>
-          <w:rPr>
-            <w:rFonts w:cs="Calibri" w:cstheme="minorHAnsi"/>
-          </w:rPr>
-          <w:t xml:space="preserve"> hat den größten Anteil am Weltmarkt</w:t>
-        </w:r>
-      </w:ins>
-      <w:ins w:id="44" w:author="Pastuh" w:date="2017-05-11T19:52:00Z">
-        <w:r>
-          <w:rPr>
-            <w:rFonts w:cs="Calibri" w:cstheme="minorHAnsi"/>
-          </w:rPr>
-          <w:t>[1]</w:t>
-        </w:r>
-      </w:ins>
-      <w:ins w:id="45" w:author="Pastuh" w:date="2017-05-11T19:39:00Z">
-        <w:r>
-          <w:rPr>
-            <w:rFonts w:cs="Calibri" w:cstheme="minorHAnsi"/>
-          </w:rPr>
-          <w:t>. Mit diesem Betri</w:t>
-        </w:r>
-      </w:ins>
-      <w:ins w:id="46" w:author="Pastuh" w:date="2017-05-11T19:40:00Z">
-        <w:r>
-          <w:rPr>
-            <w:rFonts w:cs="Calibri" w:cstheme="minorHAnsi"/>
-          </w:rPr>
-          <w:t>ebssystem werden aber auch sehr günstige Geräte angeboten</w:t>
-        </w:r>
-      </w:ins>
-      <w:ins w:id="47" w:author="Pastuh" w:date="2017-05-11T19:44:00Z">
-        <w:r>
-          <w:rPr>
-            <w:rFonts w:cs="Calibri" w:cstheme="minorHAnsi"/>
-          </w:rPr>
-          <w:t>, was g</w:t>
-        </w:r>
-      </w:ins>
-      <w:ins w:id="48" w:author="Pastuh" w:date="2017-05-11T19:45:00Z">
-        <w:r>
-          <w:rPr>
-            <w:rFonts w:cs="Calibri" w:cstheme="minorHAnsi"/>
-          </w:rPr>
-          <w:t>e</w:t>
-        </w:r>
-      </w:ins>
-      <w:ins w:id="49" w:author="Pastuh" w:date="2017-05-11T19:44:00Z">
-        <w:r>
-          <w:rPr>
-            <w:rFonts w:cs="Calibri" w:cstheme="minorHAnsi"/>
-          </w:rPr>
-          <w:t>rade für die Entwicklungsländer ein großer Vorteil ist</w:t>
-        </w:r>
-      </w:ins>
-      <w:ins w:id="50" w:author="Pastuh" w:date="2017-05-11T19:45:00Z">
-        <w:r>
-          <w:rPr>
-            <w:rFonts w:cs="Calibri" w:cstheme="minorHAnsi"/>
-          </w:rPr>
-          <w:t>. So gibt es z.B</w:t>
-        </w:r>
-      </w:ins>
-      <w:ins w:id="51" w:author="Pastuh" w:date="2017-05-13T17:21:00Z">
-        <w:r>
-          <w:rPr>
-            <w:rFonts w:cs="Calibri" w:cstheme="minorHAnsi"/>
-          </w:rPr>
-          <w:t>.</w:t>
-        </w:r>
-      </w:ins>
-      <w:ins w:id="52" w:author="Pastuh" w:date="2017-05-11T19:45:00Z">
-        <w:r>
-          <w:rPr>
-            <w:rFonts w:cs="Calibri" w:cstheme="minorHAnsi"/>
-          </w:rPr>
-          <w:t xml:space="preserve"> ein Smartphone</w:t>
-        </w:r>
-      </w:ins>
-      <w:ins w:id="53" w:author="Pastuh" w:date="2017-05-11T19:47:00Z">
-        <w:r>
-          <w:rPr>
-            <w:rFonts w:cs="Calibri" w:cstheme="minorHAnsi"/>
-          </w:rPr>
-          <w:t xml:space="preserve"> in Indien schon </w:t>
-        </w:r>
-      </w:ins>
-      <w:ins w:id="54" w:author="Pastuh" w:date="2017-05-11T19:48:00Z">
-        <w:r>
-          <w:rPr>
-            <w:rFonts w:cs="Calibri" w:cstheme="minorHAnsi"/>
-          </w:rPr>
-          <w:t>für 3,28 Euro angeboten</w:t>
-        </w:r>
-      </w:ins>
-      <w:ins w:id="55" w:author="Pastuh" w:date="2017-05-11T19:52:00Z">
-        <w:r>
-          <w:rPr>
-            <w:rFonts w:cs="Calibri" w:cstheme="minorHAnsi"/>
-          </w:rPr>
-          <w:t>[2]</w:t>
-        </w:r>
-      </w:ins>
-      <w:ins w:id="56" w:author="Pastuh" w:date="2017-05-11T19:48:00Z">
-        <w:r>
-          <w:rPr>
-            <w:rFonts w:cs="Calibri" w:cstheme="minorHAnsi"/>
-          </w:rPr>
-          <w:t>.</w:t>
-        </w:r>
-      </w:ins>
+      <w:r>
+        <w:rPr>
+          <w:rFonts w:cs="Calibri" w:cstheme="minorHAnsi"/>
+        </w:rPr>
+        <w:t>Als Zielplattform wurde Android Smartphone gewählt. Android hat den größten Anteil am Weltmarkt[1]. Mit diesem Betriebssystem werden aber auch sehr günstige Geräte angeboten, was gerade für die Entwicklungsländer ein großer Vorteil ist. So gibt es z.B. ein Smartphone in Indien schon für 3,28 Euro angeboten[2].</w:t>
+      </w:r>
     </w:p>
     <w:p>
       <w:pPr>
@@ -15216,15 +15028,13 @@
           <w:b/>
         </w:rPr>
       </w:pPr>
-      <w:ins w:id="57" w:author="Pastuh" w:date="2017-05-11T19:03:00Z">
-        <w:r>
-          <w:rPr>
-            <w:rFonts w:cs="Calibri" w:cstheme="minorHAnsi"/>
-            <w:b/>
-          </w:rPr>
-          <w:t>Datenformat</w:t>
-        </w:r>
-      </w:ins>
+      <w:r>
+        <w:rPr>
+          <w:rFonts w:cs="Calibri" w:cstheme="minorHAnsi"/>
+          <w:b/>
+        </w:rPr>
+        <w:t>Datenformat</w:t>
+      </w:r>
     </w:p>
     <w:p>
       <w:pPr>
@@ -15234,38 +15044,12 @@
           <w:rFonts w:cs="Calibri" w:cstheme="minorHAnsi"/>
         </w:rPr>
       </w:pPr>
-      <w:ins w:id="58" w:author="Pastuh" w:date="2017-05-11T19:03:00Z">
-        <w:r>
-          <w:rPr>
-            <w:rFonts w:cs="Calibri" w:cstheme="minorHAnsi"/>
-          </w:rPr>
-          <w:t>Als Datenformat wird JSON bevorzugt. Diese</w:t>
-        </w:r>
-      </w:ins>
-      <w:ins w:id="59" w:author="Pastuh" w:date="2017-05-11T19:04:00Z">
-        <w:r>
-          <w:rPr>
-            <w:rFonts w:cs="Calibri" w:cstheme="minorHAnsi"/>
-          </w:rPr>
-          <w:t>s</w:t>
-        </w:r>
-      </w:ins>
-      <w:ins w:id="60" w:author="Pastuh" w:date="2017-05-11T19:03:00Z">
-        <w:r>
-          <w:rPr>
-            <w:rFonts w:cs="Calibri" w:cstheme="minorHAnsi"/>
-          </w:rPr>
-          <w:t xml:space="preserve"> Format eignet sich optimal für </w:t>
-        </w:r>
-      </w:ins>
-      <w:ins w:id="61" w:author="Pastuh" w:date="2017-05-11T19:04:00Z">
-        <w:r>
-          <w:rPr>
-            <w:rFonts w:cs="Calibri" w:cstheme="minorHAnsi"/>
-          </w:rPr>
-          <w:t>eine effiziente Datenübertragung zwischen Komponenten. Kommunikation mit externen Diensten wird ebenso mit JSON abgewickelt.</w:t>
-        </w:r>
-      </w:ins>
+      <w:r>
+        <w:rPr>
+          <w:rFonts w:cs="Calibri" w:cstheme="minorHAnsi"/>
+        </w:rPr>
+        <w:t>Als Datenformat wird JSON bevorzugt. Dieses Format eignet sich optimal für eine effiziente Datenübertragung zwischen Komponenten. Kommunikation mit externen Diensten wird ebenso mit JSON abgewickelt.</w:t>
+      </w:r>
     </w:p>
     <w:p>
       <w:pPr>
@@ -15277,15 +15061,13 @@
           <w:b/>
         </w:rPr>
       </w:pPr>
-      <w:ins w:id="62" w:author="Pastuh" w:date="2017-05-11T19:11:00Z">
-        <w:r>
-          <w:rPr>
-            <w:rFonts w:cs="Calibri" w:cstheme="minorHAnsi"/>
-            <w:b/>
-          </w:rPr>
-          <w:t>Protokolle</w:t>
-        </w:r>
-      </w:ins>
+      <w:r>
+        <w:rPr>
+          <w:rFonts w:cs="Calibri" w:cstheme="minorHAnsi"/>
+          <w:b/>
+        </w:rPr>
+        <w:t>Protokolle</w:t>
+      </w:r>
     </w:p>
     <w:p>
       <w:pPr>
@@ -15295,78 +15077,12 @@
           <w:rFonts w:cs="Calibri" w:cstheme="minorHAnsi"/>
         </w:rPr>
       </w:pPr>
-      <w:ins w:id="63" w:author="Pastuh" w:date="2017-05-11T19:11:00Z">
-        <w:r>
-          <w:rPr>
-            <w:rFonts w:cs="Calibri" w:cstheme="minorHAnsi"/>
-          </w:rPr>
-          <w:t xml:space="preserve">Für die grundlegende Übertragung wird </w:t>
-        </w:r>
-      </w:ins>
-      <w:ins w:id="64" w:author="Pastuh" w:date="2017-05-11T19:13:00Z">
-        <w:r>
-          <w:rPr>
-            <w:rFonts w:cs="Calibri" w:cstheme="minorHAnsi"/>
-          </w:rPr>
-          <w:t>HTTP</w:t>
-        </w:r>
-      </w:ins>
-      <w:ins w:id="65" w:author="Pastuh" w:date="2017-05-11T19:11:00Z">
-        <w:r>
-          <w:rPr>
-            <w:rFonts w:cs="Calibri" w:cstheme="minorHAnsi"/>
-          </w:rPr>
-          <w:t xml:space="preserve"> verwendet</w:t>
-        </w:r>
-      </w:ins>
-      <w:ins w:id="66" w:author="Pastuh" w:date="2017-05-11T19:13:00Z">
-        <w:r>
-          <w:rPr>
-            <w:rFonts w:cs="Calibri" w:cstheme="minorHAnsi"/>
-          </w:rPr>
-          <w:t>, da es mit Node.js und REST optimal arbeitet und JSON-Daten problemlos übertragen werden</w:t>
-        </w:r>
-      </w:ins>
-      <w:ins w:id="67" w:author="Pastuh" w:date="2017-05-11T19:14:00Z">
-        <w:r>
-          <w:rPr>
-            <w:rFonts w:cs="Calibri" w:cstheme="minorHAnsi"/>
-          </w:rPr>
-          <w:t xml:space="preserve">. Benachteiligung des </w:t>
-        </w:r>
-      </w:ins>
-      <w:ins w:id="68" w:author="Pastuh" w:date="2017-05-11T19:15:00Z">
-        <w:r>
-          <w:rPr>
-            <w:rFonts w:cs="Calibri" w:cstheme="minorHAnsi"/>
-          </w:rPr>
-          <w:t>Clients</w:t>
-        </w:r>
-      </w:ins>
-      <w:ins w:id="69" w:author="Pastuh" w:date="2017-05-11T19:14:00Z">
-        <w:r>
-          <w:rPr>
-            <w:rFonts w:cs="Calibri" w:cstheme="minorHAnsi"/>
-          </w:rPr>
-          <w:t xml:space="preserve"> wird </w:t>
-        </w:r>
-      </w:ins>
-      <w:ins w:id="70" w:author="Pastuh" w:date="2017-05-11T19:15:00Z">
-        <w:r>
-          <w:rPr>
-            <w:rFonts w:cs="Calibri" w:cstheme="minorHAnsi"/>
-          </w:rPr>
-          <w:t>mit FCM (Firebase Cloud Messaging)</w:t>
-        </w:r>
-      </w:ins>
-      <w:ins w:id="71" w:author="Pastuh" w:date="2017-05-11T19:16:00Z">
-        <w:r>
-          <w:rPr>
-            <w:rFonts w:cs="Calibri" w:cstheme="minorHAnsi"/>
-          </w:rPr>
-          <w:t xml:space="preserve"> realisiert, was sowohl Android als auch IOS Plattformen unterstützt.</w:t>
-        </w:r>
-      </w:ins>
+      <w:r>
+        <w:rPr>
+          <w:rFonts w:cs="Calibri" w:cstheme="minorHAnsi"/>
+        </w:rPr>
+        <w:t>Für die grundlegende Übertragung wird HTTP verwendet, da es mit Node.js und REST optimal arbeitet und JSON-Daten problemlos übertragen werden. Benachteiligung des Clients wird mit FCM (Firebase Cloud Messaging) realisiert, was sowohl Android als auch IOS Plattformen unterstützt.</w:t>
+      </w:r>
     </w:p>
     <w:p>
       <w:pPr>
@@ -15378,15 +15094,13 @@
           <w:b/>
         </w:rPr>
       </w:pPr>
-      <w:ins w:id="72" w:author="Pastuh" w:date="2017-05-11T19:18:00Z">
-        <w:r>
-          <w:rPr>
-            <w:rFonts w:cs="Calibri" w:cstheme="minorHAnsi"/>
-            <w:b/>
-          </w:rPr>
-          <w:t>Synchrone und Asynchrone Kommunikation</w:t>
-        </w:r>
-      </w:ins>
+      <w:r>
+        <w:rPr>
+          <w:rFonts w:cs="Calibri" w:cstheme="minorHAnsi"/>
+          <w:b/>
+        </w:rPr>
+        <w:t>Synchrone und Asynchrone Kommunikation</w:t>
+      </w:r>
     </w:p>
     <w:p>
       <w:pPr>
@@ -15396,114 +15110,74 @@
           <w:rFonts w:cs="Calibri" w:cstheme="minorHAnsi"/>
         </w:rPr>
       </w:pPr>
-      <w:ins w:id="73" w:author="Pastuh" w:date="2017-05-11T19:18:00Z">
-        <w:r>
-          <w:rPr>
-            <w:rFonts w:cs="Calibri" w:cstheme="minorHAnsi"/>
-          </w:rPr>
-          <w:t xml:space="preserve">Die Speicherung von Daten in DB und auch </w:t>
-        </w:r>
-      </w:ins>
-      <w:ins w:id="74" w:author="Pastuh" w:date="2017-05-11T19:19:00Z">
-        <w:r>
-          <w:rPr>
-            <w:rFonts w:cs="Calibri" w:cstheme="minorHAnsi"/>
-          </w:rPr>
-          <w:t xml:space="preserve">Erstellen und Schicken der Anleitungen zum Client sollte Synchron ablaufen. Abfragen von Wetterdaten und </w:t>
-        </w:r>
-      </w:ins>
-      <w:r>
-        <w:rPr>
-          <w:rFonts w:cs="Calibri" w:cstheme="minorHAnsi"/>
-        </w:rPr>
-        <w:t>Benachteiligung</w:t>
-      </w:r>
-      <w:ins w:id="75" w:author="Pastuh" w:date="2017-05-13T17:22:00Z">
-        <w:r>
-          <w:rPr>
-            <w:rFonts w:cs="Calibri" w:cstheme="minorHAnsi"/>
-          </w:rPr>
-          <w:t>Benachrichtigung</w:t>
-        </w:r>
-      </w:ins>
-      <w:ins w:id="76" w:author="Pastuh" w:date="2017-05-11T19:19:00Z">
-        <w:r>
-          <w:rPr>
-            <w:rFonts w:cs="Calibri" w:cstheme="minorHAnsi"/>
-          </w:rPr>
-          <w:t xml:space="preserve"> der Clients </w:t>
-        </w:r>
-      </w:ins>
-      <w:ins w:id="77" w:author="Pastuh" w:date="2017-05-11T19:20:00Z">
-        <w:r>
-          <w:rPr>
-            <w:rFonts w:cs="Calibri" w:cstheme="minorHAnsi"/>
-          </w:rPr>
-          <w:t>wird dagegen asynchron realisiert.</w:t>
-        </w:r>
-      </w:ins>
-    </w:p>
-    <w:p>
-      <w:pPr>
-        <w:pStyle w:val="Normal"/>
-        <w:rPr>
-          <w:rFonts w:cs="Calibri" w:cstheme="minorHAnsi"/>
-        </w:rPr>
-      </w:pPr>
-      <w:r>
-        <w:rPr>
-          <w:rFonts w:cs="Calibri" w:cstheme="minorHAnsi"/>
-        </w:rPr>
-      </w:r>
-    </w:p>
-    <w:p>
-      <w:pPr>
-        <w:pStyle w:val="Normal"/>
-        <w:rPr>
-          <w:rFonts w:cs="Calibri" w:cstheme="minorHAnsi"/>
-        </w:rPr>
-      </w:pPr>
-      <w:r>
-        <w:rPr>
-          <w:rFonts w:cs="Calibri" w:cstheme="minorHAnsi"/>
-        </w:rPr>
-      </w:r>
-    </w:p>
-    <w:p>
-      <w:pPr>
-        <w:pStyle w:val="Normal"/>
-        <w:rPr>
-          <w:rFonts w:cs="Calibri" w:cstheme="minorHAnsi"/>
-        </w:rPr>
-      </w:pPr>
-      <w:r>
-        <w:rPr>
-          <w:rFonts w:cs="Calibri" w:cstheme="minorHAnsi"/>
-        </w:rPr>
-      </w:r>
-    </w:p>
-    <w:p>
-      <w:pPr>
-        <w:pStyle w:val="Normal"/>
-        <w:rPr>
-          <w:rFonts w:cs="Calibri" w:cstheme="minorHAnsi"/>
-        </w:rPr>
-      </w:pPr>
-      <w:r>
-        <w:rPr>
-          <w:rFonts w:cs="Calibri" w:cstheme="minorHAnsi"/>
-        </w:rPr>
-      </w:r>
-    </w:p>
-    <w:p>
-      <w:pPr>
-        <w:pStyle w:val="Normal"/>
-        <w:rPr>
-          <w:rFonts w:cs="Calibri" w:cstheme="minorHAnsi"/>
-          <w:ins w:id="79" w:author="Pastuh" w:date="2017-05-11T19:48:00Z"/>
-        </w:rPr>
-      </w:pPr>
-      <w:ins w:id="78" w:author="Pastuh" w:date="2017-05-11T19:48:00Z">
+      <w:r>
+        <w:rPr>
+          <w:rFonts w:cs="Calibri" w:cstheme="minorHAnsi"/>
+        </w:rPr>
+        <w:t>Die Speicherung von Daten in DB und auch Erstellen und Schicken der Anleitungen zum Client sollte Synchron ablaufen. Abfragen von Wetterdaten und BenachteiligungBenachrichtigung der Clients wird dagegen asynchron realisiert.</w:t>
+      </w:r>
+    </w:p>
+    <w:p>
+      <w:pPr>
+        <w:pStyle w:val="Normal"/>
+        <w:rPr>
+          <w:rFonts w:cs="Calibri" w:cstheme="minorHAnsi"/>
+        </w:rPr>
+      </w:pPr>
+      <w:r>
+        <w:rPr>
+          <w:rFonts w:cs="Calibri" w:cstheme="minorHAnsi"/>
+        </w:rPr>
+      </w:r>
+    </w:p>
+    <w:p>
+      <w:pPr>
+        <w:pStyle w:val="Normal"/>
+        <w:rPr>
+          <w:rFonts w:cs="Calibri" w:cstheme="minorHAnsi"/>
+        </w:rPr>
+      </w:pPr>
+      <w:r>
+        <w:rPr>
+          <w:rFonts w:cs="Calibri" w:cstheme="minorHAnsi"/>
+        </w:rPr>
+      </w:r>
+    </w:p>
+    <w:p>
+      <w:pPr>
+        <w:pStyle w:val="Normal"/>
+        <w:rPr>
+          <w:rFonts w:cs="Calibri" w:cstheme="minorHAnsi"/>
+        </w:rPr>
+      </w:pPr>
+      <w:r>
+        <w:rPr>
+          <w:rFonts w:cs="Calibri" w:cstheme="minorHAnsi"/>
+        </w:rPr>
+      </w:r>
+    </w:p>
+    <w:p>
+      <w:pPr>
+        <w:pStyle w:val="Normal"/>
+        <w:rPr>
+          <w:rFonts w:cs="Calibri" w:cstheme="minorHAnsi"/>
+        </w:rPr>
+      </w:pPr>
+      <w:r>
+        <w:rPr>
+          <w:rFonts w:cs="Calibri" w:cstheme="minorHAnsi"/>
+        </w:rPr>
+      </w:r>
+    </w:p>
+    <w:p>
+      <w:pPr>
+        <w:pStyle w:val="Normal"/>
+        <w:rPr>
+          <w:rFonts w:cs="Calibri" w:cstheme="minorHAnsi"/>
+          <w:ins w:id="32" w:author="Pastuh" w:date="2017-05-11T19:48:00Z"/>
+        </w:rPr>
+      </w:pPr>
+      <w:ins w:id="31" w:author="Pastuh" w:date="2017-05-11T19:48:00Z">
         <w:r>
           <w:rPr>
             <w:rFonts w:cs="Calibri" w:cstheme="minorHAnsi"/>
@@ -15534,12 +15208,12 @@
                   <wp:posOffset>243205</wp:posOffset>
                 </wp:positionH>
                 <wp:positionV relativeFrom="paragraph">
-                  <wp:posOffset>377825</wp:posOffset>
+                  <wp:posOffset>398145</wp:posOffset>
                 </wp:positionV>
-                <wp:extent cx="5672455" cy="41910"/>
+                <wp:extent cx="5673090" cy="42545"/>
                 <wp:effectExtent l="0" t="0" r="26670" b="37465"/>
                 <wp:wrapNone/>
-                <wp:docPr id="19" name="Gerader Verbinder 10"/>
+                <wp:docPr id="20" name="Gerader Verbinder 10"/>
                 <a:graphic xmlns:a="http://schemas.openxmlformats.org/drawingml/2006/main">
                   <a:graphicData uri="http://schemas.microsoft.com/office/word/2010/wordprocessingShape">
                     <wps:wsp>
@@ -15547,7 +15221,7 @@
                       <wps:spPr>
                         <a:xfrm flipV="1">
                           <a:off x="0" y="0"/>
-                          <a:ext cx="5671800" cy="38880"/>
+                          <a:ext cx="5672520" cy="39240"/>
                         </a:xfrm>
                         <a:prstGeom prst="line">
                           <a:avLst/>
@@ -15581,7 +15255,7 @@
           </mc:Choice>
           <mc:Fallback>
             <w:pict>
-              <v:line id="shape_0" from="19.15pt,28.2pt" to="465.7pt,31.2pt" ID="Gerader Verbinder 10" stroked="t" style="position:absolute;flip:y;mso-position-horizontal-relative:margin" wp14:anchorId="2EB408E3">
+              <v:line id="shape_0" from="19.15pt,29.85pt" to="465.75pt,32.9pt" ID="Gerader Verbinder 10" stroked="t" style="position:absolute;flip:y;mso-position-horizontal-relative:margin" wp14:anchorId="2EB408E3">
                 <v:stroke color="#d9d9d9" weight="19080" joinstyle="miter" endcap="flat"/>
                 <v:fill o:detectmouseclick="t" on="false"/>
               </v:line>
@@ -15599,51 +15273,29 @@
         <w:pStyle w:val="Normal"/>
         <w:rPr/>
       </w:pPr>
-      <w:ins w:id="80" w:author="Pastuh" w:date="2017-05-11T19:52:00Z">
+      <w:r>
+        <w:rPr>
+          <w:rFonts w:cs="Calibri" w:cstheme="minorHAnsi"/>
+        </w:rPr>
+        <w:t xml:space="preserve">Günstigstes Smartphone: </w:t>
+      </w:r>
+      <w:hyperlink r:id="rId16">
         <w:r>
           <w:rPr>
+            <w:webHidden/>
+            <w:rStyle w:val="Internetlink"/>
             <w:rFonts w:cs="Calibri" w:cstheme="minorHAnsi"/>
+            <w:vanish/>
           </w:rPr>
-          <w:t>Günstigstes</w:t>
+          <w:t>https://www.welt.de/wirtschaft/webwelt/article152327016/Das-ist-das-guenstigste-Smartphone-der-Welt.html</w:t>
         </w:r>
-      </w:ins>
-      <w:ins w:id="81" w:author="Pastuh" w:date="2017-05-11T19:50:00Z">
-        <w:r>
-          <w:rPr>
-            <w:rFonts w:cs="Calibri" w:cstheme="minorHAnsi"/>
-          </w:rPr>
-          <w:t xml:space="preserve"> Smartphone: </w:t>
-        </w:r>
-      </w:ins>
-      <w:hyperlink r:id="rId15">
-        <w:ins w:id="82" w:author="Pastuh" w:date="2017-05-11T19:50:00Z">
-          <w:r>
-            <w:rPr>
-              <w:webHidden/>
-              <w:rStyle w:val="Internetlink"/>
-              <w:rFonts w:cs="Calibri" w:cstheme="minorHAnsi"/>
-              <w:vanish/>
-            </w:rPr>
-            <w:t>https://www.welt.de/wirtschaft/webwelt/article152327016/Das-ist-das-guenstigste-Smartphone-der-Welt.html</w:t>
-          </w:r>
-        </w:ins>
       </w:hyperlink>
-      <w:ins w:id="83" w:author="Pastuh" w:date="2017-05-11T19:51:00Z">
-        <w:r>
-          <w:rPr>
-            <w:rFonts w:cs="Calibri" w:cstheme="minorHAnsi"/>
-          </w:rPr>
-          <w:t xml:space="preserve"> (11.05</w:t>
-        </w:r>
-      </w:ins>
-      <w:ins w:id="84" w:author="Pastuh" w:date="2017-05-11T19:52:00Z">
-        <w:r>
-          <w:rPr>
-            <w:rFonts w:cs="Calibri" w:cstheme="minorHAnsi"/>
-          </w:rPr>
-          <w:t>.17)</w:t>
-        </w:r>
-      </w:ins>
+      <w:r>
+        <w:rPr>
+          <w:rFonts w:cs="Calibri" w:cstheme="minorHAnsi"/>
+        </w:rPr>
+        <w:t xml:space="preserve"> (11.05.17)</w:t>
+      </w:r>
     </w:p>
     <w:p>
       <w:pPr>
@@ -15654,38 +15306,32 @@
         <w:jc w:val="left"/>
         <w:rPr/>
       </w:pPr>
-      <w:ins w:id="85" w:author="Pastuh" w:date="2017-05-11T19:53:00Z">
+      <w:r>
+        <w:rPr>
+          <w:rFonts w:cs="Calibri" w:cstheme="minorHAnsi"/>
+        </w:rPr>
+        <w:t xml:space="preserve">Android Marktanteil: </w:t>
+      </w:r>
+      <w:hyperlink r:id="rId17">
         <w:r>
           <w:rPr>
+            <w:webHidden/>
+            <w:rStyle w:val="Internetlink"/>
             <w:rFonts w:cs="Calibri" w:cstheme="minorHAnsi"/>
+            <w:vanish/>
           </w:rPr>
-          <w:t xml:space="preserve">Android Marktanteil: </w:t>
+          <w:t>https://de.statista.com/statistik/daten/studie/184332/umfrage/marktanteil-der-mobilen-betriebssysteme-in-deutschland-seit-2009/</w:t>
         </w:r>
-      </w:ins>
-      <w:hyperlink r:id="rId16">
-        <w:ins w:id="86" w:author="Pastuh" w:date="2017-05-11T19:53:00Z">
-          <w:r>
-            <w:rPr>
-              <w:webHidden/>
-              <w:rStyle w:val="Internetlink"/>
-              <w:rFonts w:cs="Calibri" w:cstheme="minorHAnsi"/>
-              <w:vanish/>
-            </w:rPr>
-            <w:t>https://de.statista.com/statistik/daten/studie/184332/umfrage/marktanteil-der-mobilen-betriebssysteme-in-deutschland-seit-2009/</w:t>
-          </w:r>
-        </w:ins>
       </w:hyperlink>
-      <w:ins w:id="87" w:author="Pastuh" w:date="2017-05-11T19:53:00Z">
-        <w:r>
-          <w:rPr>
-            <w:rFonts w:cs="Calibri" w:cstheme="minorHAnsi"/>
-          </w:rPr>
-          <w:t xml:space="preserve"> (11.05.17)</w:t>
-        </w:r>
-      </w:ins>
+      <w:r>
+        <w:rPr>
+          <w:rFonts w:cs="Calibri" w:cstheme="minorHAnsi"/>
+        </w:rPr>
+        <w:t xml:space="preserve"> (11.05.17)</w:t>
+      </w:r>
     </w:p>
     <w:sectPr>
-      <w:headerReference w:type="default" r:id="rId17"/>
+      <w:headerReference w:type="default" r:id="rId18"/>
       <w:type w:val="nextPage"/>
       <w:pgSz w:w="11906" w:h="16838"/>
       <w:pgMar w:left="1701" w:right="851" w:header="709" w:top="1134" w:footer="0" w:bottom="1134" w:gutter="0"/>
@@ -15706,7 +15352,7 @@
         <w:docPartGallery w:val="Page Numbers (Top of Page)"/>
         <w:docPartUnique w:val="true"/>
       </w:docPartObj>
-      <w:id w:val="1862465985"/>
+      <w:id w:val="1049288257"/>
     </w:sdtPr>
     <w:sdtContent>
       <w:p>
@@ -15741,7 +15387,7 @@
         <w:docPartGallery w:val="Page Numbers (Top of Page)"/>
         <w:docPartUnique w:val="true"/>
       </w:docPartObj>
-      <w:id w:val="1482916182"/>
+      <w:id w:val="1934877761"/>
     </w:sdtPr>
     <w:sdtContent>
       <w:p>
@@ -15777,7 +15423,7 @@
         <w:docPartGallery w:val="Page Numbers (Top of Page)"/>
         <w:docPartUnique w:val="true"/>
       </w:docPartObj>
-      <w:id w:val="1898149085"/>
+      <w:id w:val="1172453464"/>
     </w:sdtPr>
     <w:sdtContent>
       <w:p>
@@ -16947,6 +16593,13 @@
       <w:sz w:val="32"/>
     </w:rPr>
   </w:style>
+  <w:style w:type="character" w:styleId="ListLabel46">
+    <w:name w:val="ListLabel 46"/>
+    <w:qFormat/>
+    <w:rPr>
+      <w:sz w:val="32"/>
+    </w:rPr>
+  </w:style>
   <w:style w:type="paragraph" w:styleId="Berschrift" w:customStyle="1">
     <w:name w:val="Überschrift"/>
     <w:basedOn w:val="Normal"/>

</xml_diff>

<commit_message>
Client and Server final MS1 Abgabe
</commit_message>
<xml_diff>
--- a/Weitere Artefakte/Konzept.docx
+++ b/Weitere Artefakte/Konzept.docx
@@ -533,6 +533,14 @@
         </w:rPr>
         <w:t>Prof. Dr. Kristian Fisc</w:t>
       </w:r>
+      <w:r>
+        <w:rPr>
+          <w:rFonts w:cstheme="minorHAnsi"/>
+        </w:rPr>
+        <w:t xml:space="preserve">her  </w:t>
+      </w:r>
+      <w:bookmarkStart w:id="0" w:name="_GoBack"/>
+      <w:bookmarkEnd w:id="0"/>
     </w:p>
     <w:p>
       <w:pPr>
@@ -543,7 +551,7 @@
         </w:rPr>
       </w:pPr>
     </w:p>
-    <w:bookmarkStart w:id="0" w:name="_Toc482625736" w:displacedByCustomXml="next"/>
+    <w:bookmarkStart w:id="1" w:name="_Toc482625736" w:displacedByCustomXml="next"/>
     <w:sdt>
       <w:sdtPr>
         <w:rPr>
@@ -575,7 +583,7 @@
             </w:rPr>
             <w:t>Inhaltsverzeichnis</w:t>
           </w:r>
-          <w:bookmarkEnd w:id="0"/>
+          <w:bookmarkEnd w:id="1"/>
         </w:p>
         <w:p>
           <w:pPr>
@@ -4067,7 +4075,7 @@
           <w:rFonts w:cstheme="minorHAnsi"/>
         </w:rPr>
       </w:pPr>
-      <w:bookmarkStart w:id="1" w:name="_Toc482625737"/>
+      <w:bookmarkStart w:id="2" w:name="_Toc482625737"/>
       <w:r>
         <w:rPr>
           <w:rFonts w:cstheme="minorHAnsi"/>
@@ -4076,7 +4084,7 @@
         <w:lastRenderedPageBreak/>
         <w:t>Abbildungsverzeichniss</w:t>
       </w:r>
-      <w:bookmarkEnd w:id="1"/>
+      <w:bookmarkEnd w:id="2"/>
     </w:p>
     <w:p>
       <w:pPr>
@@ -5024,6 +5032,7 @@
         </w:rPr>
       </w:pPr>
     </w:p>
+    <w:bookmarkStart w:id="3" w:name="_Toc482625738"/>
     <w:p>
       <w:pPr>
         <w:pStyle w:val="berschrift1"/>
@@ -5036,7 +5045,6 @@
           <w:rFonts w:cstheme="minorHAnsi"/>
         </w:rPr>
       </w:pPr>
-      <w:bookmarkStart w:id="2" w:name="_Toc482625738"/>
       <w:r>
         <w:rPr>
           <w:rFonts w:cstheme="minorHAnsi"/>
@@ -5120,7 +5128,7 @@
         </w:rPr>
         <w:t>Einleitung</w:t>
       </w:r>
-      <w:bookmarkEnd w:id="2"/>
+      <w:bookmarkEnd w:id="3"/>
     </w:p>
     <w:p>
       <w:pPr>
@@ -5134,14 +5142,14 @@
           <w:rFonts w:cstheme="minorHAnsi"/>
         </w:rPr>
       </w:pPr>
-      <w:bookmarkStart w:id="3" w:name="_Toc482625739"/>
+      <w:bookmarkStart w:id="4" w:name="_Toc482625739"/>
       <w:r>
         <w:rPr>
           <w:rFonts w:cstheme="minorHAnsi"/>
         </w:rPr>
         <w:t>Nutzungsproblem</w:t>
       </w:r>
-      <w:bookmarkEnd w:id="3"/>
+      <w:bookmarkEnd w:id="4"/>
     </w:p>
     <w:p>
       <w:pPr>
@@ -5169,14 +5177,14 @@
           <w:rFonts w:cstheme="minorHAnsi"/>
         </w:rPr>
       </w:pPr>
-      <w:bookmarkStart w:id="4" w:name="_Toc482625740"/>
+      <w:bookmarkStart w:id="5" w:name="_Toc482625740"/>
       <w:r>
         <w:rPr>
           <w:rFonts w:cstheme="minorHAnsi"/>
         </w:rPr>
         <w:t>Ziel des Projekts</w:t>
       </w:r>
-      <w:bookmarkEnd w:id="4"/>
+      <w:bookmarkEnd w:id="5"/>
     </w:p>
     <w:p>
       <w:pPr>
@@ -5206,6 +5214,7 @@
         <w:t xml:space="preserve">Besonders wichtig ist es dabei, die Wissensbarriere zwischen den Industrie- und Entwicklungsländern zu schließen. Die Menschen in Afrika sollen von unserem Wissen profitieren können und daher werden die Informationen für sie gerecht aufbereitet. </w:t>
       </w:r>
     </w:p>
+    <w:bookmarkStart w:id="6" w:name="_Toc482625741"/>
     <w:p>
       <w:pPr>
         <w:pStyle w:val="berschrift1"/>
@@ -5218,7 +5227,6 @@
           <w:rFonts w:cstheme="minorHAnsi"/>
         </w:rPr>
       </w:pPr>
-      <w:bookmarkStart w:id="5" w:name="_Toc482625741"/>
       <w:r>
         <w:rPr>
           <w:rFonts w:cstheme="minorHAnsi"/>
@@ -5296,7 +5304,7 @@
         </w:rPr>
         <w:t>Domänenrecherche</w:t>
       </w:r>
-      <w:bookmarkEnd w:id="5"/>
+      <w:bookmarkEnd w:id="6"/>
     </w:p>
     <w:p>
       <w:pPr>
@@ -5631,8 +5639,8 @@
                                 <w:color w:val="00000A"/>
                               </w:rPr>
                             </w:pPr>
-                            <w:bookmarkStart w:id="6" w:name="_Toc482623605"/>
-                            <w:bookmarkStart w:id="7" w:name="_Toc482624114"/>
+                            <w:bookmarkStart w:id="7" w:name="_Toc482623605"/>
+                            <w:bookmarkStart w:id="8" w:name="_Toc482624114"/>
                             <w:r>
                               <w:t xml:space="preserve">Abb. </w:t>
                             </w:r>
@@ -5647,8 +5655,8 @@
                             <w:r>
                               <w:t xml:space="preserve"> Ursachen für Analphabetismus</w:t>
                             </w:r>
-                            <w:bookmarkEnd w:id="6"/>
                             <w:bookmarkEnd w:id="7"/>
+                            <w:bookmarkEnd w:id="8"/>
                           </w:p>
                         </w:txbxContent>
                       </wps:txbx>
@@ -6161,8 +6169,8 @@
                                 <w:color w:val="00000A"/>
                               </w:rPr>
                             </w:pPr>
-                            <w:bookmarkStart w:id="10" w:name="_Toc482623606"/>
-                            <w:bookmarkStart w:id="11" w:name="_Toc482624115"/>
+                            <w:bookmarkStart w:id="9" w:name="_Toc482623606"/>
+                            <w:bookmarkStart w:id="10" w:name="_Toc482624115"/>
                             <w:r>
                               <w:t xml:space="preserve">Abb. </w:t>
                             </w:r>
@@ -6177,8 +6185,8 @@
                             <w:r>
                               <w:t xml:space="preserve"> Übersicht der Faktoren welche die Bodenfruchtbarkeit beeinflussen</w:t>
                             </w:r>
+                            <w:bookmarkEnd w:id="9"/>
                             <w:bookmarkEnd w:id="10"/>
-                            <w:bookmarkEnd w:id="11"/>
                           </w:p>
                         </w:txbxContent>
                       </wps:txbx>
@@ -6458,8 +6466,8 @@
                                 <w:color w:val="00000A"/>
                               </w:rPr>
                             </w:pPr>
-                            <w:bookmarkStart w:id="14" w:name="_Toc482623607"/>
-                            <w:bookmarkStart w:id="15" w:name="_Toc482624116"/>
+                            <w:bookmarkStart w:id="11" w:name="_Toc482623607"/>
+                            <w:bookmarkStart w:id="12" w:name="_Toc482624116"/>
                             <w:r>
                               <w:t xml:space="preserve">Abb. </w:t>
                             </w:r>
@@ -6477,8 +6485,8 @@
                             <w:r>
                               <w:t>Unterscheidung zwischen Grob – und Feinböden</w:t>
                             </w:r>
-                            <w:bookmarkEnd w:id="14"/>
-                            <w:bookmarkEnd w:id="15"/>
+                            <w:bookmarkEnd w:id="11"/>
+                            <w:bookmarkEnd w:id="12"/>
                           </w:p>
                         </w:txbxContent>
                       </wps:txbx>
@@ -6907,8 +6915,8 @@
                                 <w:color w:val="00000A"/>
                               </w:rPr>
                             </w:pPr>
-                            <w:bookmarkStart w:id="18" w:name="_Toc482623609"/>
-                            <w:bookmarkStart w:id="19" w:name="_Toc482624118"/>
+                            <w:bookmarkStart w:id="13" w:name="_Toc482623609"/>
+                            <w:bookmarkStart w:id="14" w:name="_Toc482624118"/>
                             <w:r>
                               <w:t xml:space="preserve">Abb. </w:t>
                             </w:r>
@@ -6923,8 +6931,8 @@
                             <w:r>
                               <w:t xml:space="preserve"> Ergebnis einer Schlämmprobe</w:t>
                             </w:r>
-                            <w:bookmarkEnd w:id="18"/>
-                            <w:bookmarkEnd w:id="19"/>
+                            <w:bookmarkEnd w:id="13"/>
+                            <w:bookmarkEnd w:id="14"/>
                           </w:p>
                         </w:txbxContent>
                       </wps:txbx>
@@ -7076,8 +7084,8 @@
                                 <w:color w:val="00000A"/>
                               </w:rPr>
                             </w:pPr>
-                            <w:bookmarkStart w:id="22" w:name="_Toc482623610"/>
-                            <w:bookmarkStart w:id="23" w:name="_Toc482624119"/>
+                            <w:bookmarkStart w:id="15" w:name="_Toc482623610"/>
+                            <w:bookmarkStart w:id="16" w:name="_Toc482624119"/>
                             <w:r>
                               <w:t xml:space="preserve">Abb. </w:t>
                             </w:r>
@@ -7092,8 +7100,8 @@
                             <w:r>
                               <w:t xml:space="preserve"> Anordnung der Bodenbestandteile</w:t>
                             </w:r>
-                            <w:bookmarkEnd w:id="22"/>
-                            <w:bookmarkEnd w:id="23"/>
+                            <w:bookmarkEnd w:id="15"/>
+                            <w:bookmarkEnd w:id="16"/>
                           </w:p>
                         </w:txbxContent>
                       </wps:txbx>
@@ -7399,8 +7407,8 @@
                                 <w:color w:val="00000A"/>
                               </w:rPr>
                             </w:pPr>
-                            <w:bookmarkStart w:id="26" w:name="_Toc482623611"/>
-                            <w:bookmarkStart w:id="27" w:name="_Toc482624120"/>
+                            <w:bookmarkStart w:id="17" w:name="_Toc482623611"/>
+                            <w:bookmarkStart w:id="18" w:name="_Toc482624120"/>
                             <w:r>
                               <w:t xml:space="preserve">Abb. </w:t>
                             </w:r>
@@ -7415,8 +7423,8 @@
                             <w:r>
                               <w:t xml:space="preserve"> Zusammensetzung organischer Substanzen</w:t>
                             </w:r>
-                            <w:bookmarkEnd w:id="26"/>
-                            <w:bookmarkEnd w:id="27"/>
+                            <w:bookmarkEnd w:id="17"/>
+                            <w:bookmarkEnd w:id="18"/>
                           </w:p>
                         </w:txbxContent>
                       </wps:txbx>
@@ -7890,6 +7898,7 @@
         <w:t xml:space="preserve"> [4]</w:t>
       </w:r>
     </w:p>
+    <w:bookmarkStart w:id="19" w:name="_Toc482625742"/>
     <w:p>
       <w:pPr>
         <w:pStyle w:val="berschrift1"/>
@@ -7902,7 +7911,6 @@
           <w:rFonts w:cstheme="minorHAnsi"/>
         </w:rPr>
       </w:pPr>
-      <w:bookmarkStart w:id="30" w:name="_Toc482625742"/>
       <w:r>
         <w:rPr>
           <w:rFonts w:cstheme="minorHAnsi"/>
@@ -7980,7 +7988,7 @@
         </w:rPr>
         <w:t>Marktrecherche</w:t>
       </w:r>
-      <w:bookmarkEnd w:id="30"/>
+      <w:bookmarkEnd w:id="19"/>
     </w:p>
     <w:p>
       <w:pPr>
@@ -7994,14 +8002,14 @@
           <w:rFonts w:cstheme="minorHAnsi"/>
         </w:rPr>
       </w:pPr>
-      <w:bookmarkStart w:id="31" w:name="_Toc482625743"/>
+      <w:bookmarkStart w:id="20" w:name="_Toc482625743"/>
       <w:r>
         <w:rPr>
           <w:rFonts w:cstheme="minorHAnsi"/>
         </w:rPr>
         <w:t>Konkurrenzprodukte – icow</w:t>
       </w:r>
-      <w:bookmarkEnd w:id="31"/>
+      <w:bookmarkEnd w:id="20"/>
     </w:p>
     <w:p>
       <w:pPr>
@@ -8505,14 +8513,14 @@
           <w:rFonts w:cstheme="minorHAnsi"/>
         </w:rPr>
       </w:pPr>
-      <w:bookmarkStart w:id="32" w:name="_Toc482625744"/>
+      <w:bookmarkStart w:id="21" w:name="_Toc482625744"/>
       <w:r>
         <w:rPr>
           <w:rFonts w:cstheme="minorHAnsi"/>
         </w:rPr>
         <w:t>Konkurrenzprodukte – e-Soko</w:t>
       </w:r>
-      <w:bookmarkEnd w:id="32"/>
+      <w:bookmarkEnd w:id="21"/>
     </w:p>
     <w:p>
       <w:pPr>
@@ -8824,24 +8832,24 @@
         </w:numPr>
         <w:spacing w:before="0" w:after="240" w:line="276" w:lineRule="auto"/>
         <w:rPr>
-          <w:ins w:id="33" w:author="Unbekannter Autor" w:date="2017-05-12T22:38:00Z"/>
-          <w:rFonts w:cstheme="minorHAnsi"/>
-        </w:rPr>
-        <w:pPrChange w:id="34" w:author="Pastuh" w:date="2017-05-13T17:24:00Z">
+          <w:ins w:id="22" w:author="Unbekannter Autor" w:date="2017-05-12T22:38:00Z"/>
+          <w:rFonts w:cstheme="minorHAnsi"/>
+        </w:rPr>
+        <w:pPrChange w:id="23" w:author="Pastuh" w:date="2017-05-13T17:24:00Z">
           <w:pPr>
             <w:spacing w:line="240" w:lineRule="auto"/>
             <w:ind w:left="1080" w:hanging="720"/>
           </w:pPr>
         </w:pPrChange>
       </w:pPr>
-      <w:bookmarkStart w:id="35" w:name="_Toc482625745"/>
+      <w:bookmarkStart w:id="24" w:name="_Toc482625745"/>
       <w:r>
         <w:rPr>
           <w:rFonts w:cstheme="minorHAnsi"/>
         </w:rPr>
         <w:t>Konkurrenzprodukte – Irmgard</w:t>
       </w:r>
-      <w:bookmarkEnd w:id="35"/>
+      <w:bookmarkEnd w:id="24"/>
     </w:p>
     <w:p>
       <w:pPr>
@@ -9331,7 +9339,7 @@
         <w:pStyle w:val="berschrift2"/>
         <w:spacing w:line="276" w:lineRule="auto"/>
         <w:rPr>
-          <w:ins w:id="36" w:author="Unbekannter Autor" w:date="2017-05-12T22:45:00Z"/>
+          <w:ins w:id="25" w:author="Unbekannter Autor" w:date="2017-05-12T22:45:00Z"/>
           <w:rFonts w:cstheme="minorHAnsi"/>
         </w:rPr>
       </w:pPr>
@@ -9347,21 +9355,21 @@
         <w:rPr>
           <w:rFonts w:cstheme="minorHAnsi"/>
         </w:rPr>
-        <w:pPrChange w:id="37" w:author="Pastuh" w:date="2017-05-13T17:24:00Z">
+        <w:pPrChange w:id="26" w:author="Pastuh" w:date="2017-05-13T17:24:00Z">
           <w:pPr>
             <w:spacing w:line="276" w:lineRule="auto"/>
             <w:ind w:left="1080" w:hanging="720"/>
           </w:pPr>
         </w:pPrChange>
       </w:pPr>
-      <w:bookmarkStart w:id="38" w:name="_Toc482625746"/>
+      <w:bookmarkStart w:id="27" w:name="_Toc482625746"/>
       <w:r>
         <w:rPr>
           <w:rFonts w:cstheme="minorHAnsi"/>
         </w:rPr>
         <w:t>Fazit</w:t>
       </w:r>
-      <w:bookmarkEnd w:id="38"/>
+      <w:bookmarkEnd w:id="27"/>
     </w:p>
     <w:p>
       <w:pPr>
@@ -9377,6 +9385,7 @@
         <w:t>Insgesamt kann festgehalten werden, dass es bisher kein System gibt, welches sich mit unserem Nutzungsproblem beschäftigt. Es gibt Systeme die decken den Bereich Landwirtschaft ab und es gibt Systeme, welche sich mit dem Überwinden der Wissensbarriere im Bezug auf Lesen und Schreiben beschäftigen. Eine Kombination kann nur die App iCow bieten, welche sich jedoch eine andere Domäne abdeckt.</w:t>
       </w:r>
     </w:p>
+    <w:bookmarkStart w:id="28" w:name="_Toc482625747"/>
     <w:p>
       <w:pPr>
         <w:pStyle w:val="berschrift1"/>
@@ -9388,14 +9397,13 @@
         <w:rPr>
           <w:rFonts w:cstheme="minorHAnsi"/>
         </w:rPr>
-        <w:pPrChange w:id="39" w:author="Pastuh" w:date="2017-05-13T17:25:00Z">
+        <w:pPrChange w:id="29" w:author="Pastuh" w:date="2017-05-13T17:25:00Z">
           <w:pPr>
             <w:spacing w:after="240" w:line="276" w:lineRule="auto"/>
             <w:ind w:left="720" w:hanging="360"/>
           </w:pPr>
         </w:pPrChange>
       </w:pPr>
-      <w:bookmarkStart w:id="40" w:name="_Toc482625747"/>
       <w:r>
         <w:rPr>
           <w:rFonts w:cstheme="minorHAnsi"/>
@@ -9473,7 +9481,7 @@
         </w:rPr>
         <w:t>Alleinstellungsmerkmale</w:t>
       </w:r>
-      <w:bookmarkEnd w:id="40"/>
+      <w:bookmarkEnd w:id="28"/>
     </w:p>
     <w:p>
       <w:pPr>
@@ -9517,6 +9525,7 @@
         <w:t xml:space="preserve">Das System sollte zudem die Bauer langfristig unterstützen, in dem die Informationen zur lokalen Wetterbedingungen in bestimmten Zeitabschnitten und  langjährigen Klimaänderungen zur Verfügung gestellt werden, so dass der Ackerbau nachhaltig getrieben werden kann. </w:t>
       </w:r>
     </w:p>
+    <w:bookmarkStart w:id="30" w:name="_Toc482625748"/>
     <w:p>
       <w:pPr>
         <w:pStyle w:val="berschrift1"/>
@@ -9528,14 +9537,13 @@
         <w:rPr>
           <w:rFonts w:cstheme="minorHAnsi"/>
         </w:rPr>
-        <w:pPrChange w:id="41" w:author="Pastuh" w:date="2017-05-13T17:25:00Z">
+        <w:pPrChange w:id="31" w:author="Pastuh" w:date="2017-05-13T17:25:00Z">
           <w:pPr>
             <w:spacing w:after="240" w:line="276" w:lineRule="auto"/>
             <w:ind w:left="720" w:hanging="360"/>
           </w:pPr>
         </w:pPrChange>
       </w:pPr>
-      <w:bookmarkStart w:id="42" w:name="_Toc482625748"/>
       <w:r>
         <w:rPr>
           <w:rFonts w:cstheme="minorHAnsi"/>
@@ -9613,7 +9621,7 @@
         </w:rPr>
         <w:t>Stakeholderanalyse</w:t>
       </w:r>
-      <w:bookmarkEnd w:id="42"/>
+      <w:bookmarkEnd w:id="30"/>
     </w:p>
     <w:p>
       <w:pPr>
@@ -9631,7 +9639,7 @@
     <w:p>
       <w:pPr>
         <w:rPr>
-          <w:del w:id="43" w:author="Pastuh" w:date="2017-05-13T17:25:00Z"/>
+          <w:del w:id="32" w:author="Pastuh" w:date="2017-05-13T17:25:00Z"/>
           <w:rFonts w:cstheme="minorHAnsi"/>
         </w:rPr>
       </w:pPr>
@@ -10613,8 +10621,8 @@
                 <w:rFonts w:asciiTheme="minorHAnsi" w:hAnsiTheme="minorHAnsi" w:cstheme="minorHAnsi"/>
               </w:rPr>
             </w:pPr>
-            <w:bookmarkStart w:id="44" w:name="__DdeLink__1_476367964"/>
-            <w:bookmarkEnd w:id="44"/>
+            <w:bookmarkStart w:id="33" w:name="__DdeLink__1_476367964"/>
+            <w:bookmarkEnd w:id="33"/>
             <w:r>
               <w:rPr>
                 <w:rFonts w:asciiTheme="minorHAnsi" w:hAnsiTheme="minorHAnsi" w:cstheme="minorHAnsi"/>
@@ -13447,11 +13455,12 @@
       <w:pPr>
         <w:spacing w:after="240" w:line="276" w:lineRule="auto"/>
         <w:rPr>
-          <w:ins w:id="45" w:author="Unbekannter Autor" w:date="2017-05-12T23:03:00Z"/>
-          <w:rFonts w:cstheme="minorHAnsi"/>
-        </w:rPr>
-      </w:pPr>
-    </w:p>
+          <w:ins w:id="34" w:author="Unbekannter Autor" w:date="2017-05-12T23:03:00Z"/>
+          <w:rFonts w:cstheme="minorHAnsi"/>
+        </w:rPr>
+      </w:pPr>
+    </w:p>
+    <w:bookmarkStart w:id="35" w:name="_Toc482625749"/>
     <w:p>
       <w:pPr>
         <w:pStyle w:val="berschrift1"/>
@@ -13464,7 +13473,6 @@
           <w:rFonts w:cstheme="minorHAnsi"/>
         </w:rPr>
       </w:pPr>
-      <w:bookmarkStart w:id="46" w:name="_Toc482625749"/>
       <w:r>
         <w:rPr>
           <w:rFonts w:cstheme="minorHAnsi"/>
@@ -13543,7 +13551,7 @@
         </w:rPr>
         <w:t>Zielhierarchie</w:t>
       </w:r>
-      <w:bookmarkEnd w:id="46"/>
+      <w:bookmarkEnd w:id="35"/>
     </w:p>
     <w:p>
       <w:pPr>
@@ -13571,14 +13579,14 @@
           <w:rFonts w:cstheme="minorHAnsi"/>
         </w:rPr>
       </w:pPr>
-      <w:bookmarkStart w:id="47" w:name="_Toc482625750"/>
+      <w:bookmarkStart w:id="36" w:name="_Toc482625750"/>
       <w:r>
         <w:rPr>
           <w:rFonts w:cstheme="minorHAnsi"/>
         </w:rPr>
         <w:t>Operative Ziele</w:t>
       </w:r>
-      <w:bookmarkEnd w:id="47"/>
+      <w:bookmarkEnd w:id="36"/>
     </w:p>
     <w:p>
       <w:pPr>
@@ -13732,14 +13740,14 @@
           <w:rFonts w:cstheme="minorHAnsi"/>
         </w:rPr>
       </w:pPr>
-      <w:bookmarkStart w:id="48" w:name="_Toc482625751"/>
+      <w:bookmarkStart w:id="37" w:name="_Toc482625751"/>
       <w:r>
         <w:rPr>
           <w:rFonts w:cstheme="minorHAnsi"/>
         </w:rPr>
         <w:t>Taktische Ziele</w:t>
       </w:r>
-      <w:bookmarkEnd w:id="48"/>
+      <w:bookmarkEnd w:id="37"/>
     </w:p>
     <w:p>
       <w:pPr>
@@ -13851,14 +13859,14 @@
           <w:rFonts w:cstheme="minorHAnsi"/>
         </w:rPr>
       </w:pPr>
-      <w:bookmarkStart w:id="49" w:name="_Toc482625752"/>
+      <w:bookmarkStart w:id="38" w:name="_Toc482625752"/>
       <w:r>
         <w:rPr>
           <w:rFonts w:cstheme="minorHAnsi"/>
         </w:rPr>
         <w:t>Strategische Ziele</w:t>
       </w:r>
-      <w:bookmarkEnd w:id="49"/>
+      <w:bookmarkEnd w:id="38"/>
     </w:p>
     <w:p>
       <w:pPr>
@@ -13945,6 +13953,7 @@
         <w:t>• Die Verwendung der Applikation soll für Benutzer möglichst kostenfrei sein und daher soll ein hoher Datenverbrauch vermieden werden. Ziel ist es eine Übertragungszeit von 5 Sekunden nicht zu überschreiten.</w:t>
       </w:r>
     </w:p>
+    <w:bookmarkStart w:id="39" w:name="_Toc482625753"/>
     <w:p>
       <w:pPr>
         <w:pStyle w:val="berschrift1"/>
@@ -13957,7 +13966,6 @@
           <w:rFonts w:cstheme="minorHAnsi"/>
         </w:rPr>
       </w:pPr>
-      <w:bookmarkStart w:id="50" w:name="_Toc482625753"/>
       <w:r>
         <w:rPr>
           <w:rFonts w:cstheme="minorHAnsi"/>
@@ -14041,7 +14049,7 @@
         </w:rPr>
         <w:t>Risiken</w:t>
       </w:r>
-      <w:bookmarkEnd w:id="50"/>
+      <w:bookmarkEnd w:id="39"/>
     </w:p>
     <w:p>
       <w:r>
@@ -14373,6 +14381,7 @@
         <w:t>Daten die von externen Diensten bezogen werden, müssen ständig validiert werden. Fehlerhafte Informationen führen zu einer fehlerhaften Funktionalität und es kommt zu unwissentlichen Anbaufehlern.</w:t>
       </w:r>
     </w:p>
+    <w:bookmarkStart w:id="40" w:name="_Toc482625754"/>
     <w:p>
       <w:pPr>
         <w:pStyle w:val="berschrift1"/>
@@ -14385,7 +14394,6 @@
           <w:rFonts w:cstheme="minorHAnsi"/>
         </w:rPr>
       </w:pPr>
-      <w:bookmarkStart w:id="51" w:name="_Toc482625754"/>
       <w:r>
         <w:rPr>
           <w:rFonts w:cstheme="minorHAnsi"/>
@@ -14463,7 +14471,7 @@
         </w:rPr>
         <w:t>POCs</w:t>
       </w:r>
-      <w:bookmarkEnd w:id="51"/>
+      <w:bookmarkEnd w:id="40"/>
     </w:p>
     <w:p>
       <w:pPr>
@@ -14490,14 +14498,14 @@
           <w:rFonts w:cstheme="minorHAnsi"/>
         </w:rPr>
       </w:pPr>
-      <w:bookmarkStart w:id="52" w:name="_Toc482625755"/>
+      <w:bookmarkStart w:id="41" w:name="_Toc482625755"/>
       <w:r>
         <w:rPr>
           <w:rFonts w:cstheme="minorHAnsi"/>
         </w:rPr>
         <w:t>Benutzer anlegen</w:t>
       </w:r>
-      <w:bookmarkEnd w:id="52"/>
+      <w:bookmarkEnd w:id="41"/>
     </w:p>
     <w:p>
       <w:pPr>
@@ -14640,7 +14648,7 @@
           <w:rFonts w:cstheme="minorHAnsi"/>
         </w:rPr>
       </w:pPr>
-      <w:bookmarkStart w:id="53" w:name="_Toc482625756"/>
+      <w:bookmarkStart w:id="42" w:name="_Toc482625756"/>
       <w:r>
         <w:rPr>
           <w:rFonts w:cstheme="minorHAnsi"/>
@@ -14648,7 +14656,7 @@
         <w:lastRenderedPageBreak/>
         <w:t>Eintrag mit Ackerdaten erstellen</w:t>
       </w:r>
-      <w:bookmarkEnd w:id="53"/>
+      <w:bookmarkEnd w:id="42"/>
     </w:p>
     <w:p>
       <w:pPr>
@@ -14750,14 +14758,14 @@
           <w:rFonts w:cstheme="minorHAnsi"/>
         </w:rPr>
       </w:pPr>
-      <w:bookmarkStart w:id="54" w:name="_Toc482625757"/>
+      <w:bookmarkStart w:id="43" w:name="_Toc482625757"/>
       <w:r>
         <w:rPr>
           <w:rFonts w:cstheme="minorHAnsi"/>
         </w:rPr>
         <w:t>Collaborators dem Eintrag hinzufügen</w:t>
       </w:r>
-      <w:bookmarkEnd w:id="54"/>
+      <w:bookmarkEnd w:id="43"/>
     </w:p>
     <w:p>
       <w:pPr>
@@ -14859,14 +14867,14 @@
           <w:rFonts w:cstheme="minorHAnsi"/>
         </w:rPr>
       </w:pPr>
-      <w:bookmarkStart w:id="55" w:name="_Toc482625758"/>
+      <w:bookmarkStart w:id="44" w:name="_Toc482625758"/>
       <w:r>
         <w:rPr>
           <w:rFonts w:cstheme="minorHAnsi"/>
         </w:rPr>
         <w:t>Effiziente Datenübertragung</w:t>
       </w:r>
-      <w:bookmarkEnd w:id="55"/>
+      <w:bookmarkEnd w:id="44"/>
     </w:p>
     <w:p>
       <w:pPr>
@@ -14968,14 +14976,14 @@
           <w:rFonts w:cstheme="minorHAnsi"/>
         </w:rPr>
       </w:pPr>
-      <w:bookmarkStart w:id="56" w:name="_Toc482625759"/>
+      <w:bookmarkStart w:id="45" w:name="_Toc482625759"/>
       <w:r>
         <w:rPr>
           <w:rFonts w:cstheme="minorHAnsi"/>
         </w:rPr>
         <w:t>Auswertung der Bodendaten</w:t>
       </w:r>
-      <w:bookmarkEnd w:id="56"/>
+      <w:bookmarkEnd w:id="45"/>
     </w:p>
     <w:p>
       <w:pPr>
@@ -15078,14 +15086,14 @@
           <w:rFonts w:cstheme="minorHAnsi"/>
         </w:rPr>
       </w:pPr>
-      <w:bookmarkStart w:id="57" w:name="_Toc482625760"/>
+      <w:bookmarkStart w:id="46" w:name="_Toc482625760"/>
       <w:r>
         <w:rPr>
           <w:rFonts w:cstheme="minorHAnsi"/>
         </w:rPr>
         <w:t>Effiziente Erstellung interaktiver Anleitungen</w:t>
       </w:r>
-      <w:bookmarkEnd w:id="57"/>
+      <w:bookmarkEnd w:id="46"/>
     </w:p>
     <w:p>
       <w:pPr>
@@ -15187,14 +15195,14 @@
           <w:rFonts w:cstheme="minorHAnsi"/>
         </w:rPr>
       </w:pPr>
-      <w:bookmarkStart w:id="58" w:name="_Toc482625761"/>
+      <w:bookmarkStart w:id="47" w:name="_Toc482625761"/>
       <w:r>
         <w:rPr>
           <w:rFonts w:cstheme="minorHAnsi"/>
         </w:rPr>
         <w:t>Klimatische Daten der Externen Dienste</w:t>
       </w:r>
-      <w:bookmarkEnd w:id="58"/>
+      <w:bookmarkEnd w:id="47"/>
     </w:p>
     <w:p>
       <w:pPr>
@@ -15296,14 +15304,14 @@
           <w:rFonts w:cstheme="minorHAnsi"/>
         </w:rPr>
       </w:pPr>
-      <w:bookmarkStart w:id="59" w:name="_Toc482625762"/>
+      <w:bookmarkStart w:id="48" w:name="_Toc482625762"/>
       <w:r>
         <w:rPr>
           <w:rFonts w:cstheme="minorHAnsi"/>
         </w:rPr>
         <w:t>Erstellung der Anleitungen für Mobiltelefone</w:t>
       </w:r>
-      <w:bookmarkEnd w:id="59"/>
+      <w:bookmarkEnd w:id="48"/>
     </w:p>
     <w:p>
       <w:pPr>
@@ -15404,14 +15412,14 @@
           <w:rFonts w:cstheme="minorHAnsi"/>
         </w:rPr>
       </w:pPr>
-      <w:bookmarkStart w:id="60" w:name="_Toc482625763"/>
+      <w:bookmarkStart w:id="49" w:name="_Toc482625763"/>
       <w:r>
         <w:rPr>
           <w:rFonts w:cstheme="minorHAnsi"/>
         </w:rPr>
         <w:t>Didaktische Darstellung der Informationen</w:t>
       </w:r>
-      <w:bookmarkEnd w:id="60"/>
+      <w:bookmarkEnd w:id="49"/>
     </w:p>
     <w:p>
       <w:pPr>
@@ -15513,14 +15521,14 @@
           <w:rFonts w:cstheme="minorHAnsi"/>
         </w:rPr>
       </w:pPr>
-      <w:bookmarkStart w:id="61" w:name="_Toc482625764"/>
+      <w:bookmarkStart w:id="50" w:name="_Toc482625764"/>
       <w:r>
         <w:rPr>
           <w:rFonts w:cstheme="minorHAnsi"/>
         </w:rPr>
         <w:t>Fazit</w:t>
       </w:r>
-      <w:bookmarkEnd w:id="61"/>
+      <w:bookmarkEnd w:id="50"/>
     </w:p>
     <w:p>
       <w:pPr>
@@ -15538,6 +15546,7 @@
         <w:t>Zu den wichtigsten POCs gehören unter anderem die 8.4, 8.5, 8.9, da diese die Kernfunktionalitäten des Systems beschreiben und den wesentlichen Teil der Entwicklungszeit in Anspruch nehmen werden.</w:t>
       </w:r>
     </w:p>
+    <w:bookmarkStart w:id="51" w:name="_Toc482625765"/>
     <w:p>
       <w:pPr>
         <w:pStyle w:val="berschrift1"/>
@@ -15550,7 +15559,6 @@
           <w:rFonts w:cstheme="minorHAnsi"/>
         </w:rPr>
       </w:pPr>
-      <w:bookmarkStart w:id="62" w:name="_Toc482625765"/>
       <w:r>
         <w:rPr>
           <w:rFonts w:cstheme="minorHAnsi"/>
@@ -15628,7 +15636,7 @@
         </w:rPr>
         <w:t>Methodischer Rahmen</w:t>
       </w:r>
-      <w:bookmarkEnd w:id="62"/>
+      <w:bookmarkEnd w:id="51"/>
       <w:r>
         <w:rPr>
           <w:rFonts w:cstheme="minorHAnsi"/>
@@ -15662,14 +15670,14 @@
           <w:rFonts w:cstheme="minorHAnsi"/>
         </w:rPr>
       </w:pPr>
-      <w:bookmarkStart w:id="63" w:name="_Toc482625766"/>
+      <w:bookmarkStart w:id="52" w:name="_Toc482625766"/>
       <w:r>
         <w:rPr>
           <w:rFonts w:cstheme="minorHAnsi"/>
         </w:rPr>
         <w:t>Auswahl des methodischen Rahmens</w:t>
       </w:r>
-      <w:bookmarkEnd w:id="63"/>
+      <w:bookmarkEnd w:id="52"/>
     </w:p>
     <w:p>
       <w:pPr>
@@ -15777,14 +15785,14 @@
           <w:rFonts w:cstheme="minorHAnsi"/>
         </w:rPr>
       </w:pPr>
-      <w:bookmarkStart w:id="64" w:name="_Toc482625767"/>
+      <w:bookmarkStart w:id="53" w:name="_Toc482625767"/>
       <w:r>
         <w:rPr>
           <w:rFonts w:cstheme="minorHAnsi"/>
         </w:rPr>
         <w:t>Auswahl des Vorgehensmodells</w:t>
       </w:r>
-      <w:bookmarkEnd w:id="64"/>
+      <w:bookmarkEnd w:id="53"/>
     </w:p>
     <w:p>
       <w:pPr>
@@ -15990,14 +15998,14 @@
           <w:rFonts w:cstheme="minorHAnsi"/>
         </w:rPr>
       </w:pPr>
-      <w:bookmarkStart w:id="65" w:name="_Toc482625768"/>
+      <w:bookmarkStart w:id="54" w:name="_Toc482625768"/>
       <w:r>
         <w:rPr>
           <w:rFonts w:cstheme="minorHAnsi"/>
         </w:rPr>
         <w:t>Fazit</w:t>
       </w:r>
-      <w:bookmarkEnd w:id="65"/>
+      <w:bookmarkEnd w:id="54"/>
     </w:p>
     <w:p>
       <w:pPr>
@@ -16015,7 +16023,7 @@
         </w:rPr>
         <w:t>Für diese</w:t>
       </w:r>
-      <w:ins w:id="66" w:author="Pastuh" w:date="2017-05-11T19:56:00Z">
+      <w:ins w:id="55" w:author="Pastuh" w:date="2017-05-11T19:56:00Z">
         <w:r>
           <w:rPr>
             <w:rFonts w:cstheme="minorHAnsi"/>
@@ -16029,7 +16037,7 @@
         </w:rPr>
         <w:t xml:space="preserve"> Projekt komm</w:t>
       </w:r>
-      <w:ins w:id="67" w:author="Pastuh" w:date="2017-05-11T19:54:00Z">
+      <w:ins w:id="56" w:author="Pastuh" w:date="2017-05-11T19:54:00Z">
         <w:r>
           <w:rPr>
             <w:rFonts w:cstheme="minorHAnsi"/>
@@ -16037,7 +16045,7 @@
           <w:t>t</w:t>
         </w:r>
       </w:ins>
-      <w:del w:id="68" w:author="Pastuh" w:date="2017-05-11T19:54:00Z">
+      <w:del w:id="57" w:author="Pastuh" w:date="2017-05-11T19:54:00Z">
         <w:r>
           <w:rPr>
             <w:rFonts w:cstheme="minorHAnsi"/>
@@ -16051,7 +16059,7 @@
         </w:rPr>
         <w:t xml:space="preserve"> hauptsächlich </w:t>
       </w:r>
-      <w:ins w:id="69" w:author="Pastuh" w:date="2017-05-11T19:54:00Z">
+      <w:ins w:id="58" w:author="Pastuh" w:date="2017-05-11T19:54:00Z">
         <w:r>
           <w:rPr>
             <w:rFonts w:cstheme="minorHAnsi"/>
@@ -16059,7 +16067,7 @@
           <w:t>ein</w:t>
         </w:r>
       </w:ins>
-      <w:del w:id="70" w:author="Pastuh" w:date="2017-05-11T19:54:00Z">
+      <w:del w:id="59" w:author="Pastuh" w:date="2017-05-11T19:54:00Z">
         <w:r>
           <w:rPr>
             <w:rFonts w:cstheme="minorHAnsi"/>
@@ -16073,7 +16081,7 @@
         </w:rPr>
         <w:t xml:space="preserve"> Vorgehensmodelle in Frage – Usability engineering lifecycle</w:t>
       </w:r>
-      <w:del w:id="71" w:author="Pastuh" w:date="2017-05-11T19:55:00Z">
+      <w:del w:id="60" w:author="Pastuh" w:date="2017-05-11T19:55:00Z">
         <w:r>
           <w:rPr>
             <w:rFonts w:cstheme="minorHAnsi"/>
@@ -16087,7 +16095,7 @@
         </w:rPr>
         <w:t xml:space="preserve">. Das </w:t>
       </w:r>
-      <w:del w:id="72" w:author="Pastuh" w:date="2017-05-11T19:55:00Z">
+      <w:del w:id="61" w:author="Pastuh" w:date="2017-05-11T19:55:00Z">
         <w:r>
           <w:rPr>
             <w:rFonts w:cstheme="minorHAnsi"/>
@@ -16095,7 +16103,7 @@
           <w:delText xml:space="preserve">erste </w:delText>
         </w:r>
       </w:del>
-      <w:ins w:id="73" w:author="Pastuh" w:date="2017-05-11T19:55:00Z">
+      <w:ins w:id="62" w:author="Pastuh" w:date="2017-05-11T19:55:00Z">
         <w:r>
           <w:rPr>
             <w:rFonts w:cstheme="minorHAnsi"/>
@@ -16109,7 +16117,7 @@
         </w:rPr>
         <w:t xml:space="preserve">ist ziemlich aufwändig und braucht längere Einarbeitungszeit, bietet jedoch konkrete effektive Techniken zum Vorgehen an. </w:t>
       </w:r>
-      <w:del w:id="74" w:author="Pastuh" w:date="2017-05-11T19:55:00Z">
+      <w:del w:id="63" w:author="Pastuh" w:date="2017-05-11T19:55:00Z">
         <w:r>
           <w:rPr>
             <w:rFonts w:cstheme="minorHAnsi"/>
@@ -16123,7 +16131,7 @@
         </w:rPr>
         <w:t xml:space="preserve">Da die Zeit im Rahmen des Projekts eine sehr knappe Ressource ist, </w:t>
       </w:r>
-      <w:del w:id="75" w:author="Pastuh" w:date="2017-05-11T19:55:00Z">
+      <w:del w:id="64" w:author="Pastuh" w:date="2017-05-11T19:55:00Z">
         <w:r>
           <w:rPr>
             <w:rFonts w:cstheme="minorHAnsi"/>
@@ -16131,7 +16139,7 @@
           <w:delText>tendiert das Entwicklungsteam zum dem ISO 9241 Teil 210,</w:delText>
         </w:r>
       </w:del>
-      <w:ins w:id="76" w:author="Pastuh" w:date="2017-05-11T19:55:00Z">
+      <w:ins w:id="65" w:author="Pastuh" w:date="2017-05-11T19:55:00Z">
         <w:r>
           <w:rPr>
             <w:rFonts w:cstheme="minorHAnsi"/>
@@ -16139,7 +16147,7 @@
           <w:t>muss das Modell auf die Projektgröße skaliert werden</w:t>
         </w:r>
       </w:ins>
-      <w:ins w:id="77" w:author="Pastuh" w:date="2017-05-11T19:56:00Z">
+      <w:ins w:id="66" w:author="Pastuh" w:date="2017-05-11T19:56:00Z">
         <w:r>
           <w:rPr>
             <w:rFonts w:cstheme="minorHAnsi"/>
@@ -16147,7 +16155,7 @@
           <w:t>.</w:t>
         </w:r>
       </w:ins>
-      <w:ins w:id="78" w:author="Pastuh" w:date="2017-05-11T19:55:00Z">
+      <w:ins w:id="67" w:author="Pastuh" w:date="2017-05-11T19:55:00Z">
         <w:r>
           <w:rPr>
             <w:rFonts w:cstheme="minorHAnsi"/>
@@ -16155,7 +16163,7 @@
           <w:t xml:space="preserve"> </w:t>
         </w:r>
       </w:ins>
-      <w:ins w:id="79" w:author="Pastuh" w:date="2017-05-11T19:57:00Z">
+      <w:ins w:id="68" w:author="Pastuh" w:date="2017-05-11T19:57:00Z">
         <w:r>
           <w:rPr>
             <w:rFonts w:cstheme="minorHAnsi"/>
@@ -16163,7 +16171,7 @@
           <w:t>In den Entwicklungsphasen werden bestimmte schritte angepasst und Techniken aus anderen Vorgehens</w:t>
         </w:r>
       </w:ins>
-      <w:ins w:id="80" w:author="Pastuh" w:date="2017-05-11T19:58:00Z">
+      <w:ins w:id="69" w:author="Pastuh" w:date="2017-05-11T19:58:00Z">
         <w:r>
           <w:rPr>
             <w:rFonts w:cstheme="minorHAnsi"/>
@@ -16171,7 +16179,7 @@
           <w:t>modellen</w:t>
         </w:r>
       </w:ins>
-      <w:ins w:id="81" w:author="Pastuh" w:date="2017-05-11T19:57:00Z">
+      <w:ins w:id="70" w:author="Pastuh" w:date="2017-05-11T19:57:00Z">
         <w:r>
           <w:rPr>
             <w:rFonts w:cstheme="minorHAnsi"/>
@@ -16179,7 +16187,7 @@
           <w:t xml:space="preserve"> verwendet</w:t>
         </w:r>
       </w:ins>
-      <w:ins w:id="82" w:author="Pastuh" w:date="2017-05-11T19:58:00Z">
+      <w:ins w:id="71" w:author="Pastuh" w:date="2017-05-11T19:58:00Z">
         <w:r>
           <w:rPr>
             <w:rFonts w:cstheme="minorHAnsi"/>
@@ -16187,7 +16195,7 @@
           <w:t>, die ähnliche Ergebnisse liefern.</w:t>
         </w:r>
       </w:ins>
-      <w:ins w:id="83" w:author="Pastuh" w:date="2017-05-11T19:59:00Z">
+      <w:ins w:id="72" w:author="Pastuh" w:date="2017-05-11T19:59:00Z">
         <w:r>
           <w:rPr>
             <w:rFonts w:cstheme="minorHAnsi"/>
@@ -16195,7 +16203,7 @@
           <w:t xml:space="preserve"> </w:t>
         </w:r>
       </w:ins>
-      <w:del w:id="84" w:author="Pastuh" w:date="2017-05-11T19:56:00Z">
+      <w:del w:id="73" w:author="Pastuh" w:date="2017-05-11T19:56:00Z">
         <w:r>
           <w:rPr>
             <w:rFonts w:cstheme="minorHAnsi"/>
@@ -16216,6 +16224,7 @@
         <w:br w:type="page"/>
       </w:r>
     </w:p>
+    <w:bookmarkStart w:id="74" w:name="_Toc482625769"/>
     <w:p>
       <w:pPr>
         <w:pStyle w:val="berschrift1"/>
@@ -16228,7 +16237,6 @@
           <w:rFonts w:cstheme="minorHAnsi"/>
         </w:rPr>
       </w:pPr>
-      <w:bookmarkStart w:id="85" w:name="_Toc482625769"/>
       <w:r>
         <w:rPr>
           <w:rFonts w:cstheme="minorHAnsi"/>
@@ -16307,7 +16315,7 @@
         </w:rPr>
         <w:t>Kommunikationsmodell</w:t>
       </w:r>
-      <w:bookmarkEnd w:id="85"/>
+      <w:bookmarkEnd w:id="74"/>
     </w:p>
     <w:p>
       <w:pPr>
@@ -16320,14 +16328,14 @@
           <w:rFonts w:cstheme="minorHAnsi"/>
         </w:rPr>
       </w:pPr>
-      <w:bookmarkStart w:id="86" w:name="_Toc482625770"/>
+      <w:bookmarkStart w:id="75" w:name="_Toc482625770"/>
       <w:r>
         <w:rPr>
           <w:rFonts w:cstheme="minorHAnsi"/>
         </w:rPr>
         <w:t>Deskriptives Modell</w:t>
       </w:r>
-      <w:bookmarkEnd w:id="86"/>
+      <w:bookmarkEnd w:id="75"/>
       <w:r>
         <w:rPr>
           <w:rFonts w:cstheme="minorHAnsi"/>
@@ -16454,8 +16462,8 @@
                                 <w:sz w:val="28"/>
                               </w:rPr>
                             </w:pPr>
-                            <w:bookmarkStart w:id="87" w:name="_Toc482623612"/>
-                            <w:bookmarkStart w:id="88" w:name="_Toc482624121"/>
+                            <w:bookmarkStart w:id="76" w:name="_Toc482623612"/>
+                            <w:bookmarkStart w:id="77" w:name="_Toc482624121"/>
                             <w:r>
                               <w:t xml:space="preserve">Abb. </w:t>
                             </w:r>
@@ -16470,8 +16478,8 @@
                             <w:r>
                               <w:t xml:space="preserve"> Deskriptives Kommunikationsmodell</w:t>
                             </w:r>
-                            <w:bookmarkEnd w:id="87"/>
-                            <w:bookmarkEnd w:id="88"/>
+                            <w:bookmarkEnd w:id="76"/>
+                            <w:bookmarkEnd w:id="77"/>
                           </w:p>
                         </w:txbxContent>
                       </wps:txbx>
@@ -16561,13 +16569,13 @@
         <w:rPr>
           <w:rFonts w:cstheme="minorHAnsi"/>
         </w:rPr>
-        <w:pPrChange w:id="91" w:author="Pastuh" w:date="2017-05-11T19:17:00Z">
+        <w:pPrChange w:id="78" w:author="Pastuh" w:date="2017-05-11T19:17:00Z">
           <w:pPr>
             <w:ind w:left="1080" w:hanging="720"/>
           </w:pPr>
         </w:pPrChange>
       </w:pPr>
-      <w:bookmarkStart w:id="92" w:name="_Toc482625771"/>
+      <w:bookmarkStart w:id="79" w:name="_Toc482625771"/>
       <w:r>
         <w:rPr>
           <w:rFonts w:cstheme="minorHAnsi"/>
@@ -16575,7 +16583,7 @@
         <w:lastRenderedPageBreak/>
         <w:t>Präskriptives Modell</w:t>
       </w:r>
-      <w:bookmarkEnd w:id="92"/>
+      <w:bookmarkEnd w:id="79"/>
     </w:p>
     <w:p>
       <w:pPr>
@@ -16696,8 +16704,8 @@
                                 <w:color w:val="00000A"/>
                               </w:rPr>
                             </w:pPr>
-                            <w:bookmarkStart w:id="93" w:name="_Toc482623613"/>
-                            <w:bookmarkStart w:id="94" w:name="_Toc482624122"/>
+                            <w:bookmarkStart w:id="80" w:name="_Toc482623613"/>
+                            <w:bookmarkStart w:id="81" w:name="_Toc482624122"/>
                             <w:r>
                               <w:t xml:space="preserve">Abb. </w:t>
                             </w:r>
@@ -16712,8 +16720,8 @@
                             <w:r>
                               <w:t xml:space="preserve"> Präskriptives Kommunikationsmodell</w:t>
                             </w:r>
-                            <w:bookmarkEnd w:id="93"/>
-                            <w:bookmarkEnd w:id="94"/>
+                            <w:bookmarkEnd w:id="80"/>
+                            <w:bookmarkEnd w:id="81"/>
                           </w:p>
                         </w:txbxContent>
                       </wps:txbx>
@@ -16879,7 +16887,7 @@
         </w:rPr>
       </w:pPr>
     </w:p>
-    <w:bookmarkStart w:id="97" w:name="_Toc482625772"/>
+    <w:bookmarkStart w:id="82" w:name="_Toc482625772"/>
     <w:p>
       <w:pPr>
         <w:pStyle w:val="berschrift1"/>
@@ -16891,7 +16899,7 @@
         <w:rPr>
           <w:rFonts w:cstheme="minorHAnsi"/>
         </w:rPr>
-        <w:pPrChange w:id="98" w:author="Pastuh" w:date="2017-05-11T19:17:00Z">
+        <w:pPrChange w:id="83" w:author="Pastuh" w:date="2017-05-11T19:17:00Z">
           <w:pPr>
             <w:spacing w:after="240"/>
             <w:ind w:left="720" w:hanging="360"/>
@@ -16976,9 +16984,7 @@
         </w:rPr>
         <w:t>Architektur</w:t>
       </w:r>
-      <w:bookmarkStart w:id="99" w:name="_GoBack"/>
-      <w:bookmarkEnd w:id="97"/>
-      <w:bookmarkEnd w:id="99"/>
+      <w:bookmarkEnd w:id="82"/>
     </w:p>
     <w:p>
       <w:pPr>
@@ -16993,7 +16999,7 @@
         </w:rPr>
         <w:t>In diesem Kapitel wird die Architektur des Systems skizziert und einzelne Komponenten werden erläutert. Das System ist eine verteilte Anwendung bietet damit größere Performance und Skalierung. Es ist besonders wichtig im Kontext des Projekts, da durch das verteilte System z.B</w:t>
       </w:r>
-      <w:ins w:id="100" w:author="Pastuh" w:date="2017-05-13T17:23:00Z">
+      <w:ins w:id="84" w:author="Pastuh" w:date="2017-05-13T17:23:00Z">
         <w:r>
           <w:rPr>
             <w:rFonts w:cstheme="minorHAnsi"/>
@@ -17064,7 +17070,7 @@
           <w:rFonts w:cstheme="minorHAnsi"/>
         </w:rPr>
       </w:pPr>
-      <w:bookmarkStart w:id="101" w:name="_Toc482624123"/>
+      <w:bookmarkStart w:id="85" w:name="_Toc482624123"/>
       <w:r>
         <w:t xml:space="preserve">Abb. </w:t>
       </w:r>
@@ -17082,7 +17088,7 @@
       <w:r>
         <w:t>Architekturmodell</w:t>
       </w:r>
-      <w:bookmarkEnd w:id="101"/>
+      <w:bookmarkEnd w:id="85"/>
     </w:p>
     <w:p>
       <w:pPr>
@@ -17143,7 +17149,7 @@
         </w:rPr>
         <w:t>Als Clients agieren mobile App und Mobiletelefon, die jeweils für die Pr</w:t>
       </w:r>
-      <w:ins w:id="102" w:author="Pastuh" w:date="2017-05-13T17:19:00Z">
+      <w:ins w:id="86" w:author="Pastuh" w:date="2017-05-13T17:19:00Z">
         <w:r>
           <w:rPr>
             <w:rFonts w:cstheme="minorHAnsi"/>
@@ -17151,7 +17157,7 @@
           <w:t>ä</w:t>
         </w:r>
       </w:ins>
-      <w:del w:id="103" w:author="Pastuh" w:date="2017-05-13T17:19:00Z">
+      <w:del w:id="87" w:author="Pastuh" w:date="2017-05-13T17:19:00Z">
         <w:r>
           <w:rPr>
             <w:rFonts w:cstheme="minorHAnsi"/>
@@ -17434,12 +17440,12 @@
     <w:p>
       <w:pPr>
         <w:rPr>
-          <w:ins w:id="104" w:author="Pastuh" w:date="2017-05-11T19:48:00Z"/>
-          <w:rFonts w:cstheme="minorHAnsi"/>
-        </w:rPr>
-      </w:pPr>
-    </w:p>
-    <w:bookmarkStart w:id="105" w:name="_Toc482625773"/>
+          <w:ins w:id="88" w:author="Pastuh" w:date="2017-05-11T19:48:00Z"/>
+          <w:rFonts w:cstheme="minorHAnsi"/>
+        </w:rPr>
+      </w:pPr>
+    </w:p>
+    <w:bookmarkStart w:id="89" w:name="_Toc482625773"/>
     <w:p>
       <w:pPr>
         <w:pStyle w:val="berschrift1"/>
@@ -17451,7 +17457,7 @@
         <w:rPr>
           <w:rFonts w:cstheme="minorHAnsi"/>
         </w:rPr>
-        <w:pPrChange w:id="106" w:author="Pastuh" w:date="2017-05-11T19:51:00Z">
+        <w:pPrChange w:id="90" w:author="Pastuh" w:date="2017-05-11T19:51:00Z">
           <w:pPr/>
         </w:pPrChange>
       </w:pPr>
@@ -17533,7 +17539,7 @@
         </w:rPr>
         <w:t>Quellenverzeichnis</w:t>
       </w:r>
-      <w:bookmarkEnd w:id="105"/>
+      <w:bookmarkEnd w:id="89"/>
     </w:p>
     <w:p>
       <w:pPr>
@@ -18136,7 +18142,7 @@
           <w:rPr>
             <w:noProof/>
           </w:rPr>
-          <w:t>12</w:t>
+          <w:t>16</w:t>
         </w:r>
         <w:r>
           <w:fldChar w:fldCharType="end"/>
@@ -19879,7 +19885,7 @@
 </file>
 
 <file path=customXml/itemProps1.xml><?xml version="1.0" encoding="utf-8"?>
-<ds:datastoreItem xmlns:ds="http://schemas.openxmlformats.org/officeDocument/2006/customXml" ds:itemID="{68839C0C-E6FF-4890-B14E-4F63A604571E}">
+<ds:datastoreItem xmlns:ds="http://schemas.openxmlformats.org/officeDocument/2006/customXml" ds:itemID="{9ED02E72-7174-4FD6-A52C-678349464C2B}">
   <ds:schemaRefs>
     <ds:schemaRef ds:uri="http://schemas.openxmlformats.org/officeDocument/2006/bibliography"/>
   </ds:schemaRefs>

</xml_diff>